<commit_message>
Eng. soft. 2 - Adicionada Descrição de Caso de Uso – 4 - Criar Trilho
.Adicionada Descrição de Caso de Uso – 4 - Criar Trilho.
.Tempo: 1.0 h
</commit_message>
<xml_diff>
--- a/doc/Eng. Soft 2/Nuno Galinho/trails4health_relatorio.docx
+++ b/doc/Eng. Soft 2/Nuno Galinho/trails4health_relatorio.docx
@@ -1,6 +1,6 @@
 
 <file path=word/document.xml><?xml version="1.0" encoding="utf-8"?>
-<w:document xmlns:wpc="http://schemas.microsoft.com/office/word/2010/wordprocessingCanvas" xmlns:cx="http://schemas.microsoft.com/office/drawing/2014/chartex" xmlns:mc="http://schemas.openxmlformats.org/markup-compatibility/2006" xmlns:o="urn:schemas-microsoft-com:office:office" xmlns:r="http://schemas.openxmlformats.org/officeDocument/2006/relationships" xmlns:m="http://schemas.openxmlformats.org/officeDocument/2006/math" xmlns:v="urn:schemas-microsoft-com:vml" xmlns:wp14="http://schemas.microsoft.com/office/word/2010/wordprocessingDrawing" xmlns:wp="http://schemas.openxmlformats.org/drawingml/2006/wordprocessingDrawing" xmlns:w10="urn:schemas-microsoft-com:office:word" xmlns:w="http://schemas.openxmlformats.org/wordprocessingml/2006/main" xmlns:w14="http://schemas.microsoft.com/office/word/2010/wordml" xmlns:w15="http://schemas.microsoft.com/office/word/2012/wordml" xmlns:w16se="http://schemas.microsoft.com/office/word/2015/wordml/symex" xmlns:wpg="http://schemas.microsoft.com/office/word/2010/wordprocessingGroup" xmlns:wpi="http://schemas.microsoft.com/office/word/2010/wordprocessingInk" xmlns:wne="http://schemas.microsoft.com/office/word/2006/wordml" xmlns:wps="http://schemas.microsoft.com/office/word/2010/wordprocessingShape" mc:Ignorable="w14 w15 w16se wp14">
+<w:document xmlns:wpc="http://schemas.microsoft.com/office/word/2010/wordprocessingCanvas" xmlns:mc="http://schemas.openxmlformats.org/markup-compatibility/2006" xmlns:o="urn:schemas-microsoft-com:office:office" xmlns:r="http://schemas.openxmlformats.org/officeDocument/2006/relationships" xmlns:m="http://schemas.openxmlformats.org/officeDocument/2006/math" xmlns:v="urn:schemas-microsoft-com:vml" xmlns:wp14="http://schemas.microsoft.com/office/word/2010/wordprocessingDrawing" xmlns:wp="http://schemas.openxmlformats.org/drawingml/2006/wordprocessingDrawing" xmlns:w10="urn:schemas-microsoft-com:office:word" xmlns:w="http://schemas.openxmlformats.org/wordprocessingml/2006/main" xmlns:w14="http://schemas.microsoft.com/office/word/2010/wordml" xmlns:w15="http://schemas.microsoft.com/office/word/2012/wordml" xmlns:wpg="http://schemas.microsoft.com/office/word/2010/wordprocessingGroup" xmlns:wpi="http://schemas.microsoft.com/office/word/2010/wordprocessingInk" xmlns:wne="http://schemas.microsoft.com/office/word/2006/wordml" xmlns:wps="http://schemas.microsoft.com/office/word/2010/wordprocessingShape" mc:Ignorable="w14 w15 wp14">
   <w:body>
     <w:p>
       <w:pPr>
@@ -177,13 +177,31 @@
           <w:lang w:val="pt-PT"/>
         </w:rPr>
       </w:pPr>
+      <w:proofErr w:type="spellStart"/>
       <w:r>
         <w:rPr>
           <w:sz w:val="32"/>
           <w:lang w:val="pt-PT"/>
         </w:rPr>
-        <w:t>Trails 4 Health</w:t>
-      </w:r>
+        <w:t>Trails</w:t>
+      </w:r>
+      <w:proofErr w:type="spellEnd"/>
+      <w:r>
+        <w:rPr>
+          <w:sz w:val="32"/>
+          <w:lang w:val="pt-PT"/>
+        </w:rPr>
+        <w:t xml:space="preserve"> 4 </w:t>
+      </w:r>
+      <w:proofErr w:type="spellStart"/>
+      <w:r>
+        <w:rPr>
+          <w:sz w:val="32"/>
+          <w:lang w:val="pt-PT"/>
+        </w:rPr>
+        <w:t>Health</w:t>
+      </w:r>
+      <w:proofErr w:type="spellEnd"/>
     </w:p>
     <w:p>
       <w:pPr>
@@ -248,7 +266,7 @@
         <w:rPr>
           <w:noProof/>
           <w:sz w:val="32"/>
-          <w:lang w:eastAsia="en-GB"/>
+          <w:lang w:val="en-US"/>
         </w:rPr>
         <mc:AlternateContent>
           <mc:Choice Requires="wps">
@@ -327,13 +345,23 @@
                                       <w:szCs w:val="24"/>
                                     </w:rPr>
                                   </w:pPr>
+                                  <w:proofErr w:type="spellStart"/>
                                   <w:r>
                                     <w:rPr>
                                       <w:b/>
                                       <w:sz w:val="24"/>
                                       <w:szCs w:val="24"/>
                                     </w:rPr>
-                                    <w:t xml:space="preserve">Curso </w:t>
+                                    <w:t>Curso</w:t>
+                                  </w:r>
+                                  <w:proofErr w:type="spellEnd"/>
+                                  <w:r>
+                                    <w:rPr>
+                                      <w:b/>
+                                      <w:sz w:val="24"/>
+                                      <w:szCs w:val="24"/>
+                                    </w:rPr>
+                                    <w:t xml:space="preserve"> </w:t>
                                   </w:r>
                                 </w:p>
                               </w:tc>
@@ -348,19 +376,111 @@
                                       <w:szCs w:val="24"/>
                                     </w:rPr>
                                   </w:pPr>
+                                  <w:proofErr w:type="spellStart"/>
                                   <w:r>
                                     <w:rPr>
                                       <w:sz w:val="24"/>
                                       <w:szCs w:val="24"/>
                                     </w:rPr>
-                                    <w:t xml:space="preserve">Licenciatura </w:t>
+                                    <w:t>Licenciatura</w:t>
                                   </w:r>
+                                  <w:proofErr w:type="spellEnd"/>
                                   <w:r>
                                     <w:rPr>
                                       <w:sz w:val="24"/>
                                       <w:szCs w:val="24"/>
                                     </w:rPr>
-                                    <w:t>Engenharia Informática</w:t>
+                                    <w:t xml:space="preserve"> </w:t>
+                                  </w:r>
+                                  <w:proofErr w:type="spellStart"/>
+                                  <w:r>
+                                    <w:rPr>
+                                      <w:sz w:val="24"/>
+                                      <w:szCs w:val="24"/>
+                                    </w:rPr>
+                                    <w:t>Engenharia</w:t>
+                                  </w:r>
+                                  <w:proofErr w:type="spellEnd"/>
+                                  <w:r>
+                                    <w:rPr>
+                                      <w:sz w:val="24"/>
+                                      <w:szCs w:val="24"/>
+                                    </w:rPr>
+                                    <w:t xml:space="preserve"> </w:t>
+                                  </w:r>
+                                  <w:proofErr w:type="spellStart"/>
+                                  <w:r>
+                                    <w:rPr>
+                                      <w:sz w:val="24"/>
+                                      <w:szCs w:val="24"/>
+                                    </w:rPr>
+                                    <w:t>Informática</w:t>
+                                  </w:r>
+                                  <w:proofErr w:type="spellEnd"/>
+                                </w:p>
+                              </w:tc>
+                            </w:tr>
+                            <w:tr>
+                              <w:tc>
+                                <w:tcPr>
+                                  <w:tcW w:w="3794" w:type="dxa"/>
+                                  <w:shd w:val="clear" w:color="auto" w:fill="D9D9D9"/>
+                                </w:tcPr>
+                                <w:p>
+                                  <w:pPr>
+                                    <w:jc w:val="right"/>
+                                    <w:rPr>
+                                      <w:b/>
+                                      <w:sz w:val="24"/>
+                                      <w:szCs w:val="24"/>
+                                    </w:rPr>
+                                  </w:pPr>
+                                  <w:proofErr w:type="spellStart"/>
+                                  <w:r>
+                                    <w:rPr>
+                                      <w:b/>
+                                      <w:sz w:val="24"/>
+                                      <w:szCs w:val="24"/>
+                                    </w:rPr>
+                                    <w:t>Unidade</w:t>
+                                  </w:r>
+                                  <w:proofErr w:type="spellEnd"/>
+                                  <w:r>
+                                    <w:rPr>
+                                      <w:b/>
+                                      <w:sz w:val="24"/>
+                                      <w:szCs w:val="24"/>
+                                    </w:rPr>
+                                    <w:t xml:space="preserve"> Curricular</w:t>
+                                  </w:r>
+                                </w:p>
+                              </w:tc>
+                              <w:tc>
+                                <w:tcPr>
+                                  <w:tcW w:w="4352" w:type="dxa"/>
+                                </w:tcPr>
+                                <w:p>
+                                  <w:pPr>
+                                    <w:rPr>
+                                      <w:sz w:val="24"/>
+                                      <w:szCs w:val="24"/>
+                                    </w:rPr>
+                                  </w:pPr>
+                                  <w:proofErr w:type="spellStart"/>
+                                  <w:r>
+                                    <w:rPr>
+                                      <w:sz w:val="24"/>
+                                      <w:szCs w:val="24"/>
+                                    </w:rPr>
+                                    <w:t>Engenharia</w:t>
+                                  </w:r>
+                                  <w:proofErr w:type="spellEnd"/>
+                                  <w:r>
+                                    <w:rPr>
+                                      <w:sz w:val="24"/>
+                                      <w:szCs w:val="24"/>
+                                    </w:rPr>
+                                    <w:t xml:space="preserve"> de Software II</w:t>
                                   </w:r>
                                 </w:p>
                               </w:tc>
@@ -380,59 +500,32 @@
                                       <w:szCs w:val="24"/>
                                     </w:rPr>
                                   </w:pPr>
+                                  <w:proofErr w:type="spellStart"/>
                                   <w:r>
                                     <w:rPr>
                                       <w:b/>
                                       <w:sz w:val="24"/>
                                       <w:szCs w:val="24"/>
                                     </w:rPr>
-                                    <w:t>Unidade Curricular</w:t>
+                                    <w:t>Ano</w:t>
                                   </w:r>
-                                </w:p>
-                              </w:tc>
-                              <w:tc>
-                                <w:tcPr>
-                                  <w:tcW w:w="4352" w:type="dxa"/>
-                                </w:tcPr>
-                                <w:p>
-                                  <w:pPr>
-                                    <w:rPr>
-                                      <w:sz w:val="24"/>
-                                      <w:szCs w:val="24"/>
-                                    </w:rPr>
-                                  </w:pPr>
-                                  <w:r>
-                                    <w:rPr>
-                                      <w:sz w:val="24"/>
-                                      <w:szCs w:val="24"/>
-                                    </w:rPr>
-                                    <w:t>Engenharia de Software II</w:t>
-                                  </w:r>
-                                </w:p>
-                              </w:tc>
-                            </w:tr>
-                            <w:tr>
-                              <w:tc>
-                                <w:tcPr>
-                                  <w:tcW w:w="3794" w:type="dxa"/>
-                                  <w:shd w:val="clear" w:color="auto" w:fill="D9D9D9"/>
-                                </w:tcPr>
-                                <w:p>
-                                  <w:pPr>
-                                    <w:jc w:val="right"/>
-                                    <w:rPr>
-                                      <w:b/>
-                                      <w:sz w:val="24"/>
-                                      <w:szCs w:val="24"/>
-                                    </w:rPr>
-                                  </w:pPr>
+                                  <w:proofErr w:type="spellEnd"/>
                                   <w:r>
                                     <w:rPr>
                                       <w:b/>
                                       <w:sz w:val="24"/>
                                       <w:szCs w:val="24"/>
                                     </w:rPr>
-                                    <w:t>Ano Le</w:t>
+                                    <w:t xml:space="preserve"> </w:t>
+                                  </w:r>
+                                  <w:proofErr w:type="spellStart"/>
+                                  <w:r>
+                                    <w:rPr>
+                                      <w:b/>
+                                      <w:sz w:val="24"/>
+                                      <w:szCs w:val="24"/>
+                                    </w:rPr>
+                                    <w:t>Le</w:t>
                                   </w:r>
                                   <w:r>
                                     <w:rPr>
@@ -450,6 +543,7 @@
                                     </w:rPr>
                                     <w:t>tivo</w:t>
                                   </w:r>
+                                  <w:proofErr w:type="spellEnd"/>
                                 </w:p>
                               </w:tc>
                               <w:tc>
@@ -488,6 +582,7 @@
                                       <w:szCs w:val="24"/>
                                     </w:rPr>
                                   </w:pPr>
+                                  <w:proofErr w:type="spellStart"/>
                                   <w:r>
                                     <w:rPr>
                                       <w:b/>
@@ -496,6 +591,7 @@
                                     </w:rPr>
                                     <w:t>Docente</w:t>
                                   </w:r>
+                                  <w:proofErr w:type="spellEnd"/>
                                 </w:p>
                               </w:tc>
                               <w:tc>
@@ -514,8 +610,17 @@
                                       <w:sz w:val="24"/>
                                       <w:szCs w:val="24"/>
                                     </w:rPr>
-                                    <w:t>Maria Clara Silveira</w:t>
+                                    <w:t xml:space="preserve">Maria Clara </w:t>
                                   </w:r>
+                                  <w:proofErr w:type="spellStart"/>
+                                  <w:r>
+                                    <w:rPr>
+                                      <w:sz w:val="24"/>
+                                      <w:szCs w:val="24"/>
+                                    </w:rPr>
+                                    <w:t>Silveira</w:t>
+                                  </w:r>
+                                  <w:proofErr w:type="spellEnd"/>
                                 </w:p>
                               </w:tc>
                             </w:tr>
@@ -534,21 +639,50 @@
                                       <w:szCs w:val="24"/>
                                     </w:rPr>
                                   </w:pPr>
+                                  <w:proofErr w:type="spellStart"/>
                                   <w:r>
                                     <w:rPr>
                                       <w:b/>
                                       <w:sz w:val="24"/>
                                       <w:szCs w:val="24"/>
                                     </w:rPr>
-                                    <w:t xml:space="preserve">Coordenador da </w:t>
+                                    <w:t>Coordenador</w:t>
                                   </w:r>
+                                  <w:proofErr w:type="spellEnd"/>
                                   <w:r>
                                     <w:rPr>
                                       <w:b/>
                                       <w:sz w:val="24"/>
                                       <w:szCs w:val="24"/>
                                     </w:rPr>
-                                    <w:t>Área D</w:t>
+                                    <w:t xml:space="preserve"> da </w:t>
+                                  </w:r>
+                                  <w:proofErr w:type="spellStart"/>
+                                  <w:r>
+                                    <w:rPr>
+                                      <w:b/>
+                                      <w:sz w:val="24"/>
+                                      <w:szCs w:val="24"/>
+                                    </w:rPr>
+                                    <w:t>Área</w:t>
+                                  </w:r>
+                                  <w:proofErr w:type="spellEnd"/>
+                                  <w:r>
+                                    <w:rPr>
+                                      <w:b/>
+                                      <w:sz w:val="24"/>
+                                      <w:szCs w:val="24"/>
+                                    </w:rPr>
+                                    <w:t xml:space="preserve"> </w:t>
+                                  </w:r>
+                                  <w:proofErr w:type="spellStart"/>
+                                  <w:r>
+                                    <w:rPr>
+                                      <w:b/>
+                                      <w:sz w:val="24"/>
+                                      <w:szCs w:val="24"/>
+                                    </w:rPr>
+                                    <w:t>D</w:t>
                                   </w:r>
                                   <w:r>
                                     <w:rPr>
@@ -558,6 +692,7 @@
                                     </w:rPr>
                                     <w:t>isciplinar</w:t>
                                   </w:r>
+                                  <w:proofErr w:type="spellEnd"/>
                                 </w:p>
                               </w:tc>
                               <w:tc>
@@ -663,6 +798,7 @@
                                       <w:szCs w:val="24"/>
                                     </w:rPr>
                                   </w:pPr>
+                                  <w:proofErr w:type="spellStart"/>
                                   <w:r>
                                     <w:rPr>
                                       <w:b/>
@@ -671,6 +807,7 @@
                                     </w:rPr>
                                     <w:t>Alunos</w:t>
                                   </w:r>
+                                  <w:proofErr w:type="spellEnd"/>
                                 </w:p>
                               </w:tc>
                               <w:tc>
@@ -962,13 +1099,23 @@
                                 <w:szCs w:val="24"/>
                               </w:rPr>
                             </w:pPr>
+                            <w:proofErr w:type="spellStart"/>
                             <w:r>
                               <w:rPr>
                                 <w:b/>
                                 <w:sz w:val="24"/>
                                 <w:szCs w:val="24"/>
                               </w:rPr>
-                              <w:t xml:space="preserve">Curso </w:t>
+                              <w:t>Curso</w:t>
+                            </w:r>
+                            <w:proofErr w:type="spellEnd"/>
+                            <w:r>
+                              <w:rPr>
+                                <w:b/>
+                                <w:sz w:val="24"/>
+                                <w:szCs w:val="24"/>
+                              </w:rPr>
+                              <w:t xml:space="preserve"> </w:t>
                             </w:r>
                           </w:p>
                         </w:tc>
@@ -983,19 +1130,111 @@
                                 <w:szCs w:val="24"/>
                               </w:rPr>
                             </w:pPr>
+                            <w:proofErr w:type="spellStart"/>
                             <w:r>
                               <w:rPr>
                                 <w:sz w:val="24"/>
                                 <w:szCs w:val="24"/>
                               </w:rPr>
-                              <w:t xml:space="preserve">Licenciatura </w:t>
+                              <w:t>Licenciatura</w:t>
                             </w:r>
+                            <w:proofErr w:type="spellEnd"/>
                             <w:r>
                               <w:rPr>
                                 <w:sz w:val="24"/>
                                 <w:szCs w:val="24"/>
                               </w:rPr>
-                              <w:t>Engenharia Informática</w:t>
+                              <w:t xml:space="preserve"> </w:t>
+                            </w:r>
+                            <w:proofErr w:type="spellStart"/>
+                            <w:r>
+                              <w:rPr>
+                                <w:sz w:val="24"/>
+                                <w:szCs w:val="24"/>
+                              </w:rPr>
+                              <w:t>Engenharia</w:t>
+                            </w:r>
+                            <w:proofErr w:type="spellEnd"/>
+                            <w:r>
+                              <w:rPr>
+                                <w:sz w:val="24"/>
+                                <w:szCs w:val="24"/>
+                              </w:rPr>
+                              <w:t xml:space="preserve"> </w:t>
+                            </w:r>
+                            <w:proofErr w:type="spellStart"/>
+                            <w:r>
+                              <w:rPr>
+                                <w:sz w:val="24"/>
+                                <w:szCs w:val="24"/>
+                              </w:rPr>
+                              <w:t>Informática</w:t>
+                            </w:r>
+                            <w:proofErr w:type="spellEnd"/>
+                          </w:p>
+                        </w:tc>
+                      </w:tr>
+                      <w:tr>
+                        <w:tc>
+                          <w:tcPr>
+                            <w:tcW w:w="3794" w:type="dxa"/>
+                            <w:shd w:val="clear" w:color="auto" w:fill="D9D9D9"/>
+                          </w:tcPr>
+                          <w:p>
+                            <w:pPr>
+                              <w:jc w:val="right"/>
+                              <w:rPr>
+                                <w:b/>
+                                <w:sz w:val="24"/>
+                                <w:szCs w:val="24"/>
+                              </w:rPr>
+                            </w:pPr>
+                            <w:proofErr w:type="spellStart"/>
+                            <w:r>
+                              <w:rPr>
+                                <w:b/>
+                                <w:sz w:val="24"/>
+                                <w:szCs w:val="24"/>
+                              </w:rPr>
+                              <w:t>Unidade</w:t>
+                            </w:r>
+                            <w:proofErr w:type="spellEnd"/>
+                            <w:r>
+                              <w:rPr>
+                                <w:b/>
+                                <w:sz w:val="24"/>
+                                <w:szCs w:val="24"/>
+                              </w:rPr>
+                              <w:t xml:space="preserve"> Curricular</w:t>
+                            </w:r>
+                          </w:p>
+                        </w:tc>
+                        <w:tc>
+                          <w:tcPr>
+                            <w:tcW w:w="4352" w:type="dxa"/>
+                          </w:tcPr>
+                          <w:p>
+                            <w:pPr>
+                              <w:rPr>
+                                <w:sz w:val="24"/>
+                                <w:szCs w:val="24"/>
+                              </w:rPr>
+                            </w:pPr>
+                            <w:proofErr w:type="spellStart"/>
+                            <w:r>
+                              <w:rPr>
+                                <w:sz w:val="24"/>
+                                <w:szCs w:val="24"/>
+                              </w:rPr>
+                              <w:t>Engenharia</w:t>
+                            </w:r>
+                            <w:proofErr w:type="spellEnd"/>
+                            <w:r>
+                              <w:rPr>
+                                <w:sz w:val="24"/>
+                                <w:szCs w:val="24"/>
+                              </w:rPr>
+                              <w:t xml:space="preserve"> de Software II</w:t>
                             </w:r>
                           </w:p>
                         </w:tc>
@@ -1015,59 +1254,32 @@
                                 <w:szCs w:val="24"/>
                               </w:rPr>
                             </w:pPr>
+                            <w:proofErr w:type="spellStart"/>
                             <w:r>
                               <w:rPr>
                                 <w:b/>
                                 <w:sz w:val="24"/>
                                 <w:szCs w:val="24"/>
                               </w:rPr>
-                              <w:t>Unidade Curricular</w:t>
+                              <w:t>Ano</w:t>
                             </w:r>
-                          </w:p>
-                        </w:tc>
-                        <w:tc>
-                          <w:tcPr>
-                            <w:tcW w:w="4352" w:type="dxa"/>
-                          </w:tcPr>
-                          <w:p>
-                            <w:pPr>
-                              <w:rPr>
-                                <w:sz w:val="24"/>
-                                <w:szCs w:val="24"/>
-                              </w:rPr>
-                            </w:pPr>
-                            <w:r>
-                              <w:rPr>
-                                <w:sz w:val="24"/>
-                                <w:szCs w:val="24"/>
-                              </w:rPr>
-                              <w:t>Engenharia de Software II</w:t>
-                            </w:r>
-                          </w:p>
-                        </w:tc>
-                      </w:tr>
-                      <w:tr>
-                        <w:tc>
-                          <w:tcPr>
-                            <w:tcW w:w="3794" w:type="dxa"/>
-                            <w:shd w:val="clear" w:color="auto" w:fill="D9D9D9"/>
-                          </w:tcPr>
-                          <w:p>
-                            <w:pPr>
-                              <w:jc w:val="right"/>
-                              <w:rPr>
-                                <w:b/>
-                                <w:sz w:val="24"/>
-                                <w:szCs w:val="24"/>
-                              </w:rPr>
-                            </w:pPr>
+                            <w:proofErr w:type="spellEnd"/>
                             <w:r>
                               <w:rPr>
                                 <w:b/>
                                 <w:sz w:val="24"/>
                                 <w:szCs w:val="24"/>
                               </w:rPr>
-                              <w:t>Ano Le</w:t>
+                              <w:t xml:space="preserve"> </w:t>
+                            </w:r>
+                            <w:proofErr w:type="spellStart"/>
+                            <w:r>
+                              <w:rPr>
+                                <w:b/>
+                                <w:sz w:val="24"/>
+                                <w:szCs w:val="24"/>
+                              </w:rPr>
+                              <w:t>Le</w:t>
                             </w:r>
                             <w:r>
                               <w:rPr>
@@ -1085,6 +1297,7 @@
                               </w:rPr>
                               <w:t>tivo</w:t>
                             </w:r>
+                            <w:proofErr w:type="spellEnd"/>
                           </w:p>
                         </w:tc>
                         <w:tc>
@@ -1123,6 +1336,7 @@
                                 <w:szCs w:val="24"/>
                               </w:rPr>
                             </w:pPr>
+                            <w:proofErr w:type="spellStart"/>
                             <w:r>
                               <w:rPr>
                                 <w:b/>
@@ -1131,6 +1345,7 @@
                               </w:rPr>
                               <w:t>Docente</w:t>
                             </w:r>
+                            <w:proofErr w:type="spellEnd"/>
                           </w:p>
                         </w:tc>
                         <w:tc>
@@ -1149,8 +1364,17 @@
                                 <w:sz w:val="24"/>
                                 <w:szCs w:val="24"/>
                               </w:rPr>
-                              <w:t>Maria Clara Silveira</w:t>
+                              <w:t xml:space="preserve">Maria Clara </w:t>
                             </w:r>
+                            <w:proofErr w:type="spellStart"/>
+                            <w:r>
+                              <w:rPr>
+                                <w:sz w:val="24"/>
+                                <w:szCs w:val="24"/>
+                              </w:rPr>
+                              <w:t>Silveira</w:t>
+                            </w:r>
+                            <w:proofErr w:type="spellEnd"/>
                           </w:p>
                         </w:tc>
                       </w:tr>
@@ -1169,21 +1393,50 @@
                                 <w:szCs w:val="24"/>
                               </w:rPr>
                             </w:pPr>
+                            <w:proofErr w:type="spellStart"/>
                             <w:r>
                               <w:rPr>
                                 <w:b/>
                                 <w:sz w:val="24"/>
                                 <w:szCs w:val="24"/>
                               </w:rPr>
-                              <w:t xml:space="preserve">Coordenador da </w:t>
+                              <w:t>Coordenador</w:t>
                             </w:r>
+                            <w:proofErr w:type="spellEnd"/>
                             <w:r>
                               <w:rPr>
                                 <w:b/>
                                 <w:sz w:val="24"/>
                                 <w:szCs w:val="24"/>
                               </w:rPr>
-                              <w:t>Área D</w:t>
+                              <w:t xml:space="preserve"> da </w:t>
+                            </w:r>
+                            <w:proofErr w:type="spellStart"/>
+                            <w:r>
+                              <w:rPr>
+                                <w:b/>
+                                <w:sz w:val="24"/>
+                                <w:szCs w:val="24"/>
+                              </w:rPr>
+                              <w:t>Área</w:t>
+                            </w:r>
+                            <w:proofErr w:type="spellEnd"/>
+                            <w:r>
+                              <w:rPr>
+                                <w:b/>
+                                <w:sz w:val="24"/>
+                                <w:szCs w:val="24"/>
+                              </w:rPr>
+                              <w:t xml:space="preserve"> </w:t>
+                            </w:r>
+                            <w:proofErr w:type="spellStart"/>
+                            <w:r>
+                              <w:rPr>
+                                <w:b/>
+                                <w:sz w:val="24"/>
+                                <w:szCs w:val="24"/>
+                              </w:rPr>
+                              <w:t>D</w:t>
                             </w:r>
                             <w:r>
                               <w:rPr>
@@ -1193,6 +1446,7 @@
                               </w:rPr>
                               <w:t>isciplinar</w:t>
                             </w:r>
+                            <w:proofErr w:type="spellEnd"/>
                           </w:p>
                         </w:tc>
                         <w:tc>
@@ -1298,6 +1552,7 @@
                                 <w:szCs w:val="24"/>
                               </w:rPr>
                             </w:pPr>
+                            <w:proofErr w:type="spellStart"/>
                             <w:r>
                               <w:rPr>
                                 <w:b/>
@@ -1306,6 +1561,7 @@
                               </w:rPr>
                               <w:t>Alunos</w:t>
                             </w:r>
+                            <w:proofErr w:type="spellEnd"/>
                           </w:p>
                         </w:tc>
                         <w:tc>
@@ -1558,7 +1814,7 @@
     </w:p>
     <w:p>
       <w:pPr>
-        <w:pStyle w:val="Heading1"/>
+        <w:pStyle w:val="Cabealho1"/>
         <w:rPr>
           <w:lang w:val="pt-PT"/>
         </w:rPr>
@@ -1580,7 +1836,7 @@
     </w:p>
     <w:tbl>
       <w:tblPr>
-        <w:tblStyle w:val="TableGrid"/>
+        <w:tblStyle w:val="Tabelacomgrelha"/>
         <w:tblW w:w="0" w:type="auto"/>
         <w:tblLook w:val="04A0" w:firstRow="1" w:lastRow="0" w:firstColumn="1" w:lastColumn="0" w:noHBand="0" w:noVBand="1"/>
       </w:tblPr>
@@ -2069,7 +2325,7 @@
     </w:p>
     <w:p>
       <w:pPr>
-        <w:pStyle w:val="Heading1"/>
+        <w:pStyle w:val="Cabealho1"/>
         <w:rPr>
           <w:lang w:val="pt-PT"/>
         </w:rPr>
@@ -2090,7 +2346,7 @@
     </w:p>
     <w:tbl>
       <w:tblPr>
-        <w:tblStyle w:val="TableGrid"/>
+        <w:tblStyle w:val="Tabelacomgrelha"/>
         <w:tblW w:w="9134" w:type="dxa"/>
         <w:tblLayout w:type="fixed"/>
         <w:tblLook w:val="04A0" w:firstRow="1" w:lastRow="0" w:firstColumn="1" w:lastColumn="0" w:noHBand="0" w:noVBand="1"/>
@@ -2128,12 +2384,14 @@
                 <w:lang w:val="pt-PT"/>
               </w:rPr>
             </w:pPr>
+            <w:proofErr w:type="spellStart"/>
             <w:r>
               <w:rPr>
                 <w:lang w:val="pt-PT"/>
               </w:rPr>
               <w:t>Projecto</w:t>
             </w:r>
+            <w:proofErr w:type="spellEnd"/>
           </w:p>
         </w:tc>
         <w:tc>
@@ -3157,7 +3415,7 @@
     </w:p>
     <w:p>
       <w:pPr>
-        <w:pStyle w:val="Heading2"/>
+        <w:pStyle w:val="Cabealho2"/>
         <w:rPr>
           <w:lang w:val="pt-PT"/>
         </w:rPr>
@@ -3245,7 +3503,21 @@
         <w:rPr>
           <w:lang w:val="pt-PT"/>
         </w:rPr>
-        <w:t>Caracterização do Percuro:</w:t>
+        <w:t xml:space="preserve">Caracterização do </w:t>
+      </w:r>
+      <w:proofErr w:type="spellStart"/>
+      <w:r>
+        <w:rPr>
+          <w:lang w:val="pt-PT"/>
+        </w:rPr>
+        <w:t>Percuro</w:t>
+      </w:r>
+      <w:proofErr w:type="spellEnd"/>
+      <w:r>
+        <w:rPr>
+          <w:lang w:val="pt-PT"/>
+        </w:rPr>
+        <w:t>:</w:t>
       </w:r>
     </w:p>
     <w:p>
@@ -3491,15 +3763,15 @@
     </w:p>
     <w:p>
       <w:pPr>
-        <w:pStyle w:val="Heading1"/>
-        <w:rPr>
-          <w:lang w:val="pt-PT"/>
-        </w:rPr>
-      </w:pPr>
-    </w:p>
-    <w:p>
-      <w:pPr>
-        <w:pStyle w:val="Heading1"/>
+        <w:pStyle w:val="Cabealho1"/>
+        <w:rPr>
+          <w:lang w:val="pt-PT"/>
+        </w:rPr>
+      </w:pPr>
+    </w:p>
+    <w:p>
+      <w:pPr>
+        <w:pStyle w:val="Cabealho1"/>
         <w:rPr>
           <w:rFonts w:asciiTheme="minorHAnsi" w:eastAsiaTheme="minorHAnsi" w:hAnsiTheme="minorHAnsi" w:cstheme="minorBidi"/>
           <w:color w:val="auto"/>
@@ -3522,12 +3794,10 @@
           <w:lang w:val="pt-PT"/>
         </w:rPr>
       </w:pPr>
-      <w:bookmarkStart w:id="0" w:name="_GoBack"/>
-      <w:bookmarkEnd w:id="0"/>
-    </w:p>
-    <w:p>
-      <w:pPr>
-        <w:pStyle w:val="Heading1"/>
+    </w:p>
+    <w:p>
+      <w:pPr>
+        <w:pStyle w:val="Cabealho1"/>
         <w:rPr>
           <w:lang w:val="pt-PT"/>
         </w:rPr>
@@ -3556,7 +3826,7 @@
       <w:r>
         <w:rPr>
           <w:noProof/>
-          <w:lang w:eastAsia="en-GB"/>
+          <w:lang w:val="en-US"/>
         </w:rPr>
         <w:drawing>
           <wp:inline distT="0" distB="0" distL="0" distR="0">
@@ -3610,14 +3880,7 @@
     </w:p>
     <w:p>
       <w:pPr>
-        <w:rPr>
-          <w:lang w:val="pt-PT"/>
-        </w:rPr>
-      </w:pPr>
-    </w:p>
-    <w:p>
-      <w:pPr>
-        <w:pStyle w:val="Heading1"/>
+        <w:pStyle w:val="Cabealho1"/>
         <w:rPr>
           <w:lang w:val="pt-PT"/>
         </w:rPr>
@@ -3627,7 +3890,25 @@
           <w:lang w:val="pt-PT"/>
         </w:rPr>
         <w:lastRenderedPageBreak/>
-        <w:t>1ª Descrição de Caso de Uso</w:t>
+        <w:t>Descrição de Caso</w:t>
+      </w:r>
+      <w:r>
+        <w:rPr>
+          <w:lang w:val="pt-PT"/>
+        </w:rPr>
+        <w:t>s</w:t>
+      </w:r>
+      <w:r>
+        <w:rPr>
+          <w:lang w:val="pt-PT"/>
+        </w:rPr>
+        <w:t xml:space="preserve"> de Uso</w:t>
+      </w:r>
+      <w:r>
+        <w:rPr>
+          <w:lang w:val="pt-PT"/>
+        </w:rPr>
+        <w:t xml:space="preserve"> - 1</w:t>
       </w:r>
     </w:p>
     <w:p>
@@ -3826,12 +4107,14 @@
         </w:rPr>
         <w:t xml:space="preserve">3) O turista </w:t>
       </w:r>
+      <w:proofErr w:type="spellStart"/>
       <w:r>
         <w:rPr>
           <w:lang w:val="pt-PT"/>
         </w:rPr>
         <w:t>selecciona</w:t>
       </w:r>
+      <w:proofErr w:type="spellEnd"/>
       <w:r>
         <w:rPr>
           <w:lang w:val="pt-PT"/>
@@ -3914,7 +4197,14 @@
         <w:rPr>
           <w:lang w:val="pt-PT"/>
         </w:rPr>
-        <w:t>istema a</w:t>
+        <w:t xml:space="preserve">istema </w:t>
+      </w:r>
+      <w:proofErr w:type="spellStart"/>
+      <w:r>
+        <w:rPr>
+          <w:lang w:val="pt-PT"/>
+        </w:rPr>
+        <w:t>a</w:t>
       </w:r>
       <w:r>
         <w:rPr>
@@ -3926,7 +4216,14 @@
         <w:rPr>
           <w:lang w:val="pt-PT"/>
         </w:rPr>
-        <w:t xml:space="preserve">tiva o </w:t>
+        <w:t>tiva</w:t>
+      </w:r>
+      <w:proofErr w:type="spellEnd"/>
+      <w:r>
+        <w:rPr>
+          <w:lang w:val="pt-PT"/>
+        </w:rPr>
+        <w:t xml:space="preserve"> o </w:t>
       </w:r>
       <w:r>
         <w:rPr>
@@ -4114,6 +4411,7 @@
         </w:rPr>
         <w:t xml:space="preserve">ntraremos em contacto consigo por </w:t>
       </w:r>
+      <w:proofErr w:type="gramStart"/>
       <w:r>
         <w:rPr>
           <w:i/>
@@ -4121,6 +4419,7 @@
         </w:rPr>
         <w:t>email</w:t>
       </w:r>
+      <w:proofErr w:type="gramEnd"/>
       <w:r>
         <w:rPr>
           <w:lang w:val="pt-PT"/>
@@ -4215,29 +4514,49 @@
         <w:rPr>
           <w:lang w:val="pt-PT"/>
         </w:rPr>
-        <w:t xml:space="preserve"> uma mensagem por email para o turista "O que podemos melhorar?".</w:t>
-      </w:r>
-    </w:p>
-    <w:p>
-      <w:pPr>
-        <w:rPr>
-          <w:lang w:val="pt-PT"/>
-        </w:rPr>
-      </w:pPr>
-    </w:p>
-    <w:p>
-      <w:pPr>
-        <w:pStyle w:val="Heading1"/>
-        <w:jc w:val="both"/>
-        <w:rPr>
-          <w:lang w:val="pt-PT"/>
-        </w:rPr>
-      </w:pPr>
-      <w:r>
-        <w:rPr>
-          <w:lang w:val="pt-PT"/>
-        </w:rPr>
-        <w:t>2ª Descrição de Caso de Uso</w:t>
+        <w:t xml:space="preserve"> uma mensagem por </w:t>
+      </w:r>
+      <w:proofErr w:type="gramStart"/>
+      <w:r>
+        <w:rPr>
+          <w:lang w:val="pt-PT"/>
+        </w:rPr>
+        <w:t>email</w:t>
+      </w:r>
+      <w:proofErr w:type="gramEnd"/>
+      <w:r>
+        <w:rPr>
+          <w:lang w:val="pt-PT"/>
+        </w:rPr>
+        <w:t xml:space="preserve"> para o turista "O que podemos melhorar?".</w:t>
+      </w:r>
+    </w:p>
+    <w:p>
+      <w:pPr>
+        <w:rPr>
+          <w:lang w:val="pt-PT"/>
+        </w:rPr>
+      </w:pPr>
+    </w:p>
+    <w:p>
+      <w:pPr>
+        <w:pStyle w:val="Cabealho1"/>
+        <w:jc w:val="both"/>
+        <w:rPr>
+          <w:lang w:val="pt-PT"/>
+        </w:rPr>
+      </w:pPr>
+      <w:r>
+        <w:rPr>
+          <w:lang w:val="pt-PT"/>
+        </w:rPr>
+        <w:t>Descrição de Caso de Uso</w:t>
+      </w:r>
+      <w:r>
+        <w:rPr>
+          <w:lang w:val="pt-PT"/>
+        </w:rPr>
+        <w:t xml:space="preserve"> - 2</w:t>
       </w:r>
     </w:p>
     <w:p>
@@ -4293,7 +4612,21 @@
         <w:rPr>
           <w:lang w:val="pt-PT"/>
         </w:rPr>
-        <w:t xml:space="preserve"> O turista efectua um</w:t>
+        <w:t xml:space="preserve"> O turista </w:t>
+      </w:r>
+      <w:proofErr w:type="spellStart"/>
+      <w:r>
+        <w:rPr>
+          <w:lang w:val="pt-PT"/>
+        </w:rPr>
+        <w:t>efectua</w:t>
+      </w:r>
+      <w:proofErr w:type="spellEnd"/>
+      <w:r>
+        <w:rPr>
+          <w:lang w:val="pt-PT"/>
+        </w:rPr>
+        <w:t xml:space="preserve"> um</w:t>
       </w:r>
       <w:r>
         <w:rPr>
@@ -4590,7 +4923,21 @@
         <w:rPr>
           <w:lang w:val="pt-PT"/>
         </w:rPr>
-        <w:t>8) O sistema confirma a que o pagamento e a reserva foram efectuadas com sucesso.</w:t>
+        <w:t xml:space="preserve">8) O sistema confirma a que o pagamento e a reserva foram </w:t>
+      </w:r>
+      <w:proofErr w:type="spellStart"/>
+      <w:r>
+        <w:rPr>
+          <w:lang w:val="pt-PT"/>
+        </w:rPr>
+        <w:t>efectuadas</w:t>
+      </w:r>
+      <w:proofErr w:type="spellEnd"/>
+      <w:r>
+        <w:rPr>
+          <w:lang w:val="pt-PT"/>
+        </w:rPr>
+        <w:t xml:space="preserve"> com sucesso.</w:t>
       </w:r>
     </w:p>
     <w:p>
@@ -4737,7 +5084,14 @@
         <w:rPr>
           <w:lang w:val="pt-PT"/>
         </w:rPr>
-        <w:t>e o turista não sele</w:t>
+        <w:t xml:space="preserve">e o turista não </w:t>
+      </w:r>
+      <w:proofErr w:type="spellStart"/>
+      <w:r>
+        <w:rPr>
+          <w:lang w:val="pt-PT"/>
+        </w:rPr>
+        <w:t>sele</w:t>
       </w:r>
       <w:r>
         <w:rPr>
@@ -4749,13 +5103,34 @@
         <w:rPr>
           <w:lang w:val="pt-PT"/>
         </w:rPr>
-        <w:t>cionar o meio de pagamento o sistema não a</w:t>
-      </w:r>
-      <w:r>
-        <w:rPr>
-          <w:lang w:val="pt-PT"/>
-        </w:rPr>
-        <w:t>ctiva o botão "Avançar"</w:t>
+        <w:t>cionar</w:t>
+      </w:r>
+      <w:proofErr w:type="spellEnd"/>
+      <w:r>
+        <w:rPr>
+          <w:lang w:val="pt-PT"/>
+        </w:rPr>
+        <w:t xml:space="preserve"> o meio de pagamento o sistema não </w:t>
+      </w:r>
+      <w:proofErr w:type="spellStart"/>
+      <w:r>
+        <w:rPr>
+          <w:lang w:val="pt-PT"/>
+        </w:rPr>
+        <w:t>a</w:t>
+      </w:r>
+      <w:r>
+        <w:rPr>
+          <w:lang w:val="pt-PT"/>
+        </w:rPr>
+        <w:t>ctiva</w:t>
+      </w:r>
+      <w:proofErr w:type="spellEnd"/>
+      <w:r>
+        <w:rPr>
+          <w:lang w:val="pt-PT"/>
+        </w:rPr>
+        <w:t xml:space="preserve"> o botão "Avançar"</w:t>
       </w:r>
       <w:r>
         <w:rPr>
@@ -4787,7 +5162,14 @@
         <w:rPr>
           <w:lang w:val="pt-PT"/>
         </w:rPr>
-        <w:t>e o turista não efe</w:t>
+        <w:t xml:space="preserve">e o turista não </w:t>
+      </w:r>
+      <w:proofErr w:type="spellStart"/>
+      <w:r>
+        <w:rPr>
+          <w:lang w:val="pt-PT"/>
+        </w:rPr>
+        <w:t>efe</w:t>
       </w:r>
       <w:r>
         <w:rPr>
@@ -4799,7 +5181,14 @@
         <w:rPr>
           <w:lang w:val="pt-PT"/>
         </w:rPr>
-        <w:t>tuar o pagamento</w:t>
+        <w:t>tuar</w:t>
+      </w:r>
+      <w:proofErr w:type="spellEnd"/>
+      <w:r>
+        <w:rPr>
+          <w:lang w:val="pt-PT"/>
+        </w:rPr>
+        <w:t xml:space="preserve"> o pagamento</w:t>
       </w:r>
       <w:r>
         <w:rPr>
@@ -4867,8 +5256,16 @@
         <w:rPr>
           <w:lang w:val="pt-PT"/>
         </w:rPr>
-        <w:t>"Erro ao efectuar</w:t>
-      </w:r>
+        <w:t xml:space="preserve">"Erro ao </w:t>
+      </w:r>
+      <w:proofErr w:type="spellStart"/>
+      <w:r>
+        <w:rPr>
+          <w:lang w:val="pt-PT"/>
+        </w:rPr>
+        <w:t>efectuar</w:t>
+      </w:r>
+      <w:proofErr w:type="spellEnd"/>
       <w:r>
         <w:rPr>
           <w:lang w:val="pt-PT"/>
@@ -4929,6 +5326,7 @@
         </w:rPr>
         <w:t xml:space="preserve"> O sistema envia para o </w:t>
       </w:r>
+      <w:proofErr w:type="gramStart"/>
       <w:r>
         <w:rPr>
           <w:i/>
@@ -4936,6 +5334,7 @@
         </w:rPr>
         <w:t>email</w:t>
       </w:r>
+      <w:proofErr w:type="gramEnd"/>
       <w:r>
         <w:rPr>
           <w:lang w:val="pt-PT"/>
@@ -4952,8 +5351,16 @@
         <w:rPr>
           <w:lang w:val="pt-PT"/>
         </w:rPr>
-        <w:t>a factura</w:t>
-      </w:r>
+        <w:t xml:space="preserve">a </w:t>
+      </w:r>
+      <w:proofErr w:type="spellStart"/>
+      <w:r>
+        <w:rPr>
+          <w:lang w:val="pt-PT"/>
+        </w:rPr>
+        <w:t>factura</w:t>
+      </w:r>
+      <w:proofErr w:type="spellEnd"/>
       <w:r>
         <w:rPr>
           <w:lang w:val="pt-PT"/>
@@ -4963,24 +5370,36 @@
     </w:p>
     <w:p>
       <w:pPr>
-        <w:rPr>
-          <w:lang w:val="pt-PT"/>
-        </w:rPr>
-      </w:pPr>
-    </w:p>
-    <w:p>
-      <w:pPr>
-        <w:pStyle w:val="Heading1"/>
-        <w:jc w:val="both"/>
-        <w:rPr>
-          <w:lang w:val="pt-PT"/>
-        </w:rPr>
-      </w:pPr>
-      <w:r>
-        <w:rPr>
-          <w:lang w:val="pt-PT"/>
-        </w:rPr>
-        <w:t>3ª Descrição de Caso de Uso</w:t>
+        <w:pStyle w:val="Cabealho1"/>
+        <w:jc w:val="both"/>
+        <w:rPr>
+          <w:rFonts w:asciiTheme="minorHAnsi" w:eastAsiaTheme="minorHAnsi" w:hAnsiTheme="minorHAnsi" w:cstheme="minorBidi"/>
+          <w:color w:val="auto"/>
+          <w:sz w:val="22"/>
+          <w:szCs w:val="22"/>
+          <w:lang w:val="pt-PT"/>
+        </w:rPr>
+      </w:pPr>
+    </w:p>
+    <w:p>
+      <w:pPr>
+        <w:pStyle w:val="Cabealho1"/>
+        <w:jc w:val="both"/>
+        <w:rPr>
+          <w:lang w:val="pt-PT"/>
+        </w:rPr>
+      </w:pPr>
+      <w:r>
+        <w:rPr>
+          <w:lang w:val="pt-PT"/>
+        </w:rPr>
+        <w:t>Descrição de Caso de Uso</w:t>
+      </w:r>
+      <w:r>
+        <w:rPr>
+          <w:lang w:val="pt-PT"/>
+        </w:rPr>
+        <w:t xml:space="preserve"> - 3</w:t>
       </w:r>
     </w:p>
     <w:p>
@@ -5108,6 +5527,7 @@
         </w:rPr>
         <w:t xml:space="preserve">acede o </w:t>
       </w:r>
+      <w:proofErr w:type="gramStart"/>
       <w:r>
         <w:rPr>
           <w:i/>
@@ -5115,6 +5535,7 @@
         </w:rPr>
         <w:t>site</w:t>
       </w:r>
+      <w:proofErr w:type="gramEnd"/>
       <w:r>
         <w:rPr>
           <w:lang w:val="pt-PT"/>
@@ -5223,11 +5644,19 @@
         </w:rPr>
         <w:t xml:space="preserve">istema </w:t>
       </w:r>
-      <w:r>
-        <w:rPr>
-          <w:lang w:val="pt-PT"/>
-        </w:rPr>
-        <w:t>activa o botão "Submeter".</w:t>
+      <w:proofErr w:type="spellStart"/>
+      <w:r>
+        <w:rPr>
+          <w:lang w:val="pt-PT"/>
+        </w:rPr>
+        <w:t>activa</w:t>
+      </w:r>
+      <w:proofErr w:type="spellEnd"/>
+      <w:r>
+        <w:rPr>
+          <w:lang w:val="pt-PT"/>
+        </w:rPr>
+        <w:t xml:space="preserve"> o botão "Submeter".</w:t>
       </w:r>
     </w:p>
     <w:p>
@@ -5257,6 +5686,7 @@
         </w:rPr>
         <w:t xml:space="preserve">6) O sistema envia automaticamente para o </w:t>
       </w:r>
+      <w:proofErr w:type="gramStart"/>
       <w:r>
         <w:rPr>
           <w:i/>
@@ -5264,6 +5694,7 @@
         </w:rPr>
         <w:t>email</w:t>
       </w:r>
+      <w:proofErr w:type="gramEnd"/>
       <w:r>
         <w:rPr>
           <w:lang w:val="pt-PT"/>
@@ -5303,78 +5734,966 @@
         <w:rPr>
           <w:lang w:val="pt-PT"/>
         </w:rPr>
+        <w:t>7</w:t>
+      </w:r>
+      <w:r>
+        <w:rPr>
+          <w:lang w:val="pt-PT"/>
+        </w:rPr>
+        <w:t xml:space="preserve">) O turista entra no seu </w:t>
+      </w:r>
+      <w:proofErr w:type="gramStart"/>
+      <w:r>
+        <w:rPr>
+          <w:i/>
+          <w:lang w:val="pt-PT"/>
+        </w:rPr>
+        <w:t>email</w:t>
+      </w:r>
+      <w:proofErr w:type="gramEnd"/>
+      <w:r>
+        <w:rPr>
+          <w:lang w:val="pt-PT"/>
+        </w:rPr>
+        <w:t xml:space="preserve"> e confirma o regist</w:t>
+      </w:r>
+      <w:r>
+        <w:rPr>
+          <w:lang w:val="pt-PT"/>
+        </w:rPr>
+        <w:t xml:space="preserve">o no </w:t>
+      </w:r>
+      <w:r>
+        <w:rPr>
+          <w:i/>
+          <w:lang w:val="pt-PT"/>
+        </w:rPr>
+        <w:t>link</w:t>
+      </w:r>
+      <w:r>
+        <w:rPr>
+          <w:lang w:val="pt-PT"/>
+        </w:rPr>
+        <w:t xml:space="preserve"> de confirmação.</w:t>
+      </w:r>
+    </w:p>
+    <w:p>
+      <w:pPr>
+        <w:jc w:val="both"/>
+        <w:rPr>
+          <w:lang w:val="pt-PT"/>
+        </w:rPr>
+      </w:pPr>
+      <w:r>
+        <w:rPr>
+          <w:lang w:val="pt-PT"/>
+        </w:rPr>
+        <w:t>8) O s</w:t>
+      </w:r>
+      <w:r>
+        <w:rPr>
+          <w:lang w:val="pt-PT"/>
+        </w:rPr>
+        <w:t xml:space="preserve">istema </w:t>
+      </w:r>
+      <w:r>
+        <w:rPr>
+          <w:lang w:val="pt-PT"/>
+        </w:rPr>
+        <w:t>exibe o perfil de</w:t>
+      </w:r>
+      <w:r>
+        <w:rPr>
+          <w:lang w:val="pt-PT"/>
+        </w:rPr>
+        <w:t xml:space="preserve"> utilizador do turista.</w:t>
+      </w:r>
+    </w:p>
+    <w:p>
+      <w:pPr>
+        <w:jc w:val="both"/>
+        <w:rPr>
+          <w:b/>
+          <w:lang w:val="pt-PT"/>
+        </w:rPr>
+      </w:pPr>
+      <w:r>
+        <w:rPr>
+          <w:b/>
+          <w:lang w:val="pt-PT"/>
+        </w:rPr>
+        <w:t>Caminhos Alternativos:</w:t>
+      </w:r>
+    </w:p>
+    <w:p>
+      <w:pPr>
+        <w:jc w:val="both"/>
+        <w:rPr>
+          <w:lang w:val="pt-PT"/>
+        </w:rPr>
+      </w:pPr>
+      <w:r>
+        <w:rPr>
+          <w:lang w:val="pt-PT"/>
+        </w:rPr>
+        <w:t>5.</w:t>
+      </w:r>
+      <w:r>
+        <w:rPr>
+          <w:lang w:val="pt-PT"/>
+        </w:rPr>
+        <w:t>a) Se os campos preenchidos contiverem dados inválidos (</w:t>
+      </w:r>
+      <w:r>
+        <w:rPr>
+          <w:i/>
+          <w:lang w:val="pt-PT"/>
+        </w:rPr>
+        <w:t>email</w:t>
+      </w:r>
+      <w:r>
+        <w:rPr>
+          <w:lang w:val="pt-PT"/>
+        </w:rPr>
+        <w:t xml:space="preserve">, número de telefone, </w:t>
+      </w:r>
+      <w:proofErr w:type="spellStart"/>
+      <w:r>
+        <w:rPr>
+          <w:lang w:val="pt-PT"/>
+        </w:rPr>
+        <w:t>etc</w:t>
+      </w:r>
+      <w:proofErr w:type="spellEnd"/>
+      <w:r>
+        <w:rPr>
+          <w:lang w:val="pt-PT"/>
+        </w:rPr>
+        <w:t>), o sistema realça os campos inválidos.</w:t>
+      </w:r>
+    </w:p>
+    <w:p>
+      <w:pPr>
+        <w:jc w:val="both"/>
+        <w:rPr>
+          <w:lang w:val="pt-PT"/>
+        </w:rPr>
+      </w:pPr>
+      <w:r>
+        <w:rPr>
+          <w:lang w:val="pt-PT"/>
+        </w:rPr>
+        <w:t>6</w:t>
+      </w:r>
+      <w:r>
+        <w:rPr>
+          <w:lang w:val="pt-PT"/>
+        </w:rPr>
+        <w:t xml:space="preserve">.a) </w:t>
+      </w:r>
+      <w:r>
+        <w:rPr>
+          <w:lang w:val="pt-PT"/>
+        </w:rPr>
+        <w:t>S</w:t>
+      </w:r>
+      <w:r>
+        <w:rPr>
+          <w:lang w:val="pt-PT"/>
+        </w:rPr>
+        <w:t xml:space="preserve">e </w:t>
+      </w:r>
+      <w:r>
+        <w:rPr>
+          <w:lang w:val="pt-PT"/>
+        </w:rPr>
+        <w:t>o turista não confirmar o regist</w:t>
+      </w:r>
+      <w:r>
+        <w:rPr>
+          <w:lang w:val="pt-PT"/>
+        </w:rPr>
+        <w:t>o</w:t>
+      </w:r>
+      <w:r>
+        <w:rPr>
+          <w:lang w:val="pt-PT"/>
+        </w:rPr>
+        <w:t>,</w:t>
+      </w:r>
+      <w:r>
+        <w:rPr>
+          <w:lang w:val="pt-PT"/>
+        </w:rPr>
+        <w:t xml:space="preserve"> o sistema nunca mostrará o perfil do turista.</w:t>
+      </w:r>
+    </w:p>
+    <w:p>
+      <w:pPr>
+        <w:jc w:val="both"/>
+        <w:rPr>
+          <w:lang w:val="pt-PT"/>
+        </w:rPr>
+      </w:pPr>
+      <w:r>
+        <w:rPr>
+          <w:b/>
+          <w:lang w:val="pt-PT"/>
+        </w:rPr>
+        <w:t>Suplementos:</w:t>
+      </w:r>
+      <w:r>
+        <w:rPr>
+          <w:lang w:val="pt-PT"/>
+        </w:rPr>
+        <w:t xml:space="preserve"> </w:t>
+      </w:r>
+      <w:r>
+        <w:rPr>
+          <w:lang w:val="pt-PT"/>
+        </w:rPr>
+        <w:t xml:space="preserve">Testar problemas na validação de campos, envio de </w:t>
+      </w:r>
+      <w:r>
+        <w:rPr>
+          <w:i/>
+          <w:lang w:val="pt-PT"/>
+        </w:rPr>
+        <w:t>email</w:t>
+      </w:r>
+      <w:r>
+        <w:rPr>
+          <w:lang w:val="pt-PT"/>
+        </w:rPr>
+        <w:t xml:space="preserve"> de confirmação </w:t>
+      </w:r>
+      <w:proofErr w:type="gramStart"/>
+      <w:r>
+        <w:rPr>
+          <w:lang w:val="pt-PT"/>
+        </w:rPr>
+        <w:t>e  autenticação</w:t>
+      </w:r>
+      <w:proofErr w:type="gramEnd"/>
+      <w:r>
+        <w:rPr>
+          <w:lang w:val="pt-PT"/>
+        </w:rPr>
+        <w:t xml:space="preserve"> do turista.</w:t>
+      </w:r>
+    </w:p>
+    <w:p>
+      <w:pPr>
+        <w:jc w:val="both"/>
+        <w:rPr>
+          <w:lang w:val="pt-PT"/>
+        </w:rPr>
+      </w:pPr>
+      <w:r>
+        <w:rPr>
+          <w:b/>
+          <w:lang w:val="pt-PT"/>
+        </w:rPr>
+        <w:t>Pós-condição:</w:t>
+      </w:r>
+      <w:r>
+        <w:rPr>
+          <w:lang w:val="pt-PT"/>
+        </w:rPr>
+        <w:t xml:space="preserve"> O sistema envia para o </w:t>
+      </w:r>
+      <w:proofErr w:type="gramStart"/>
+      <w:r>
+        <w:rPr>
+          <w:i/>
+          <w:lang w:val="pt-PT"/>
+        </w:rPr>
+        <w:t>email</w:t>
+      </w:r>
+      <w:proofErr w:type="gramEnd"/>
+      <w:r>
+        <w:rPr>
+          <w:lang w:val="pt-PT"/>
+        </w:rPr>
+        <w:t xml:space="preserve"> do turista um agradeci</w:t>
+      </w:r>
+      <w:r>
+        <w:rPr>
+          <w:lang w:val="pt-PT"/>
+        </w:rPr>
+        <w:t>mento pelo regist</w:t>
+      </w:r>
+      <w:r>
+        <w:rPr>
+          <w:lang w:val="pt-PT"/>
+        </w:rPr>
+        <w:t xml:space="preserve">o </w:t>
+      </w:r>
+      <w:r>
+        <w:rPr>
+          <w:lang w:val="pt-PT"/>
+        </w:rPr>
+        <w:t>com uma mensagem de</w:t>
+      </w:r>
+      <w:r>
+        <w:rPr>
+          <w:lang w:val="pt-PT"/>
+        </w:rPr>
+        <w:t xml:space="preserve"> boas vindas.</w:t>
+      </w:r>
+    </w:p>
+    <w:p>
+      <w:pPr>
+        <w:rPr>
+          <w:lang w:val="pt-PT"/>
+        </w:rPr>
+      </w:pPr>
+    </w:p>
+    <w:p>
+      <w:pPr>
+        <w:pStyle w:val="Cabealho1"/>
+        <w:jc w:val="both"/>
+        <w:rPr>
+          <w:lang w:val="pt-PT"/>
+        </w:rPr>
+      </w:pPr>
+      <w:bookmarkStart w:id="0" w:name="_GoBack"/>
+      <w:r>
+        <w:rPr>
+          <w:lang w:val="pt-PT"/>
+        </w:rPr>
+        <w:t>Descrição de Caso de Uso</w:t>
+      </w:r>
+      <w:r>
+        <w:rPr>
+          <w:lang w:val="pt-PT"/>
+        </w:rPr>
+        <w:t xml:space="preserve"> – 4</w:t>
+      </w:r>
+    </w:p>
+    <w:bookmarkEnd w:id="0"/>
+    <w:p>
+      <w:pPr>
+        <w:rPr>
+          <w:lang w:val="pt-PT"/>
+        </w:rPr>
+      </w:pPr>
+    </w:p>
+    <w:p>
+      <w:pPr>
+        <w:jc w:val="both"/>
+        <w:rPr>
+          <w:lang w:val="pt-PT"/>
+        </w:rPr>
+      </w:pPr>
+      <w:r>
+        <w:rPr>
+          <w:b/>
+          <w:lang w:val="pt-PT"/>
+        </w:rPr>
+        <w:t>Nome:</w:t>
+      </w:r>
+      <w:r>
+        <w:rPr>
+          <w:lang w:val="pt-PT"/>
+        </w:rPr>
+        <w:t xml:space="preserve"> </w:t>
+      </w:r>
+      <w:r>
+        <w:rPr>
+          <w:lang w:val="pt-PT"/>
+        </w:rPr>
+        <w:t>Criar Trilho</w:t>
+      </w:r>
+      <w:r>
+        <w:rPr>
+          <w:lang w:val="pt-PT"/>
+        </w:rPr>
+        <w:t>.</w:t>
+      </w:r>
+    </w:p>
+    <w:p>
+      <w:pPr>
+        <w:jc w:val="both"/>
+        <w:rPr>
+          <w:lang w:val="pt-PT"/>
+        </w:rPr>
+      </w:pPr>
+      <w:r>
+        <w:rPr>
+          <w:b/>
+          <w:lang w:val="pt-PT"/>
+        </w:rPr>
+        <w:t>Descrição:</w:t>
+      </w:r>
+      <w:r>
+        <w:rPr>
+          <w:lang w:val="pt-PT"/>
+        </w:rPr>
+        <w:t xml:space="preserve"> O </w:t>
+      </w:r>
+      <w:r>
+        <w:rPr>
+          <w:lang w:val="pt-PT"/>
+        </w:rPr>
+        <w:t>Professor/Gestor</w:t>
+      </w:r>
+      <w:r>
+        <w:rPr>
+          <w:lang w:val="pt-PT"/>
+        </w:rPr>
+        <w:t xml:space="preserve"> </w:t>
+      </w:r>
+      <w:r>
+        <w:rPr>
+          <w:lang w:val="pt-PT"/>
+        </w:rPr>
+        <w:t>cria um novo trilho.</w:t>
+      </w:r>
+    </w:p>
+    <w:p>
+      <w:pPr>
+        <w:jc w:val="both"/>
+        <w:rPr>
+          <w:lang w:val="pt-PT"/>
+        </w:rPr>
+      </w:pPr>
+      <w:r>
+        <w:rPr>
+          <w:b/>
+          <w:lang w:val="pt-PT"/>
+        </w:rPr>
+        <w:t>Pré-condição:</w:t>
+      </w:r>
+      <w:r>
+        <w:rPr>
+          <w:b/>
+          <w:lang w:val="pt-PT"/>
+        </w:rPr>
+        <w:t xml:space="preserve"> </w:t>
+      </w:r>
+      <w:r>
+        <w:rPr>
+          <w:lang w:val="pt-PT"/>
+        </w:rPr>
+        <w:t xml:space="preserve">O </w:t>
+      </w:r>
+      <w:r>
+        <w:rPr>
+          <w:lang w:val="pt-PT"/>
+        </w:rPr>
+        <w:t xml:space="preserve">Professor/Gestor </w:t>
+      </w:r>
+      <w:r>
+        <w:rPr>
+          <w:lang w:val="pt-PT"/>
+        </w:rPr>
+        <w:t>fez</w:t>
+      </w:r>
+      <w:r>
+        <w:rPr>
+          <w:lang w:val="pt-PT"/>
+        </w:rPr>
+        <w:t xml:space="preserve"> </w:t>
+      </w:r>
+      <w:r>
+        <w:rPr>
+          <w:i/>
+          <w:lang w:val="pt-PT"/>
+        </w:rPr>
+        <w:t>login</w:t>
+      </w:r>
+      <w:r>
+        <w:rPr>
+          <w:lang w:val="pt-PT"/>
+        </w:rPr>
+        <w:t xml:space="preserve"> válido.</w:t>
+      </w:r>
+    </w:p>
+    <w:p>
+      <w:pPr>
+        <w:jc w:val="both"/>
+        <w:rPr>
+          <w:b/>
+          <w:lang w:val="pt-PT"/>
+        </w:rPr>
+      </w:pPr>
+      <w:r>
+        <w:rPr>
+          <w:b/>
+          <w:lang w:val="pt-PT"/>
+        </w:rPr>
+        <w:t>Caminho Principal:</w:t>
+      </w:r>
+    </w:p>
+    <w:p>
+      <w:pPr>
+        <w:jc w:val="both"/>
+        <w:rPr>
+          <w:lang w:val="pt-PT"/>
+        </w:rPr>
+      </w:pPr>
+      <w:r>
+        <w:rPr>
+          <w:lang w:val="pt-PT"/>
+        </w:rPr>
+        <w:t xml:space="preserve">1) O </w:t>
+      </w:r>
+      <w:r>
+        <w:rPr>
+          <w:lang w:val="pt-PT"/>
+        </w:rPr>
+        <w:t>Professor/Gestor autentica-se.</w:t>
+      </w:r>
+    </w:p>
+    <w:p>
+      <w:pPr>
+        <w:jc w:val="both"/>
+        <w:rPr>
+          <w:lang w:val="pt-PT"/>
+        </w:rPr>
+      </w:pPr>
+      <w:r>
+        <w:rPr>
+          <w:lang w:val="pt-PT"/>
+        </w:rPr>
+        <w:t xml:space="preserve">2) </w:t>
+      </w:r>
+      <w:r>
+        <w:rPr>
+          <w:lang w:val="pt-PT"/>
+        </w:rPr>
+        <w:t>O sistema mostra página correspondente a utilizador com privilégios de administrador.</w:t>
+      </w:r>
+    </w:p>
+    <w:p>
+      <w:pPr>
+        <w:jc w:val="both"/>
+        <w:rPr>
+          <w:lang w:val="pt-PT"/>
+        </w:rPr>
+      </w:pPr>
+      <w:r>
+        <w:rPr>
+          <w:lang w:val="pt-PT"/>
+        </w:rPr>
+        <w:t xml:space="preserve">3) </w:t>
+      </w:r>
+      <w:r>
+        <w:rPr>
+          <w:lang w:val="pt-PT"/>
+        </w:rPr>
+        <w:t xml:space="preserve">O Professor/Gestor escolhe </w:t>
+      </w:r>
+      <w:r>
+        <w:rPr>
+          <w:lang w:val="pt-PT"/>
+        </w:rPr>
+        <w:t>página de BackOffice.</w:t>
+      </w:r>
+    </w:p>
+    <w:p>
+      <w:pPr>
+        <w:jc w:val="both"/>
+        <w:rPr>
+          <w:lang w:val="pt-PT"/>
+        </w:rPr>
+      </w:pPr>
+      <w:r>
+        <w:rPr>
+          <w:lang w:val="pt-PT"/>
+        </w:rPr>
+        <w:t xml:space="preserve">4) </w:t>
+      </w:r>
+      <w:r>
+        <w:rPr>
+          <w:lang w:val="pt-PT"/>
+        </w:rPr>
+        <w:t>O sistema mostra pá</w:t>
+      </w:r>
+      <w:r>
+        <w:rPr>
+          <w:lang w:val="pt-PT"/>
+        </w:rPr>
+        <w:t>gina correspondente.</w:t>
+      </w:r>
+    </w:p>
+    <w:p>
+      <w:pPr>
+        <w:jc w:val="both"/>
+        <w:rPr>
+          <w:lang w:val="pt-PT"/>
+        </w:rPr>
+      </w:pPr>
+      <w:r>
+        <w:rPr>
+          <w:lang w:val="pt-PT"/>
+        </w:rPr>
+        <w:t>5) O Professor/Gestor escolhe página adicionar Trilho.</w:t>
+      </w:r>
+    </w:p>
+    <w:p>
+      <w:pPr>
+        <w:jc w:val="both"/>
+        <w:rPr>
+          <w:lang w:val="pt-PT"/>
+        </w:rPr>
+      </w:pPr>
+      <w:r>
+        <w:rPr>
+          <w:lang w:val="pt-PT"/>
+        </w:rPr>
+        <w:t>6) O sistema mostra página correspondente.</w:t>
+      </w:r>
+    </w:p>
+    <w:p>
+      <w:pPr>
+        <w:jc w:val="both"/>
+        <w:rPr>
+          <w:lang w:val="pt-PT"/>
+        </w:rPr>
+      </w:pPr>
+      <w:r>
+        <w:rPr>
+          <w:lang w:val="pt-PT"/>
+        </w:rPr>
+        <w:t>7</w:t>
+      </w:r>
+      <w:r>
+        <w:rPr>
+          <w:lang w:val="pt-PT"/>
+        </w:rPr>
+        <w:t xml:space="preserve">) </w:t>
+      </w:r>
+      <w:r>
+        <w:rPr>
+          <w:lang w:val="pt-PT"/>
+        </w:rPr>
+        <w:t>O Professor/Gestor</w:t>
+      </w:r>
+      <w:r>
+        <w:rPr>
+          <w:lang w:val="pt-PT"/>
+        </w:rPr>
+        <w:t xml:space="preserve"> clica botão adicionar Trilho.</w:t>
+      </w:r>
+    </w:p>
+    <w:p>
+      <w:pPr>
+        <w:jc w:val="both"/>
+        <w:rPr>
+          <w:lang w:val="pt-PT"/>
+        </w:rPr>
+      </w:pPr>
+      <w:r>
+        <w:rPr>
+          <w:lang w:val="pt-PT"/>
+        </w:rPr>
+        <w:t>8</w:t>
+      </w:r>
+      <w:r>
+        <w:rPr>
+          <w:lang w:val="pt-PT"/>
+        </w:rPr>
+        <w:t xml:space="preserve">) O sistema </w:t>
+      </w:r>
+      <w:r>
+        <w:rPr>
+          <w:lang w:val="pt-PT"/>
+        </w:rPr>
+        <w:t>mostra p</w:t>
+      </w:r>
+      <w:r>
+        <w:rPr>
+          <w:lang w:val="pt-PT"/>
+        </w:rPr>
+        <w:t>ágina</w:t>
+      </w:r>
+      <w:r>
+        <w:rPr>
+          <w:lang w:val="pt-PT"/>
+        </w:rPr>
+        <w:t xml:space="preserve"> com campos</w:t>
+      </w:r>
+      <w:r>
+        <w:rPr>
+          <w:lang w:val="pt-PT"/>
+        </w:rPr>
+        <w:t xml:space="preserve"> </w:t>
+      </w:r>
+      <w:r>
+        <w:rPr>
+          <w:lang w:val="pt-PT"/>
+        </w:rPr>
+        <w:t xml:space="preserve">de </w:t>
+      </w:r>
+      <w:proofErr w:type="gramStart"/>
+      <w:r>
+        <w:rPr>
+          <w:lang w:val="pt-PT"/>
+        </w:rPr>
+        <w:t>input</w:t>
+      </w:r>
+      <w:proofErr w:type="gramEnd"/>
+      <w:r>
+        <w:rPr>
+          <w:lang w:val="pt-PT"/>
+        </w:rPr>
+        <w:t>:</w:t>
+      </w:r>
+    </w:p>
+    <w:p>
+      <w:pPr>
+        <w:jc w:val="both"/>
+        <w:rPr>
+          <w:lang w:val="pt-PT"/>
+        </w:rPr>
+      </w:pPr>
+      <w:r>
+        <w:rPr>
+          <w:lang w:val="pt-PT"/>
+        </w:rPr>
+        <w:tab/>
+        <w:t>.</w:t>
+      </w:r>
+      <w:r>
+        <w:rPr>
+          <w:lang w:val="pt-PT"/>
+        </w:rPr>
+        <w:t>Nome Trilho</w:t>
+      </w:r>
+    </w:p>
+    <w:p>
+      <w:pPr>
+        <w:jc w:val="both"/>
+        <w:rPr>
+          <w:color w:val="FF0000"/>
+          <w:lang w:val="pt-PT"/>
+        </w:rPr>
+      </w:pPr>
+      <w:r>
+        <w:rPr>
+          <w:lang w:val="pt-PT"/>
+        </w:rPr>
+        <w:tab/>
+        <w:t xml:space="preserve">.Descrição Dificuldade </w:t>
+      </w:r>
+      <w:r>
+        <w:rPr>
+          <w:color w:val="FF0000"/>
+          <w:lang w:val="pt-PT"/>
+        </w:rPr>
+        <w:t>(Adicionado)</w:t>
+      </w:r>
+    </w:p>
+    <w:p>
+      <w:pPr>
+        <w:jc w:val="both"/>
+        <w:rPr>
+          <w:lang w:val="pt-PT"/>
+        </w:rPr>
+      </w:pPr>
+      <w:r>
+        <w:rPr>
+          <w:color w:val="FF0000"/>
+          <w:lang w:val="pt-PT"/>
+        </w:rPr>
+        <w:tab/>
+      </w:r>
+      <w:r>
+        <w:rPr>
+          <w:lang w:val="pt-PT"/>
+        </w:rPr>
+        <w:t>.Foto do Trilho</w:t>
+      </w:r>
+      <w:r>
+        <w:rPr>
+          <w:lang w:val="pt-PT"/>
+        </w:rPr>
+        <w:t xml:space="preserve"> </w:t>
+      </w:r>
+      <w:r>
+        <w:rPr>
+          <w:color w:val="FF0000"/>
+          <w:lang w:val="pt-PT"/>
+        </w:rPr>
+        <w:t>(Adicionado)</w:t>
+      </w:r>
+    </w:p>
+    <w:p>
+      <w:pPr>
+        <w:jc w:val="both"/>
+        <w:rPr>
+          <w:lang w:val="pt-PT"/>
+        </w:rPr>
+      </w:pPr>
+      <w:r>
+        <w:rPr>
+          <w:lang w:val="pt-PT"/>
+        </w:rPr>
+        <w:tab/>
+        <w:t>.Distancia Trilho</w:t>
+      </w:r>
+    </w:p>
+    <w:p>
+      <w:pPr>
+        <w:jc w:val="both"/>
+        <w:rPr>
+          <w:lang w:val="pt-PT"/>
+        </w:rPr>
+      </w:pPr>
+      <w:r>
+        <w:rPr>
+          <w:lang w:val="pt-PT"/>
+        </w:rPr>
+        <w:tab/>
+        <w:t>.Inicio Trilho</w:t>
+      </w:r>
+    </w:p>
+    <w:p>
+      <w:pPr>
+        <w:jc w:val="both"/>
+        <w:rPr>
+          <w:lang w:val="pt-PT"/>
+        </w:rPr>
+      </w:pPr>
+      <w:r>
+        <w:rPr>
+          <w:lang w:val="pt-PT"/>
+        </w:rPr>
+        <w:tab/>
+        <w:t>.Fim Trilho</w:t>
+      </w:r>
+    </w:p>
+    <w:p>
+      <w:pPr>
+        <w:jc w:val="both"/>
+        <w:rPr>
+          <w:lang w:val="pt-PT"/>
+        </w:rPr>
+      </w:pPr>
+      <w:r>
+        <w:rPr>
+          <w:lang w:val="pt-PT"/>
+        </w:rPr>
         <w:lastRenderedPageBreak/>
-        <w:t>7</w:t>
-      </w:r>
-      <w:r>
-        <w:rPr>
-          <w:lang w:val="pt-PT"/>
-        </w:rPr>
-        <w:t xml:space="preserve">) O turista entra no seu </w:t>
-      </w:r>
-      <w:r>
-        <w:rPr>
-          <w:i/>
-          <w:lang w:val="pt-PT"/>
-        </w:rPr>
-        <w:t>email</w:t>
-      </w:r>
-      <w:r>
-        <w:rPr>
-          <w:lang w:val="pt-PT"/>
-        </w:rPr>
-        <w:t xml:space="preserve"> e confirma o regist</w:t>
-      </w:r>
-      <w:r>
-        <w:rPr>
-          <w:lang w:val="pt-PT"/>
-        </w:rPr>
-        <w:t xml:space="preserve">o no </w:t>
-      </w:r>
-      <w:r>
-        <w:rPr>
-          <w:i/>
-          <w:lang w:val="pt-PT"/>
-        </w:rPr>
-        <w:t>link</w:t>
-      </w:r>
-      <w:r>
-        <w:rPr>
-          <w:lang w:val="pt-PT"/>
-        </w:rPr>
-        <w:t xml:space="preserve"> de confirmação.</w:t>
-      </w:r>
-    </w:p>
-    <w:p>
-      <w:pPr>
-        <w:jc w:val="both"/>
-        <w:rPr>
-          <w:lang w:val="pt-PT"/>
-        </w:rPr>
-      </w:pPr>
-      <w:r>
-        <w:rPr>
-          <w:lang w:val="pt-PT"/>
-        </w:rPr>
-        <w:t>8) O s</w:t>
-      </w:r>
-      <w:r>
-        <w:rPr>
-          <w:lang w:val="pt-PT"/>
-        </w:rPr>
-        <w:t xml:space="preserve">istema </w:t>
-      </w:r>
-      <w:r>
-        <w:rPr>
-          <w:lang w:val="pt-PT"/>
-        </w:rPr>
-        <w:t>exibe o perfil de</w:t>
-      </w:r>
-      <w:r>
-        <w:rPr>
-          <w:lang w:val="pt-PT"/>
-        </w:rPr>
-        <w:t xml:space="preserve"> utilizador do turista.</w:t>
+        <w:tab/>
+        <w:t>.Dificuldade</w:t>
+      </w:r>
+    </w:p>
+    <w:p>
+      <w:pPr>
+        <w:jc w:val="both"/>
+        <w:rPr>
+          <w:lang w:val="pt-PT"/>
+        </w:rPr>
+      </w:pPr>
+      <w:r>
+        <w:rPr>
+          <w:lang w:val="pt-PT"/>
+        </w:rPr>
+        <w:tab/>
+        <w:t>.Observação Dificuldade</w:t>
+      </w:r>
+    </w:p>
+    <w:p>
+      <w:pPr>
+        <w:jc w:val="both"/>
+        <w:rPr>
+          <w:lang w:val="pt-PT"/>
+        </w:rPr>
+      </w:pPr>
+      <w:r>
+        <w:rPr>
+          <w:lang w:val="pt-PT"/>
+        </w:rPr>
+        <w:t>9</w:t>
+      </w:r>
+      <w:r>
+        <w:rPr>
+          <w:lang w:val="pt-PT"/>
+        </w:rPr>
+        <w:t xml:space="preserve">) </w:t>
+      </w:r>
+      <w:r>
+        <w:rPr>
+          <w:lang w:val="pt-PT"/>
+        </w:rPr>
+        <w:t>O Professor/Gestor</w:t>
+      </w:r>
+      <w:r>
+        <w:rPr>
+          <w:lang w:val="pt-PT"/>
+        </w:rPr>
+        <w:t xml:space="preserve"> preenche os campos e clica botão submeter</w:t>
+      </w:r>
+      <w:r>
+        <w:rPr>
+          <w:lang w:val="pt-PT"/>
+        </w:rPr>
+        <w:t xml:space="preserve"> formulário</w:t>
+      </w:r>
+      <w:r>
+        <w:rPr>
+          <w:lang w:val="pt-PT"/>
+        </w:rPr>
+        <w:t>.</w:t>
+      </w:r>
+    </w:p>
+    <w:p>
+      <w:pPr>
+        <w:jc w:val="both"/>
+        <w:rPr>
+          <w:lang w:val="pt-PT"/>
+        </w:rPr>
+      </w:pPr>
+      <w:r>
+        <w:rPr>
+          <w:lang w:val="pt-PT"/>
+        </w:rPr>
+        <w:t>10</w:t>
+      </w:r>
+      <w:r>
+        <w:rPr>
+          <w:lang w:val="pt-PT"/>
+        </w:rPr>
+        <w:t>) O sistema</w:t>
+      </w:r>
+      <w:r>
+        <w:rPr>
+          <w:lang w:val="pt-PT"/>
+        </w:rPr>
+        <w:t xml:space="preserve"> </w:t>
+      </w:r>
+      <w:r>
+        <w:rPr>
+          <w:lang w:val="pt-PT"/>
+        </w:rPr>
+        <w:t>mostra</w:t>
+      </w:r>
+      <w:r>
+        <w:rPr>
+          <w:lang w:val="pt-PT"/>
+        </w:rPr>
+        <w:t xml:space="preserve"> </w:t>
+      </w:r>
+      <w:r>
+        <w:rPr>
+          <w:lang w:val="pt-PT"/>
+        </w:rPr>
+        <w:t>pá</w:t>
+      </w:r>
+      <w:r>
+        <w:rPr>
+          <w:lang w:val="pt-PT"/>
+        </w:rPr>
+        <w:t xml:space="preserve">gina </w:t>
+      </w:r>
+      <w:r>
+        <w:rPr>
+          <w:lang w:val="pt-PT"/>
+        </w:rPr>
+        <w:t>com todos os trilhos adicionados.</w:t>
       </w:r>
     </w:p>
     <w:p>
@@ -5404,82 +6723,117 @@
         <w:rPr>
           <w:lang w:val="pt-PT"/>
         </w:rPr>
-        <w:t>5.</w:t>
-      </w:r>
-      <w:r>
-        <w:rPr>
-          <w:lang w:val="pt-PT"/>
-        </w:rPr>
-        <w:t>a) Se os campos preenchidos contiverem dados inválidos (</w:t>
-      </w:r>
-      <w:r>
-        <w:rPr>
-          <w:i/>
-          <w:lang w:val="pt-PT"/>
-        </w:rPr>
-        <w:t>email</w:t>
-      </w:r>
-      <w:r>
-        <w:rPr>
-          <w:lang w:val="pt-PT"/>
-        </w:rPr>
-        <w:t>, número de telefone, etc), o sistema realça os campos inválidos.</w:t>
-      </w:r>
-    </w:p>
-    <w:p>
-      <w:pPr>
-        <w:jc w:val="both"/>
-        <w:rPr>
-          <w:lang w:val="pt-PT"/>
-        </w:rPr>
-      </w:pPr>
-      <w:r>
-        <w:rPr>
-          <w:lang w:val="pt-PT"/>
-        </w:rPr>
-        <w:t>6</w:t>
-      </w:r>
-      <w:r>
-        <w:rPr>
-          <w:lang w:val="pt-PT"/>
-        </w:rPr>
-        <w:t xml:space="preserve">.a) </w:t>
-      </w:r>
-      <w:r>
-        <w:rPr>
-          <w:lang w:val="pt-PT"/>
-        </w:rPr>
-        <w:t>S</w:t>
-      </w:r>
-      <w:r>
-        <w:rPr>
-          <w:lang w:val="pt-PT"/>
-        </w:rPr>
-        <w:t xml:space="preserve">e </w:t>
-      </w:r>
-      <w:r>
-        <w:rPr>
-          <w:lang w:val="pt-PT"/>
-        </w:rPr>
-        <w:t>o turista não confirmar o regist</w:t>
-      </w:r>
-      <w:r>
-        <w:rPr>
-          <w:lang w:val="pt-PT"/>
-        </w:rPr>
-        <w:t>o</w:t>
-      </w:r>
-      <w:r>
-        <w:rPr>
-          <w:lang w:val="pt-PT"/>
-        </w:rPr>
-        <w:t>,</w:t>
-      </w:r>
-      <w:r>
-        <w:rPr>
-          <w:lang w:val="pt-PT"/>
-        </w:rPr>
-        <w:t xml:space="preserve"> o sistema nunca mostrará o perfil do turista.</w:t>
+        <w:t>9</w:t>
+      </w:r>
+      <w:r>
+        <w:rPr>
+          <w:lang w:val="pt-PT"/>
+        </w:rPr>
+        <w:t xml:space="preserve">.a) Se o </w:t>
+      </w:r>
+      <w:r>
+        <w:rPr>
+          <w:lang w:val="pt-PT"/>
+        </w:rPr>
+        <w:t xml:space="preserve">Professor/Gestor </w:t>
+      </w:r>
+      <w:r>
+        <w:rPr>
+          <w:lang w:val="pt-PT"/>
+        </w:rPr>
+        <w:t>deixar um ou mais campos por preencher, o sistema mostra uma ou mais mensagens “Campo (</w:t>
+      </w:r>
+      <w:proofErr w:type="spellStart"/>
+      <w:r>
+        <w:rPr>
+          <w:lang w:val="pt-PT"/>
+        </w:rPr>
+        <w:t>nome_campo</w:t>
+      </w:r>
+      <w:proofErr w:type="spellEnd"/>
+      <w:r>
+        <w:rPr>
+          <w:lang w:val="pt-PT"/>
+        </w:rPr>
+        <w:t>) por preencher”.</w:t>
+      </w:r>
+    </w:p>
+    <w:p>
+      <w:pPr>
+        <w:jc w:val="both"/>
+        <w:rPr>
+          <w:lang w:val="pt-PT"/>
+        </w:rPr>
+      </w:pPr>
+      <w:r>
+        <w:rPr>
+          <w:lang w:val="pt-PT"/>
+        </w:rPr>
+        <w:t>9.b</w:t>
+      </w:r>
+      <w:r>
+        <w:rPr>
+          <w:lang w:val="pt-PT"/>
+        </w:rPr>
+        <w:t>) Se</w:t>
+      </w:r>
+      <w:r>
+        <w:rPr>
+          <w:lang w:val="pt-PT"/>
+        </w:rPr>
+        <w:t xml:space="preserve"> o</w:t>
+      </w:r>
+      <w:r>
+        <w:rPr>
+          <w:lang w:val="pt-PT"/>
+        </w:rPr>
+        <w:t xml:space="preserve"> </w:t>
+      </w:r>
+      <w:r>
+        <w:rPr>
+          <w:lang w:val="pt-PT"/>
+        </w:rPr>
+        <w:t xml:space="preserve">Professor/Gestor </w:t>
+      </w:r>
+      <w:r>
+        <w:rPr>
+          <w:lang w:val="pt-PT"/>
+        </w:rPr>
+        <w:t>introduzir valores inválidos num ou mais campos, o sistema exibe uma ou mais mensagens “Campo (</w:t>
+      </w:r>
+      <w:proofErr w:type="spellStart"/>
+      <w:r>
+        <w:rPr>
+          <w:lang w:val="pt-PT"/>
+        </w:rPr>
+        <w:t>nome_campo</w:t>
+      </w:r>
+      <w:proofErr w:type="spellEnd"/>
+      <w:r>
+        <w:rPr>
+          <w:lang w:val="pt-PT"/>
+        </w:rPr>
+        <w:t>) só admite valores</w:t>
+      </w:r>
+      <w:r>
+        <w:rPr>
+          <w:lang w:val="pt-PT"/>
+        </w:rPr>
+        <w:t xml:space="preserve">: (intervalo </w:t>
+      </w:r>
+      <w:proofErr w:type="gramStart"/>
+      <w:r>
+        <w:rPr>
+          <w:lang w:val="pt-PT"/>
+        </w:rPr>
+        <w:t>válido)</w:t>
+      </w:r>
+      <w:proofErr w:type="gramEnd"/>
+      <w:r>
+        <w:rPr>
+          <w:lang w:val="pt-PT"/>
+        </w:rPr>
+        <w:t>”</w:t>
       </w:r>
     </w:p>
     <w:p>
@@ -5500,84 +6854,40 @@
         <w:rPr>
           <w:lang w:val="pt-PT"/>
         </w:rPr>
+        <w:t xml:space="preserve"> Testar problemas </w:t>
+      </w:r>
+      <w:r>
+        <w:rPr>
+          <w:lang w:val="pt-PT"/>
+        </w:rPr>
+        <w:t xml:space="preserve">na submissão do formulário. Quando crio trilho o estado do trilho por defeito deve ser 1-aberto. </w:t>
+      </w:r>
+    </w:p>
+    <w:p>
+      <w:pPr>
+        <w:jc w:val="both"/>
+        <w:rPr>
+          <w:lang w:val="pt-PT"/>
+        </w:rPr>
+      </w:pPr>
+      <w:r>
+        <w:rPr>
+          <w:b/>
+          <w:lang w:val="pt-PT"/>
+        </w:rPr>
+        <w:t>Pós-condição:</w:t>
+      </w:r>
+      <w:r>
+        <w:rPr>
+          <w:lang w:val="pt-PT"/>
+        </w:rPr>
         <w:t xml:space="preserve"> </w:t>
       </w:r>
       <w:r>
         <w:rPr>
           <w:lang w:val="pt-PT"/>
         </w:rPr>
-        <w:t xml:space="preserve">Testar problemas na validação de campos, envio de </w:t>
-      </w:r>
-      <w:r>
-        <w:rPr>
-          <w:i/>
-          <w:lang w:val="pt-PT"/>
-        </w:rPr>
-        <w:t>email</w:t>
-      </w:r>
-      <w:r>
-        <w:rPr>
-          <w:lang w:val="pt-PT"/>
-        </w:rPr>
-        <w:t xml:space="preserve"> de confirmação e  autenticação do turista.</w:t>
-      </w:r>
-    </w:p>
-    <w:p>
-      <w:pPr>
-        <w:jc w:val="both"/>
-        <w:rPr>
-          <w:lang w:val="pt-PT"/>
-        </w:rPr>
-      </w:pPr>
-      <w:r>
-        <w:rPr>
-          <w:b/>
-          <w:lang w:val="pt-PT"/>
-        </w:rPr>
-        <w:t>Pós-condição:</w:t>
-      </w:r>
-      <w:r>
-        <w:rPr>
-          <w:lang w:val="pt-PT"/>
-        </w:rPr>
-        <w:t xml:space="preserve"> O sistema envia para o </w:t>
-      </w:r>
-      <w:r>
-        <w:rPr>
-          <w:i/>
-          <w:lang w:val="pt-PT"/>
-        </w:rPr>
-        <w:t>email</w:t>
-      </w:r>
-      <w:r>
-        <w:rPr>
-          <w:lang w:val="pt-PT"/>
-        </w:rPr>
-        <w:t xml:space="preserve"> do turista um agradeci</w:t>
-      </w:r>
-      <w:r>
-        <w:rPr>
-          <w:lang w:val="pt-PT"/>
-        </w:rPr>
-        <w:t>mento pelo regist</w:t>
-      </w:r>
-      <w:r>
-        <w:rPr>
-          <w:lang w:val="pt-PT"/>
-        </w:rPr>
-        <w:t xml:space="preserve">o </w:t>
-      </w:r>
-      <w:r>
-        <w:rPr>
-          <w:lang w:val="pt-PT"/>
-        </w:rPr>
-        <w:t>com uma mensagem de</w:t>
-      </w:r>
-      <w:r>
-        <w:rPr>
-          <w:lang w:val="pt-PT"/>
-        </w:rPr>
-        <w:t xml:space="preserve"> boas vindas.</w:t>
+        <w:t>Não tem.</w:t>
       </w:r>
     </w:p>
     <w:p>
@@ -5657,7 +6967,7 @@
 </file>
 
 <file path=word/endnotes.xml><?xml version="1.0" encoding="utf-8"?>
-<w:endnotes xmlns:wpc="http://schemas.microsoft.com/office/word/2010/wordprocessingCanvas" xmlns:cx="http://schemas.microsoft.com/office/drawing/2014/chartex" xmlns:mc="http://schemas.openxmlformats.org/markup-compatibility/2006" xmlns:o="urn:schemas-microsoft-com:office:office" xmlns:r="http://schemas.openxmlformats.org/officeDocument/2006/relationships" xmlns:m="http://schemas.openxmlformats.org/officeDocument/2006/math" xmlns:v="urn:schemas-microsoft-com:vml" xmlns:wp14="http://schemas.microsoft.com/office/word/2010/wordprocessingDrawing" xmlns:wp="http://schemas.openxmlformats.org/drawingml/2006/wordprocessingDrawing" xmlns:w10="urn:schemas-microsoft-com:office:word" xmlns:w="http://schemas.openxmlformats.org/wordprocessingml/2006/main" xmlns:w14="http://schemas.microsoft.com/office/word/2010/wordml" xmlns:w15="http://schemas.microsoft.com/office/word/2012/wordml" xmlns:w16se="http://schemas.microsoft.com/office/word/2015/wordml/symex" xmlns:wpg="http://schemas.microsoft.com/office/word/2010/wordprocessingGroup" xmlns:wpi="http://schemas.microsoft.com/office/word/2010/wordprocessingInk" xmlns:wne="http://schemas.microsoft.com/office/word/2006/wordml" xmlns:wps="http://schemas.microsoft.com/office/word/2010/wordprocessingShape" mc:Ignorable="w14 w15 w16se wp14">
+<w:endnotes xmlns:wpc="http://schemas.microsoft.com/office/word/2010/wordprocessingCanvas" xmlns:mc="http://schemas.openxmlformats.org/markup-compatibility/2006" xmlns:o="urn:schemas-microsoft-com:office:office" xmlns:r="http://schemas.openxmlformats.org/officeDocument/2006/relationships" xmlns:m="http://schemas.openxmlformats.org/officeDocument/2006/math" xmlns:v="urn:schemas-microsoft-com:vml" xmlns:wp14="http://schemas.microsoft.com/office/word/2010/wordprocessingDrawing" xmlns:wp="http://schemas.openxmlformats.org/drawingml/2006/wordprocessingDrawing" xmlns:w10="urn:schemas-microsoft-com:office:word" xmlns:w="http://schemas.openxmlformats.org/wordprocessingml/2006/main" xmlns:w14="http://schemas.microsoft.com/office/word/2010/wordml" xmlns:w15="http://schemas.microsoft.com/office/word/2012/wordml" xmlns:wpg="http://schemas.microsoft.com/office/word/2010/wordprocessingGroup" xmlns:wpi="http://schemas.microsoft.com/office/word/2010/wordprocessingInk" xmlns:wne="http://schemas.microsoft.com/office/word/2006/wordml" xmlns:wps="http://schemas.microsoft.com/office/word/2010/wordprocessingShape" mc:Ignorable="w14 w15 wp14">
   <w:endnote w:type="separator" w:id="-1">
     <w:p>
       <w:pPr>
@@ -5682,7 +6992,7 @@
 </file>
 
 <file path=word/footer1.xml><?xml version="1.0" encoding="utf-8"?>
-<w:ftr xmlns:wpc="http://schemas.microsoft.com/office/word/2010/wordprocessingCanvas" xmlns:cx="http://schemas.microsoft.com/office/drawing/2014/chartex" xmlns:mc="http://schemas.openxmlformats.org/markup-compatibility/2006" xmlns:o="urn:schemas-microsoft-com:office:office" xmlns:r="http://schemas.openxmlformats.org/officeDocument/2006/relationships" xmlns:m="http://schemas.openxmlformats.org/officeDocument/2006/math" xmlns:v="urn:schemas-microsoft-com:vml" xmlns:wp14="http://schemas.microsoft.com/office/word/2010/wordprocessingDrawing" xmlns:wp="http://schemas.openxmlformats.org/drawingml/2006/wordprocessingDrawing" xmlns:w10="urn:schemas-microsoft-com:office:word" xmlns:w="http://schemas.openxmlformats.org/wordprocessingml/2006/main" xmlns:w14="http://schemas.microsoft.com/office/word/2010/wordml" xmlns:w15="http://schemas.microsoft.com/office/word/2012/wordml" xmlns:w16se="http://schemas.microsoft.com/office/word/2015/wordml/symex" xmlns:wpg="http://schemas.microsoft.com/office/word/2010/wordprocessingGroup" xmlns:wpi="http://schemas.microsoft.com/office/word/2010/wordprocessingInk" xmlns:wne="http://schemas.microsoft.com/office/word/2006/wordml" xmlns:wps="http://schemas.microsoft.com/office/word/2010/wordprocessingShape" mc:Ignorable="w14 w15 w16se wp14">
+<w:ftr xmlns:wpc="http://schemas.microsoft.com/office/word/2010/wordprocessingCanvas" xmlns:mc="http://schemas.openxmlformats.org/markup-compatibility/2006" xmlns:o="urn:schemas-microsoft-com:office:office" xmlns:r="http://schemas.openxmlformats.org/officeDocument/2006/relationships" xmlns:m="http://schemas.openxmlformats.org/officeDocument/2006/math" xmlns:v="urn:schemas-microsoft-com:vml" xmlns:wp14="http://schemas.microsoft.com/office/word/2010/wordprocessingDrawing" xmlns:wp="http://schemas.openxmlformats.org/drawingml/2006/wordprocessingDrawing" xmlns:w10="urn:schemas-microsoft-com:office:word" xmlns:w="http://schemas.openxmlformats.org/wordprocessingml/2006/main" xmlns:w14="http://schemas.microsoft.com/office/word/2010/wordml" xmlns:w15="http://schemas.microsoft.com/office/word/2012/wordml" xmlns:wpg="http://schemas.microsoft.com/office/word/2010/wordprocessingGroup" xmlns:wpi="http://schemas.microsoft.com/office/word/2010/wordprocessingInk" xmlns:wne="http://schemas.microsoft.com/office/word/2006/wordml" xmlns:wps="http://schemas.microsoft.com/office/word/2010/wordprocessingShape" mc:Ignorable="w14 w15 wp14">
   <w:sdt>
     <w:sdtPr>
       <w:id w:val="-1107267910"/>
@@ -5699,7 +7009,7 @@
     <w:sdtContent>
       <w:p>
         <w:pPr>
-          <w:pStyle w:val="Footer"/>
+          <w:pStyle w:val="Rodap"/>
           <w:jc w:val="right"/>
         </w:pPr>
         <w:r>
@@ -5715,7 +7025,7 @@
           <w:rPr>
             <w:noProof/>
           </w:rPr>
-          <w:t>4</w:t>
+          <w:t>6</w:t>
         </w:r>
         <w:r>
           <w:rPr>
@@ -5728,14 +7038,14 @@
   </w:sdt>
   <w:p>
     <w:pPr>
-      <w:pStyle w:val="Footer"/>
+      <w:pStyle w:val="Rodap"/>
     </w:pPr>
   </w:p>
 </w:ftr>
 </file>
 
 <file path=word/footnotes.xml><?xml version="1.0" encoding="utf-8"?>
-<w:footnotes xmlns:wpc="http://schemas.microsoft.com/office/word/2010/wordprocessingCanvas" xmlns:cx="http://schemas.microsoft.com/office/drawing/2014/chartex" xmlns:mc="http://schemas.openxmlformats.org/markup-compatibility/2006" xmlns:o="urn:schemas-microsoft-com:office:office" xmlns:r="http://schemas.openxmlformats.org/officeDocument/2006/relationships" xmlns:m="http://schemas.openxmlformats.org/officeDocument/2006/math" xmlns:v="urn:schemas-microsoft-com:vml" xmlns:wp14="http://schemas.microsoft.com/office/word/2010/wordprocessingDrawing" xmlns:wp="http://schemas.openxmlformats.org/drawingml/2006/wordprocessingDrawing" xmlns:w10="urn:schemas-microsoft-com:office:word" xmlns:w="http://schemas.openxmlformats.org/wordprocessingml/2006/main" xmlns:w14="http://schemas.microsoft.com/office/word/2010/wordml" xmlns:w15="http://schemas.microsoft.com/office/word/2012/wordml" xmlns:w16se="http://schemas.microsoft.com/office/word/2015/wordml/symex" xmlns:wpg="http://schemas.microsoft.com/office/word/2010/wordprocessingGroup" xmlns:wpi="http://schemas.microsoft.com/office/word/2010/wordprocessingInk" xmlns:wne="http://schemas.microsoft.com/office/word/2006/wordml" xmlns:wps="http://schemas.microsoft.com/office/word/2010/wordprocessingShape" mc:Ignorable="w14 w15 w16se wp14">
+<w:footnotes xmlns:wpc="http://schemas.microsoft.com/office/word/2010/wordprocessingCanvas" xmlns:mc="http://schemas.openxmlformats.org/markup-compatibility/2006" xmlns:o="urn:schemas-microsoft-com:office:office" xmlns:r="http://schemas.openxmlformats.org/officeDocument/2006/relationships" xmlns:m="http://schemas.openxmlformats.org/officeDocument/2006/math" xmlns:v="urn:schemas-microsoft-com:vml" xmlns:wp14="http://schemas.microsoft.com/office/word/2010/wordprocessingDrawing" xmlns:wp="http://schemas.openxmlformats.org/drawingml/2006/wordprocessingDrawing" xmlns:w10="urn:schemas-microsoft-com:office:word" xmlns:w="http://schemas.openxmlformats.org/wordprocessingml/2006/main" xmlns:w14="http://schemas.microsoft.com/office/word/2010/wordml" xmlns:w15="http://schemas.microsoft.com/office/word/2012/wordml" xmlns:wpg="http://schemas.microsoft.com/office/word/2010/wordprocessingGroup" xmlns:wpi="http://schemas.microsoft.com/office/word/2010/wordprocessingInk" xmlns:wne="http://schemas.microsoft.com/office/word/2006/wordml" xmlns:wps="http://schemas.microsoft.com/office/word/2010/wordprocessingShape" mc:Ignorable="w14 w15 wp14">
   <w:footnote w:type="separator" w:id="-1">
     <w:p>
       <w:pPr>
@@ -5760,8 +7070,8 @@
 </file>
 
 <file path=word/numbering.xml><?xml version="1.0" encoding="utf-8"?>
-<w:numbering xmlns:wpc="http://schemas.microsoft.com/office/word/2010/wordprocessingCanvas" xmlns:cx="http://schemas.microsoft.com/office/drawing/2014/chartex" xmlns:mc="http://schemas.openxmlformats.org/markup-compatibility/2006" xmlns:o="urn:schemas-microsoft-com:office:office" xmlns:r="http://schemas.openxmlformats.org/officeDocument/2006/relationships" xmlns:m="http://schemas.openxmlformats.org/officeDocument/2006/math" xmlns:v="urn:schemas-microsoft-com:vml" xmlns:wp14="http://schemas.microsoft.com/office/word/2010/wordprocessingDrawing" xmlns:wp="http://schemas.openxmlformats.org/drawingml/2006/wordprocessingDrawing" xmlns:w10="urn:schemas-microsoft-com:office:word" xmlns:w="http://schemas.openxmlformats.org/wordprocessingml/2006/main" xmlns:w14="http://schemas.microsoft.com/office/word/2010/wordml" xmlns:w15="http://schemas.microsoft.com/office/word/2012/wordml" xmlns:w16se="http://schemas.microsoft.com/office/word/2015/wordml/symex" xmlns:wpg="http://schemas.microsoft.com/office/word/2010/wordprocessingGroup" xmlns:wpi="http://schemas.microsoft.com/office/word/2010/wordprocessingInk" xmlns:wne="http://schemas.microsoft.com/office/word/2006/wordml" xmlns:wps="http://schemas.microsoft.com/office/word/2010/wordprocessingShape" mc:Ignorable="w14 w15 w16se wp14">
-  <w:abstractNum w:abstractNumId="0" w15:restartNumberingAfterBreak="0">
+<w:numbering xmlns:wpc="http://schemas.microsoft.com/office/word/2010/wordprocessingCanvas" xmlns:mc="http://schemas.openxmlformats.org/markup-compatibility/2006" xmlns:o="urn:schemas-microsoft-com:office:office" xmlns:r="http://schemas.openxmlformats.org/officeDocument/2006/relationships" xmlns:m="http://schemas.openxmlformats.org/officeDocument/2006/math" xmlns:v="urn:schemas-microsoft-com:vml" xmlns:wp14="http://schemas.microsoft.com/office/word/2010/wordprocessingDrawing" xmlns:wp="http://schemas.openxmlformats.org/drawingml/2006/wordprocessingDrawing" xmlns:w10="urn:schemas-microsoft-com:office:word" xmlns:w="http://schemas.openxmlformats.org/wordprocessingml/2006/main" xmlns:w14="http://schemas.microsoft.com/office/word/2010/wordml" xmlns:w15="http://schemas.microsoft.com/office/word/2012/wordml" xmlns:wpg="http://schemas.microsoft.com/office/word/2010/wordprocessingGroup" xmlns:wpi="http://schemas.microsoft.com/office/word/2010/wordprocessingInk" xmlns:wne="http://schemas.microsoft.com/office/word/2006/wordml" xmlns:wps="http://schemas.microsoft.com/office/word/2010/wordprocessingShape" mc:Ignorable="w14 w15 wp14">
+  <w:abstractNum w:abstractNumId="0">
     <w:nsid w:val="171405C8"/>
     <w:multiLevelType w:val="hybridMultilevel"/>
     <w:tmpl w:val="F18AD92A"/>
@@ -5874,7 +7184,7 @@
       </w:rPr>
     </w:lvl>
   </w:abstractNum>
-  <w:abstractNum w:abstractNumId="1" w15:restartNumberingAfterBreak="0">
+  <w:abstractNum w:abstractNumId="1">
     <w:nsid w:val="67092218"/>
     <w:multiLevelType w:val="hybridMultilevel"/>
     <w:tmpl w:val="3FD05872"/>
@@ -5997,7 +7307,7 @@
 </file>
 
 <file path=word/styles.xml><?xml version="1.0" encoding="utf-8"?>
-<w:styles xmlns:mc="http://schemas.openxmlformats.org/markup-compatibility/2006" xmlns:r="http://schemas.openxmlformats.org/officeDocument/2006/relationships" xmlns:w="http://schemas.openxmlformats.org/wordprocessingml/2006/main" xmlns:w14="http://schemas.microsoft.com/office/word/2010/wordml" xmlns:w15="http://schemas.microsoft.com/office/word/2012/wordml" xmlns:w16se="http://schemas.microsoft.com/office/word/2015/wordml/symex" mc:Ignorable="w14 w15 w16se">
+<w:styles xmlns:mc="http://schemas.openxmlformats.org/markup-compatibility/2006" xmlns:r="http://schemas.openxmlformats.org/officeDocument/2006/relationships" xmlns:w="http://schemas.openxmlformats.org/wordprocessingml/2006/main" xmlns:w14="http://schemas.microsoft.com/office/word/2010/wordml" xmlns:w15="http://schemas.microsoft.com/office/word/2012/wordml" mc:Ignorable="w14 w15">
   <w:docDefaults>
     <w:rPrDefault>
       <w:rPr>
@@ -6390,11 +7700,11 @@
     <w:name w:val="Normal"/>
     <w:qFormat/>
   </w:style>
-  <w:style w:type="paragraph" w:styleId="Heading1">
+  <w:style w:type="paragraph" w:styleId="Cabealho1">
     <w:name w:val="heading 1"/>
     <w:basedOn w:val="Normal"/>
     <w:next w:val="Normal"/>
-    <w:link w:val="Heading1Char"/>
+    <w:link w:val="Cabealho1Carter"/>
     <w:uiPriority w:val="9"/>
     <w:qFormat/>
     <w:rsid w:val="00162737"/>
@@ -6411,11 +7721,11 @@
       <w:szCs w:val="32"/>
     </w:rPr>
   </w:style>
-  <w:style w:type="paragraph" w:styleId="Heading2">
+  <w:style w:type="paragraph" w:styleId="Cabealho2">
     <w:name w:val="heading 2"/>
     <w:basedOn w:val="Normal"/>
     <w:next w:val="Normal"/>
-    <w:link w:val="Heading2Char"/>
+    <w:link w:val="Cabealho2Carter"/>
     <w:uiPriority w:val="9"/>
     <w:unhideWhenUsed/>
     <w:qFormat/>
@@ -6433,13 +7743,13 @@
       <w:szCs w:val="26"/>
     </w:rPr>
   </w:style>
-  <w:style w:type="character" w:default="1" w:styleId="DefaultParagraphFont">
+  <w:style w:type="character" w:default="1" w:styleId="Tipodeletrapredefinidodopargrafo">
     <w:name w:val="Default Paragraph Font"/>
     <w:uiPriority w:val="1"/>
     <w:semiHidden/>
     <w:unhideWhenUsed/>
   </w:style>
-  <w:style w:type="table" w:default="1" w:styleId="TableNormal">
+  <w:style w:type="table" w:default="1" w:styleId="Tabelanormal">
     <w:name w:val="Normal Table"/>
     <w:uiPriority w:val="99"/>
     <w:semiHidden/>
@@ -6454,7 +7764,7 @@
       </w:tblCellMar>
     </w:tblPr>
   </w:style>
-  <w:style w:type="numbering" w:default="1" w:styleId="NoList">
+  <w:style w:type="numbering" w:default="1" w:styleId="Semlista">
     <w:name w:val="No List"/>
     <w:uiPriority w:val="99"/>
     <w:semiHidden/>
@@ -6463,7 +7773,7 @@
   <w:style w:type="paragraph" w:customStyle="1" w:styleId="SubtitleCover">
     <w:name w:val="Subtitle Cover"/>
     <w:basedOn w:val="TitleCover"/>
-    <w:next w:val="BodyText"/>
+    <w:next w:val="Corpodetexto"/>
     <w:rsid w:val="00EA5234"/>
     <w:pPr>
       <w:pBdr>
@@ -6498,10 +7808,10 @@
       <w:lang w:val="en-US" w:bidi="en-US"/>
     </w:rPr>
   </w:style>
-  <w:style w:type="paragraph" w:styleId="BodyText">
+  <w:style w:type="paragraph" w:styleId="Corpodetexto">
     <w:name w:val="Body Text"/>
     <w:basedOn w:val="Normal"/>
-    <w:link w:val="BodyTextChar"/>
+    <w:link w:val="CorpodetextoCarter"/>
     <w:uiPriority w:val="99"/>
     <w:semiHidden/>
     <w:unhideWhenUsed/>
@@ -6510,18 +7820,18 @@
       <w:spacing w:after="120"/>
     </w:pPr>
   </w:style>
-  <w:style w:type="character" w:customStyle="1" w:styleId="BodyTextChar">
-    <w:name w:val="Body Text Char"/>
-    <w:basedOn w:val="DefaultParagraphFont"/>
-    <w:link w:val="BodyText"/>
+  <w:style w:type="character" w:customStyle="1" w:styleId="CorpodetextoCarter">
+    <w:name w:val="Corpo de texto Caráter"/>
+    <w:basedOn w:val="Tipodeletrapredefinidodopargrafo"/>
+    <w:link w:val="Corpodetexto"/>
     <w:uiPriority w:val="99"/>
     <w:semiHidden/>
     <w:rsid w:val="00EA5234"/>
   </w:style>
-  <w:style w:type="paragraph" w:styleId="Header">
+  <w:style w:type="paragraph" w:styleId="Cabealho">
     <w:name w:val="header"/>
     <w:basedOn w:val="Normal"/>
-    <w:link w:val="HeaderChar"/>
+    <w:link w:val="CabealhoCarter"/>
     <w:uiPriority w:val="99"/>
     <w:unhideWhenUsed/>
     <w:rsid w:val="0064037B"/>
@@ -6533,17 +7843,17 @@
       <w:spacing w:after="0" w:line="240" w:lineRule="auto"/>
     </w:pPr>
   </w:style>
-  <w:style w:type="character" w:customStyle="1" w:styleId="HeaderChar">
-    <w:name w:val="Header Char"/>
-    <w:basedOn w:val="DefaultParagraphFont"/>
-    <w:link w:val="Header"/>
+  <w:style w:type="character" w:customStyle="1" w:styleId="CabealhoCarter">
+    <w:name w:val="Cabeçalho Caráter"/>
+    <w:basedOn w:val="Tipodeletrapredefinidodopargrafo"/>
+    <w:link w:val="Cabealho"/>
     <w:uiPriority w:val="99"/>
     <w:rsid w:val="0064037B"/>
   </w:style>
-  <w:style w:type="paragraph" w:styleId="Footer">
+  <w:style w:type="paragraph" w:styleId="Rodap">
     <w:name w:val="footer"/>
     <w:basedOn w:val="Normal"/>
-    <w:link w:val="FooterChar"/>
+    <w:link w:val="RodapCarter"/>
     <w:uiPriority w:val="99"/>
     <w:unhideWhenUsed/>
     <w:rsid w:val="0064037B"/>
@@ -6555,17 +7865,17 @@
       <w:spacing w:after="0" w:line="240" w:lineRule="auto"/>
     </w:pPr>
   </w:style>
-  <w:style w:type="character" w:customStyle="1" w:styleId="FooterChar">
-    <w:name w:val="Footer Char"/>
-    <w:basedOn w:val="DefaultParagraphFont"/>
-    <w:link w:val="Footer"/>
+  <w:style w:type="character" w:customStyle="1" w:styleId="RodapCarter">
+    <w:name w:val="Rodapé Caráter"/>
+    <w:basedOn w:val="Tipodeletrapredefinidodopargrafo"/>
+    <w:link w:val="Rodap"/>
     <w:uiPriority w:val="99"/>
     <w:rsid w:val="0064037B"/>
   </w:style>
-  <w:style w:type="character" w:customStyle="1" w:styleId="Heading1Char">
-    <w:name w:val="Heading 1 Char"/>
-    <w:basedOn w:val="DefaultParagraphFont"/>
-    <w:link w:val="Heading1"/>
+  <w:style w:type="character" w:customStyle="1" w:styleId="Cabealho1Carter">
+    <w:name w:val="Cabeçalho 1 Caráter"/>
+    <w:basedOn w:val="Tipodeletrapredefinidodopargrafo"/>
+    <w:link w:val="Cabealho1"/>
     <w:uiPriority w:val="9"/>
     <w:rsid w:val="00162737"/>
     <w:rPr>
@@ -6575,15 +7885,16 @@
       <w:szCs w:val="32"/>
     </w:rPr>
   </w:style>
-  <w:style w:type="table" w:styleId="TableGrid">
+  <w:style w:type="table" w:styleId="Tabelacomgrelha">
     <w:name w:val="Table Grid"/>
-    <w:basedOn w:val="TableNormal"/>
+    <w:basedOn w:val="Tabelanormal"/>
     <w:uiPriority w:val="39"/>
     <w:rsid w:val="00162737"/>
     <w:pPr>
       <w:spacing w:after="0" w:line="240" w:lineRule="auto"/>
     </w:pPr>
     <w:tblPr>
+      <w:tblInd w:w="0" w:type="dxa"/>
       <w:tblBorders>
         <w:top w:val="single" w:sz="4" w:space="0" w:color="auto"/>
         <w:left w:val="single" w:sz="4" w:space="0" w:color="auto"/>
@@ -6592,12 +7903,18 @@
         <w:insideH w:val="single" w:sz="4" w:space="0" w:color="auto"/>
         <w:insideV w:val="single" w:sz="4" w:space="0" w:color="auto"/>
       </w:tblBorders>
+      <w:tblCellMar>
+        <w:top w:w="0" w:type="dxa"/>
+        <w:left w:w="108" w:type="dxa"/>
+        <w:bottom w:w="0" w:type="dxa"/>
+        <w:right w:w="108" w:type="dxa"/>
+      </w:tblCellMar>
     </w:tblPr>
   </w:style>
-  <w:style w:type="character" w:customStyle="1" w:styleId="Heading2Char">
-    <w:name w:val="Heading 2 Char"/>
-    <w:basedOn w:val="DefaultParagraphFont"/>
-    <w:link w:val="Heading2"/>
+  <w:style w:type="character" w:customStyle="1" w:styleId="Cabealho2Carter">
+    <w:name w:val="Cabeçalho 2 Caráter"/>
+    <w:basedOn w:val="Tipodeletrapredefinidodopargrafo"/>
+    <w:link w:val="Cabealho2"/>
     <w:uiPriority w:val="9"/>
     <w:rsid w:val="00FE2688"/>
     <w:rPr>
@@ -6607,7 +7924,7 @@
       <w:szCs w:val="26"/>
     </w:rPr>
   </w:style>
-  <w:style w:type="paragraph" w:styleId="ListParagraph">
+  <w:style w:type="paragraph" w:styleId="PargrafodaLista">
     <w:name w:val="List Paragraph"/>
     <w:basedOn w:val="Normal"/>
     <w:uiPriority w:val="34"/>
@@ -6887,7 +8204,7 @@
 </file>
 
 <file path=customXml/itemProps1.xml><?xml version="1.0" encoding="utf-8"?>
-<ds:datastoreItem xmlns:ds="http://schemas.openxmlformats.org/officeDocument/2006/customXml" ds:itemID="{17193152-47AA-48DC-9D08-E4578689D956}">
+<ds:datastoreItem xmlns:ds="http://schemas.openxmlformats.org/officeDocument/2006/customXml" ds:itemID="{7557E885-8B31-4DC7-B922-A97A2EDA45F5}">
   <ds:schemaRefs>
     <ds:schemaRef ds:uri="http://schemas.openxmlformats.org/officeDocument/2006/bibliography"/>
   </ds:schemaRefs>

</xml_diff>

<commit_message>
Eng. Soft.2 Adicionada Discrição Caso Uso -5 : Alterar Trilho
.Adicionada Discrição Caso Uso -5 : Alterar Trilho e melhorado caso uso - 4
.Tempo: 45 min.
</commit_message>
<xml_diff>
--- a/doc/Eng. Soft 2/Nuno Galinho/trails4health_relatorio.docx
+++ b/doc/Eng. Soft 2/Nuno Galinho/trails4health_relatorio.docx
@@ -177,31 +177,13 @@
           <w:lang w:val="pt-PT"/>
         </w:rPr>
       </w:pPr>
-      <w:proofErr w:type="spellStart"/>
       <w:r>
         <w:rPr>
           <w:sz w:val="32"/>
           <w:lang w:val="pt-PT"/>
         </w:rPr>
-        <w:t>Trails</w:t>
-      </w:r>
-      <w:proofErr w:type="spellEnd"/>
-      <w:r>
-        <w:rPr>
-          <w:sz w:val="32"/>
-          <w:lang w:val="pt-PT"/>
-        </w:rPr>
-        <w:t xml:space="preserve"> 4 </w:t>
-      </w:r>
-      <w:proofErr w:type="spellStart"/>
-      <w:r>
-        <w:rPr>
-          <w:sz w:val="32"/>
-          <w:lang w:val="pt-PT"/>
-        </w:rPr>
-        <w:t>Health</w:t>
-      </w:r>
-      <w:proofErr w:type="spellEnd"/>
+        <w:t>Trails 4 Health</w:t>
+      </w:r>
     </w:p>
     <w:p>
       <w:pPr>
@@ -345,23 +327,13 @@
                                       <w:szCs w:val="24"/>
                                     </w:rPr>
                                   </w:pPr>
-                                  <w:proofErr w:type="spellStart"/>
                                   <w:r>
                                     <w:rPr>
                                       <w:b/>
                                       <w:sz w:val="24"/>
                                       <w:szCs w:val="24"/>
                                     </w:rPr>
-                                    <w:t>Curso</w:t>
-                                  </w:r>
-                                  <w:proofErr w:type="spellEnd"/>
-                                  <w:r>
-                                    <w:rPr>
-                                      <w:b/>
-                                      <w:sz w:val="24"/>
-                                      <w:szCs w:val="24"/>
-                                    </w:rPr>
-                                    <w:t xml:space="preserve"> </w:t>
+                                    <w:t xml:space="preserve">Curso </w:t>
                                   </w:r>
                                 </w:p>
                               </w:tc>
@@ -376,111 +348,19 @@
                                       <w:szCs w:val="24"/>
                                     </w:rPr>
                                   </w:pPr>
-                                  <w:proofErr w:type="spellStart"/>
                                   <w:r>
                                     <w:rPr>
                                       <w:sz w:val="24"/>
                                       <w:szCs w:val="24"/>
                                     </w:rPr>
-                                    <w:t>Licenciatura</w:t>
+                                    <w:t xml:space="preserve">Licenciatura </w:t>
                                   </w:r>
-                                  <w:proofErr w:type="spellEnd"/>
                                   <w:r>
                                     <w:rPr>
                                       <w:sz w:val="24"/>
                                       <w:szCs w:val="24"/>
                                     </w:rPr>
-                                    <w:t xml:space="preserve"> </w:t>
-                                  </w:r>
-                                  <w:proofErr w:type="spellStart"/>
-                                  <w:r>
-                                    <w:rPr>
-                                      <w:sz w:val="24"/>
-                                      <w:szCs w:val="24"/>
-                                    </w:rPr>
-                                    <w:t>Engenharia</w:t>
-                                  </w:r>
-                                  <w:proofErr w:type="spellEnd"/>
-                                  <w:r>
-                                    <w:rPr>
-                                      <w:sz w:val="24"/>
-                                      <w:szCs w:val="24"/>
-                                    </w:rPr>
-                                    <w:t xml:space="preserve"> </w:t>
-                                  </w:r>
-                                  <w:proofErr w:type="spellStart"/>
-                                  <w:r>
-                                    <w:rPr>
-                                      <w:sz w:val="24"/>
-                                      <w:szCs w:val="24"/>
-                                    </w:rPr>
-                                    <w:t>Informática</w:t>
-                                  </w:r>
-                                  <w:proofErr w:type="spellEnd"/>
-                                </w:p>
-                              </w:tc>
-                            </w:tr>
-                            <w:tr>
-                              <w:tc>
-                                <w:tcPr>
-                                  <w:tcW w:w="3794" w:type="dxa"/>
-                                  <w:shd w:val="clear" w:color="auto" w:fill="D9D9D9"/>
-                                </w:tcPr>
-                                <w:p>
-                                  <w:pPr>
-                                    <w:jc w:val="right"/>
-                                    <w:rPr>
-                                      <w:b/>
-                                      <w:sz w:val="24"/>
-                                      <w:szCs w:val="24"/>
-                                    </w:rPr>
-                                  </w:pPr>
-                                  <w:proofErr w:type="spellStart"/>
-                                  <w:r>
-                                    <w:rPr>
-                                      <w:b/>
-                                      <w:sz w:val="24"/>
-                                      <w:szCs w:val="24"/>
-                                    </w:rPr>
-                                    <w:t>Unidade</w:t>
-                                  </w:r>
-                                  <w:proofErr w:type="spellEnd"/>
-                                  <w:r>
-                                    <w:rPr>
-                                      <w:b/>
-                                      <w:sz w:val="24"/>
-                                      <w:szCs w:val="24"/>
-                                    </w:rPr>
-                                    <w:t xml:space="preserve"> Curricular</w:t>
-                                  </w:r>
-                                </w:p>
-                              </w:tc>
-                              <w:tc>
-                                <w:tcPr>
-                                  <w:tcW w:w="4352" w:type="dxa"/>
-                                </w:tcPr>
-                                <w:p>
-                                  <w:pPr>
-                                    <w:rPr>
-                                      <w:sz w:val="24"/>
-                                      <w:szCs w:val="24"/>
-                                    </w:rPr>
-                                  </w:pPr>
-                                  <w:proofErr w:type="spellStart"/>
-                                  <w:r>
-                                    <w:rPr>
-                                      <w:sz w:val="24"/>
-                                      <w:szCs w:val="24"/>
-                                    </w:rPr>
-                                    <w:t>Engenharia</w:t>
-                                  </w:r>
-                                  <w:proofErr w:type="spellEnd"/>
-                                  <w:r>
-                                    <w:rPr>
-                                      <w:sz w:val="24"/>
-                                      <w:szCs w:val="24"/>
-                                    </w:rPr>
-                                    <w:t xml:space="preserve"> de Software II</w:t>
+                                    <w:t>Engenharia Informática</w:t>
                                   </w:r>
                                 </w:p>
                               </w:tc>
@@ -500,32 +380,59 @@
                                       <w:szCs w:val="24"/>
                                     </w:rPr>
                                   </w:pPr>
-                                  <w:proofErr w:type="spellStart"/>
                                   <w:r>
                                     <w:rPr>
                                       <w:b/>
                                       <w:sz w:val="24"/>
                                       <w:szCs w:val="24"/>
                                     </w:rPr>
-                                    <w:t>Ano</w:t>
+                                    <w:t>Unidade Curricular</w:t>
                                   </w:r>
-                                  <w:proofErr w:type="spellEnd"/>
+                                </w:p>
+                              </w:tc>
+                              <w:tc>
+                                <w:tcPr>
+                                  <w:tcW w:w="4352" w:type="dxa"/>
+                                </w:tcPr>
+                                <w:p>
+                                  <w:pPr>
+                                    <w:rPr>
+                                      <w:sz w:val="24"/>
+                                      <w:szCs w:val="24"/>
+                                    </w:rPr>
+                                  </w:pPr>
+                                  <w:r>
+                                    <w:rPr>
+                                      <w:sz w:val="24"/>
+                                      <w:szCs w:val="24"/>
+                                    </w:rPr>
+                                    <w:t>Engenharia de Software II</w:t>
+                                  </w:r>
+                                </w:p>
+                              </w:tc>
+                            </w:tr>
+                            <w:tr>
+                              <w:tc>
+                                <w:tcPr>
+                                  <w:tcW w:w="3794" w:type="dxa"/>
+                                  <w:shd w:val="clear" w:color="auto" w:fill="D9D9D9"/>
+                                </w:tcPr>
+                                <w:p>
+                                  <w:pPr>
+                                    <w:jc w:val="right"/>
+                                    <w:rPr>
+                                      <w:b/>
+                                      <w:sz w:val="24"/>
+                                      <w:szCs w:val="24"/>
+                                    </w:rPr>
+                                  </w:pPr>
                                   <w:r>
                                     <w:rPr>
                                       <w:b/>
                                       <w:sz w:val="24"/>
                                       <w:szCs w:val="24"/>
                                     </w:rPr>
-                                    <w:t xml:space="preserve"> </w:t>
-                                  </w:r>
-                                  <w:proofErr w:type="spellStart"/>
-                                  <w:r>
-                                    <w:rPr>
-                                      <w:b/>
-                                      <w:sz w:val="24"/>
-                                      <w:szCs w:val="24"/>
-                                    </w:rPr>
-                                    <w:t>Le</w:t>
+                                    <w:t>Ano Le</w:t>
                                   </w:r>
                                   <w:r>
                                     <w:rPr>
@@ -543,7 +450,6 @@
                                     </w:rPr>
                                     <w:t>tivo</w:t>
                                   </w:r>
-                                  <w:proofErr w:type="spellEnd"/>
                                 </w:p>
                               </w:tc>
                               <w:tc>
@@ -582,7 +488,6 @@
                                       <w:szCs w:val="24"/>
                                     </w:rPr>
                                   </w:pPr>
-                                  <w:proofErr w:type="spellStart"/>
                                   <w:r>
                                     <w:rPr>
                                       <w:b/>
@@ -591,7 +496,6 @@
                                     </w:rPr>
                                     <w:t>Docente</w:t>
                                   </w:r>
-                                  <w:proofErr w:type="spellEnd"/>
                                 </w:p>
                               </w:tc>
                               <w:tc>
@@ -610,17 +514,8 @@
                                       <w:sz w:val="24"/>
                                       <w:szCs w:val="24"/>
                                     </w:rPr>
-                                    <w:t xml:space="preserve">Maria Clara </w:t>
+                                    <w:t>Maria Clara Silveira</w:t>
                                   </w:r>
-                                  <w:proofErr w:type="spellStart"/>
-                                  <w:r>
-                                    <w:rPr>
-                                      <w:sz w:val="24"/>
-                                      <w:szCs w:val="24"/>
-                                    </w:rPr>
-                                    <w:t>Silveira</w:t>
-                                  </w:r>
-                                  <w:proofErr w:type="spellEnd"/>
                                 </w:p>
                               </w:tc>
                             </w:tr>
@@ -639,50 +534,21 @@
                                       <w:szCs w:val="24"/>
                                     </w:rPr>
                                   </w:pPr>
-                                  <w:proofErr w:type="spellStart"/>
                                   <w:r>
                                     <w:rPr>
                                       <w:b/>
                                       <w:sz w:val="24"/>
                                       <w:szCs w:val="24"/>
                                     </w:rPr>
-                                    <w:t>Coordenador</w:t>
+                                    <w:t xml:space="preserve">Coordenador da </w:t>
                                   </w:r>
-                                  <w:proofErr w:type="spellEnd"/>
                                   <w:r>
                                     <w:rPr>
                                       <w:b/>
                                       <w:sz w:val="24"/>
                                       <w:szCs w:val="24"/>
                                     </w:rPr>
-                                    <w:t xml:space="preserve"> da </w:t>
-                                  </w:r>
-                                  <w:proofErr w:type="spellStart"/>
-                                  <w:r>
-                                    <w:rPr>
-                                      <w:b/>
-                                      <w:sz w:val="24"/>
-                                      <w:szCs w:val="24"/>
-                                    </w:rPr>
-                                    <w:t>Área</w:t>
-                                  </w:r>
-                                  <w:proofErr w:type="spellEnd"/>
-                                  <w:r>
-                                    <w:rPr>
-                                      <w:b/>
-                                      <w:sz w:val="24"/>
-                                      <w:szCs w:val="24"/>
-                                    </w:rPr>
-                                    <w:t xml:space="preserve"> </w:t>
-                                  </w:r>
-                                  <w:proofErr w:type="spellStart"/>
-                                  <w:r>
-                                    <w:rPr>
-                                      <w:b/>
-                                      <w:sz w:val="24"/>
-                                      <w:szCs w:val="24"/>
-                                    </w:rPr>
-                                    <w:t>D</w:t>
+                                    <w:t>Área D</w:t>
                                   </w:r>
                                   <w:r>
                                     <w:rPr>
@@ -692,7 +558,6 @@
                                     </w:rPr>
                                     <w:t>isciplinar</w:t>
                                   </w:r>
-                                  <w:proofErr w:type="spellEnd"/>
                                 </w:p>
                               </w:tc>
                               <w:tc>
@@ -798,7 +663,6 @@
                                       <w:szCs w:val="24"/>
                                     </w:rPr>
                                   </w:pPr>
-                                  <w:proofErr w:type="spellStart"/>
                                   <w:r>
                                     <w:rPr>
                                       <w:b/>
@@ -807,7 +671,6 @@
                                     </w:rPr>
                                     <w:t>Alunos</w:t>
                                   </w:r>
-                                  <w:proofErr w:type="spellEnd"/>
                                 </w:p>
                               </w:tc>
                               <w:tc>
@@ -1099,23 +962,13 @@
                                 <w:szCs w:val="24"/>
                               </w:rPr>
                             </w:pPr>
-                            <w:proofErr w:type="spellStart"/>
                             <w:r>
                               <w:rPr>
                                 <w:b/>
                                 <w:sz w:val="24"/>
                                 <w:szCs w:val="24"/>
                               </w:rPr>
-                              <w:t>Curso</w:t>
-                            </w:r>
-                            <w:proofErr w:type="spellEnd"/>
-                            <w:r>
-                              <w:rPr>
-                                <w:b/>
-                                <w:sz w:val="24"/>
-                                <w:szCs w:val="24"/>
-                              </w:rPr>
-                              <w:t xml:space="preserve"> </w:t>
+                              <w:t xml:space="preserve">Curso </w:t>
                             </w:r>
                           </w:p>
                         </w:tc>
@@ -1130,111 +983,19 @@
                                 <w:szCs w:val="24"/>
                               </w:rPr>
                             </w:pPr>
-                            <w:proofErr w:type="spellStart"/>
                             <w:r>
                               <w:rPr>
                                 <w:sz w:val="24"/>
                                 <w:szCs w:val="24"/>
                               </w:rPr>
-                              <w:t>Licenciatura</w:t>
+                              <w:t xml:space="preserve">Licenciatura </w:t>
                             </w:r>
-                            <w:proofErr w:type="spellEnd"/>
                             <w:r>
                               <w:rPr>
                                 <w:sz w:val="24"/>
                                 <w:szCs w:val="24"/>
                               </w:rPr>
-                              <w:t xml:space="preserve"> </w:t>
-                            </w:r>
-                            <w:proofErr w:type="spellStart"/>
-                            <w:r>
-                              <w:rPr>
-                                <w:sz w:val="24"/>
-                                <w:szCs w:val="24"/>
-                              </w:rPr>
-                              <w:t>Engenharia</w:t>
-                            </w:r>
-                            <w:proofErr w:type="spellEnd"/>
-                            <w:r>
-                              <w:rPr>
-                                <w:sz w:val="24"/>
-                                <w:szCs w:val="24"/>
-                              </w:rPr>
-                              <w:t xml:space="preserve"> </w:t>
-                            </w:r>
-                            <w:proofErr w:type="spellStart"/>
-                            <w:r>
-                              <w:rPr>
-                                <w:sz w:val="24"/>
-                                <w:szCs w:val="24"/>
-                              </w:rPr>
-                              <w:t>Informática</w:t>
-                            </w:r>
-                            <w:proofErr w:type="spellEnd"/>
-                          </w:p>
-                        </w:tc>
-                      </w:tr>
-                      <w:tr>
-                        <w:tc>
-                          <w:tcPr>
-                            <w:tcW w:w="3794" w:type="dxa"/>
-                            <w:shd w:val="clear" w:color="auto" w:fill="D9D9D9"/>
-                          </w:tcPr>
-                          <w:p>
-                            <w:pPr>
-                              <w:jc w:val="right"/>
-                              <w:rPr>
-                                <w:b/>
-                                <w:sz w:val="24"/>
-                                <w:szCs w:val="24"/>
-                              </w:rPr>
-                            </w:pPr>
-                            <w:proofErr w:type="spellStart"/>
-                            <w:r>
-                              <w:rPr>
-                                <w:b/>
-                                <w:sz w:val="24"/>
-                                <w:szCs w:val="24"/>
-                              </w:rPr>
-                              <w:t>Unidade</w:t>
-                            </w:r>
-                            <w:proofErr w:type="spellEnd"/>
-                            <w:r>
-                              <w:rPr>
-                                <w:b/>
-                                <w:sz w:val="24"/>
-                                <w:szCs w:val="24"/>
-                              </w:rPr>
-                              <w:t xml:space="preserve"> Curricular</w:t>
-                            </w:r>
-                          </w:p>
-                        </w:tc>
-                        <w:tc>
-                          <w:tcPr>
-                            <w:tcW w:w="4352" w:type="dxa"/>
-                          </w:tcPr>
-                          <w:p>
-                            <w:pPr>
-                              <w:rPr>
-                                <w:sz w:val="24"/>
-                                <w:szCs w:val="24"/>
-                              </w:rPr>
-                            </w:pPr>
-                            <w:proofErr w:type="spellStart"/>
-                            <w:r>
-                              <w:rPr>
-                                <w:sz w:val="24"/>
-                                <w:szCs w:val="24"/>
-                              </w:rPr>
-                              <w:t>Engenharia</w:t>
-                            </w:r>
-                            <w:proofErr w:type="spellEnd"/>
-                            <w:r>
-                              <w:rPr>
-                                <w:sz w:val="24"/>
-                                <w:szCs w:val="24"/>
-                              </w:rPr>
-                              <w:t xml:space="preserve"> de Software II</w:t>
+                              <w:t>Engenharia Informática</w:t>
                             </w:r>
                           </w:p>
                         </w:tc>
@@ -1254,32 +1015,59 @@
                                 <w:szCs w:val="24"/>
                               </w:rPr>
                             </w:pPr>
-                            <w:proofErr w:type="spellStart"/>
                             <w:r>
                               <w:rPr>
                                 <w:b/>
                                 <w:sz w:val="24"/>
                                 <w:szCs w:val="24"/>
                               </w:rPr>
-                              <w:t>Ano</w:t>
+                              <w:t>Unidade Curricular</w:t>
                             </w:r>
-                            <w:proofErr w:type="spellEnd"/>
+                          </w:p>
+                        </w:tc>
+                        <w:tc>
+                          <w:tcPr>
+                            <w:tcW w:w="4352" w:type="dxa"/>
+                          </w:tcPr>
+                          <w:p>
+                            <w:pPr>
+                              <w:rPr>
+                                <w:sz w:val="24"/>
+                                <w:szCs w:val="24"/>
+                              </w:rPr>
+                            </w:pPr>
+                            <w:r>
+                              <w:rPr>
+                                <w:sz w:val="24"/>
+                                <w:szCs w:val="24"/>
+                              </w:rPr>
+                              <w:t>Engenharia de Software II</w:t>
+                            </w:r>
+                          </w:p>
+                        </w:tc>
+                      </w:tr>
+                      <w:tr>
+                        <w:tc>
+                          <w:tcPr>
+                            <w:tcW w:w="3794" w:type="dxa"/>
+                            <w:shd w:val="clear" w:color="auto" w:fill="D9D9D9"/>
+                          </w:tcPr>
+                          <w:p>
+                            <w:pPr>
+                              <w:jc w:val="right"/>
+                              <w:rPr>
+                                <w:b/>
+                                <w:sz w:val="24"/>
+                                <w:szCs w:val="24"/>
+                              </w:rPr>
+                            </w:pPr>
                             <w:r>
                               <w:rPr>
                                 <w:b/>
                                 <w:sz w:val="24"/>
                                 <w:szCs w:val="24"/>
                               </w:rPr>
-                              <w:t xml:space="preserve"> </w:t>
-                            </w:r>
-                            <w:proofErr w:type="spellStart"/>
-                            <w:r>
-                              <w:rPr>
-                                <w:b/>
-                                <w:sz w:val="24"/>
-                                <w:szCs w:val="24"/>
-                              </w:rPr>
-                              <w:t>Le</w:t>
+                              <w:t>Ano Le</w:t>
                             </w:r>
                             <w:r>
                               <w:rPr>
@@ -1297,7 +1085,6 @@
                               </w:rPr>
                               <w:t>tivo</w:t>
                             </w:r>
-                            <w:proofErr w:type="spellEnd"/>
                           </w:p>
                         </w:tc>
                         <w:tc>
@@ -1336,7 +1123,6 @@
                                 <w:szCs w:val="24"/>
                               </w:rPr>
                             </w:pPr>
-                            <w:proofErr w:type="spellStart"/>
                             <w:r>
                               <w:rPr>
                                 <w:b/>
@@ -1345,7 +1131,6 @@
                               </w:rPr>
                               <w:t>Docente</w:t>
                             </w:r>
-                            <w:proofErr w:type="spellEnd"/>
                           </w:p>
                         </w:tc>
                         <w:tc>
@@ -1364,17 +1149,8 @@
                                 <w:sz w:val="24"/>
                                 <w:szCs w:val="24"/>
                               </w:rPr>
-                              <w:t xml:space="preserve">Maria Clara </w:t>
+                              <w:t>Maria Clara Silveira</w:t>
                             </w:r>
-                            <w:proofErr w:type="spellStart"/>
-                            <w:r>
-                              <w:rPr>
-                                <w:sz w:val="24"/>
-                                <w:szCs w:val="24"/>
-                              </w:rPr>
-                              <w:t>Silveira</w:t>
-                            </w:r>
-                            <w:proofErr w:type="spellEnd"/>
                           </w:p>
                         </w:tc>
                       </w:tr>
@@ -1393,50 +1169,21 @@
                                 <w:szCs w:val="24"/>
                               </w:rPr>
                             </w:pPr>
-                            <w:proofErr w:type="spellStart"/>
                             <w:r>
                               <w:rPr>
                                 <w:b/>
                                 <w:sz w:val="24"/>
                                 <w:szCs w:val="24"/>
                               </w:rPr>
-                              <w:t>Coordenador</w:t>
+                              <w:t xml:space="preserve">Coordenador da </w:t>
                             </w:r>
-                            <w:proofErr w:type="spellEnd"/>
                             <w:r>
                               <w:rPr>
                                 <w:b/>
                                 <w:sz w:val="24"/>
                                 <w:szCs w:val="24"/>
                               </w:rPr>
-                              <w:t xml:space="preserve"> da </w:t>
-                            </w:r>
-                            <w:proofErr w:type="spellStart"/>
-                            <w:r>
-                              <w:rPr>
-                                <w:b/>
-                                <w:sz w:val="24"/>
-                                <w:szCs w:val="24"/>
-                              </w:rPr>
-                              <w:t>Área</w:t>
-                            </w:r>
-                            <w:proofErr w:type="spellEnd"/>
-                            <w:r>
-                              <w:rPr>
-                                <w:b/>
-                                <w:sz w:val="24"/>
-                                <w:szCs w:val="24"/>
-                              </w:rPr>
-                              <w:t xml:space="preserve"> </w:t>
-                            </w:r>
-                            <w:proofErr w:type="spellStart"/>
-                            <w:r>
-                              <w:rPr>
-                                <w:b/>
-                                <w:sz w:val="24"/>
-                                <w:szCs w:val="24"/>
-                              </w:rPr>
-                              <w:t>D</w:t>
+                              <w:t>Área D</w:t>
                             </w:r>
                             <w:r>
                               <w:rPr>
@@ -1446,7 +1193,6 @@
                               </w:rPr>
                               <w:t>isciplinar</w:t>
                             </w:r>
-                            <w:proofErr w:type="spellEnd"/>
                           </w:p>
                         </w:tc>
                         <w:tc>
@@ -1552,7 +1298,6 @@
                                 <w:szCs w:val="24"/>
                               </w:rPr>
                             </w:pPr>
-                            <w:proofErr w:type="spellStart"/>
                             <w:r>
                               <w:rPr>
                                 <w:b/>
@@ -1561,7 +1306,6 @@
                               </w:rPr>
                               <w:t>Alunos</w:t>
                             </w:r>
-                            <w:proofErr w:type="spellEnd"/>
                           </w:p>
                         </w:tc>
                         <w:tc>
@@ -2384,14 +2128,12 @@
                 <w:lang w:val="pt-PT"/>
               </w:rPr>
             </w:pPr>
-            <w:proofErr w:type="spellStart"/>
             <w:r>
               <w:rPr>
                 <w:lang w:val="pt-PT"/>
               </w:rPr>
               <w:t>Projecto</w:t>
             </w:r>
-            <w:proofErr w:type="spellEnd"/>
           </w:p>
         </w:tc>
         <w:tc>
@@ -3503,21 +3245,7 @@
         <w:rPr>
           <w:lang w:val="pt-PT"/>
         </w:rPr>
-        <w:t xml:space="preserve">Caracterização do </w:t>
-      </w:r>
-      <w:proofErr w:type="spellStart"/>
-      <w:r>
-        <w:rPr>
-          <w:lang w:val="pt-PT"/>
-        </w:rPr>
-        <w:t>Percuro</w:t>
-      </w:r>
-      <w:proofErr w:type="spellEnd"/>
-      <w:r>
-        <w:rPr>
-          <w:lang w:val="pt-PT"/>
-        </w:rPr>
-        <w:t>:</w:t>
+        <w:t>Caracterização do Percuro:</w:t>
       </w:r>
     </w:p>
     <w:p>
@@ -4107,14 +3835,12 @@
         </w:rPr>
         <w:t xml:space="preserve">3) O turista </w:t>
       </w:r>
-      <w:proofErr w:type="spellStart"/>
       <w:r>
         <w:rPr>
           <w:lang w:val="pt-PT"/>
         </w:rPr>
         <w:t>selecciona</w:t>
       </w:r>
-      <w:proofErr w:type="spellEnd"/>
       <w:r>
         <w:rPr>
           <w:lang w:val="pt-PT"/>
@@ -4197,9 +3923,297 @@
         <w:rPr>
           <w:lang w:val="pt-PT"/>
         </w:rPr>
-        <w:t xml:space="preserve">istema </w:t>
-      </w:r>
-      <w:proofErr w:type="spellStart"/>
+        <w:t>istema a</w:t>
+      </w:r>
+      <w:r>
+        <w:rPr>
+          <w:lang w:val="pt-PT"/>
+        </w:rPr>
+        <w:t>c</w:t>
+      </w:r>
+      <w:r>
+        <w:rPr>
+          <w:lang w:val="pt-PT"/>
+        </w:rPr>
+        <w:t xml:space="preserve">tiva o </w:t>
+      </w:r>
+      <w:r>
+        <w:rPr>
+          <w:lang w:val="pt-PT"/>
+        </w:rPr>
+        <w:t>botão de submissão de avaliação, após avaliação do serviço.</w:t>
+      </w:r>
+      <w:r>
+        <w:rPr>
+          <w:lang w:val="pt-PT"/>
+        </w:rPr>
+        <w:t xml:space="preserve"> </w:t>
+      </w:r>
+    </w:p>
+    <w:p>
+      <w:pPr>
+        <w:jc w:val="both"/>
+        <w:rPr>
+          <w:lang w:val="pt-PT"/>
+        </w:rPr>
+      </w:pPr>
+      <w:r>
+        <w:rPr>
+          <w:lang w:val="pt-PT"/>
+        </w:rPr>
+        <w:t>7) O turista submete a avaliação.</w:t>
+      </w:r>
+    </w:p>
+    <w:p>
+      <w:pPr>
+        <w:jc w:val="both"/>
+        <w:rPr>
+          <w:lang w:val="pt-PT"/>
+        </w:rPr>
+      </w:pPr>
+      <w:r>
+        <w:rPr>
+          <w:lang w:val="pt-PT"/>
+        </w:rPr>
+        <w:t>8) O sistema mostra mensagem no ecrã "Obrigado por avaliar o nosso serviço".</w:t>
+      </w:r>
+    </w:p>
+    <w:p>
+      <w:pPr>
+        <w:jc w:val="both"/>
+        <w:rPr>
+          <w:b/>
+          <w:lang w:val="pt-PT"/>
+        </w:rPr>
+      </w:pPr>
+      <w:r>
+        <w:rPr>
+          <w:b/>
+          <w:lang w:val="pt-PT"/>
+        </w:rPr>
+        <w:t>Caminhos Alternativos:</w:t>
+      </w:r>
+    </w:p>
+    <w:p>
+      <w:pPr>
+        <w:jc w:val="both"/>
+        <w:rPr>
+          <w:lang w:val="pt-PT"/>
+        </w:rPr>
+      </w:pPr>
+      <w:r>
+        <w:rPr>
+          <w:lang w:val="pt-PT"/>
+        </w:rPr>
+        <w:t xml:space="preserve">2.a) </w:t>
+      </w:r>
+      <w:r>
+        <w:rPr>
+          <w:lang w:val="pt-PT"/>
+        </w:rPr>
+        <w:t>S</w:t>
+      </w:r>
+      <w:r>
+        <w:rPr>
+          <w:lang w:val="pt-PT"/>
+        </w:rPr>
+        <w:t xml:space="preserve">e o turista não tiver </w:t>
+      </w:r>
+      <w:r>
+        <w:rPr>
+          <w:lang w:val="pt-PT"/>
+        </w:rPr>
+        <w:t>percorrido um</w:t>
+      </w:r>
+      <w:r>
+        <w:rPr>
+          <w:lang w:val="pt-PT"/>
+        </w:rPr>
+        <w:t xml:space="preserve"> trilh</w:t>
+      </w:r>
+      <w:r>
+        <w:rPr>
+          <w:lang w:val="pt-PT"/>
+        </w:rPr>
+        <w:t xml:space="preserve">o, </w:t>
+      </w:r>
+      <w:r>
+        <w:rPr>
+          <w:lang w:val="pt-PT"/>
+        </w:rPr>
+        <w:t xml:space="preserve">o sistema mostra </w:t>
+      </w:r>
+      <w:r>
+        <w:rPr>
+          <w:lang w:val="pt-PT"/>
+        </w:rPr>
+        <w:t>a mensagem "Nenhum trilho percorrido"</w:t>
+      </w:r>
+      <w:r>
+        <w:rPr>
+          <w:lang w:val="pt-PT"/>
+        </w:rPr>
+        <w:t>.</w:t>
+      </w:r>
+    </w:p>
+    <w:p>
+      <w:pPr>
+        <w:jc w:val="both"/>
+        <w:rPr>
+          <w:lang w:val="pt-PT"/>
+        </w:rPr>
+      </w:pPr>
+      <w:r>
+        <w:rPr>
+          <w:lang w:val="pt-PT"/>
+        </w:rPr>
+        <w:t xml:space="preserve">8.a) </w:t>
+      </w:r>
+      <w:r>
+        <w:rPr>
+          <w:lang w:val="pt-PT"/>
+        </w:rPr>
+        <w:t>S</w:t>
+      </w:r>
+      <w:r>
+        <w:rPr>
+          <w:lang w:val="pt-PT"/>
+        </w:rPr>
+        <w:t>e a avaliação do turista for inferior a 3</w:t>
+      </w:r>
+      <w:r>
+        <w:rPr>
+          <w:lang w:val="pt-PT"/>
+        </w:rPr>
+        <w:t>,</w:t>
+      </w:r>
+      <w:r>
+        <w:rPr>
+          <w:lang w:val="pt-PT"/>
+        </w:rPr>
+        <w:t xml:space="preserve"> e a caixa de texto de comentário ou sugestões estiver vazia</w:t>
+      </w:r>
+      <w:r>
+        <w:rPr>
+          <w:lang w:val="pt-PT"/>
+        </w:rPr>
+        <w:t>,</w:t>
+      </w:r>
+      <w:r>
+        <w:rPr>
+          <w:lang w:val="pt-PT"/>
+        </w:rPr>
+        <w:t xml:space="preserve"> o s</w:t>
+      </w:r>
+      <w:r>
+        <w:rPr>
+          <w:lang w:val="pt-PT"/>
+        </w:rPr>
+        <w:t>istema acrescenta uma mensagem "</w:t>
+      </w:r>
+      <w:r>
+        <w:rPr>
+          <w:lang w:val="pt-PT"/>
+        </w:rPr>
+        <w:t>E</w:t>
+      </w:r>
+      <w:r>
+        <w:rPr>
+          <w:lang w:val="pt-PT"/>
+        </w:rPr>
+        <w:t xml:space="preserve">ntraremos em contacto consigo por </w:t>
+      </w:r>
+      <w:r>
+        <w:rPr>
+          <w:i/>
+          <w:lang w:val="pt-PT"/>
+        </w:rPr>
+        <w:t>email</w:t>
+      </w:r>
+      <w:r>
+        <w:rPr>
+          <w:lang w:val="pt-PT"/>
+        </w:rPr>
+        <w:t>".</w:t>
+      </w:r>
+    </w:p>
+    <w:p>
+      <w:pPr>
+        <w:jc w:val="both"/>
+        <w:rPr>
+          <w:lang w:val="pt-PT"/>
+        </w:rPr>
+      </w:pPr>
+      <w:r>
+        <w:rPr>
+          <w:b/>
+          <w:lang w:val="pt-PT"/>
+        </w:rPr>
+        <w:t>Suplementos:</w:t>
+      </w:r>
+      <w:r>
+        <w:rPr>
+          <w:lang w:val="pt-PT"/>
+        </w:rPr>
+        <w:t xml:space="preserve"> </w:t>
+      </w:r>
+      <w:r>
+        <w:rPr>
+          <w:lang w:val="pt-PT"/>
+        </w:rPr>
+        <w:t>T</w:t>
+      </w:r>
+      <w:r>
+        <w:rPr>
+          <w:lang w:val="pt-PT"/>
+        </w:rPr>
+        <w:t>estar problemas na autenticação e na submissão da avaliação.</w:t>
+      </w:r>
+    </w:p>
+    <w:p>
+      <w:pPr>
+        <w:jc w:val="both"/>
+        <w:rPr>
+          <w:lang w:val="pt-PT"/>
+        </w:rPr>
+      </w:pPr>
+      <w:r>
+        <w:rPr>
+          <w:b/>
+          <w:lang w:val="pt-PT"/>
+        </w:rPr>
+        <w:t>Pós-condição:</w:t>
+      </w:r>
+      <w:r>
+        <w:rPr>
+          <w:lang w:val="pt-PT"/>
+        </w:rPr>
+        <w:t xml:space="preserve"> </w:t>
+      </w:r>
+      <w:r>
+        <w:rPr>
+          <w:lang w:val="pt-PT"/>
+        </w:rPr>
+        <w:t>E</w:t>
+      </w:r>
+      <w:r>
+        <w:rPr>
+          <w:lang w:val="pt-PT"/>
+        </w:rPr>
+        <w:t>m caso de se verificar a alínea 8.a</w:t>
+      </w:r>
+      <w:r>
+        <w:rPr>
+          <w:lang w:val="pt-PT"/>
+        </w:rPr>
+        <w:t>)</w:t>
+      </w:r>
+      <w:r>
+        <w:rPr>
+          <w:lang w:val="pt-PT"/>
+        </w:rPr>
+        <w:t xml:space="preserve"> é enviad</w:t>
+      </w:r>
       <w:r>
         <w:rPr>
           <w:lang w:val="pt-PT"/>
@@ -4210,423 +4224,91 @@
         <w:rPr>
           <w:lang w:val="pt-PT"/>
         </w:rPr>
-        <w:t>c</w:t>
-      </w:r>
-      <w:r>
-        <w:rPr>
-          <w:lang w:val="pt-PT"/>
-        </w:rPr>
-        <w:t>tiva</w:t>
-      </w:r>
-      <w:proofErr w:type="spellEnd"/>
-      <w:r>
-        <w:rPr>
-          <w:lang w:val="pt-PT"/>
-        </w:rPr>
-        <w:t xml:space="preserve"> o </w:t>
-      </w:r>
-      <w:r>
-        <w:rPr>
-          <w:lang w:val="pt-PT"/>
-        </w:rPr>
-        <w:t>botão de submissão de avaliação, após avaliação do serviço.</w:t>
-      </w:r>
-      <w:r>
-        <w:rPr>
-          <w:lang w:val="pt-PT"/>
-        </w:rPr>
-        <w:t xml:space="preserve"> </w:t>
-      </w:r>
-    </w:p>
-    <w:p>
-      <w:pPr>
-        <w:jc w:val="both"/>
-        <w:rPr>
-          <w:lang w:val="pt-PT"/>
-        </w:rPr>
-      </w:pPr>
-      <w:r>
-        <w:rPr>
-          <w:lang w:val="pt-PT"/>
-        </w:rPr>
-        <w:t>7) O turista submete a avaliação.</w:t>
-      </w:r>
-    </w:p>
-    <w:p>
-      <w:pPr>
-        <w:jc w:val="both"/>
-        <w:rPr>
-          <w:lang w:val="pt-PT"/>
-        </w:rPr>
-      </w:pPr>
-      <w:r>
-        <w:rPr>
-          <w:lang w:val="pt-PT"/>
-        </w:rPr>
-        <w:t>8) O sistema mostra mensagem no ecrã "Obrigado por avaliar o nosso serviço".</w:t>
-      </w:r>
-    </w:p>
-    <w:p>
-      <w:pPr>
-        <w:jc w:val="both"/>
+        <w:t xml:space="preserve"> uma mensagem por email para o turista "O que podemos melhorar?".</w:t>
+      </w:r>
+    </w:p>
+    <w:p>
+      <w:pPr>
+        <w:rPr>
+          <w:lang w:val="pt-PT"/>
+        </w:rPr>
+      </w:pPr>
+    </w:p>
+    <w:p>
+      <w:pPr>
+        <w:pStyle w:val="Cabealho1"/>
+        <w:jc w:val="both"/>
+        <w:rPr>
+          <w:lang w:val="pt-PT"/>
+        </w:rPr>
+      </w:pPr>
+      <w:r>
+        <w:rPr>
+          <w:lang w:val="pt-PT"/>
+        </w:rPr>
+        <w:t>Descrição de Caso de Uso</w:t>
+      </w:r>
+      <w:r>
+        <w:rPr>
+          <w:lang w:val="pt-PT"/>
+        </w:rPr>
+        <w:t xml:space="preserve"> - 2</w:t>
+      </w:r>
+    </w:p>
+    <w:p>
+      <w:pPr>
+        <w:jc w:val="both"/>
+        <w:rPr>
+          <w:lang w:val="pt-PT"/>
+        </w:rPr>
+      </w:pPr>
+    </w:p>
+    <w:p>
+      <w:pPr>
+        <w:jc w:val="both"/>
+        <w:rPr>
+          <w:lang w:val="pt-PT"/>
+        </w:rPr>
+      </w:pPr>
+      <w:r>
         <w:rPr>
           <w:b/>
           <w:lang w:val="pt-PT"/>
         </w:rPr>
+        <w:t>Nome:</w:t>
+      </w:r>
+      <w:r>
+        <w:rPr>
+          <w:lang w:val="pt-PT"/>
+        </w:rPr>
+        <w:t xml:space="preserve"> Reservar Alojamento</w:t>
+      </w:r>
+      <w:r>
+        <w:rPr>
+          <w:lang w:val="pt-PT"/>
+        </w:rPr>
+        <w:t>.</w:t>
+      </w:r>
+    </w:p>
+    <w:p>
+      <w:pPr>
+        <w:jc w:val="both"/>
+        <w:rPr>
+          <w:lang w:val="pt-PT"/>
+        </w:rPr>
       </w:pPr>
       <w:r>
         <w:rPr>
           <w:b/>
           <w:lang w:val="pt-PT"/>
         </w:rPr>
-        <w:t>Caminhos Alternativos:</w:t>
-      </w:r>
-    </w:p>
-    <w:p>
-      <w:pPr>
-        <w:jc w:val="both"/>
-        <w:rPr>
-          <w:lang w:val="pt-PT"/>
-        </w:rPr>
-      </w:pPr>
-      <w:r>
-        <w:rPr>
-          <w:lang w:val="pt-PT"/>
-        </w:rPr>
-        <w:t xml:space="preserve">2.a) </w:t>
-      </w:r>
-      <w:r>
-        <w:rPr>
-          <w:lang w:val="pt-PT"/>
-        </w:rPr>
-        <w:t>S</w:t>
-      </w:r>
-      <w:r>
-        <w:rPr>
-          <w:lang w:val="pt-PT"/>
-        </w:rPr>
-        <w:t xml:space="preserve">e o turista não tiver </w:t>
-      </w:r>
-      <w:r>
-        <w:rPr>
-          <w:lang w:val="pt-PT"/>
-        </w:rPr>
-        <w:t>percorrido um</w:t>
-      </w:r>
-      <w:r>
-        <w:rPr>
-          <w:lang w:val="pt-PT"/>
-        </w:rPr>
-        <w:t xml:space="preserve"> trilh</w:t>
-      </w:r>
-      <w:r>
-        <w:rPr>
-          <w:lang w:val="pt-PT"/>
-        </w:rPr>
-        <w:t xml:space="preserve">o, </w:t>
-      </w:r>
-      <w:r>
-        <w:rPr>
-          <w:lang w:val="pt-PT"/>
-        </w:rPr>
-        <w:t xml:space="preserve">o sistema mostra </w:t>
-      </w:r>
-      <w:r>
-        <w:rPr>
-          <w:lang w:val="pt-PT"/>
-        </w:rPr>
-        <w:t>a mensagem "Nenhum trilho percorrido"</w:t>
-      </w:r>
-      <w:r>
-        <w:rPr>
-          <w:lang w:val="pt-PT"/>
-        </w:rPr>
-        <w:t>.</w:t>
-      </w:r>
-    </w:p>
-    <w:p>
-      <w:pPr>
-        <w:jc w:val="both"/>
-        <w:rPr>
-          <w:lang w:val="pt-PT"/>
-        </w:rPr>
-      </w:pPr>
-      <w:r>
-        <w:rPr>
-          <w:lang w:val="pt-PT"/>
-        </w:rPr>
-        <w:t xml:space="preserve">8.a) </w:t>
-      </w:r>
-      <w:r>
-        <w:rPr>
-          <w:lang w:val="pt-PT"/>
-        </w:rPr>
-        <w:t>S</w:t>
-      </w:r>
-      <w:r>
-        <w:rPr>
-          <w:lang w:val="pt-PT"/>
-        </w:rPr>
-        <w:t>e a avaliação do turista for inferior a 3</w:t>
-      </w:r>
-      <w:r>
-        <w:rPr>
-          <w:lang w:val="pt-PT"/>
-        </w:rPr>
-        <w:t>,</w:t>
-      </w:r>
-      <w:r>
-        <w:rPr>
-          <w:lang w:val="pt-PT"/>
-        </w:rPr>
-        <w:t xml:space="preserve"> e a caixa de texto de comentário ou sugestões estiver vazia</w:t>
-      </w:r>
-      <w:r>
-        <w:rPr>
-          <w:lang w:val="pt-PT"/>
-        </w:rPr>
-        <w:t>,</w:t>
-      </w:r>
-      <w:r>
-        <w:rPr>
-          <w:lang w:val="pt-PT"/>
-        </w:rPr>
-        <w:t xml:space="preserve"> o s</w:t>
-      </w:r>
-      <w:r>
-        <w:rPr>
-          <w:lang w:val="pt-PT"/>
-        </w:rPr>
-        <w:t>istema acrescenta uma mensagem "</w:t>
-      </w:r>
-      <w:r>
-        <w:rPr>
-          <w:lang w:val="pt-PT"/>
-        </w:rPr>
-        <w:t>E</w:t>
-      </w:r>
-      <w:r>
-        <w:rPr>
-          <w:lang w:val="pt-PT"/>
-        </w:rPr>
-        <w:t xml:space="preserve">ntraremos em contacto consigo por </w:t>
-      </w:r>
-      <w:proofErr w:type="gramStart"/>
-      <w:r>
-        <w:rPr>
-          <w:i/>
-          <w:lang w:val="pt-PT"/>
-        </w:rPr>
-        <w:t>email</w:t>
-      </w:r>
-      <w:proofErr w:type="gramEnd"/>
-      <w:r>
-        <w:rPr>
-          <w:lang w:val="pt-PT"/>
-        </w:rPr>
-        <w:t>".</w:t>
-      </w:r>
-    </w:p>
-    <w:p>
-      <w:pPr>
-        <w:jc w:val="both"/>
-        <w:rPr>
-          <w:lang w:val="pt-PT"/>
-        </w:rPr>
-      </w:pPr>
-      <w:r>
-        <w:rPr>
-          <w:b/>
-          <w:lang w:val="pt-PT"/>
-        </w:rPr>
-        <w:t>Suplementos:</w:t>
-      </w:r>
-      <w:r>
-        <w:rPr>
-          <w:lang w:val="pt-PT"/>
-        </w:rPr>
-        <w:t xml:space="preserve"> </w:t>
-      </w:r>
-      <w:r>
-        <w:rPr>
-          <w:lang w:val="pt-PT"/>
-        </w:rPr>
-        <w:t>T</w:t>
-      </w:r>
-      <w:r>
-        <w:rPr>
-          <w:lang w:val="pt-PT"/>
-        </w:rPr>
-        <w:t>estar problemas na autenticação e na submissão da avaliação.</w:t>
-      </w:r>
-    </w:p>
-    <w:p>
-      <w:pPr>
-        <w:jc w:val="both"/>
-        <w:rPr>
-          <w:lang w:val="pt-PT"/>
-        </w:rPr>
-      </w:pPr>
-      <w:r>
-        <w:rPr>
-          <w:b/>
-          <w:lang w:val="pt-PT"/>
-        </w:rPr>
-        <w:t>Pós-condição:</w:t>
-      </w:r>
-      <w:r>
-        <w:rPr>
-          <w:lang w:val="pt-PT"/>
-        </w:rPr>
-        <w:t xml:space="preserve"> </w:t>
-      </w:r>
-      <w:r>
-        <w:rPr>
-          <w:lang w:val="pt-PT"/>
-        </w:rPr>
-        <w:t>E</w:t>
-      </w:r>
-      <w:r>
-        <w:rPr>
-          <w:lang w:val="pt-PT"/>
-        </w:rPr>
-        <w:t>m caso de se verificar a alínea 8.a</w:t>
-      </w:r>
-      <w:r>
-        <w:rPr>
-          <w:lang w:val="pt-PT"/>
-        </w:rPr>
-        <w:t>)</w:t>
-      </w:r>
-      <w:r>
-        <w:rPr>
-          <w:lang w:val="pt-PT"/>
-        </w:rPr>
-        <w:t xml:space="preserve"> é enviad</w:t>
-      </w:r>
-      <w:r>
-        <w:rPr>
-          <w:lang w:val="pt-PT"/>
-        </w:rPr>
-        <w:t>a</w:t>
-      </w:r>
-      <w:r>
-        <w:rPr>
-          <w:lang w:val="pt-PT"/>
-        </w:rPr>
-        <w:t xml:space="preserve"> uma mensagem por </w:t>
-      </w:r>
-      <w:proofErr w:type="gramStart"/>
-      <w:r>
-        <w:rPr>
-          <w:lang w:val="pt-PT"/>
-        </w:rPr>
-        <w:t>email</w:t>
-      </w:r>
-      <w:proofErr w:type="gramEnd"/>
-      <w:r>
-        <w:rPr>
-          <w:lang w:val="pt-PT"/>
-        </w:rPr>
-        <w:t xml:space="preserve"> para o turista "O que podemos melhorar?".</w:t>
-      </w:r>
-    </w:p>
-    <w:p>
-      <w:pPr>
-        <w:rPr>
-          <w:lang w:val="pt-PT"/>
-        </w:rPr>
-      </w:pPr>
-    </w:p>
-    <w:p>
-      <w:pPr>
-        <w:pStyle w:val="Cabealho1"/>
-        <w:jc w:val="both"/>
-        <w:rPr>
-          <w:lang w:val="pt-PT"/>
-        </w:rPr>
-      </w:pPr>
-      <w:r>
-        <w:rPr>
-          <w:lang w:val="pt-PT"/>
-        </w:rPr>
-        <w:t>Descrição de Caso de Uso</w:t>
-      </w:r>
-      <w:r>
-        <w:rPr>
-          <w:lang w:val="pt-PT"/>
-        </w:rPr>
-        <w:t xml:space="preserve"> - 2</w:t>
-      </w:r>
-    </w:p>
-    <w:p>
-      <w:pPr>
-        <w:jc w:val="both"/>
-        <w:rPr>
-          <w:lang w:val="pt-PT"/>
-        </w:rPr>
-      </w:pPr>
-    </w:p>
-    <w:p>
-      <w:pPr>
-        <w:jc w:val="both"/>
-        <w:rPr>
-          <w:lang w:val="pt-PT"/>
-        </w:rPr>
-      </w:pPr>
-      <w:r>
-        <w:rPr>
-          <w:b/>
-          <w:lang w:val="pt-PT"/>
-        </w:rPr>
-        <w:t>Nome:</w:t>
-      </w:r>
-      <w:r>
-        <w:rPr>
-          <w:lang w:val="pt-PT"/>
-        </w:rPr>
-        <w:t xml:space="preserve"> Reservar Alojamento</w:t>
-      </w:r>
-      <w:r>
-        <w:rPr>
-          <w:lang w:val="pt-PT"/>
-        </w:rPr>
-        <w:t>.</w:t>
-      </w:r>
-    </w:p>
-    <w:p>
-      <w:pPr>
-        <w:jc w:val="both"/>
-        <w:rPr>
-          <w:lang w:val="pt-PT"/>
-        </w:rPr>
-      </w:pPr>
-      <w:r>
-        <w:rPr>
-          <w:b/>
-          <w:lang w:val="pt-PT"/>
-        </w:rPr>
         <w:t>Descrição:</w:t>
       </w:r>
       <w:r>
         <w:rPr>
           <w:lang w:val="pt-PT"/>
         </w:rPr>
-        <w:t xml:space="preserve"> O turista </w:t>
-      </w:r>
-      <w:proofErr w:type="spellStart"/>
-      <w:r>
-        <w:rPr>
-          <w:lang w:val="pt-PT"/>
-        </w:rPr>
-        <w:t>efectua</w:t>
-      </w:r>
-      <w:proofErr w:type="spellEnd"/>
-      <w:r>
-        <w:rPr>
-          <w:lang w:val="pt-PT"/>
-        </w:rPr>
-        <w:t xml:space="preserve"> um</w:t>
+        <w:t xml:space="preserve"> O turista efectua um</w:t>
       </w:r>
       <w:r>
         <w:rPr>
@@ -4923,21 +4605,7 @@
         <w:rPr>
           <w:lang w:val="pt-PT"/>
         </w:rPr>
-        <w:t xml:space="preserve">8) O sistema confirma a que o pagamento e a reserva foram </w:t>
-      </w:r>
-      <w:proofErr w:type="spellStart"/>
-      <w:r>
-        <w:rPr>
-          <w:lang w:val="pt-PT"/>
-        </w:rPr>
-        <w:t>efectuadas</w:t>
-      </w:r>
-      <w:proofErr w:type="spellEnd"/>
-      <w:r>
-        <w:rPr>
-          <w:lang w:val="pt-PT"/>
-        </w:rPr>
-        <w:t xml:space="preserve"> com sucesso.</w:t>
+        <w:t>8) O sistema confirma a que o pagamento e a reserva foram efectuadas com sucesso.</w:t>
       </w:r>
     </w:p>
     <w:p>
@@ -5084,14 +4752,7 @@
         <w:rPr>
           <w:lang w:val="pt-PT"/>
         </w:rPr>
-        <w:t xml:space="preserve">e o turista não </w:t>
-      </w:r>
-      <w:proofErr w:type="spellStart"/>
-      <w:r>
-        <w:rPr>
-          <w:lang w:val="pt-PT"/>
-        </w:rPr>
-        <w:t>sele</w:t>
+        <w:t>e o turista não sele</w:t>
       </w:r>
       <w:r>
         <w:rPr>
@@ -5103,34 +4764,13 @@
         <w:rPr>
           <w:lang w:val="pt-PT"/>
         </w:rPr>
-        <w:t>cionar</w:t>
-      </w:r>
-      <w:proofErr w:type="spellEnd"/>
-      <w:r>
-        <w:rPr>
-          <w:lang w:val="pt-PT"/>
-        </w:rPr>
-        <w:t xml:space="preserve"> o meio de pagamento o sistema não </w:t>
-      </w:r>
-      <w:proofErr w:type="spellStart"/>
-      <w:r>
-        <w:rPr>
-          <w:lang w:val="pt-PT"/>
-        </w:rPr>
-        <w:t>a</w:t>
-      </w:r>
-      <w:r>
-        <w:rPr>
-          <w:lang w:val="pt-PT"/>
-        </w:rPr>
-        <w:t>ctiva</w:t>
-      </w:r>
-      <w:proofErr w:type="spellEnd"/>
-      <w:r>
-        <w:rPr>
-          <w:lang w:val="pt-PT"/>
-        </w:rPr>
-        <w:t xml:space="preserve"> o botão "Avançar"</w:t>
+        <w:t>cionar o meio de pagamento o sistema não a</w:t>
+      </w:r>
+      <w:r>
+        <w:rPr>
+          <w:lang w:val="pt-PT"/>
+        </w:rPr>
+        <w:t>ctiva o botão "Avançar"</w:t>
       </w:r>
       <w:r>
         <w:rPr>
@@ -5162,14 +4802,7 @@
         <w:rPr>
           <w:lang w:val="pt-PT"/>
         </w:rPr>
-        <w:t xml:space="preserve">e o turista não </w:t>
-      </w:r>
-      <w:proofErr w:type="spellStart"/>
-      <w:r>
-        <w:rPr>
-          <w:lang w:val="pt-PT"/>
-        </w:rPr>
-        <w:t>efe</w:t>
+        <w:t>e o turista não efe</w:t>
       </w:r>
       <w:r>
         <w:rPr>
@@ -5181,14 +4814,7 @@
         <w:rPr>
           <w:lang w:val="pt-PT"/>
         </w:rPr>
-        <w:t>tuar</w:t>
-      </w:r>
-      <w:proofErr w:type="spellEnd"/>
-      <w:r>
-        <w:rPr>
-          <w:lang w:val="pt-PT"/>
-        </w:rPr>
-        <w:t xml:space="preserve"> o pagamento</w:t>
+        <w:t>tuar o pagamento</w:t>
       </w:r>
       <w:r>
         <w:rPr>
@@ -5256,16 +4882,8 @@
         <w:rPr>
           <w:lang w:val="pt-PT"/>
         </w:rPr>
-        <w:t xml:space="preserve">"Erro ao </w:t>
-      </w:r>
-      <w:proofErr w:type="spellStart"/>
-      <w:r>
-        <w:rPr>
-          <w:lang w:val="pt-PT"/>
-        </w:rPr>
-        <w:t>efectuar</w:t>
-      </w:r>
-      <w:proofErr w:type="spellEnd"/>
+        <w:t>"Erro ao efectuar</w:t>
+      </w:r>
       <w:r>
         <w:rPr>
           <w:lang w:val="pt-PT"/>
@@ -5326,7 +4944,6 @@
         </w:rPr>
         <w:t xml:space="preserve"> O sistema envia para o </w:t>
       </w:r>
-      <w:proofErr w:type="gramStart"/>
       <w:r>
         <w:rPr>
           <w:i/>
@@ -5334,7 +4951,6 @@
         </w:rPr>
         <w:t>email</w:t>
       </w:r>
-      <w:proofErr w:type="gramEnd"/>
       <w:r>
         <w:rPr>
           <w:lang w:val="pt-PT"/>
@@ -5351,16 +4967,8 @@
         <w:rPr>
           <w:lang w:val="pt-PT"/>
         </w:rPr>
-        <w:t xml:space="preserve">a </w:t>
-      </w:r>
-      <w:proofErr w:type="spellStart"/>
-      <w:r>
-        <w:rPr>
-          <w:lang w:val="pt-PT"/>
-        </w:rPr>
-        <w:t>factura</w:t>
-      </w:r>
-      <w:proofErr w:type="spellEnd"/>
+        <w:t>a factura</w:t>
+      </w:r>
       <w:r>
         <w:rPr>
           <w:lang w:val="pt-PT"/>
@@ -5527,7 +5135,6 @@
         </w:rPr>
         <w:t xml:space="preserve">acede o </w:t>
       </w:r>
-      <w:proofErr w:type="gramStart"/>
       <w:r>
         <w:rPr>
           <w:i/>
@@ -5535,7 +5142,6 @@
         </w:rPr>
         <w:t>site</w:t>
       </w:r>
-      <w:proofErr w:type="gramEnd"/>
       <w:r>
         <w:rPr>
           <w:lang w:val="pt-PT"/>
@@ -5644,19 +5250,11 @@
         </w:rPr>
         <w:t xml:space="preserve">istema </w:t>
       </w:r>
-      <w:proofErr w:type="spellStart"/>
-      <w:r>
-        <w:rPr>
-          <w:lang w:val="pt-PT"/>
-        </w:rPr>
-        <w:t>activa</w:t>
-      </w:r>
-      <w:proofErr w:type="spellEnd"/>
-      <w:r>
-        <w:rPr>
-          <w:lang w:val="pt-PT"/>
-        </w:rPr>
-        <w:t xml:space="preserve"> o botão "Submeter".</w:t>
+      <w:r>
+        <w:rPr>
+          <w:lang w:val="pt-PT"/>
+        </w:rPr>
+        <w:t>activa o botão "Submeter".</w:t>
       </w:r>
     </w:p>
     <w:p>
@@ -5686,7 +5284,6 @@
         </w:rPr>
         <w:t xml:space="preserve">6) O sistema envia automaticamente para o </w:t>
       </w:r>
-      <w:proofErr w:type="gramStart"/>
       <w:r>
         <w:rPr>
           <w:i/>
@@ -5694,7 +5291,6 @@
         </w:rPr>
         <w:t>email</w:t>
       </w:r>
-      <w:proofErr w:type="gramEnd"/>
       <w:r>
         <w:rPr>
           <w:lang w:val="pt-PT"/>
@@ -5742,7 +5338,6 @@
         </w:rPr>
         <w:t xml:space="preserve">) O turista entra no seu </w:t>
       </w:r>
-      <w:proofErr w:type="gramStart"/>
       <w:r>
         <w:rPr>
           <w:i/>
@@ -5750,7 +5345,6 @@
         </w:rPr>
         <w:t>email</w:t>
       </w:r>
-      <w:proofErr w:type="gramEnd"/>
       <w:r>
         <w:rPr>
           <w:lang w:val="pt-PT"/>
@@ -5855,21 +5449,7 @@
         <w:rPr>
           <w:lang w:val="pt-PT"/>
         </w:rPr>
-        <w:t xml:space="preserve">, número de telefone, </w:t>
-      </w:r>
-      <w:proofErr w:type="spellStart"/>
-      <w:r>
-        <w:rPr>
-          <w:lang w:val="pt-PT"/>
-        </w:rPr>
-        <w:t>etc</w:t>
-      </w:r>
-      <w:proofErr w:type="spellEnd"/>
-      <w:r>
-        <w:rPr>
-          <w:lang w:val="pt-PT"/>
-        </w:rPr>
-        <w:t>), o sistema realça os campos inválidos.</w:t>
+        <w:t>, número de telefone, etc), o sistema realça os campos inválidos.</w:t>
       </w:r>
     </w:p>
     <w:p>
@@ -5965,21 +5545,7 @@
         <w:rPr>
           <w:lang w:val="pt-PT"/>
         </w:rPr>
-        <w:t xml:space="preserve"> de confirmação </w:t>
-      </w:r>
-      <w:proofErr w:type="gramStart"/>
-      <w:r>
-        <w:rPr>
-          <w:lang w:val="pt-PT"/>
-        </w:rPr>
-        <w:t>e  autenticação</w:t>
-      </w:r>
-      <w:proofErr w:type="gramEnd"/>
-      <w:r>
-        <w:rPr>
-          <w:lang w:val="pt-PT"/>
-        </w:rPr>
-        <w:t xml:space="preserve"> do turista.</w:t>
+        <w:t xml:space="preserve"> de confirmação e  autenticação do turista.</w:t>
       </w:r>
     </w:p>
     <w:p>
@@ -6002,7 +5568,6 @@
         </w:rPr>
         <w:t xml:space="preserve"> O sistema envia para o </w:t>
       </w:r>
-      <w:proofErr w:type="gramStart"/>
       <w:r>
         <w:rPr>
           <w:i/>
@@ -6010,7 +5575,6 @@
         </w:rPr>
         <w:t>email</w:t>
       </w:r>
-      <w:proofErr w:type="gramEnd"/>
       <w:r>
         <w:rPr>
           <w:lang w:val="pt-PT"/>
@@ -6057,21 +5621,13 @@
           <w:lang w:val="pt-PT"/>
         </w:rPr>
       </w:pPr>
-      <w:bookmarkStart w:id="0" w:name="_GoBack"/>
-      <w:r>
-        <w:rPr>
-          <w:lang w:val="pt-PT"/>
-        </w:rPr>
-        <w:t>Descrição de Caso de Uso</w:t>
-      </w:r>
-      <w:r>
-        <w:rPr>
-          <w:lang w:val="pt-PT"/>
-        </w:rPr>
-        <w:t xml:space="preserve"> – 4</w:t>
-      </w:r>
-    </w:p>
-    <w:bookmarkEnd w:id="0"/>
+      <w:r>
+        <w:rPr>
+          <w:lang w:val="pt-PT"/>
+        </w:rPr>
+        <w:t>Descrição de Caso de Uso – 4</w:t>
+      </w:r>
+    </w:p>
     <w:p>
       <w:pPr>
         <w:rPr>
@@ -6097,13 +5653,227 @@
         <w:rPr>
           <w:lang w:val="pt-PT"/>
         </w:rPr>
+        <w:t xml:space="preserve"> Criar Trilho.</w:t>
+      </w:r>
+    </w:p>
+    <w:p>
+      <w:pPr>
+        <w:jc w:val="both"/>
+        <w:rPr>
+          <w:lang w:val="pt-PT"/>
+        </w:rPr>
+      </w:pPr>
+      <w:r>
+        <w:rPr>
+          <w:b/>
+          <w:lang w:val="pt-PT"/>
+        </w:rPr>
+        <w:t>Descrição:</w:t>
+      </w:r>
+      <w:r>
+        <w:rPr>
+          <w:lang w:val="pt-PT"/>
+        </w:rPr>
+        <w:t xml:space="preserve"> O </w:t>
+      </w:r>
+      <w:r>
+        <w:rPr>
+          <w:lang w:val="pt-PT"/>
+        </w:rPr>
+        <w:t>Professor/Gestor</w:t>
+      </w:r>
+      <w:r>
+        <w:rPr>
+          <w:lang w:val="pt-PT"/>
+        </w:rPr>
         <w:t xml:space="preserve"> </w:t>
       </w:r>
       <w:r>
         <w:rPr>
           <w:lang w:val="pt-PT"/>
         </w:rPr>
-        <w:t>Criar Trilho</w:t>
+        <w:t>cria um novo trilho.</w:t>
+      </w:r>
+    </w:p>
+    <w:p>
+      <w:pPr>
+        <w:jc w:val="both"/>
+        <w:rPr>
+          <w:lang w:val="pt-PT"/>
+        </w:rPr>
+      </w:pPr>
+      <w:r>
+        <w:rPr>
+          <w:b/>
+          <w:lang w:val="pt-PT"/>
+        </w:rPr>
+        <w:t>Pré-condição:</w:t>
+      </w:r>
+      <w:r>
+        <w:rPr>
+          <w:b/>
+          <w:lang w:val="pt-PT"/>
+        </w:rPr>
+        <w:t xml:space="preserve"> </w:t>
+      </w:r>
+      <w:r>
+        <w:rPr>
+          <w:lang w:val="pt-PT"/>
+        </w:rPr>
+        <w:t xml:space="preserve">O </w:t>
+      </w:r>
+      <w:r>
+        <w:rPr>
+          <w:lang w:val="pt-PT"/>
+        </w:rPr>
+        <w:t>Professor/Gestor fez</w:t>
+      </w:r>
+      <w:r>
+        <w:rPr>
+          <w:lang w:val="pt-PT"/>
+        </w:rPr>
+        <w:t xml:space="preserve"> </w:t>
+      </w:r>
+      <w:r>
+        <w:rPr>
+          <w:i/>
+          <w:lang w:val="pt-PT"/>
+        </w:rPr>
+        <w:t>login</w:t>
+      </w:r>
+      <w:r>
+        <w:rPr>
+          <w:lang w:val="pt-PT"/>
+        </w:rPr>
+        <w:t xml:space="preserve"> válido.</w:t>
+      </w:r>
+    </w:p>
+    <w:p>
+      <w:pPr>
+        <w:jc w:val="both"/>
+        <w:rPr>
+          <w:b/>
+          <w:lang w:val="pt-PT"/>
+        </w:rPr>
+      </w:pPr>
+      <w:r>
+        <w:rPr>
+          <w:b/>
+          <w:lang w:val="pt-PT"/>
+        </w:rPr>
+        <w:t>Caminho Principal:</w:t>
+      </w:r>
+    </w:p>
+    <w:p>
+      <w:pPr>
+        <w:jc w:val="both"/>
+        <w:rPr>
+          <w:lang w:val="pt-PT"/>
+        </w:rPr>
+      </w:pPr>
+      <w:r>
+        <w:rPr>
+          <w:lang w:val="pt-PT"/>
+        </w:rPr>
+        <w:t xml:space="preserve">1) O </w:t>
+      </w:r>
+      <w:r>
+        <w:rPr>
+          <w:lang w:val="pt-PT"/>
+        </w:rPr>
+        <w:t>Professor/Gestor autentica-se.</w:t>
+      </w:r>
+    </w:p>
+    <w:p>
+      <w:pPr>
+        <w:jc w:val="both"/>
+        <w:rPr>
+          <w:lang w:val="pt-PT"/>
+        </w:rPr>
+      </w:pPr>
+      <w:r>
+        <w:rPr>
+          <w:lang w:val="pt-PT"/>
+        </w:rPr>
+        <w:t xml:space="preserve">2) </w:t>
+      </w:r>
+      <w:r>
+        <w:rPr>
+          <w:lang w:val="pt-PT"/>
+        </w:rPr>
+        <w:t xml:space="preserve">O sistema mostra página </w:t>
+      </w:r>
+      <w:r>
+        <w:rPr>
+          <w:lang w:val="pt-PT"/>
+        </w:rPr>
+        <w:t>de</w:t>
+      </w:r>
+      <w:r>
+        <w:rPr>
+          <w:lang w:val="pt-PT"/>
+        </w:rPr>
+        <w:t xml:space="preserve"> utilizador com privilégios de administrador.</w:t>
+      </w:r>
+    </w:p>
+    <w:p>
+      <w:pPr>
+        <w:jc w:val="both"/>
+        <w:rPr>
+          <w:lang w:val="pt-PT"/>
+        </w:rPr>
+      </w:pPr>
+      <w:r>
+        <w:rPr>
+          <w:lang w:val="pt-PT"/>
+        </w:rPr>
+        <w:t xml:space="preserve">3) </w:t>
+      </w:r>
+      <w:r>
+        <w:rPr>
+          <w:lang w:val="pt-PT"/>
+        </w:rPr>
+        <w:t>O Professor/Gestor escolhe página de BackOffice.</w:t>
+      </w:r>
+    </w:p>
+    <w:p>
+      <w:pPr>
+        <w:jc w:val="both"/>
+        <w:rPr>
+          <w:lang w:val="pt-PT"/>
+        </w:rPr>
+      </w:pPr>
+      <w:r>
+        <w:rPr>
+          <w:lang w:val="pt-PT"/>
+        </w:rPr>
+        <w:t xml:space="preserve">4) </w:t>
+      </w:r>
+      <w:r>
+        <w:rPr>
+          <w:lang w:val="pt-PT"/>
+        </w:rPr>
+        <w:t>O sistema mostra página correspondente.</w:t>
+      </w:r>
+    </w:p>
+    <w:p>
+      <w:pPr>
+        <w:jc w:val="both"/>
+        <w:rPr>
+          <w:lang w:val="pt-PT"/>
+        </w:rPr>
+      </w:pPr>
+      <w:r>
+        <w:rPr>
+          <w:lang w:val="pt-PT"/>
+        </w:rPr>
+        <w:t>5) O Professor/Gestor escolhe página Trilho</w:t>
+      </w:r>
+      <w:r>
+        <w:rPr>
+          <w:lang w:val="pt-PT"/>
+        </w:rPr>
+        <w:t>s</w:t>
       </w:r>
       <w:r>
         <w:rPr>
@@ -6111,33 +5881,6 @@
         </w:rPr>
         <w:t>.</w:t>
       </w:r>
-    </w:p>
-    <w:p>
-      <w:pPr>
-        <w:jc w:val="both"/>
-        <w:rPr>
-          <w:lang w:val="pt-PT"/>
-        </w:rPr>
-      </w:pPr>
-      <w:r>
-        <w:rPr>
-          <w:b/>
-          <w:lang w:val="pt-PT"/>
-        </w:rPr>
-        <w:t>Descrição:</w:t>
-      </w:r>
-      <w:r>
-        <w:rPr>
-          <w:lang w:val="pt-PT"/>
-        </w:rPr>
-        <w:t xml:space="preserve"> O </w:t>
-      </w:r>
-      <w:r>
-        <w:rPr>
-          <w:lang w:val="pt-PT"/>
-        </w:rPr>
-        <w:t>Professor/Gestor</w:t>
-      </w:r>
       <w:r>
         <w:rPr>
           <w:lang w:val="pt-PT"/>
@@ -6146,28 +5889,47 @@
       </w:r>
       <w:r>
         <w:rPr>
-          <w:lang w:val="pt-PT"/>
-        </w:rPr>
-        <w:t>cria um novo trilho.</w:t>
-      </w:r>
-    </w:p>
-    <w:p>
-      <w:pPr>
-        <w:jc w:val="both"/>
-        <w:rPr>
-          <w:lang w:val="pt-PT"/>
-        </w:rPr>
-      </w:pPr>
-      <w:r>
-        <w:rPr>
-          <w:b/>
-          <w:lang w:val="pt-PT"/>
-        </w:rPr>
-        <w:t>Pré-condição:</w:t>
-      </w:r>
-      <w:r>
-        <w:rPr>
-          <w:b/>
+          <w:color w:val="FF0000"/>
+          <w:lang w:val="pt-PT"/>
+        </w:rPr>
+        <w:t>(Nota</w:t>
+      </w:r>
+      <w:r>
+        <w:rPr>
+          <w:color w:val="FF0000"/>
+          <w:lang w:val="pt-PT"/>
+        </w:rPr>
+        <w:t>_1 para colegas – ver final do doc</w:t>
+      </w:r>
+      <w:r>
+        <w:rPr>
+          <w:color w:val="FF0000"/>
+          <w:lang w:val="pt-PT"/>
+        </w:rPr>
+        <w:t>)</w:t>
+      </w:r>
+    </w:p>
+    <w:p>
+      <w:pPr>
+        <w:jc w:val="both"/>
+        <w:rPr>
+          <w:lang w:val="pt-PT"/>
+        </w:rPr>
+      </w:pPr>
+      <w:r>
+        <w:rPr>
+          <w:lang w:val="pt-PT"/>
+        </w:rPr>
+        <w:t xml:space="preserve">6) O sistema mostra página </w:t>
+      </w:r>
+      <w:r>
+        <w:rPr>
+          <w:lang w:val="pt-PT"/>
+        </w:rPr>
+        <w:t>com tabela dos trilhos existentes</w:t>
+      </w:r>
+      <w:r>
+        <w:rPr>
           <w:lang w:val="pt-PT"/>
         </w:rPr>
         <w:t xml:space="preserve"> </w:t>
@@ -6176,19 +5938,83 @@
         <w:rPr>
           <w:lang w:val="pt-PT"/>
         </w:rPr>
-        <w:t xml:space="preserve">O </w:t>
-      </w:r>
-      <w:r>
-        <w:rPr>
-          <w:lang w:val="pt-PT"/>
-        </w:rPr>
-        <w:t xml:space="preserve">Professor/Gestor </w:t>
-      </w:r>
-      <w:r>
-        <w:rPr>
-          <w:lang w:val="pt-PT"/>
-        </w:rPr>
-        <w:t>fez</w:t>
+        <w:t xml:space="preserve">botões de edição e botão </w:t>
+      </w:r>
+      <w:r>
+        <w:rPr>
+          <w:lang w:val="pt-PT"/>
+        </w:rPr>
+        <w:t>adicionar Trilho.</w:t>
+      </w:r>
+    </w:p>
+    <w:p>
+      <w:pPr>
+        <w:jc w:val="both"/>
+        <w:rPr>
+          <w:lang w:val="pt-PT"/>
+        </w:rPr>
+      </w:pPr>
+      <w:r>
+        <w:rPr>
+          <w:lang w:val="pt-PT"/>
+        </w:rPr>
+        <w:t>7</w:t>
+      </w:r>
+      <w:r>
+        <w:rPr>
+          <w:lang w:val="pt-PT"/>
+        </w:rPr>
+        <w:t xml:space="preserve">) </w:t>
+      </w:r>
+      <w:r>
+        <w:rPr>
+          <w:lang w:val="pt-PT"/>
+        </w:rPr>
+        <w:t>O Professor/Gestor clica botão adicionar Trilho.</w:t>
+      </w:r>
+    </w:p>
+    <w:p>
+      <w:pPr>
+        <w:jc w:val="both"/>
+        <w:rPr>
+          <w:lang w:val="pt-PT"/>
+        </w:rPr>
+      </w:pPr>
+      <w:r>
+        <w:rPr>
+          <w:lang w:val="pt-PT"/>
+        </w:rPr>
+        <w:t>8</w:t>
+      </w:r>
+      <w:r>
+        <w:rPr>
+          <w:lang w:val="pt-PT"/>
+        </w:rPr>
+        <w:t xml:space="preserve">) O sistema </w:t>
+      </w:r>
+      <w:r>
+        <w:rPr>
+          <w:lang w:val="pt-PT"/>
+        </w:rPr>
+        <w:t>mostra p</w:t>
+      </w:r>
+      <w:r>
+        <w:rPr>
+          <w:lang w:val="pt-PT"/>
+        </w:rPr>
+        <w:t>ágina</w:t>
+      </w:r>
+      <w:r>
+        <w:rPr>
+          <w:lang w:val="pt-PT"/>
+        </w:rPr>
+        <w:t xml:space="preserve"> Editar Trilho</w:t>
+      </w:r>
+      <w:r>
+        <w:rPr>
+          <w:lang w:val="pt-PT"/>
+        </w:rPr>
+        <w:t xml:space="preserve"> com campos</w:t>
       </w:r>
       <w:r>
         <w:rPr>
@@ -6198,248 +6024,9 @@
       </w:r>
       <w:r>
         <w:rPr>
-          <w:i/>
-          <w:lang w:val="pt-PT"/>
-        </w:rPr>
-        <w:t>login</w:t>
-      </w:r>
-      <w:r>
-        <w:rPr>
-          <w:lang w:val="pt-PT"/>
-        </w:rPr>
-        <w:t xml:space="preserve"> válido.</w:t>
-      </w:r>
-    </w:p>
-    <w:p>
-      <w:pPr>
-        <w:jc w:val="both"/>
-        <w:rPr>
-          <w:b/>
-          <w:lang w:val="pt-PT"/>
-        </w:rPr>
-      </w:pPr>
-      <w:r>
-        <w:rPr>
-          <w:b/>
-          <w:lang w:val="pt-PT"/>
-        </w:rPr>
-        <w:t>Caminho Principal:</w:t>
-      </w:r>
-    </w:p>
-    <w:p>
-      <w:pPr>
-        <w:jc w:val="both"/>
-        <w:rPr>
-          <w:lang w:val="pt-PT"/>
-        </w:rPr>
-      </w:pPr>
-      <w:r>
-        <w:rPr>
-          <w:lang w:val="pt-PT"/>
-        </w:rPr>
-        <w:t xml:space="preserve">1) O </w:t>
-      </w:r>
-      <w:r>
-        <w:rPr>
-          <w:lang w:val="pt-PT"/>
-        </w:rPr>
-        <w:t>Professor/Gestor autentica-se.</w:t>
-      </w:r>
-    </w:p>
-    <w:p>
-      <w:pPr>
-        <w:jc w:val="both"/>
-        <w:rPr>
-          <w:lang w:val="pt-PT"/>
-        </w:rPr>
-      </w:pPr>
-      <w:r>
-        <w:rPr>
-          <w:lang w:val="pt-PT"/>
-        </w:rPr>
-        <w:t xml:space="preserve">2) </w:t>
-      </w:r>
-      <w:r>
-        <w:rPr>
-          <w:lang w:val="pt-PT"/>
-        </w:rPr>
-        <w:t>O sistema mostra página correspondente a utilizador com privilégios de administrador.</w:t>
-      </w:r>
-    </w:p>
-    <w:p>
-      <w:pPr>
-        <w:jc w:val="both"/>
-        <w:rPr>
-          <w:lang w:val="pt-PT"/>
-        </w:rPr>
-      </w:pPr>
-      <w:r>
-        <w:rPr>
-          <w:lang w:val="pt-PT"/>
-        </w:rPr>
-        <w:t xml:space="preserve">3) </w:t>
-      </w:r>
-      <w:r>
-        <w:rPr>
-          <w:lang w:val="pt-PT"/>
-        </w:rPr>
-        <w:t xml:space="preserve">O Professor/Gestor escolhe </w:t>
-      </w:r>
-      <w:r>
-        <w:rPr>
-          <w:lang w:val="pt-PT"/>
-        </w:rPr>
-        <w:t>página de BackOffice.</w:t>
-      </w:r>
-    </w:p>
-    <w:p>
-      <w:pPr>
-        <w:jc w:val="both"/>
-        <w:rPr>
-          <w:lang w:val="pt-PT"/>
-        </w:rPr>
-      </w:pPr>
-      <w:r>
-        <w:rPr>
-          <w:lang w:val="pt-PT"/>
-        </w:rPr>
-        <w:t xml:space="preserve">4) </w:t>
-      </w:r>
-      <w:r>
-        <w:rPr>
-          <w:lang w:val="pt-PT"/>
-        </w:rPr>
-        <w:t>O sistema mostra pá</w:t>
-      </w:r>
-      <w:r>
-        <w:rPr>
-          <w:lang w:val="pt-PT"/>
-        </w:rPr>
-        <w:t>gina correspondente.</w:t>
-      </w:r>
-    </w:p>
-    <w:p>
-      <w:pPr>
-        <w:jc w:val="both"/>
-        <w:rPr>
-          <w:lang w:val="pt-PT"/>
-        </w:rPr>
-      </w:pPr>
-      <w:r>
-        <w:rPr>
-          <w:lang w:val="pt-PT"/>
-        </w:rPr>
-        <w:t>5) O Professor/Gestor escolhe página adicionar Trilho.</w:t>
-      </w:r>
-    </w:p>
-    <w:p>
-      <w:pPr>
-        <w:jc w:val="both"/>
-        <w:rPr>
-          <w:lang w:val="pt-PT"/>
-        </w:rPr>
-      </w:pPr>
-      <w:r>
-        <w:rPr>
-          <w:lang w:val="pt-PT"/>
-        </w:rPr>
-        <w:t>6) O sistema mostra página correspondente.</w:t>
-      </w:r>
-    </w:p>
-    <w:p>
-      <w:pPr>
-        <w:jc w:val="both"/>
-        <w:rPr>
-          <w:lang w:val="pt-PT"/>
-        </w:rPr>
-      </w:pPr>
-      <w:r>
-        <w:rPr>
-          <w:lang w:val="pt-PT"/>
-        </w:rPr>
-        <w:t>7</w:t>
-      </w:r>
-      <w:r>
-        <w:rPr>
-          <w:lang w:val="pt-PT"/>
-        </w:rPr>
-        <w:t xml:space="preserve">) </w:t>
-      </w:r>
-      <w:r>
-        <w:rPr>
-          <w:lang w:val="pt-PT"/>
-        </w:rPr>
-        <w:t>O Professor/Gestor</w:t>
-      </w:r>
-      <w:r>
-        <w:rPr>
-          <w:lang w:val="pt-PT"/>
-        </w:rPr>
-        <w:t xml:space="preserve"> clica botão adicionar Trilho.</w:t>
-      </w:r>
-    </w:p>
-    <w:p>
-      <w:pPr>
-        <w:jc w:val="both"/>
-        <w:rPr>
-          <w:lang w:val="pt-PT"/>
-        </w:rPr>
-      </w:pPr>
-      <w:r>
-        <w:rPr>
-          <w:lang w:val="pt-PT"/>
-        </w:rPr>
-        <w:t>8</w:t>
-      </w:r>
-      <w:r>
-        <w:rPr>
-          <w:lang w:val="pt-PT"/>
-        </w:rPr>
-        <w:t xml:space="preserve">) O sistema </w:t>
-      </w:r>
-      <w:r>
-        <w:rPr>
-          <w:lang w:val="pt-PT"/>
-        </w:rPr>
-        <w:t>mostra p</w:t>
-      </w:r>
-      <w:r>
-        <w:rPr>
-          <w:lang w:val="pt-PT"/>
-        </w:rPr>
-        <w:t>ágina</w:t>
-      </w:r>
-      <w:r>
-        <w:rPr>
-          <w:lang w:val="pt-PT"/>
-        </w:rPr>
-        <w:t xml:space="preserve"> com campos</w:t>
-      </w:r>
-      <w:r>
-        <w:rPr>
-          <w:lang w:val="pt-PT"/>
-        </w:rPr>
-        <w:t xml:space="preserve"> </w:t>
-      </w:r>
-      <w:r>
-        <w:rPr>
-          <w:lang w:val="pt-PT"/>
-        </w:rPr>
-        <w:t xml:space="preserve">de </w:t>
-      </w:r>
-      <w:proofErr w:type="gramStart"/>
-      <w:r>
-        <w:rPr>
-          <w:lang w:val="pt-PT"/>
-        </w:rPr>
-        <w:t>input</w:t>
-      </w:r>
-      <w:proofErr w:type="gramEnd"/>
-      <w:r>
-        <w:rPr>
-          <w:lang w:val="pt-PT"/>
-        </w:rPr>
-        <w:t>:</w:t>
+          <w:lang w:val="pt-PT"/>
+        </w:rPr>
+        <w:t>de input:</w:t>
       </w:r>
     </w:p>
     <w:p>
@@ -6483,21 +6070,42 @@
           <w:color w:val="FF0000"/>
           <w:lang w:val="pt-PT"/>
         </w:rPr>
-        <w:t>(Adicionado)</w:t>
-      </w:r>
-    </w:p>
-    <w:p>
-      <w:pPr>
-        <w:jc w:val="both"/>
-        <w:rPr>
-          <w:lang w:val="pt-PT"/>
-        </w:rPr>
-      </w:pPr>
+        <w:t>(</w:t>
+      </w:r>
       <w:r>
         <w:rPr>
           <w:color w:val="FF0000"/>
           <w:lang w:val="pt-PT"/>
         </w:rPr>
+        <w:t xml:space="preserve">Nota </w:t>
+      </w:r>
+      <w:r>
+        <w:rPr>
+          <w:color w:val="FF0000"/>
+          <w:lang w:val="pt-PT"/>
+        </w:rPr>
+        <w:t>para professora</w:t>
+      </w:r>
+      <w:r>
+        <w:rPr>
+          <w:color w:val="FF0000"/>
+          <w:lang w:val="pt-PT"/>
+        </w:rPr>
+        <w:t>)</w:t>
+      </w:r>
+    </w:p>
+    <w:p>
+      <w:pPr>
+        <w:jc w:val="both"/>
+        <w:rPr>
+          <w:lang w:val="pt-PT"/>
+        </w:rPr>
+      </w:pPr>
+      <w:r>
+        <w:rPr>
+          <w:color w:val="FF0000"/>
+          <w:lang w:val="pt-PT"/>
+        </w:rPr>
         <w:tab/>
       </w:r>
       <w:r>
@@ -6517,7 +6125,28 @@
           <w:color w:val="FF0000"/>
           <w:lang w:val="pt-PT"/>
         </w:rPr>
-        <w:t>(Adicionado)</w:t>
+        <w:t>(</w:t>
+      </w:r>
+      <w:r>
+        <w:rPr>
+          <w:color w:val="FF0000"/>
+          <w:lang w:val="pt-PT"/>
+        </w:rPr>
+        <w:t xml:space="preserve">Nota </w:t>
+      </w:r>
+      <w:r>
+        <w:rPr>
+          <w:color w:val="FF0000"/>
+          <w:lang w:val="pt-PT"/>
+        </w:rPr>
+        <w:t>para professora</w:t>
+      </w:r>
+      <w:r>
+        <w:rPr>
+          <w:color w:val="FF0000"/>
+          <w:lang w:val="pt-PT"/>
+        </w:rPr>
+        <w:t>)</w:t>
       </w:r>
     </w:p>
     <w:p>
@@ -6561,6 +6190,7 @@
         <w:rPr>
           <w:lang w:val="pt-PT"/>
         </w:rPr>
+        <w:lastRenderedPageBreak/>
         <w:tab/>
         <w:t>.Fim Trilho</w:t>
       </w:r>
@@ -6576,8 +6206,706 @@
         <w:rPr>
           <w:lang w:val="pt-PT"/>
         </w:rPr>
+        <w:tab/>
+        <w:t>.Dificuldade</w:t>
+      </w:r>
+    </w:p>
+    <w:p>
+      <w:pPr>
+        <w:jc w:val="both"/>
+        <w:rPr>
+          <w:lang w:val="pt-PT"/>
+        </w:rPr>
+      </w:pPr>
+      <w:r>
+        <w:rPr>
+          <w:lang w:val="pt-PT"/>
+        </w:rPr>
+        <w:tab/>
+        <w:t>.Observação Dificuldade</w:t>
+      </w:r>
+    </w:p>
+    <w:p>
+      <w:pPr>
+        <w:jc w:val="both"/>
+        <w:rPr>
+          <w:lang w:val="pt-PT"/>
+        </w:rPr>
+      </w:pPr>
+      <w:r>
+        <w:rPr>
+          <w:lang w:val="pt-PT"/>
+        </w:rPr>
+        <w:t>9</w:t>
+      </w:r>
+      <w:r>
+        <w:rPr>
+          <w:lang w:val="pt-PT"/>
+        </w:rPr>
+        <w:t xml:space="preserve">) </w:t>
+      </w:r>
+      <w:r>
+        <w:rPr>
+          <w:lang w:val="pt-PT"/>
+        </w:rPr>
+        <w:t>O Professor/Gestor</w:t>
+      </w:r>
+      <w:r>
+        <w:rPr>
+          <w:lang w:val="pt-PT"/>
+        </w:rPr>
+        <w:t xml:space="preserve"> preenche os campos e clica botão submeter</w:t>
+      </w:r>
+      <w:r>
+        <w:rPr>
+          <w:lang w:val="pt-PT"/>
+        </w:rPr>
+        <w:t xml:space="preserve"> formulário</w:t>
+      </w:r>
+      <w:r>
+        <w:rPr>
+          <w:lang w:val="pt-PT"/>
+        </w:rPr>
+        <w:t>.</w:t>
+      </w:r>
+    </w:p>
+    <w:p>
+      <w:pPr>
+        <w:jc w:val="both"/>
+        <w:rPr>
+          <w:lang w:val="pt-PT"/>
+        </w:rPr>
+      </w:pPr>
+      <w:r>
+        <w:rPr>
+          <w:lang w:val="pt-PT"/>
+        </w:rPr>
+        <w:t>10</w:t>
+      </w:r>
+      <w:r>
+        <w:rPr>
+          <w:lang w:val="pt-PT"/>
+        </w:rPr>
+        <w:t>)</w:t>
+      </w:r>
+      <w:r>
+        <w:rPr>
+          <w:lang w:val="pt-PT"/>
+        </w:rPr>
+        <w:t xml:space="preserve"> </w:t>
+      </w:r>
+      <w:r>
+        <w:rPr>
+          <w:lang w:val="pt-PT"/>
+        </w:rPr>
+        <w:t>O sistema mostra página Trilhos com novo trilho adicionado.</w:t>
+      </w:r>
+    </w:p>
+    <w:p>
+      <w:pPr>
+        <w:jc w:val="both"/>
+        <w:rPr>
+          <w:b/>
+          <w:lang w:val="pt-PT"/>
+        </w:rPr>
+      </w:pPr>
+      <w:r>
+        <w:rPr>
+          <w:b/>
+          <w:lang w:val="pt-PT"/>
+        </w:rPr>
+        <w:t>Caminhos Alternativos:</w:t>
+      </w:r>
+    </w:p>
+    <w:p>
+      <w:pPr>
+        <w:jc w:val="both"/>
+        <w:rPr>
+          <w:lang w:val="pt-PT"/>
+        </w:rPr>
+      </w:pPr>
+      <w:r>
+        <w:rPr>
+          <w:lang w:val="pt-PT"/>
+        </w:rPr>
+        <w:t>9</w:t>
+      </w:r>
+      <w:r>
+        <w:rPr>
+          <w:lang w:val="pt-PT"/>
+        </w:rPr>
+        <w:t xml:space="preserve">.a) Se o </w:t>
+      </w:r>
+      <w:r>
+        <w:rPr>
+          <w:lang w:val="pt-PT"/>
+        </w:rPr>
+        <w:t>Professor/Gestor deixar um ou mais campos por preencher, o sistema mostra uma ou mais mensagens “Campo (nome_campo) por preencher”.</w:t>
+      </w:r>
+    </w:p>
+    <w:p>
+      <w:pPr>
+        <w:jc w:val="both"/>
+        <w:rPr>
+          <w:lang w:val="pt-PT"/>
+        </w:rPr>
+      </w:pPr>
+      <w:r>
+        <w:rPr>
+          <w:lang w:val="pt-PT"/>
+        </w:rPr>
+        <w:t>9.b</w:t>
+      </w:r>
+      <w:r>
+        <w:rPr>
+          <w:lang w:val="pt-PT"/>
+        </w:rPr>
+        <w:t>) Se</w:t>
+      </w:r>
+      <w:r>
+        <w:rPr>
+          <w:lang w:val="pt-PT"/>
+        </w:rPr>
+        <w:t xml:space="preserve"> o</w:t>
+      </w:r>
+      <w:r>
+        <w:rPr>
+          <w:lang w:val="pt-PT"/>
+        </w:rPr>
+        <w:t xml:space="preserve"> </w:t>
+      </w:r>
+      <w:r>
+        <w:rPr>
+          <w:lang w:val="pt-PT"/>
+        </w:rPr>
+        <w:t>Professor/Gestor introduzir valores inválidos num ou mais campos, o sistema exibe uma ou mais mensagens “Campo (</w:t>
+      </w:r>
+      <w:r>
+        <w:rPr>
+          <w:lang w:val="pt-PT"/>
+        </w:rPr>
+        <w:t>nome_campo</w:t>
+      </w:r>
+      <w:r>
+        <w:rPr>
+          <w:lang w:val="pt-PT"/>
+        </w:rPr>
+        <w:t>) só admite valores</w:t>
+      </w:r>
+      <w:r>
+        <w:rPr>
+          <w:lang w:val="pt-PT"/>
+        </w:rPr>
+        <w:t>: (intervalo válido)</w:t>
+      </w:r>
+      <w:r>
+        <w:rPr>
+          <w:lang w:val="pt-PT"/>
+        </w:rPr>
+        <w:t>”</w:t>
+      </w:r>
+    </w:p>
+    <w:p>
+      <w:pPr>
+        <w:jc w:val="both"/>
+        <w:rPr>
+          <w:lang w:val="pt-PT"/>
+        </w:rPr>
+      </w:pPr>
+      <w:r>
+        <w:rPr>
+          <w:b/>
+          <w:lang w:val="pt-PT"/>
+        </w:rPr>
+        <w:t>Suplementos:</w:t>
+      </w:r>
+      <w:r>
+        <w:rPr>
+          <w:lang w:val="pt-PT"/>
+        </w:rPr>
+        <w:t xml:space="preserve"> Testar problemas </w:t>
+      </w:r>
+      <w:r>
+        <w:rPr>
+          <w:lang w:val="pt-PT"/>
+        </w:rPr>
+        <w:t xml:space="preserve">na submissão do formulário. Quando crio trilho o estado do trilho por defeito deve ser 1-aberto. </w:t>
+      </w:r>
+    </w:p>
+    <w:p>
+      <w:pPr>
+        <w:jc w:val="both"/>
+        <w:rPr>
+          <w:lang w:val="pt-PT"/>
+        </w:rPr>
+      </w:pPr>
+      <w:r>
+        <w:rPr>
+          <w:b/>
+          <w:lang w:val="pt-PT"/>
+        </w:rPr>
+        <w:t>Pós-condição:</w:t>
+      </w:r>
+      <w:r>
+        <w:rPr>
+          <w:lang w:val="pt-PT"/>
+        </w:rPr>
+        <w:t xml:space="preserve"> </w:t>
+      </w:r>
+      <w:r>
+        <w:rPr>
+          <w:lang w:val="pt-PT"/>
+        </w:rPr>
+        <w:t>Não tem.</w:t>
+      </w:r>
+    </w:p>
+    <w:p>
+      <w:pPr>
+        <w:rPr>
+          <w:lang w:val="pt-PT"/>
+        </w:rPr>
+      </w:pPr>
+    </w:p>
+    <w:p>
+      <w:pPr>
+        <w:pStyle w:val="Cabealho1"/>
+        <w:jc w:val="both"/>
+        <w:rPr>
+          <w:lang w:val="pt-PT"/>
+        </w:rPr>
+      </w:pPr>
+      <w:r>
+        <w:rPr>
+          <w:lang w:val="pt-PT"/>
+        </w:rPr>
+        <w:t>Descrição de Caso de Uso – 5</w:t>
+      </w:r>
+    </w:p>
+    <w:p>
+      <w:pPr>
+        <w:rPr>
+          <w:lang w:val="pt-PT"/>
+        </w:rPr>
+      </w:pPr>
+    </w:p>
+    <w:p>
+      <w:pPr>
+        <w:jc w:val="both"/>
+        <w:rPr>
+          <w:lang w:val="pt-PT"/>
+        </w:rPr>
+      </w:pPr>
+      <w:r>
+        <w:rPr>
+          <w:b/>
+          <w:lang w:val="pt-PT"/>
+        </w:rPr>
+        <w:t>Nome:</w:t>
+      </w:r>
+      <w:r>
+        <w:rPr>
+          <w:lang w:val="pt-PT"/>
+        </w:rPr>
+        <w:t xml:space="preserve"> </w:t>
+      </w:r>
+      <w:r>
+        <w:rPr>
+          <w:lang w:val="pt-PT"/>
+        </w:rPr>
+        <w:t>Alterar</w:t>
+      </w:r>
+      <w:r>
+        <w:rPr>
+          <w:lang w:val="pt-PT"/>
+        </w:rPr>
+        <w:t xml:space="preserve"> Trilho.</w:t>
+      </w:r>
+    </w:p>
+    <w:p>
+      <w:pPr>
+        <w:jc w:val="both"/>
+        <w:rPr>
+          <w:lang w:val="pt-PT"/>
+        </w:rPr>
+      </w:pPr>
+      <w:r>
+        <w:rPr>
+          <w:b/>
+          <w:lang w:val="pt-PT"/>
+        </w:rPr>
+        <w:t>Descrição:</w:t>
+      </w:r>
+      <w:r>
+        <w:rPr>
+          <w:lang w:val="pt-PT"/>
+        </w:rPr>
+        <w:t xml:space="preserve"> O Professor/Gestor </w:t>
+      </w:r>
+      <w:r>
+        <w:rPr>
+          <w:lang w:val="pt-PT"/>
+        </w:rPr>
+        <w:t>altera</w:t>
+      </w:r>
+      <w:r>
+        <w:rPr>
+          <w:lang w:val="pt-PT"/>
+        </w:rPr>
+        <w:t xml:space="preserve"> </w:t>
+      </w:r>
+      <w:r>
+        <w:rPr>
+          <w:lang w:val="pt-PT"/>
+        </w:rPr>
+        <w:t>trilho existente.</w:t>
+      </w:r>
+    </w:p>
+    <w:p>
+      <w:pPr>
+        <w:jc w:val="both"/>
+        <w:rPr>
+          <w:lang w:val="pt-PT"/>
+        </w:rPr>
+      </w:pPr>
+      <w:r>
+        <w:rPr>
+          <w:b/>
+          <w:lang w:val="pt-PT"/>
+        </w:rPr>
+        <w:t>Pré-condição:</w:t>
+      </w:r>
+      <w:r>
+        <w:rPr>
+          <w:b/>
+          <w:lang w:val="pt-PT"/>
+        </w:rPr>
+        <w:t xml:space="preserve"> </w:t>
+      </w:r>
+      <w:r>
+        <w:rPr>
+          <w:lang w:val="pt-PT"/>
+        </w:rPr>
+        <w:t xml:space="preserve">O Professor/Gestor fez </w:t>
+      </w:r>
+      <w:r>
+        <w:rPr>
+          <w:i/>
+          <w:lang w:val="pt-PT"/>
+        </w:rPr>
+        <w:t>login</w:t>
+      </w:r>
+      <w:r>
+        <w:rPr>
+          <w:lang w:val="pt-PT"/>
+        </w:rPr>
+        <w:t xml:space="preserve"> válido.</w:t>
+      </w:r>
+    </w:p>
+    <w:p>
+      <w:pPr>
+        <w:jc w:val="both"/>
+        <w:rPr>
+          <w:b/>
+          <w:lang w:val="pt-PT"/>
+        </w:rPr>
+      </w:pPr>
+      <w:r>
+        <w:rPr>
+          <w:b/>
+          <w:lang w:val="pt-PT"/>
+        </w:rPr>
+        <w:t>Caminho Principal:</w:t>
+      </w:r>
+    </w:p>
+    <w:p>
+      <w:pPr>
+        <w:jc w:val="both"/>
+        <w:rPr>
+          <w:lang w:val="pt-PT"/>
+        </w:rPr>
+      </w:pPr>
+      <w:r>
+        <w:rPr>
+          <w:lang w:val="pt-PT"/>
+        </w:rPr>
+        <w:t>1) O Professor/Gestor autentica-se.</w:t>
+      </w:r>
+    </w:p>
+    <w:p>
+      <w:pPr>
+        <w:jc w:val="both"/>
+        <w:rPr>
+          <w:lang w:val="pt-PT"/>
+        </w:rPr>
+      </w:pPr>
+      <w:r>
+        <w:rPr>
+          <w:lang w:val="pt-PT"/>
+        </w:rPr>
+        <w:t xml:space="preserve">2) O sistema mostra página </w:t>
+      </w:r>
+      <w:r>
+        <w:rPr>
+          <w:lang w:val="pt-PT"/>
+        </w:rPr>
+        <w:t>de</w:t>
+      </w:r>
+      <w:r>
+        <w:rPr>
+          <w:lang w:val="pt-PT"/>
+        </w:rPr>
+        <w:t xml:space="preserve"> utilizador com privilégios de administrador.</w:t>
+      </w:r>
+    </w:p>
+    <w:p>
+      <w:pPr>
+        <w:jc w:val="both"/>
+        <w:rPr>
+          <w:lang w:val="pt-PT"/>
+        </w:rPr>
+      </w:pPr>
+      <w:r>
+        <w:rPr>
+          <w:lang w:val="pt-PT"/>
+        </w:rPr>
+        <w:t>3) O Professor/Gestor escolhe página de BackOffice.</w:t>
+      </w:r>
+    </w:p>
+    <w:p>
+      <w:pPr>
+        <w:jc w:val="both"/>
+        <w:rPr>
+          <w:lang w:val="pt-PT"/>
+        </w:rPr>
+      </w:pPr>
+      <w:r>
+        <w:rPr>
+          <w:lang w:val="pt-PT"/>
+        </w:rPr>
+        <w:t>4) O sistema mostra página correspondente.</w:t>
+      </w:r>
+    </w:p>
+    <w:p>
+      <w:pPr>
+        <w:jc w:val="both"/>
+        <w:rPr>
+          <w:lang w:val="pt-PT"/>
+        </w:rPr>
+      </w:pPr>
+      <w:r>
+        <w:rPr>
+          <w:lang w:val="pt-PT"/>
+        </w:rPr>
+        <w:t>5) O Professor/Gestor escolhe página Trilho</w:t>
+      </w:r>
+      <w:r>
+        <w:rPr>
+          <w:lang w:val="pt-PT"/>
+        </w:rPr>
+        <w:t>s</w:t>
+      </w:r>
+      <w:r>
+        <w:rPr>
+          <w:lang w:val="pt-PT"/>
+        </w:rPr>
+        <w:t>.</w:t>
+      </w:r>
+    </w:p>
+    <w:p>
+      <w:pPr>
+        <w:ind w:left="284" w:hanging="284"/>
+        <w:jc w:val="both"/>
+        <w:rPr>
+          <w:lang w:val="pt-PT"/>
+        </w:rPr>
+      </w:pPr>
+      <w:r>
+        <w:rPr>
+          <w:lang w:val="pt-PT"/>
+        </w:rPr>
+        <w:t xml:space="preserve">6) O sistema mostra página </w:t>
+      </w:r>
+      <w:r>
+        <w:rPr>
+          <w:lang w:val="pt-PT"/>
+        </w:rPr>
+        <w:t>com tabela de trilhos existentes, botões de edição e botão adicionar    Trilho.</w:t>
+      </w:r>
+    </w:p>
+    <w:p>
+      <w:pPr>
+        <w:jc w:val="both"/>
+        <w:rPr>
+          <w:lang w:val="pt-PT"/>
+        </w:rPr>
+      </w:pPr>
+      <w:r>
+        <w:rPr>
+          <w:lang w:val="pt-PT"/>
+        </w:rPr>
+        <w:t xml:space="preserve">7) O Professor/Gestor clica botão </w:t>
+      </w:r>
+      <w:r>
+        <w:rPr>
+          <w:lang w:val="pt-PT"/>
+        </w:rPr>
+        <w:t>editar Trilho do registo que pretende alterar.</w:t>
+      </w:r>
+    </w:p>
+    <w:p>
+      <w:pPr>
+        <w:jc w:val="both"/>
+        <w:rPr>
+          <w:lang w:val="pt-PT"/>
+        </w:rPr>
+      </w:pPr>
+      <w:r>
+        <w:rPr>
+          <w:lang w:val="pt-PT"/>
+        </w:rPr>
+        <w:t>8) O sistema mostra página</w:t>
+      </w:r>
+      <w:r>
+        <w:rPr>
+          <w:lang w:val="pt-PT"/>
+        </w:rPr>
+        <w:t xml:space="preserve"> Editar </w:t>
+      </w:r>
+      <w:r>
+        <w:rPr>
+          <w:lang w:val="pt-PT"/>
+        </w:rPr>
+        <w:t>Trilho com</w:t>
+      </w:r>
+      <w:r>
+        <w:rPr>
+          <w:lang w:val="pt-PT"/>
+        </w:rPr>
+        <w:t xml:space="preserve"> </w:t>
+      </w:r>
+      <w:r>
+        <w:rPr>
+          <w:lang w:val="pt-PT"/>
+        </w:rPr>
+        <w:t>os valores do registo em cada campo:</w:t>
+      </w:r>
+    </w:p>
+    <w:p>
+      <w:pPr>
+        <w:jc w:val="both"/>
+        <w:rPr>
+          <w:lang w:val="pt-PT"/>
+        </w:rPr>
+      </w:pPr>
+      <w:r>
+        <w:rPr>
+          <w:lang w:val="pt-PT"/>
+        </w:rPr>
+        <w:tab/>
+        <w:t>.Nome Trilho</w:t>
+      </w:r>
+    </w:p>
+    <w:p>
+      <w:pPr>
+        <w:jc w:val="both"/>
+        <w:rPr>
+          <w:color w:val="FF0000"/>
+          <w:lang w:val="pt-PT"/>
+        </w:rPr>
+      </w:pPr>
+      <w:r>
+        <w:rPr>
+          <w:lang w:val="pt-PT"/>
+        </w:rPr>
+        <w:tab/>
+        <w:t xml:space="preserve">.Descrição Dificuldade </w:t>
+      </w:r>
+    </w:p>
+    <w:p>
+      <w:pPr>
+        <w:jc w:val="both"/>
+        <w:rPr>
+          <w:lang w:val="pt-PT"/>
+        </w:rPr>
+      </w:pPr>
+      <w:r>
+        <w:rPr>
+          <w:color w:val="FF0000"/>
+          <w:lang w:val="pt-PT"/>
+        </w:rPr>
+        <w:tab/>
+      </w:r>
+      <w:r>
+        <w:rPr>
+          <w:lang w:val="pt-PT"/>
+        </w:rPr>
+        <w:t>.Foto do Trilho</w:t>
+      </w:r>
+      <w:r>
+        <w:rPr>
+          <w:lang w:val="pt-PT"/>
+        </w:rPr>
+        <w:t xml:space="preserve"> </w:t>
+      </w:r>
+    </w:p>
+    <w:p>
+      <w:pPr>
+        <w:jc w:val="both"/>
+        <w:rPr>
+          <w:lang w:val="pt-PT"/>
+        </w:rPr>
+      </w:pPr>
+      <w:r>
+        <w:rPr>
+          <w:lang w:val="pt-PT"/>
+        </w:rPr>
         <w:lastRenderedPageBreak/>
         <w:tab/>
+        <w:t>.Distancia Trilho</w:t>
+      </w:r>
+    </w:p>
+    <w:p>
+      <w:pPr>
+        <w:jc w:val="both"/>
+        <w:rPr>
+          <w:lang w:val="pt-PT"/>
+        </w:rPr>
+      </w:pPr>
+      <w:r>
+        <w:rPr>
+          <w:lang w:val="pt-PT"/>
+        </w:rPr>
+        <w:tab/>
+        <w:t>.Inicio Trilho</w:t>
+      </w:r>
+    </w:p>
+    <w:p>
+      <w:pPr>
+        <w:jc w:val="both"/>
+        <w:rPr>
+          <w:lang w:val="pt-PT"/>
+        </w:rPr>
+      </w:pPr>
+      <w:r>
+        <w:rPr>
+          <w:lang w:val="pt-PT"/>
+        </w:rPr>
+        <w:tab/>
+        <w:t>.Fim Trilho</w:t>
+      </w:r>
+    </w:p>
+    <w:p>
+      <w:pPr>
+        <w:jc w:val="both"/>
+        <w:rPr>
+          <w:lang w:val="pt-PT"/>
+        </w:rPr>
+      </w:pPr>
+      <w:r>
+        <w:rPr>
+          <w:lang w:val="pt-PT"/>
+        </w:rPr>
+        <w:tab/>
         <w:t>.Dificuldade</w:t>
       </w:r>
     </w:p>
@@ -6607,31 +6935,69 @@
         <w:rPr>
           <w:lang w:val="pt-PT"/>
         </w:rPr>
-        <w:t>9</w:t>
-      </w:r>
-      <w:r>
-        <w:rPr>
-          <w:lang w:val="pt-PT"/>
-        </w:rPr>
-        <w:t xml:space="preserve">) </w:t>
-      </w:r>
-      <w:r>
-        <w:rPr>
-          <w:lang w:val="pt-PT"/>
-        </w:rPr>
-        <w:t>O Professor/Gestor</w:t>
-      </w:r>
-      <w:r>
-        <w:rPr>
-          <w:lang w:val="pt-PT"/>
-        </w:rPr>
-        <w:t xml:space="preserve"> preenche os campos e clica botão submeter</w:t>
-      </w:r>
-      <w:r>
-        <w:rPr>
-          <w:lang w:val="pt-PT"/>
-        </w:rPr>
-        <w:t xml:space="preserve"> formulário</w:t>
+        <w:t xml:space="preserve">9) O Professor/Gestor </w:t>
+      </w:r>
+      <w:r>
+        <w:rPr>
+          <w:lang w:val="pt-PT"/>
+        </w:rPr>
+        <w:t>altera o campo que pretende</w:t>
+      </w:r>
+      <w:r>
+        <w:rPr>
+          <w:lang w:val="pt-PT"/>
+        </w:rPr>
+        <w:t xml:space="preserve"> e clica botão submeter formulário.</w:t>
+      </w:r>
+    </w:p>
+    <w:p>
+      <w:pPr>
+        <w:jc w:val="both"/>
+        <w:rPr>
+          <w:lang w:val="pt-PT"/>
+        </w:rPr>
+      </w:pPr>
+      <w:r>
+        <w:rPr>
+          <w:lang w:val="pt-PT"/>
+        </w:rPr>
+        <w:t>10) O sistema mostra página</w:t>
+      </w:r>
+      <w:r>
+        <w:rPr>
+          <w:lang w:val="pt-PT"/>
+        </w:rPr>
+        <w:t xml:space="preserve"> </w:t>
+      </w:r>
+      <w:r>
+        <w:rPr>
+          <w:lang w:val="pt-PT"/>
+        </w:rPr>
+        <w:t>Trilho</w:t>
+      </w:r>
+      <w:r>
+        <w:rPr>
+          <w:lang w:val="pt-PT"/>
+        </w:rPr>
+        <w:t>s</w:t>
+      </w:r>
+      <w:r>
+        <w:rPr>
+          <w:lang w:val="pt-PT"/>
+        </w:rPr>
+        <w:t xml:space="preserve"> com </w:t>
+      </w:r>
+      <w:r>
+        <w:rPr>
+          <w:lang w:val="pt-PT"/>
+        </w:rPr>
+        <w:t xml:space="preserve">trilho </w:t>
+      </w:r>
+      <w:r>
+        <w:rPr>
+          <w:lang w:val="pt-PT"/>
+        </w:rPr>
+        <w:t>atualizado</w:t>
       </w:r>
       <w:r>
         <w:rPr>
@@ -6644,265 +7010,274 @@
       <w:pPr>
         <w:jc w:val="both"/>
         <w:rPr>
-          <w:lang w:val="pt-PT"/>
-        </w:rPr>
-      </w:pPr>
-      <w:r>
-        <w:rPr>
-          <w:lang w:val="pt-PT"/>
-        </w:rPr>
-        <w:t>10</w:t>
-      </w:r>
-      <w:r>
-        <w:rPr>
-          <w:lang w:val="pt-PT"/>
-        </w:rPr>
-        <w:t>) O sistema</w:t>
-      </w:r>
-      <w:r>
-        <w:rPr>
+          <w:b/>
+          <w:lang w:val="pt-PT"/>
+        </w:rPr>
+      </w:pPr>
+      <w:r>
+        <w:rPr>
+          <w:b/>
+          <w:lang w:val="pt-PT"/>
+        </w:rPr>
+        <w:t>Caminhos Alternativos:</w:t>
+      </w:r>
+    </w:p>
+    <w:p>
+      <w:pPr>
+        <w:jc w:val="both"/>
+        <w:rPr>
+          <w:lang w:val="pt-PT"/>
+        </w:rPr>
+      </w:pPr>
+      <w:r>
+        <w:rPr>
+          <w:lang w:val="pt-PT"/>
+        </w:rPr>
+        <w:t xml:space="preserve">9.a) Se o Professor/Gestor deixar um ou mais campos </w:t>
+      </w:r>
+      <w:r>
+        <w:rPr>
+          <w:lang w:val="pt-PT"/>
+        </w:rPr>
+        <w:t>a nulo</w:t>
+      </w:r>
+      <w:r>
+        <w:rPr>
+          <w:lang w:val="pt-PT"/>
+        </w:rPr>
+        <w:t>, o sistema mostra uma ou mais mensagens “Campo (nome_campo) por preencher”.</w:t>
+      </w:r>
+    </w:p>
+    <w:p>
+      <w:pPr>
+        <w:jc w:val="both"/>
+        <w:rPr>
+          <w:lang w:val="pt-PT"/>
+        </w:rPr>
+      </w:pPr>
+      <w:r>
+        <w:rPr>
+          <w:lang w:val="pt-PT"/>
+        </w:rPr>
+        <w:t>9.b) Se o Professor/Gestor introduzir valores inválidos num ou mais campos, o sistema exibe uma ou mais mensagens “Campo (nome_campo) só admite valores: (intervalo válido)”</w:t>
+      </w:r>
+    </w:p>
+    <w:p>
+      <w:pPr>
+        <w:jc w:val="both"/>
+        <w:rPr>
+          <w:lang w:val="pt-PT"/>
+        </w:rPr>
+      </w:pPr>
+      <w:r>
+        <w:rPr>
+          <w:b/>
+          <w:lang w:val="pt-PT"/>
+        </w:rPr>
+        <w:t>Suplementos:</w:t>
+      </w:r>
+      <w:r>
+        <w:rPr>
+          <w:lang w:val="pt-PT"/>
+        </w:rPr>
+        <w:t xml:space="preserve"> Testar problemas na submissão do formulário. Quando </w:t>
+      </w:r>
+      <w:r>
+        <w:rPr>
+          <w:lang w:val="pt-PT"/>
+        </w:rPr>
+        <w:t>altero</w:t>
+      </w:r>
+      <w:r>
+        <w:rPr>
+          <w:lang w:val="pt-PT"/>
+        </w:rPr>
+        <w:t xml:space="preserve"> trilho o estado do trilho por defeito deve ser 1-aberto. </w:t>
+      </w:r>
+    </w:p>
+    <w:p>
+      <w:pPr>
+        <w:jc w:val="both"/>
+        <w:rPr>
+          <w:lang w:val="pt-PT"/>
+        </w:rPr>
+      </w:pPr>
+      <w:r>
+        <w:rPr>
+          <w:b/>
+          <w:lang w:val="pt-PT"/>
+        </w:rPr>
+        <w:t>Pós-condição:</w:t>
+      </w:r>
+      <w:r>
+        <w:rPr>
+          <w:lang w:val="pt-PT"/>
+        </w:rPr>
+        <w:t xml:space="preserve"> Não tem.</w:t>
+      </w:r>
+      <w:bookmarkStart w:id="0" w:name="_GoBack"/>
+      <w:bookmarkEnd w:id="0"/>
+    </w:p>
+    <w:p>
+      <w:pPr>
+        <w:rPr>
+          <w:lang w:val="pt-PT"/>
+        </w:rPr>
+      </w:pPr>
+    </w:p>
+    <w:p>
+      <w:pPr>
+        <w:rPr>
+          <w:lang w:val="pt-PT"/>
+        </w:rPr>
+      </w:pPr>
+    </w:p>
+    <w:p>
+      <w:pPr>
+        <w:rPr>
+          <w:color w:val="FF0000"/>
+          <w:lang w:val="pt-PT"/>
+        </w:rPr>
+      </w:pPr>
+      <w:r>
+        <w:rPr>
+          <w:color w:val="FF0000"/>
+          <w:lang w:val="pt-PT"/>
+        </w:rPr>
+        <w:t>Nota</w:t>
+      </w:r>
+      <w:r>
+        <w:rPr>
+          <w:color w:val="FF0000"/>
+          <w:lang w:val="pt-PT"/>
+        </w:rPr>
+        <w:t>_1 para colegas</w:t>
+      </w:r>
+      <w:r>
+        <w:rPr>
+          <w:color w:val="FF0000"/>
+          <w:lang w:val="pt-PT"/>
+        </w:rPr>
+        <w:t>: vão haver paginas diferenciadas para:</w:t>
+      </w:r>
+    </w:p>
+    <w:p>
+      <w:pPr>
+        <w:rPr>
+          <w:color w:val="FF0000"/>
+          <w:lang w:val="pt-PT"/>
+        </w:rPr>
+      </w:pPr>
+      <w:r>
+        <w:rPr>
+          <w:color w:val="FF0000"/>
+          <w:lang w:val="pt-PT"/>
+        </w:rPr>
+        <w:tab/>
+        <w:t>.</w:t>
+      </w:r>
+      <w:r>
+        <w:rPr>
+          <w:color w:val="FF0000"/>
+          <w:lang w:val="pt-PT"/>
+        </w:rPr>
+        <w:t>Trilho CRUD (no meu caso ser</w:t>
+      </w:r>
+      <w:r>
+        <w:rPr>
+          <w:color w:val="FF0000"/>
+          <w:lang w:val="pt-PT"/>
+        </w:rPr>
+        <w:t xml:space="preserve">ão as pag.s </w:t>
+      </w:r>
+      <w:r>
+        <w:rPr>
+          <w:color w:val="FF0000"/>
+          <w:lang w:val="pt-PT"/>
+        </w:rPr>
+        <w:t>Trilho</w:t>
+      </w:r>
+      <w:r>
+        <w:rPr>
+          <w:color w:val="FF0000"/>
+          <w:lang w:val="pt-PT"/>
+        </w:rPr>
+        <w:t>s</w:t>
+      </w:r>
+      <w:r>
+        <w:rPr>
+          <w:color w:val="FF0000"/>
+          <w:lang w:val="pt-PT"/>
+        </w:rPr>
+        <w:t xml:space="preserve"> + </w:t>
+      </w:r>
+      <w:r>
+        <w:rPr>
+          <w:color w:val="FF0000"/>
+          <w:lang w:val="pt-PT"/>
+        </w:rPr>
+        <w:t xml:space="preserve">pag. Editar Trilhos </w:t>
+      </w:r>
+      <w:r>
+        <w:rPr>
+          <w:color w:val="FF0000"/>
+          <w:lang w:val="pt-PT"/>
+        </w:rPr>
+        <w:t>)</w:t>
+      </w:r>
+    </w:p>
+    <w:p>
+      <w:pPr>
+        <w:rPr>
+          <w:color w:val="FF0000"/>
+          <w:lang w:val="pt-PT"/>
+        </w:rPr>
+      </w:pPr>
+      <w:r>
+        <w:rPr>
+          <w:color w:val="FF0000"/>
+          <w:lang w:val="pt-PT"/>
+        </w:rPr>
+        <w:tab/>
+        <w:t>.Avaliação Serviços CRUD</w:t>
+      </w:r>
+    </w:p>
+    <w:p>
+      <w:pPr>
+        <w:rPr>
+          <w:color w:val="FF0000"/>
+          <w:lang w:val="pt-PT"/>
+        </w:rPr>
+      </w:pPr>
+      <w:r>
+        <w:rPr>
+          <w:color w:val="FF0000"/>
+          <w:lang w:val="pt-PT"/>
+        </w:rPr>
+        <w:tab/>
+        <w:t>.Avaliar Trilho</w:t>
+      </w:r>
+      <w:r>
+        <w:rPr>
+          <w:color w:val="FF0000"/>
           <w:lang w:val="pt-PT"/>
         </w:rPr>
         <w:t xml:space="preserve"> </w:t>
       </w:r>
-      <w:r>
-        <w:rPr>
-          <w:lang w:val="pt-PT"/>
-        </w:rPr>
-        <w:t>mostra</w:t>
-      </w:r>
-      <w:r>
-        <w:rPr>
-          <w:lang w:val="pt-PT"/>
-        </w:rPr>
-        <w:t xml:space="preserve"> </w:t>
-      </w:r>
-      <w:r>
-        <w:rPr>
-          <w:lang w:val="pt-PT"/>
-        </w:rPr>
-        <w:t>pá</w:t>
-      </w:r>
-      <w:r>
-        <w:rPr>
-          <w:lang w:val="pt-PT"/>
-        </w:rPr>
-        <w:t xml:space="preserve">gina </w:t>
-      </w:r>
-      <w:r>
-        <w:rPr>
-          <w:lang w:val="pt-PT"/>
-        </w:rPr>
-        <w:t>com todos os trilhos adicionados.</w:t>
-      </w:r>
-    </w:p>
-    <w:p>
-      <w:pPr>
-        <w:jc w:val="both"/>
-        <w:rPr>
-          <w:b/>
-          <w:lang w:val="pt-PT"/>
-        </w:rPr>
-      </w:pPr>
-      <w:r>
-        <w:rPr>
-          <w:b/>
-          <w:lang w:val="pt-PT"/>
-        </w:rPr>
-        <w:t>Caminhos Alternativos:</w:t>
-      </w:r>
-    </w:p>
-    <w:p>
-      <w:pPr>
-        <w:jc w:val="both"/>
-        <w:rPr>
-          <w:lang w:val="pt-PT"/>
-        </w:rPr>
-      </w:pPr>
-      <w:r>
-        <w:rPr>
-          <w:lang w:val="pt-PT"/>
-        </w:rPr>
-        <w:t>9</w:t>
-      </w:r>
-      <w:r>
-        <w:rPr>
-          <w:lang w:val="pt-PT"/>
-        </w:rPr>
-        <w:t xml:space="preserve">.a) Se o </w:t>
-      </w:r>
-      <w:r>
-        <w:rPr>
-          <w:lang w:val="pt-PT"/>
-        </w:rPr>
-        <w:t xml:space="preserve">Professor/Gestor </w:t>
-      </w:r>
-      <w:r>
-        <w:rPr>
-          <w:lang w:val="pt-PT"/>
-        </w:rPr>
-        <w:t>deixar um ou mais campos por preencher, o sistema mostra uma ou mais mensagens “Campo (</w:t>
-      </w:r>
-      <w:proofErr w:type="spellStart"/>
-      <w:r>
-        <w:rPr>
-          <w:lang w:val="pt-PT"/>
-        </w:rPr>
-        <w:t>nome_campo</w:t>
-      </w:r>
-      <w:proofErr w:type="spellEnd"/>
-      <w:r>
-        <w:rPr>
-          <w:lang w:val="pt-PT"/>
-        </w:rPr>
-        <w:t>) por preencher”.</w:t>
-      </w:r>
-    </w:p>
-    <w:p>
-      <w:pPr>
-        <w:jc w:val="both"/>
-        <w:rPr>
-          <w:lang w:val="pt-PT"/>
-        </w:rPr>
-      </w:pPr>
-      <w:r>
-        <w:rPr>
-          <w:lang w:val="pt-PT"/>
-        </w:rPr>
-        <w:t>9.b</w:t>
-      </w:r>
-      <w:r>
-        <w:rPr>
-          <w:lang w:val="pt-PT"/>
-        </w:rPr>
-        <w:t>) Se</w:t>
-      </w:r>
-      <w:r>
-        <w:rPr>
-          <w:lang w:val="pt-PT"/>
-        </w:rPr>
-        <w:t xml:space="preserve"> o</w:t>
-      </w:r>
-      <w:r>
-        <w:rPr>
-          <w:lang w:val="pt-PT"/>
-        </w:rPr>
-        <w:t xml:space="preserve"> </w:t>
-      </w:r>
-      <w:r>
-        <w:rPr>
-          <w:lang w:val="pt-PT"/>
-        </w:rPr>
-        <w:t xml:space="preserve">Professor/Gestor </w:t>
-      </w:r>
-      <w:r>
-        <w:rPr>
-          <w:lang w:val="pt-PT"/>
-        </w:rPr>
-        <w:t>introduzir valores inválidos num ou mais campos, o sistema exibe uma ou mais mensagens “Campo (</w:t>
-      </w:r>
-      <w:proofErr w:type="spellStart"/>
-      <w:r>
-        <w:rPr>
-          <w:lang w:val="pt-PT"/>
-        </w:rPr>
-        <w:t>nome_campo</w:t>
-      </w:r>
-      <w:proofErr w:type="spellEnd"/>
-      <w:r>
-        <w:rPr>
-          <w:lang w:val="pt-PT"/>
-        </w:rPr>
-        <w:t>) só admite valores</w:t>
-      </w:r>
-      <w:r>
-        <w:rPr>
-          <w:lang w:val="pt-PT"/>
-        </w:rPr>
-        <w:t xml:space="preserve">: (intervalo </w:t>
-      </w:r>
-      <w:proofErr w:type="gramStart"/>
-      <w:r>
-        <w:rPr>
-          <w:lang w:val="pt-PT"/>
-        </w:rPr>
-        <w:t>válido)</w:t>
-      </w:r>
-      <w:proofErr w:type="gramEnd"/>
-      <w:r>
-        <w:rPr>
-          <w:lang w:val="pt-PT"/>
-        </w:rPr>
-        <w:t>”</w:t>
-      </w:r>
-    </w:p>
-    <w:p>
-      <w:pPr>
-        <w:jc w:val="both"/>
-        <w:rPr>
-          <w:lang w:val="pt-PT"/>
-        </w:rPr>
-      </w:pPr>
-      <w:r>
-        <w:rPr>
-          <w:b/>
-          <w:lang w:val="pt-PT"/>
-        </w:rPr>
-        <w:t>Suplementos:</w:t>
-      </w:r>
-      <w:r>
-        <w:rPr>
-          <w:lang w:val="pt-PT"/>
-        </w:rPr>
-        <w:t xml:space="preserve"> Testar problemas </w:t>
-      </w:r>
-      <w:r>
-        <w:rPr>
-          <w:lang w:val="pt-PT"/>
-        </w:rPr>
-        <w:t xml:space="preserve">na submissão do formulário. Quando crio trilho o estado do trilho por defeito deve ser 1-aberto. </w:t>
-      </w:r>
-    </w:p>
-    <w:p>
-      <w:pPr>
-        <w:jc w:val="both"/>
-        <w:rPr>
-          <w:lang w:val="pt-PT"/>
-        </w:rPr>
-      </w:pPr>
-      <w:r>
-        <w:rPr>
-          <w:b/>
-          <w:lang w:val="pt-PT"/>
-        </w:rPr>
-        <w:t>Pós-condição:</w:t>
-      </w:r>
-      <w:r>
-        <w:rPr>
-          <w:lang w:val="pt-PT"/>
-        </w:rPr>
-        <w:t xml:space="preserve"> </w:t>
-      </w:r>
-      <w:r>
-        <w:rPr>
-          <w:lang w:val="pt-PT"/>
-        </w:rPr>
-        <w:t>Não tem.</w:t>
-      </w:r>
-    </w:p>
-    <w:p>
-      <w:pPr>
-        <w:rPr>
-          <w:lang w:val="pt-PT"/>
-        </w:rPr>
-      </w:pPr>
-    </w:p>
-    <w:p>
-      <w:pPr>
-        <w:rPr>
-          <w:lang w:val="pt-PT"/>
-        </w:rPr>
-      </w:pPr>
+    </w:p>
+    <w:p>
+      <w:pPr>
+        <w:rPr>
+          <w:lang w:val="pt-PT"/>
+        </w:rPr>
+      </w:pPr>
+      <w:r>
+        <w:rPr>
+          <w:color w:val="FF0000"/>
+          <w:lang w:val="pt-PT"/>
+        </w:rPr>
+        <w:t>Usem as descrições que fiz como referencia para os vossos casos se acharem que ajuda.</w:t>
+      </w:r>
     </w:p>
     <w:p>
       <w:pPr>
@@ -7025,7 +7400,7 @@
           <w:rPr>
             <w:noProof/>
           </w:rPr>
-          <w:t>6</w:t>
+          <w:t>8</w:t>
         </w:r>
         <w:r>
           <w:rPr>
@@ -8204,7 +8579,7 @@
 </file>
 
 <file path=customXml/itemProps1.xml><?xml version="1.0" encoding="utf-8"?>
-<ds:datastoreItem xmlns:ds="http://schemas.openxmlformats.org/officeDocument/2006/customXml" ds:itemID="{7557E885-8B31-4DC7-B922-A97A2EDA45F5}">
+<ds:datastoreItem xmlns:ds="http://schemas.openxmlformats.org/officeDocument/2006/customXml" ds:itemID="{EC5EB8C3-C5E4-44BB-B3C1-47139DFE0A35}">
   <ds:schemaRefs>
     <ds:schemaRef ds:uri="http://schemas.openxmlformats.org/officeDocument/2006/bibliography"/>
   </ds:schemaRefs>

</xml_diff>

<commit_message>
Eng. Soft.2 Adicionadas descrições dos caso de uso 6 e 7 - Apagar e consultar Trilho
.Adicionadas descrições dos caso de uso 6 e 7 - Apagar e consultar Trilho
.Adicionados Pasta Projectos VISIO com 1º ficheiro VISIO para diagrama de sequencia.
.Tempo: 45min.
</commit_message>
<xml_diff>
--- a/doc/Eng. Soft 2/Nuno Galinho/trails4health_relatorio.docx
+++ b/doc/Eng. Soft 2/Nuno Galinho/trails4health_relatorio.docx
@@ -5853,7 +5853,19 @@
         <w:rPr>
           <w:lang w:val="pt-PT"/>
         </w:rPr>
-        <w:t>O sistema mostra página correspondente.</w:t>
+        <w:t xml:space="preserve">O sistema mostra página </w:t>
+      </w:r>
+      <w:r>
+        <w:rPr>
+          <w:lang w:val="pt-PT"/>
+        </w:rPr>
+        <w:t>BackOffice</w:t>
+      </w:r>
+      <w:r>
+        <w:rPr>
+          <w:lang w:val="pt-PT"/>
+        </w:rPr>
+        <w:t>.</w:t>
       </w:r>
     </w:p>
     <w:p>
@@ -5932,19 +5944,7 @@
         <w:rPr>
           <w:lang w:val="pt-PT"/>
         </w:rPr>
-        <w:t xml:space="preserve"> </w:t>
-      </w:r>
-      <w:r>
-        <w:rPr>
-          <w:lang w:val="pt-PT"/>
-        </w:rPr>
-        <w:t xml:space="preserve">botões de edição e botão </w:t>
-      </w:r>
-      <w:r>
-        <w:rPr>
-          <w:lang w:val="pt-PT"/>
-        </w:rPr>
-        <w:t>adicionar Trilho.</w:t>
+        <w:t xml:space="preserve"> botões de edição e botão adicionar Trilho.</w:t>
       </w:r>
     </w:p>
     <w:p>
@@ -6065,47 +6065,19 @@
         <w:tab/>
         <w:t xml:space="preserve">.Descrição Dificuldade </w:t>
       </w:r>
+    </w:p>
+    <w:p>
+      <w:pPr>
+        <w:jc w:val="both"/>
+        <w:rPr>
+          <w:lang w:val="pt-PT"/>
+        </w:rPr>
+      </w:pPr>
       <w:r>
         <w:rPr>
           <w:color w:val="FF0000"/>
           <w:lang w:val="pt-PT"/>
         </w:rPr>
-        <w:t>(</w:t>
-      </w:r>
-      <w:r>
-        <w:rPr>
-          <w:color w:val="FF0000"/>
-          <w:lang w:val="pt-PT"/>
-        </w:rPr>
-        <w:t xml:space="preserve">Nota </w:t>
-      </w:r>
-      <w:r>
-        <w:rPr>
-          <w:color w:val="FF0000"/>
-          <w:lang w:val="pt-PT"/>
-        </w:rPr>
-        <w:t>para professora</w:t>
-      </w:r>
-      <w:r>
-        <w:rPr>
-          <w:color w:val="FF0000"/>
-          <w:lang w:val="pt-PT"/>
-        </w:rPr>
-        <w:t>)</w:t>
-      </w:r>
-    </w:p>
-    <w:p>
-      <w:pPr>
-        <w:jc w:val="both"/>
-        <w:rPr>
-          <w:lang w:val="pt-PT"/>
-        </w:rPr>
-      </w:pPr>
-      <w:r>
-        <w:rPr>
-          <w:color w:val="FF0000"/>
-          <w:lang w:val="pt-PT"/>
-        </w:rPr>
         <w:tab/>
       </w:r>
       <w:r>
@@ -6119,34 +6091,6 @@
           <w:lang w:val="pt-PT"/>
         </w:rPr>
         <w:t xml:space="preserve"> </w:t>
-      </w:r>
-      <w:r>
-        <w:rPr>
-          <w:color w:val="FF0000"/>
-          <w:lang w:val="pt-PT"/>
-        </w:rPr>
-        <w:t>(</w:t>
-      </w:r>
-      <w:r>
-        <w:rPr>
-          <w:color w:val="FF0000"/>
-          <w:lang w:val="pt-PT"/>
-        </w:rPr>
-        <w:t xml:space="preserve">Nota </w:t>
-      </w:r>
-      <w:r>
-        <w:rPr>
-          <w:color w:val="FF0000"/>
-          <w:lang w:val="pt-PT"/>
-        </w:rPr>
-        <w:t>para professora</w:t>
-      </w:r>
-      <w:r>
-        <w:rPr>
-          <w:color w:val="FF0000"/>
-          <w:lang w:val="pt-PT"/>
-        </w:rPr>
-        <w:t>)</w:t>
       </w:r>
     </w:p>
     <w:p>
@@ -6506,114 +6450,84 @@
         <w:rPr>
           <w:lang w:val="pt-PT"/>
         </w:rPr>
+        <w:t xml:space="preserve"> Alterar Trilho.</w:t>
+      </w:r>
+    </w:p>
+    <w:p>
+      <w:pPr>
+        <w:jc w:val="both"/>
+        <w:rPr>
+          <w:lang w:val="pt-PT"/>
+        </w:rPr>
+      </w:pPr>
+      <w:r>
+        <w:rPr>
+          <w:b/>
+          <w:lang w:val="pt-PT"/>
+        </w:rPr>
+        <w:t>Descrição:</w:t>
+      </w:r>
+      <w:r>
+        <w:rPr>
+          <w:lang w:val="pt-PT"/>
+        </w:rPr>
+        <w:t xml:space="preserve"> O Professor/Gestor altera trilho existente.</w:t>
+      </w:r>
+    </w:p>
+    <w:p>
+      <w:pPr>
+        <w:jc w:val="both"/>
+        <w:rPr>
+          <w:lang w:val="pt-PT"/>
+        </w:rPr>
+      </w:pPr>
+      <w:r>
+        <w:rPr>
+          <w:b/>
+          <w:lang w:val="pt-PT"/>
+        </w:rPr>
+        <w:t>Pré-condição:</w:t>
+      </w:r>
+      <w:r>
+        <w:rPr>
+          <w:b/>
+          <w:lang w:val="pt-PT"/>
+        </w:rPr>
         <w:t xml:space="preserve"> </w:t>
       </w:r>
       <w:r>
         <w:rPr>
           <w:lang w:val="pt-PT"/>
         </w:rPr>
-        <w:t>Alterar</w:t>
-      </w:r>
-      <w:r>
-        <w:rPr>
-          <w:lang w:val="pt-PT"/>
-        </w:rPr>
-        <w:t xml:space="preserve"> Trilho.</w:t>
-      </w:r>
-    </w:p>
-    <w:p>
-      <w:pPr>
-        <w:jc w:val="both"/>
-        <w:rPr>
-          <w:lang w:val="pt-PT"/>
-        </w:rPr>
-      </w:pPr>
-      <w:r>
+        <w:t xml:space="preserve">O Professor/Gestor fez </w:t>
+      </w:r>
+      <w:r>
+        <w:rPr>
+          <w:i/>
+          <w:lang w:val="pt-PT"/>
+        </w:rPr>
+        <w:t>login</w:t>
+      </w:r>
+      <w:r>
+        <w:rPr>
+          <w:lang w:val="pt-PT"/>
+        </w:rPr>
+        <w:t xml:space="preserve"> válido.</w:t>
+      </w:r>
+    </w:p>
+    <w:p>
+      <w:pPr>
+        <w:jc w:val="both"/>
         <w:rPr>
           <w:b/>
           <w:lang w:val="pt-PT"/>
         </w:rPr>
-        <w:t>Descrição:</w:t>
-      </w:r>
-      <w:r>
-        <w:rPr>
-          <w:lang w:val="pt-PT"/>
-        </w:rPr>
-        <w:t xml:space="preserve"> O Professor/Gestor </w:t>
-      </w:r>
-      <w:r>
-        <w:rPr>
-          <w:lang w:val="pt-PT"/>
-        </w:rPr>
-        <w:t>altera</w:t>
-      </w:r>
-      <w:r>
-        <w:rPr>
-          <w:lang w:val="pt-PT"/>
-        </w:rPr>
-        <w:t xml:space="preserve"> </w:t>
-      </w:r>
-      <w:r>
-        <w:rPr>
-          <w:lang w:val="pt-PT"/>
-        </w:rPr>
-        <w:t>trilho existente.</w:t>
-      </w:r>
-    </w:p>
-    <w:p>
-      <w:pPr>
-        <w:jc w:val="both"/>
-        <w:rPr>
-          <w:lang w:val="pt-PT"/>
-        </w:rPr>
       </w:pPr>
       <w:r>
         <w:rPr>
           <w:b/>
           <w:lang w:val="pt-PT"/>
         </w:rPr>
-        <w:t>Pré-condição:</w:t>
-      </w:r>
-      <w:r>
-        <w:rPr>
-          <w:b/>
-          <w:lang w:val="pt-PT"/>
-        </w:rPr>
-        <w:t xml:space="preserve"> </w:t>
-      </w:r>
-      <w:r>
-        <w:rPr>
-          <w:lang w:val="pt-PT"/>
-        </w:rPr>
-        <w:t xml:space="preserve">O Professor/Gestor fez </w:t>
-      </w:r>
-      <w:r>
-        <w:rPr>
-          <w:i/>
-          <w:lang w:val="pt-PT"/>
-        </w:rPr>
-        <w:t>login</w:t>
-      </w:r>
-      <w:r>
-        <w:rPr>
-          <w:lang w:val="pt-PT"/>
-        </w:rPr>
-        <w:t xml:space="preserve"> válido.</w:t>
-      </w:r>
-    </w:p>
-    <w:p>
-      <w:pPr>
-        <w:jc w:val="both"/>
-        <w:rPr>
-          <w:b/>
-          <w:lang w:val="pt-PT"/>
-        </w:rPr>
-      </w:pPr>
-      <w:r>
-        <w:rPr>
-          <w:b/>
-          <w:lang w:val="pt-PT"/>
-        </w:rPr>
         <w:t>Caminho Principal:</w:t>
       </w:r>
     </w:p>
@@ -6642,19 +6556,7 @@
         <w:rPr>
           <w:lang w:val="pt-PT"/>
         </w:rPr>
-        <w:t xml:space="preserve">2) O sistema mostra página </w:t>
-      </w:r>
-      <w:r>
-        <w:rPr>
-          <w:lang w:val="pt-PT"/>
-        </w:rPr>
-        <w:t>de</w:t>
-      </w:r>
-      <w:r>
-        <w:rPr>
-          <w:lang w:val="pt-PT"/>
-        </w:rPr>
-        <w:t xml:space="preserve"> utilizador com privilégios de administrador.</w:t>
+        <w:t>2) O sistema mostra página de utilizador com privilégios de administrador.</w:t>
       </w:r>
     </w:p>
     <w:p>
@@ -6682,7 +6584,19 @@
         <w:rPr>
           <w:lang w:val="pt-PT"/>
         </w:rPr>
-        <w:t>4) O sistema mostra página correspondente.</w:t>
+        <w:t xml:space="preserve">4) O sistema mostra página </w:t>
+      </w:r>
+      <w:r>
+        <w:rPr>
+          <w:lang w:val="pt-PT"/>
+        </w:rPr>
+        <w:t>BackOffice</w:t>
+      </w:r>
+      <w:r>
+        <w:rPr>
+          <w:lang w:val="pt-PT"/>
+        </w:rPr>
+        <w:t>.</w:t>
       </w:r>
     </w:p>
     <w:p>
@@ -6749,7 +6663,13 @@
         <w:rPr>
           <w:lang w:val="pt-PT"/>
         </w:rPr>
-        <w:t>editar Trilho do registo que pretende alterar.</w:t>
+        <w:t>alterar</w:t>
+      </w:r>
+      <w:r>
+        <w:rPr>
+          <w:lang w:val="pt-PT"/>
+        </w:rPr>
+        <w:t xml:space="preserve"> Trilho do registo que pretende alterar.</w:t>
       </w:r>
     </w:p>
     <w:p>
@@ -6967,13 +6887,743 @@
         <w:rPr>
           <w:lang w:val="pt-PT"/>
         </w:rPr>
+        <w:t xml:space="preserve"> Trilhos</w:t>
+      </w:r>
+      <w:r>
+        <w:rPr>
+          <w:lang w:val="pt-PT"/>
+        </w:rPr>
+        <w:t xml:space="preserve"> com </w:t>
+      </w:r>
+      <w:r>
+        <w:rPr>
+          <w:lang w:val="pt-PT"/>
+        </w:rPr>
+        <w:t xml:space="preserve">trilho </w:t>
+      </w:r>
+      <w:r>
+        <w:rPr>
+          <w:lang w:val="pt-PT"/>
+        </w:rPr>
+        <w:t>atualizado</w:t>
+      </w:r>
+      <w:r>
+        <w:rPr>
+          <w:lang w:val="pt-PT"/>
+        </w:rPr>
+        <w:t>.</w:t>
+      </w:r>
+    </w:p>
+    <w:p>
+      <w:pPr>
+        <w:jc w:val="both"/>
+        <w:rPr>
+          <w:b/>
+          <w:lang w:val="pt-PT"/>
+        </w:rPr>
+      </w:pPr>
+      <w:r>
+        <w:rPr>
+          <w:b/>
+          <w:lang w:val="pt-PT"/>
+        </w:rPr>
+        <w:t>Caminhos Alternativos:</w:t>
+      </w:r>
+    </w:p>
+    <w:p>
+      <w:pPr>
+        <w:jc w:val="both"/>
+        <w:rPr>
+          <w:lang w:val="pt-PT"/>
+        </w:rPr>
+      </w:pPr>
+      <w:r>
+        <w:rPr>
+          <w:lang w:val="pt-PT"/>
+        </w:rPr>
+        <w:t xml:space="preserve">9.a) Se o Professor/Gestor deixar um ou mais campos </w:t>
+      </w:r>
+      <w:r>
+        <w:rPr>
+          <w:lang w:val="pt-PT"/>
+        </w:rPr>
+        <w:t>a nulo</w:t>
+      </w:r>
+      <w:r>
+        <w:rPr>
+          <w:lang w:val="pt-PT"/>
+        </w:rPr>
+        <w:t>, o sistema mostra uma ou mais mensagens “Campo (nome_campo) por preencher”.</w:t>
+      </w:r>
+    </w:p>
+    <w:p>
+      <w:pPr>
+        <w:jc w:val="both"/>
+        <w:rPr>
+          <w:lang w:val="pt-PT"/>
+        </w:rPr>
+      </w:pPr>
+      <w:r>
+        <w:rPr>
+          <w:lang w:val="pt-PT"/>
+        </w:rPr>
+        <w:t>9.b) Se o Professor/Gestor introduzir valores inválidos num ou mais campos, o sistema exibe uma ou mais mensagens “Campo (nome_campo) só admite valores: (intervalo válido)”</w:t>
+      </w:r>
+    </w:p>
+    <w:p>
+      <w:pPr>
+        <w:jc w:val="both"/>
+        <w:rPr>
+          <w:lang w:val="pt-PT"/>
+        </w:rPr>
+      </w:pPr>
+      <w:r>
+        <w:rPr>
+          <w:b/>
+          <w:lang w:val="pt-PT"/>
+        </w:rPr>
+        <w:t>Suplementos:</w:t>
+      </w:r>
+      <w:r>
+        <w:rPr>
+          <w:lang w:val="pt-PT"/>
+        </w:rPr>
+        <w:t xml:space="preserve"> Testar problemas na submissão do formulário. Quando </w:t>
+      </w:r>
+      <w:r>
+        <w:rPr>
+          <w:lang w:val="pt-PT"/>
+        </w:rPr>
+        <w:t>altero</w:t>
+      </w:r>
+      <w:r>
+        <w:rPr>
+          <w:lang w:val="pt-PT"/>
+        </w:rPr>
+        <w:t xml:space="preserve"> trilho o estado do trilho por defeito deve ser 1-aberto. </w:t>
+      </w:r>
+    </w:p>
+    <w:p>
+      <w:pPr>
+        <w:jc w:val="both"/>
+        <w:rPr>
+          <w:lang w:val="pt-PT"/>
+        </w:rPr>
+      </w:pPr>
+      <w:r>
+        <w:rPr>
+          <w:b/>
+          <w:lang w:val="pt-PT"/>
+        </w:rPr>
+        <w:t>Pós-condição:</w:t>
+      </w:r>
+      <w:r>
+        <w:rPr>
+          <w:lang w:val="pt-PT"/>
+        </w:rPr>
+        <w:t xml:space="preserve"> Não tem.</w:t>
+      </w:r>
+    </w:p>
+    <w:p>
+      <w:pPr>
+        <w:rPr>
+          <w:lang w:val="pt-PT"/>
+        </w:rPr>
+      </w:pPr>
+    </w:p>
+    <w:p>
+      <w:pPr>
+        <w:pStyle w:val="Cabealho1"/>
+        <w:jc w:val="both"/>
+        <w:rPr>
+          <w:lang w:val="pt-PT"/>
+        </w:rPr>
+      </w:pPr>
+      <w:r>
+        <w:rPr>
+          <w:lang w:val="pt-PT"/>
+        </w:rPr>
+        <w:t>Descrição de Caso de Uso – 6</w:t>
+      </w:r>
+    </w:p>
+    <w:p>
+      <w:pPr>
+        <w:rPr>
+          <w:lang w:val="pt-PT"/>
+        </w:rPr>
+      </w:pPr>
+    </w:p>
+    <w:p>
+      <w:pPr>
+        <w:jc w:val="both"/>
+        <w:rPr>
+          <w:lang w:val="pt-PT"/>
+        </w:rPr>
+      </w:pPr>
+      <w:r>
+        <w:rPr>
+          <w:b/>
+          <w:lang w:val="pt-PT"/>
+        </w:rPr>
+        <w:t>Nome:</w:t>
+      </w:r>
+      <w:r>
+        <w:rPr>
+          <w:lang w:val="pt-PT"/>
+        </w:rPr>
         <w:t xml:space="preserve"> </w:t>
       </w:r>
       <w:r>
         <w:rPr>
           <w:lang w:val="pt-PT"/>
         </w:rPr>
-        <w:t>Trilho</w:t>
+        <w:t>Apagar</w:t>
+      </w:r>
+      <w:r>
+        <w:rPr>
+          <w:lang w:val="pt-PT"/>
+        </w:rPr>
+        <w:t xml:space="preserve"> Trilho.</w:t>
+      </w:r>
+    </w:p>
+    <w:p>
+      <w:pPr>
+        <w:jc w:val="both"/>
+        <w:rPr>
+          <w:lang w:val="pt-PT"/>
+        </w:rPr>
+      </w:pPr>
+      <w:r>
+        <w:rPr>
+          <w:b/>
+          <w:lang w:val="pt-PT"/>
+        </w:rPr>
+        <w:t>Descrição:</w:t>
+      </w:r>
+      <w:r>
+        <w:rPr>
+          <w:lang w:val="pt-PT"/>
+        </w:rPr>
+        <w:t xml:space="preserve"> O Professor/Gestor </w:t>
+      </w:r>
+      <w:r>
+        <w:rPr>
+          <w:lang w:val="pt-PT"/>
+        </w:rPr>
+        <w:t>apaga</w:t>
+      </w:r>
+      <w:r>
+        <w:rPr>
+          <w:lang w:val="pt-PT"/>
+        </w:rPr>
+        <w:t xml:space="preserve"> trilho existente.</w:t>
+      </w:r>
+    </w:p>
+    <w:p>
+      <w:pPr>
+        <w:jc w:val="both"/>
+        <w:rPr>
+          <w:lang w:val="pt-PT"/>
+        </w:rPr>
+      </w:pPr>
+      <w:r>
+        <w:rPr>
+          <w:b/>
+          <w:lang w:val="pt-PT"/>
+        </w:rPr>
+        <w:t>Pré-condição:</w:t>
+      </w:r>
+      <w:r>
+        <w:rPr>
+          <w:b/>
+          <w:lang w:val="pt-PT"/>
+        </w:rPr>
+        <w:t xml:space="preserve"> </w:t>
+      </w:r>
+      <w:r>
+        <w:rPr>
+          <w:lang w:val="pt-PT"/>
+        </w:rPr>
+        <w:t xml:space="preserve">O Professor/Gestor fez </w:t>
+      </w:r>
+      <w:r>
+        <w:rPr>
+          <w:i/>
+          <w:lang w:val="pt-PT"/>
+        </w:rPr>
+        <w:t>login</w:t>
+      </w:r>
+      <w:r>
+        <w:rPr>
+          <w:lang w:val="pt-PT"/>
+        </w:rPr>
+        <w:t xml:space="preserve"> válido.</w:t>
+      </w:r>
+    </w:p>
+    <w:p>
+      <w:pPr>
+        <w:jc w:val="both"/>
+        <w:rPr>
+          <w:b/>
+          <w:lang w:val="pt-PT"/>
+        </w:rPr>
+      </w:pPr>
+      <w:r>
+        <w:rPr>
+          <w:b/>
+          <w:lang w:val="pt-PT"/>
+        </w:rPr>
+        <w:t>Caminho Principal:</w:t>
+      </w:r>
+    </w:p>
+    <w:p>
+      <w:pPr>
+        <w:jc w:val="both"/>
+        <w:rPr>
+          <w:lang w:val="pt-PT"/>
+        </w:rPr>
+      </w:pPr>
+      <w:r>
+        <w:rPr>
+          <w:lang w:val="pt-PT"/>
+        </w:rPr>
+        <w:t>1) O Professor/Gestor autentica-se.</w:t>
+      </w:r>
+    </w:p>
+    <w:p>
+      <w:pPr>
+        <w:jc w:val="both"/>
+        <w:rPr>
+          <w:lang w:val="pt-PT"/>
+        </w:rPr>
+      </w:pPr>
+      <w:r>
+        <w:rPr>
+          <w:lang w:val="pt-PT"/>
+        </w:rPr>
+        <w:t>2) O sistema mostra página de utilizador com privilégios de administrador.</w:t>
+      </w:r>
+    </w:p>
+    <w:p>
+      <w:pPr>
+        <w:jc w:val="both"/>
+        <w:rPr>
+          <w:lang w:val="pt-PT"/>
+        </w:rPr>
+      </w:pPr>
+      <w:r>
+        <w:rPr>
+          <w:lang w:val="pt-PT"/>
+        </w:rPr>
+        <w:t>3) O Professor/Gestor escolhe página de BackOffice.</w:t>
+      </w:r>
+    </w:p>
+    <w:p>
+      <w:pPr>
+        <w:ind w:left="720" w:hanging="720"/>
+        <w:jc w:val="both"/>
+        <w:rPr>
+          <w:lang w:val="pt-PT"/>
+        </w:rPr>
+      </w:pPr>
+      <w:r>
+        <w:rPr>
+          <w:lang w:val="pt-PT"/>
+        </w:rPr>
+        <w:t xml:space="preserve">4) O sistema mostra página </w:t>
+      </w:r>
+      <w:r>
+        <w:rPr>
+          <w:lang w:val="pt-PT"/>
+        </w:rPr>
+        <w:t>BackOffice</w:t>
+      </w:r>
+      <w:r>
+        <w:rPr>
+          <w:lang w:val="pt-PT"/>
+        </w:rPr>
+        <w:t>.</w:t>
+      </w:r>
+    </w:p>
+    <w:p>
+      <w:pPr>
+        <w:jc w:val="both"/>
+        <w:rPr>
+          <w:lang w:val="pt-PT"/>
+        </w:rPr>
+      </w:pPr>
+      <w:r>
+        <w:rPr>
+          <w:lang w:val="pt-PT"/>
+        </w:rPr>
+        <w:t>5) O Professor/Gestor escolhe página Trilhos.</w:t>
+      </w:r>
+    </w:p>
+    <w:p>
+      <w:pPr>
+        <w:ind w:left="284" w:hanging="284"/>
+        <w:jc w:val="both"/>
+        <w:rPr>
+          <w:lang w:val="pt-PT"/>
+        </w:rPr>
+      </w:pPr>
+      <w:r>
+        <w:rPr>
+          <w:lang w:val="pt-PT"/>
+        </w:rPr>
+        <w:t>6) O sistema mostra página com tabela de trilhos existentes, botões de edição e botão adicionar    Trilho.</w:t>
+      </w:r>
+    </w:p>
+    <w:p>
+      <w:pPr>
+        <w:jc w:val="both"/>
+        <w:rPr>
+          <w:lang w:val="pt-PT"/>
+        </w:rPr>
+      </w:pPr>
+      <w:r>
+        <w:rPr>
+          <w:lang w:val="pt-PT"/>
+        </w:rPr>
+        <w:t xml:space="preserve">7) O Professor/Gestor clica botão </w:t>
+      </w:r>
+      <w:r>
+        <w:rPr>
+          <w:lang w:val="pt-PT"/>
+        </w:rPr>
+        <w:t>apagar Trilho</w:t>
+      </w:r>
+      <w:r>
+        <w:rPr>
+          <w:lang w:val="pt-PT"/>
+        </w:rPr>
+        <w:t xml:space="preserve"> </w:t>
+      </w:r>
+      <w:r>
+        <w:rPr>
+          <w:lang w:val="pt-PT"/>
+        </w:rPr>
+        <w:t>no</w:t>
+      </w:r>
+      <w:r>
+        <w:rPr>
+          <w:lang w:val="pt-PT"/>
+        </w:rPr>
+        <w:t xml:space="preserve"> registo que pretende </w:t>
+      </w:r>
+      <w:r>
+        <w:rPr>
+          <w:lang w:val="pt-PT"/>
+        </w:rPr>
+        <w:t>apagar</w:t>
+      </w:r>
+      <w:r>
+        <w:rPr>
+          <w:lang w:val="pt-PT"/>
+        </w:rPr>
+        <w:t>.</w:t>
+      </w:r>
+    </w:p>
+    <w:p>
+      <w:pPr>
+        <w:jc w:val="both"/>
+        <w:rPr>
+          <w:lang w:val="pt-PT"/>
+        </w:rPr>
+      </w:pPr>
+      <w:r>
+        <w:rPr>
+          <w:lang w:val="pt-PT"/>
+        </w:rPr>
+        <w:t>8)</w:t>
+      </w:r>
+      <w:r>
+        <w:rPr>
+          <w:lang w:val="pt-PT"/>
+        </w:rPr>
+        <w:t xml:space="preserve"> </w:t>
+      </w:r>
+      <w:r>
+        <w:rPr>
+          <w:lang w:val="pt-PT"/>
+        </w:rPr>
+        <w:t>O sistema mostra</w:t>
+      </w:r>
+      <w:r>
+        <w:rPr>
+          <w:lang w:val="pt-PT"/>
+        </w:rPr>
+        <w:t xml:space="preserve"> página </w:t>
+      </w:r>
+      <w:r>
+        <w:rPr>
+          <w:lang w:val="pt-PT"/>
+        </w:rPr>
+        <w:t>Trilhos</w:t>
+      </w:r>
+      <w:r>
+        <w:rPr>
+          <w:lang w:val="pt-PT"/>
+        </w:rPr>
+        <w:t xml:space="preserve"> com</w:t>
+      </w:r>
+      <w:r>
+        <w:rPr>
+          <w:lang w:val="pt-PT"/>
+        </w:rPr>
+        <w:t xml:space="preserve"> </w:t>
+      </w:r>
+      <w:r>
+        <w:rPr>
+          <w:lang w:val="pt-PT"/>
+        </w:rPr>
+        <w:t>tabela de</w:t>
+      </w:r>
+      <w:r>
+        <w:rPr>
+          <w:lang w:val="pt-PT"/>
+        </w:rPr>
+        <w:t xml:space="preserve"> Trilhos </w:t>
+      </w:r>
+      <w:r>
+        <w:rPr>
+          <w:lang w:val="pt-PT"/>
+        </w:rPr>
+        <w:t>atualizada</w:t>
+      </w:r>
+      <w:r>
+        <w:rPr>
+          <w:lang w:val="pt-PT"/>
+        </w:rPr>
+        <w:t>.</w:t>
+      </w:r>
+    </w:p>
+    <w:p>
+      <w:pPr>
+        <w:jc w:val="both"/>
+        <w:rPr>
+          <w:lang w:val="pt-PT"/>
+        </w:rPr>
+      </w:pPr>
+    </w:p>
+    <w:p>
+      <w:pPr>
+        <w:jc w:val="both"/>
+        <w:rPr>
+          <w:b/>
+          <w:lang w:val="pt-PT"/>
+        </w:rPr>
+      </w:pPr>
+      <w:r>
+        <w:rPr>
+          <w:b/>
+          <w:lang w:val="pt-PT"/>
+        </w:rPr>
+        <w:lastRenderedPageBreak/>
+        <w:t>Caminhos Alternativos:</w:t>
+      </w:r>
+    </w:p>
+    <w:p>
+      <w:pPr>
+        <w:jc w:val="both"/>
+        <w:rPr>
+          <w:color w:val="FF0000"/>
+          <w:lang w:val="pt-PT"/>
+        </w:rPr>
+      </w:pPr>
+      <w:r>
+        <w:rPr>
+          <w:color w:val="FF0000"/>
+          <w:lang w:val="pt-PT"/>
+        </w:rPr>
+        <w:t>(</w:t>
+      </w:r>
+      <w:r>
+        <w:rPr>
+          <w:color w:val="FF0000"/>
+          <w:lang w:val="pt-PT"/>
+        </w:rPr>
+        <w:t>Nota para professora</w:t>
+      </w:r>
+      <w:r>
+        <w:rPr>
+          <w:color w:val="FF0000"/>
+          <w:lang w:val="pt-PT"/>
+        </w:rPr>
+        <w:t>:</w:t>
+      </w:r>
+      <w:r>
+        <w:rPr>
+          <w:b/>
+          <w:lang w:val="pt-PT"/>
+        </w:rPr>
+        <w:t xml:space="preserve"> </w:t>
+      </w:r>
+      <w:r>
+        <w:rPr>
+          <w:b/>
+          <w:color w:val="FF0000"/>
+          <w:lang w:val="pt-PT"/>
+        </w:rPr>
+        <w:t>Caminhos Alternativos</w:t>
+      </w:r>
+      <w:r>
+        <w:rPr>
+          <w:color w:val="FF0000"/>
+          <w:lang w:val="pt-PT"/>
+        </w:rPr>
+        <w:t xml:space="preserve">  ????</w:t>
+      </w:r>
+      <w:r>
+        <w:rPr>
+          <w:color w:val="FF0000"/>
+          <w:lang w:val="pt-PT"/>
+        </w:rPr>
+        <w:t>)</w:t>
+      </w:r>
+    </w:p>
+    <w:p>
+      <w:pPr>
+        <w:jc w:val="both"/>
+        <w:rPr>
+          <w:lang w:val="pt-PT"/>
+        </w:rPr>
+      </w:pPr>
+      <w:r>
+        <w:rPr>
+          <w:b/>
+          <w:lang w:val="pt-PT"/>
+        </w:rPr>
+        <w:t>Suplementos:</w:t>
+      </w:r>
+      <w:r>
+        <w:rPr>
+          <w:lang w:val="pt-PT"/>
+        </w:rPr>
+        <w:t xml:space="preserve"> Testar </w:t>
+      </w:r>
+      <w:r>
+        <w:rPr>
+          <w:lang w:val="pt-PT"/>
+        </w:rPr>
+        <w:t>se registo foi apagado da base de dados.</w:t>
+      </w:r>
+    </w:p>
+    <w:p>
+      <w:pPr>
+        <w:jc w:val="both"/>
+        <w:rPr>
+          <w:lang w:val="pt-PT"/>
+        </w:rPr>
+      </w:pPr>
+      <w:r>
+        <w:rPr>
+          <w:b/>
+          <w:lang w:val="pt-PT"/>
+        </w:rPr>
+        <w:t>Pós-condição:</w:t>
+      </w:r>
+      <w:r>
+        <w:rPr>
+          <w:lang w:val="pt-PT"/>
+        </w:rPr>
+        <w:t xml:space="preserve"> Não tem.</w:t>
+      </w:r>
+    </w:p>
+    <w:p>
+      <w:pPr>
+        <w:jc w:val="both"/>
+        <w:rPr>
+          <w:lang w:val="pt-PT"/>
+        </w:rPr>
+      </w:pPr>
+    </w:p>
+    <w:p>
+      <w:pPr>
+        <w:pStyle w:val="Cabealho1"/>
+        <w:jc w:val="both"/>
+        <w:rPr>
+          <w:lang w:val="pt-PT"/>
+        </w:rPr>
+      </w:pPr>
+      <w:r>
+        <w:rPr>
+          <w:lang w:val="pt-PT"/>
+        </w:rPr>
+        <w:t>Descrição de Caso de Uso – 7</w:t>
+      </w:r>
+    </w:p>
+    <w:p>
+      <w:pPr>
+        <w:rPr>
+          <w:lang w:val="pt-PT"/>
+        </w:rPr>
+      </w:pPr>
+    </w:p>
+    <w:p>
+      <w:pPr>
+        <w:jc w:val="both"/>
+        <w:rPr>
+          <w:lang w:val="pt-PT"/>
+        </w:rPr>
+      </w:pPr>
+      <w:r>
+        <w:rPr>
+          <w:b/>
+          <w:lang w:val="pt-PT"/>
+        </w:rPr>
+        <w:t>Nome:</w:t>
+      </w:r>
+      <w:r>
+        <w:rPr>
+          <w:lang w:val="pt-PT"/>
+        </w:rPr>
+        <w:t xml:space="preserve"> </w:t>
+      </w:r>
+      <w:r>
+        <w:rPr>
+          <w:lang w:val="pt-PT"/>
+        </w:rPr>
+        <w:t>Consultar</w:t>
+      </w:r>
+      <w:r>
+        <w:rPr>
+          <w:lang w:val="pt-PT"/>
+        </w:rPr>
+        <w:t xml:space="preserve"> Trilho.</w:t>
+      </w:r>
+    </w:p>
+    <w:p>
+      <w:pPr>
+        <w:jc w:val="both"/>
+        <w:rPr>
+          <w:lang w:val="pt-PT"/>
+        </w:rPr>
+      </w:pPr>
+      <w:r>
+        <w:rPr>
+          <w:b/>
+          <w:lang w:val="pt-PT"/>
+        </w:rPr>
+        <w:t>Descrição:</w:t>
+      </w:r>
+      <w:r>
+        <w:rPr>
+          <w:lang w:val="pt-PT"/>
+        </w:rPr>
+        <w:t xml:space="preserve"> O Professor/Gestor </w:t>
+      </w:r>
+      <w:r>
+        <w:rPr>
+          <w:lang w:val="pt-PT"/>
+        </w:rPr>
+        <w:t>consulta</w:t>
+      </w:r>
+      <w:r>
+        <w:rPr>
+          <w:lang w:val="pt-PT"/>
+        </w:rPr>
+        <w:t xml:space="preserve"> trilho</w:t>
       </w:r>
       <w:r>
         <w:rPr>
@@ -6985,19 +7635,13 @@
         <w:rPr>
           <w:lang w:val="pt-PT"/>
         </w:rPr>
-        <w:t xml:space="preserve"> com </w:t>
-      </w:r>
-      <w:r>
-        <w:rPr>
-          <w:lang w:val="pt-PT"/>
-        </w:rPr>
-        <w:t xml:space="preserve">trilho </w:t>
-      </w:r>
-      <w:r>
-        <w:rPr>
-          <w:lang w:val="pt-PT"/>
-        </w:rPr>
-        <w:t>atualizado</w:t>
+        <w:t xml:space="preserve"> existente</w:t>
+      </w:r>
+      <w:r>
+        <w:rPr>
+          <w:lang w:val="pt-PT"/>
+        </w:rPr>
+        <w:t>s</w:t>
       </w:r>
       <w:r>
         <w:rPr>
@@ -7010,15 +7654,172 @@
       <w:pPr>
         <w:jc w:val="both"/>
         <w:rPr>
+          <w:lang w:val="pt-PT"/>
+        </w:rPr>
+      </w:pPr>
+      <w:r>
+        <w:rPr>
           <w:b/>
           <w:lang w:val="pt-PT"/>
         </w:rPr>
-      </w:pPr>
+        <w:t>Pré-condição:</w:t>
+      </w:r>
       <w:r>
         <w:rPr>
           <w:b/>
           <w:lang w:val="pt-PT"/>
         </w:rPr>
+        <w:t xml:space="preserve"> </w:t>
+      </w:r>
+      <w:r>
+        <w:rPr>
+          <w:lang w:val="pt-PT"/>
+        </w:rPr>
+        <w:t xml:space="preserve">O Professor/Gestor fez </w:t>
+      </w:r>
+      <w:r>
+        <w:rPr>
+          <w:i/>
+          <w:lang w:val="pt-PT"/>
+        </w:rPr>
+        <w:t>login</w:t>
+      </w:r>
+      <w:r>
+        <w:rPr>
+          <w:lang w:val="pt-PT"/>
+        </w:rPr>
+        <w:t xml:space="preserve"> válido.</w:t>
+      </w:r>
+    </w:p>
+    <w:p>
+      <w:pPr>
+        <w:jc w:val="both"/>
+        <w:rPr>
+          <w:b/>
+          <w:lang w:val="pt-PT"/>
+        </w:rPr>
+      </w:pPr>
+      <w:r>
+        <w:rPr>
+          <w:b/>
+          <w:lang w:val="pt-PT"/>
+        </w:rPr>
+        <w:t>Caminho Principal:</w:t>
+      </w:r>
+    </w:p>
+    <w:p>
+      <w:pPr>
+        <w:jc w:val="both"/>
+        <w:rPr>
+          <w:lang w:val="pt-PT"/>
+        </w:rPr>
+      </w:pPr>
+      <w:r>
+        <w:rPr>
+          <w:lang w:val="pt-PT"/>
+        </w:rPr>
+        <w:t>1) O Professor/Gestor autentica-se.</w:t>
+      </w:r>
+    </w:p>
+    <w:p>
+      <w:pPr>
+        <w:jc w:val="both"/>
+        <w:rPr>
+          <w:lang w:val="pt-PT"/>
+        </w:rPr>
+      </w:pPr>
+      <w:r>
+        <w:rPr>
+          <w:lang w:val="pt-PT"/>
+        </w:rPr>
+        <w:t>2) O sistema mostra página de utilizador com privilégios de administrador.</w:t>
+      </w:r>
+    </w:p>
+    <w:p>
+      <w:pPr>
+        <w:jc w:val="both"/>
+        <w:rPr>
+          <w:lang w:val="pt-PT"/>
+        </w:rPr>
+      </w:pPr>
+      <w:r>
+        <w:rPr>
+          <w:lang w:val="pt-PT"/>
+        </w:rPr>
+        <w:t>3) O Professor/Gestor escolhe página de BackOffice.</w:t>
+      </w:r>
+    </w:p>
+    <w:p>
+      <w:pPr>
+        <w:ind w:left="720" w:hanging="720"/>
+        <w:jc w:val="both"/>
+        <w:rPr>
+          <w:lang w:val="pt-PT"/>
+        </w:rPr>
+      </w:pPr>
+      <w:r>
+        <w:rPr>
+          <w:lang w:val="pt-PT"/>
+        </w:rPr>
+        <w:t>4) O sistema mostra página BackOffice.</w:t>
+      </w:r>
+    </w:p>
+    <w:p>
+      <w:pPr>
+        <w:jc w:val="both"/>
+        <w:rPr>
+          <w:lang w:val="pt-PT"/>
+        </w:rPr>
+      </w:pPr>
+      <w:r>
+        <w:rPr>
+          <w:lang w:val="pt-PT"/>
+        </w:rPr>
+        <w:t>5) O Professor/Gestor escolhe página Trilhos.</w:t>
+      </w:r>
+    </w:p>
+    <w:p>
+      <w:pPr>
+        <w:ind w:left="284" w:hanging="284"/>
+        <w:jc w:val="both"/>
+        <w:rPr>
+          <w:lang w:val="pt-PT"/>
+        </w:rPr>
+      </w:pPr>
+      <w:r>
+        <w:rPr>
+          <w:lang w:val="pt-PT"/>
+        </w:rPr>
+        <w:t>6) O sistema mostra página co</w:t>
+      </w:r>
+      <w:r>
+        <w:rPr>
+          <w:lang w:val="pt-PT"/>
+        </w:rPr>
+        <w:t>m tabela de trilhos existentes.</w:t>
+      </w:r>
+    </w:p>
+    <w:p>
+      <w:pPr>
+        <w:jc w:val="both"/>
+        <w:rPr>
+          <w:lang w:val="pt-PT"/>
+        </w:rPr>
+      </w:pPr>
+    </w:p>
+    <w:p>
+      <w:pPr>
+        <w:jc w:val="both"/>
+        <w:rPr>
+          <w:b/>
+          <w:lang w:val="pt-PT"/>
+        </w:rPr>
+      </w:pPr>
+      <w:r>
+        <w:rPr>
+          <w:b/>
+          <w:lang w:val="pt-PT"/>
+        </w:rPr>
         <w:t>Caminhos Alternativos:</w:t>
       </w:r>
     </w:p>
@@ -7026,87 +7827,131 @@
       <w:pPr>
         <w:jc w:val="both"/>
         <w:rPr>
-          <w:lang w:val="pt-PT"/>
-        </w:rPr>
-      </w:pPr>
-      <w:r>
-        <w:rPr>
-          <w:lang w:val="pt-PT"/>
-        </w:rPr>
-        <w:t xml:space="preserve">9.a) Se o Professor/Gestor deixar um ou mais campos </w:t>
-      </w:r>
-      <w:r>
-        <w:rPr>
-          <w:lang w:val="pt-PT"/>
-        </w:rPr>
-        <w:t>a nulo</w:t>
-      </w:r>
-      <w:r>
-        <w:rPr>
-          <w:lang w:val="pt-PT"/>
-        </w:rPr>
-        <w:t>, o sistema mostra uma ou mais mensagens “Campo (nome_campo) por preencher”.</w:t>
-      </w:r>
-    </w:p>
-    <w:p>
-      <w:pPr>
-        <w:jc w:val="both"/>
-        <w:rPr>
-          <w:lang w:val="pt-PT"/>
-        </w:rPr>
-      </w:pPr>
-      <w:r>
-        <w:rPr>
-          <w:lang w:val="pt-PT"/>
-        </w:rPr>
-        <w:t>9.b) Se o Professor/Gestor introduzir valores inválidos num ou mais campos, o sistema exibe uma ou mais mensagens “Campo (nome_campo) só admite valores: (intervalo válido)”</w:t>
-      </w:r>
-    </w:p>
-    <w:p>
-      <w:pPr>
-        <w:jc w:val="both"/>
-        <w:rPr>
-          <w:lang w:val="pt-PT"/>
-        </w:rPr>
-      </w:pPr>
+          <w:color w:val="FF0000"/>
+          <w:lang w:val="pt-PT"/>
+        </w:rPr>
+      </w:pPr>
+      <w:r>
+        <w:rPr>
+          <w:color w:val="FF0000"/>
+          <w:lang w:val="pt-PT"/>
+        </w:rPr>
+        <w:t>(</w:t>
+      </w:r>
+      <w:r>
+        <w:rPr>
+          <w:color w:val="FF0000"/>
+          <w:lang w:val="pt-PT"/>
+        </w:rPr>
+        <w:t>Nota para professora:</w:t>
+      </w:r>
       <w:r>
         <w:rPr>
           <w:b/>
           <w:lang w:val="pt-PT"/>
         </w:rPr>
+        <w:t xml:space="preserve"> </w:t>
+      </w:r>
+      <w:r>
+        <w:rPr>
+          <w:b/>
+          <w:color w:val="FF0000"/>
+          <w:lang w:val="pt-PT"/>
+        </w:rPr>
+        <w:t>Caminhos Alternativos</w:t>
+      </w:r>
+      <w:r>
+        <w:rPr>
+          <w:color w:val="FF0000"/>
+          <w:lang w:val="pt-PT"/>
+        </w:rPr>
+        <w:t>????</w:t>
+      </w:r>
+      <w:r>
+        <w:rPr>
+          <w:color w:val="FF0000"/>
+          <w:lang w:val="pt-PT"/>
+        </w:rPr>
+        <w:t>)</w:t>
+      </w:r>
+    </w:p>
+    <w:p>
+      <w:pPr>
+        <w:jc w:val="both"/>
+        <w:rPr>
+          <w:color w:val="FF0000"/>
+          <w:lang w:val="pt-PT"/>
+        </w:rPr>
+      </w:pPr>
+      <w:r>
+        <w:rPr>
+          <w:b/>
+          <w:lang w:val="pt-PT"/>
+        </w:rPr>
         <w:t>Suplementos:</w:t>
       </w:r>
       <w:r>
         <w:rPr>
           <w:lang w:val="pt-PT"/>
         </w:rPr>
-        <w:t xml:space="preserve"> Testar problemas na submissão do formulário. Quando </w:t>
-      </w:r>
-      <w:r>
-        <w:rPr>
-          <w:lang w:val="pt-PT"/>
-        </w:rPr>
-        <w:t>altero</w:t>
-      </w:r>
-      <w:r>
-        <w:rPr>
-          <w:lang w:val="pt-PT"/>
-        </w:rPr>
-        <w:t xml:space="preserve"> trilho o estado do trilho por defeito deve ser 1-aberto. </w:t>
-      </w:r>
-    </w:p>
-    <w:p>
-      <w:pPr>
-        <w:jc w:val="both"/>
-        <w:rPr>
-          <w:lang w:val="pt-PT"/>
-        </w:rPr>
-      </w:pPr>
+        <w:t xml:space="preserve"> </w:t>
+      </w:r>
+      <w:r>
+        <w:rPr>
+          <w:color w:val="FF0000"/>
+          <w:lang w:val="pt-PT"/>
+        </w:rPr>
+        <w:t>(</w:t>
+      </w:r>
+      <w:r>
+        <w:rPr>
+          <w:color w:val="FF0000"/>
+          <w:lang w:val="pt-PT"/>
+        </w:rPr>
+        <w:t>Nota para professora:</w:t>
+      </w:r>
       <w:r>
         <w:rPr>
           <w:b/>
           <w:lang w:val="pt-PT"/>
         </w:rPr>
+        <w:t xml:space="preserve"> </w:t>
+      </w:r>
+      <w:r>
+        <w:rPr>
+          <w:b/>
+          <w:color w:val="FF0000"/>
+          <w:lang w:val="pt-PT"/>
+        </w:rPr>
+        <w:t>Suplementos</w:t>
+      </w:r>
+      <w:r>
+        <w:rPr>
+          <w:color w:val="FF0000"/>
+          <w:lang w:val="pt-PT"/>
+        </w:rPr>
+        <w:t>????</w:t>
+      </w:r>
+      <w:r>
+        <w:rPr>
+          <w:color w:val="FF0000"/>
+          <w:lang w:val="pt-PT"/>
+        </w:rPr>
+        <w:t>)</w:t>
+      </w:r>
+    </w:p>
+    <w:p>
+      <w:pPr>
+        <w:jc w:val="both"/>
+        <w:rPr>
+          <w:lang w:val="pt-PT"/>
+        </w:rPr>
+      </w:pPr>
+      <w:r>
+        <w:rPr>
+          <w:b/>
+          <w:lang w:val="pt-PT"/>
+        </w:rPr>
         <w:t>Pós-condição:</w:t>
       </w:r>
       <w:r>
@@ -7115,6 +7960,72 @@
         </w:rPr>
         <w:t xml:space="preserve"> Não tem.</w:t>
       </w:r>
+    </w:p>
+    <w:p>
+      <w:pPr>
+        <w:jc w:val="both"/>
+        <w:rPr>
+          <w:lang w:val="pt-PT"/>
+        </w:rPr>
+      </w:pPr>
+    </w:p>
+    <w:p>
+      <w:pPr>
+        <w:jc w:val="both"/>
+        <w:rPr>
+          <w:lang w:val="pt-PT"/>
+        </w:rPr>
+      </w:pPr>
+    </w:p>
+    <w:p>
+      <w:pPr>
+        <w:jc w:val="both"/>
+        <w:rPr>
+          <w:lang w:val="pt-PT"/>
+        </w:rPr>
+      </w:pPr>
+    </w:p>
+    <w:p>
+      <w:pPr>
+        <w:rPr>
+          <w:lang w:val="pt-PT"/>
+        </w:rPr>
+      </w:pPr>
+    </w:p>
+    <w:p>
+      <w:pPr>
+        <w:rPr>
+          <w:lang w:val="pt-PT"/>
+        </w:rPr>
+      </w:pPr>
+    </w:p>
+    <w:p>
+      <w:pPr>
+        <w:rPr>
+          <w:lang w:val="pt-PT"/>
+        </w:rPr>
+      </w:pPr>
+    </w:p>
+    <w:p>
+      <w:pPr>
+        <w:rPr>
+          <w:lang w:val="pt-PT"/>
+        </w:rPr>
+      </w:pPr>
+    </w:p>
+    <w:p>
+      <w:pPr>
+        <w:rPr>
+          <w:lang w:val="pt-PT"/>
+        </w:rPr>
+      </w:pPr>
+    </w:p>
+    <w:p>
+      <w:pPr>
+        <w:rPr>
+          <w:lang w:val="pt-PT"/>
+        </w:rPr>
+      </w:pPr>
       <w:bookmarkStart w:id="0" w:name="_GoBack"/>
       <w:bookmarkEnd w:id="0"/>
     </w:p>
@@ -7128,13 +8039,6 @@
     <w:p>
       <w:pPr>
         <w:rPr>
-          <w:lang w:val="pt-PT"/>
-        </w:rPr>
-      </w:pPr>
-    </w:p>
-    <w:p>
-      <w:pPr>
-        <w:rPr>
           <w:color w:val="FF0000"/>
           <w:lang w:val="pt-PT"/>
         </w:rPr>
@@ -7151,14 +8055,7 @@
           <w:color w:val="FF0000"/>
           <w:lang w:val="pt-PT"/>
         </w:rPr>
-        <w:t>_1 para colegas</w:t>
-      </w:r>
-      <w:r>
-        <w:rPr>
-          <w:color w:val="FF0000"/>
-          <w:lang w:val="pt-PT"/>
-        </w:rPr>
-        <w:t>: vão haver paginas diferenciadas para:</w:t>
+        <w:t>_1 para colegas: vão haver paginas diferenciadas para:</w:t>
       </w:r>
     </w:p>
     <w:p>
@@ -7400,7 +8297,7 @@
           <w:rPr>
             <w:noProof/>
           </w:rPr>
-          <w:t>8</w:t>
+          <w:t>10</w:t>
         </w:r>
         <w:r>
           <w:rPr>
@@ -8121,7 +9018,6 @@
   <w:style w:type="character" w:default="1" w:styleId="Tipodeletrapredefinidodopargrafo">
     <w:name w:val="Default Paragraph Font"/>
     <w:uiPriority w:val="1"/>
-    <w:semiHidden/>
     <w:unhideWhenUsed/>
   </w:style>
   <w:style w:type="table" w:default="1" w:styleId="Tabelanormal">
@@ -8579,7 +9475,7 @@
 </file>
 
 <file path=customXml/itemProps1.xml><?xml version="1.0" encoding="utf-8"?>
-<ds:datastoreItem xmlns:ds="http://schemas.openxmlformats.org/officeDocument/2006/customXml" ds:itemID="{EC5EB8C3-C5E4-44BB-B3C1-47139DFE0A35}">
+<ds:datastoreItem xmlns:ds="http://schemas.openxmlformats.org/officeDocument/2006/customXml" ds:itemID="{07E6C736-AE9B-4D32-B99B-90A5A104D8A1}">
   <ds:schemaRefs>
     <ds:schemaRef ds:uri="http://schemas.openxmlformats.org/officeDocument/2006/bibliography"/>
   </ds:schemaRefs>

</xml_diff>

<commit_message>
Eng. soft.2 Corrigidos Casos de Uso 4 a 7
.Corrigidos Casos de Uso 4 a 7
.Tempo: 30 min.
</commit_message>
<xml_diff>
--- a/doc/Eng. Soft 2/Nuno Galinho/trails4health_relatorio.docx
+++ b/doc/Eng. Soft 2/Nuno Galinho/trails4health_relatorio.docx
@@ -5775,123 +5775,91 @@
         <w:rPr>
           <w:lang w:val="pt-PT"/>
         </w:rPr>
-        <w:t xml:space="preserve">1) O </w:t>
-      </w:r>
-      <w:r>
-        <w:rPr>
-          <w:lang w:val="pt-PT"/>
-        </w:rPr>
-        <w:t>Professor/Gestor autentica-se.</w:t>
-      </w:r>
-    </w:p>
-    <w:p>
-      <w:pPr>
-        <w:jc w:val="both"/>
-        <w:rPr>
-          <w:lang w:val="pt-PT"/>
-        </w:rPr>
-      </w:pPr>
-      <w:r>
-        <w:rPr>
-          <w:lang w:val="pt-PT"/>
-        </w:rPr>
-        <w:t xml:space="preserve">2) </w:t>
-      </w:r>
-      <w:r>
-        <w:rPr>
-          <w:lang w:val="pt-PT"/>
-        </w:rPr>
-        <w:t xml:space="preserve">O sistema mostra página </w:t>
-      </w:r>
-      <w:r>
-        <w:rPr>
-          <w:lang w:val="pt-PT"/>
-        </w:rPr>
-        <w:t>de</w:t>
-      </w:r>
-      <w:r>
-        <w:rPr>
-          <w:lang w:val="pt-PT"/>
-        </w:rPr>
-        <w:t xml:space="preserve"> utilizador com privilégios de administrador.</w:t>
-      </w:r>
-    </w:p>
-    <w:p>
-      <w:pPr>
-        <w:jc w:val="both"/>
-        <w:rPr>
-          <w:lang w:val="pt-PT"/>
-        </w:rPr>
-      </w:pPr>
-      <w:r>
-        <w:rPr>
-          <w:lang w:val="pt-PT"/>
-        </w:rPr>
-        <w:t xml:space="preserve">3) </w:t>
-      </w:r>
-      <w:r>
-        <w:rPr>
-          <w:lang w:val="pt-PT"/>
-        </w:rPr>
-        <w:t>O Professor/Gestor escolhe página de BackOffice.</w:t>
-      </w:r>
-    </w:p>
-    <w:p>
-      <w:pPr>
-        <w:jc w:val="both"/>
-        <w:rPr>
-          <w:lang w:val="pt-PT"/>
-        </w:rPr>
-      </w:pPr>
-      <w:r>
-        <w:rPr>
-          <w:lang w:val="pt-PT"/>
-        </w:rPr>
-        <w:t xml:space="preserve">4) </w:t>
-      </w:r>
-      <w:r>
-        <w:rPr>
-          <w:lang w:val="pt-PT"/>
-        </w:rPr>
-        <w:t xml:space="preserve">O sistema mostra página </w:t>
-      </w:r>
-      <w:r>
-        <w:rPr>
-          <w:lang w:val="pt-PT"/>
-        </w:rPr>
-        <w:t>BackOffice</w:t>
-      </w:r>
-      <w:r>
-        <w:rPr>
-          <w:lang w:val="pt-PT"/>
-        </w:rPr>
-        <w:t>.</w:t>
-      </w:r>
-    </w:p>
-    <w:p>
-      <w:pPr>
-        <w:jc w:val="both"/>
-        <w:rPr>
-          <w:lang w:val="pt-PT"/>
-        </w:rPr>
-      </w:pPr>
-      <w:r>
-        <w:rPr>
-          <w:lang w:val="pt-PT"/>
-        </w:rPr>
-        <w:t>5) O Professor/Gestor escolhe página Trilho</w:t>
-      </w:r>
-      <w:r>
-        <w:rPr>
-          <w:lang w:val="pt-PT"/>
-        </w:rPr>
-        <w:t>s</w:t>
-      </w:r>
-      <w:r>
-        <w:rPr>
-          <w:lang w:val="pt-PT"/>
-        </w:rPr>
-        <w:t>.</w:t>
+        <w:t>1</w:t>
+      </w:r>
+      <w:r>
+        <w:rPr>
+          <w:lang w:val="pt-PT"/>
+        </w:rPr>
+        <w:t xml:space="preserve">) </w:t>
+      </w:r>
+      <w:r>
+        <w:rPr>
+          <w:lang w:val="pt-PT"/>
+        </w:rPr>
+        <w:t xml:space="preserve">O Professor/Gestor escolhe página de </w:t>
+      </w:r>
+      <w:r>
+        <w:rPr>
+          <w:lang w:val="pt-PT"/>
+        </w:rPr>
+        <w:t>Trilhos para criar trilho.</w:t>
+      </w:r>
+    </w:p>
+    <w:p>
+      <w:pPr>
+        <w:jc w:val="both"/>
+        <w:rPr>
+          <w:lang w:val="pt-PT"/>
+        </w:rPr>
+      </w:pPr>
+      <w:r>
+        <w:rPr>
+          <w:lang w:val="pt-PT"/>
+        </w:rPr>
+        <w:t>2) O sistema mostra página com tabela de trilhos existentes.</w:t>
+      </w:r>
+    </w:p>
+    <w:p>
+      <w:pPr>
+        <w:jc w:val="both"/>
+        <w:rPr>
+          <w:lang w:val="pt-PT"/>
+        </w:rPr>
+      </w:pPr>
+      <w:r>
+        <w:rPr>
+          <w:lang w:val="pt-PT"/>
+        </w:rPr>
+        <w:t xml:space="preserve">3) O Professor/Gestor </w:t>
+      </w:r>
+      <w:r>
+        <w:rPr>
+          <w:lang w:val="pt-PT"/>
+        </w:rPr>
+        <w:t>prime botão Adicionar Trilho.</w:t>
+      </w:r>
+    </w:p>
+    <w:p>
+      <w:pPr>
+        <w:jc w:val="both"/>
+        <w:rPr>
+          <w:lang w:val="pt-PT"/>
+        </w:rPr>
+      </w:pPr>
+      <w:r>
+        <w:rPr>
+          <w:lang w:val="pt-PT"/>
+        </w:rPr>
+        <w:t>4</w:t>
+      </w:r>
+      <w:r>
+        <w:rPr>
+          <w:lang w:val="pt-PT"/>
+        </w:rPr>
+        <w:t xml:space="preserve">) O sistema </w:t>
+      </w:r>
+      <w:r>
+        <w:rPr>
+          <w:lang w:val="pt-PT"/>
+        </w:rPr>
+        <w:t>mostra p</w:t>
+      </w:r>
+      <w:r>
+        <w:rPr>
+          <w:lang w:val="pt-PT"/>
+        </w:rPr>
+        <w:t>ágina</w:t>
       </w:r>
       <w:r>
         <w:rPr>
@@ -5901,114 +5869,15 @@
       </w:r>
       <w:r>
         <w:rPr>
-          <w:color w:val="FF0000"/>
-          <w:lang w:val="pt-PT"/>
-        </w:rPr>
-        <w:t>(Nota</w:t>
-      </w:r>
-      <w:r>
-        <w:rPr>
-          <w:color w:val="FF0000"/>
-          <w:lang w:val="pt-PT"/>
-        </w:rPr>
-        <w:t>_1 para colegas – ver final do doc</w:t>
-      </w:r>
-      <w:r>
-        <w:rPr>
-          <w:color w:val="FF0000"/>
-          <w:lang w:val="pt-PT"/>
-        </w:rPr>
-        <w:t>)</w:t>
-      </w:r>
-    </w:p>
-    <w:p>
-      <w:pPr>
-        <w:jc w:val="both"/>
-        <w:rPr>
-          <w:lang w:val="pt-PT"/>
-        </w:rPr>
-      </w:pPr>
-      <w:r>
-        <w:rPr>
-          <w:lang w:val="pt-PT"/>
-        </w:rPr>
-        <w:t xml:space="preserve">6) O sistema mostra página </w:t>
-      </w:r>
-      <w:r>
-        <w:rPr>
-          <w:lang w:val="pt-PT"/>
-        </w:rPr>
-        <w:t>com tabela dos trilhos existentes</w:t>
-      </w:r>
-      <w:r>
-        <w:rPr>
-          <w:lang w:val="pt-PT"/>
-        </w:rPr>
-        <w:t xml:space="preserve"> botões de edição e botão adicionar Trilho.</w:t>
-      </w:r>
-    </w:p>
-    <w:p>
-      <w:pPr>
-        <w:jc w:val="both"/>
-        <w:rPr>
-          <w:lang w:val="pt-PT"/>
-        </w:rPr>
-      </w:pPr>
-      <w:r>
-        <w:rPr>
-          <w:lang w:val="pt-PT"/>
-        </w:rPr>
-        <w:t>7</w:t>
-      </w:r>
-      <w:r>
-        <w:rPr>
-          <w:lang w:val="pt-PT"/>
-        </w:rPr>
-        <w:t xml:space="preserve">) </w:t>
-      </w:r>
-      <w:r>
-        <w:rPr>
-          <w:lang w:val="pt-PT"/>
-        </w:rPr>
-        <w:t>O Professor/Gestor clica botão adicionar Trilho.</w:t>
-      </w:r>
-    </w:p>
-    <w:p>
-      <w:pPr>
-        <w:jc w:val="both"/>
-        <w:rPr>
-          <w:lang w:val="pt-PT"/>
-        </w:rPr>
-      </w:pPr>
-      <w:r>
-        <w:rPr>
-          <w:lang w:val="pt-PT"/>
-        </w:rPr>
-        <w:t>8</w:t>
-      </w:r>
-      <w:r>
-        <w:rPr>
-          <w:lang w:val="pt-PT"/>
-        </w:rPr>
-        <w:t xml:space="preserve">) O sistema </w:t>
-      </w:r>
-      <w:r>
-        <w:rPr>
-          <w:lang w:val="pt-PT"/>
-        </w:rPr>
-        <w:t>mostra p</w:t>
-      </w:r>
-      <w:r>
-        <w:rPr>
-          <w:lang w:val="pt-PT"/>
-        </w:rPr>
-        <w:t>ágina</w:t>
-      </w:r>
-      <w:r>
-        <w:rPr>
-          <w:lang w:val="pt-PT"/>
-        </w:rPr>
-        <w:t xml:space="preserve"> Editar Trilho</w:t>
+          <w:lang w:val="pt-PT"/>
+        </w:rPr>
+        <w:t>Criar</w:t>
+      </w:r>
+      <w:r>
+        <w:rPr>
+          <w:lang w:val="pt-PT"/>
+        </w:rPr>
+        <w:t xml:space="preserve"> Trilho</w:t>
       </w:r>
       <w:r>
         <w:rPr>
@@ -6063,7 +5932,19 @@
           <w:lang w:val="pt-PT"/>
         </w:rPr>
         <w:tab/>
-        <w:t xml:space="preserve">.Descrição Dificuldade </w:t>
+        <w:t xml:space="preserve">.Descrição </w:t>
+      </w:r>
+      <w:r>
+        <w:rPr>
+          <w:lang w:val="pt-PT"/>
+        </w:rPr>
+        <w:t>Trilho</w:t>
+      </w:r>
+      <w:r>
+        <w:rPr>
+          <w:lang w:val="pt-PT"/>
+        </w:rPr>
+        <w:t xml:space="preserve"> </w:t>
       </w:r>
     </w:p>
     <w:p>
@@ -6134,7 +6015,6 @@
         <w:rPr>
           <w:lang w:val="pt-PT"/>
         </w:rPr>
-        <w:lastRenderedPageBreak/>
         <w:tab/>
         <w:t>.Fim Trilho</w:t>
       </w:r>
@@ -6168,19 +6048,40 @@
         <w:tab/>
         <w:t>.Observação Dificuldade</w:t>
       </w:r>
-    </w:p>
-    <w:p>
-      <w:pPr>
-        <w:jc w:val="both"/>
-        <w:rPr>
-          <w:lang w:val="pt-PT"/>
-        </w:rPr>
-      </w:pPr>
-      <w:r>
-        <w:rPr>
-          <w:lang w:val="pt-PT"/>
-        </w:rPr>
-        <w:t>9</w:t>
+      <w:r>
+        <w:rPr>
+          <w:lang w:val="pt-PT"/>
+        </w:rPr>
+        <w:t>,</w:t>
+      </w:r>
+    </w:p>
+    <w:p>
+      <w:pPr>
+        <w:jc w:val="both"/>
+        <w:rPr>
+          <w:lang w:val="pt-PT"/>
+        </w:rPr>
+      </w:pPr>
+      <w:r>
+        <w:rPr>
+          <w:lang w:val="pt-PT"/>
+        </w:rPr>
+        <w:tab/>
+        <w:t>…</w:t>
+      </w:r>
+    </w:p>
+    <w:p>
+      <w:pPr>
+        <w:jc w:val="both"/>
+        <w:rPr>
+          <w:lang w:val="pt-PT"/>
+        </w:rPr>
+      </w:pPr>
+      <w:r>
+        <w:rPr>
+          <w:lang w:val="pt-PT"/>
+        </w:rPr>
+        <w:t>5</w:t>
       </w:r>
       <w:r>
         <w:rPr>
@@ -6198,7 +6099,13 @@
         <w:rPr>
           <w:lang w:val="pt-PT"/>
         </w:rPr>
-        <w:t xml:space="preserve"> preenche os campos e clica botão submeter</w:t>
+        <w:t xml:space="preserve"> preenche os campos e </w:t>
+      </w:r>
+      <w:r>
+        <w:rPr>
+          <w:lang w:val="pt-PT"/>
+        </w:rPr>
+        <w:t>submete</w:t>
       </w:r>
       <w:r>
         <w:rPr>
@@ -6224,7 +6131,8 @@
         <w:rPr>
           <w:lang w:val="pt-PT"/>
         </w:rPr>
-        <w:t>10</w:t>
+        <w:lastRenderedPageBreak/>
+        <w:t>6</w:t>
       </w:r>
       <w:r>
         <w:rPr>
@@ -6242,8 +6150,28 @@
         <w:rPr>
           <w:lang w:val="pt-PT"/>
         </w:rPr>
-        <w:t>O sistema mostra página Trilhos com novo trilho adicionado.</w:t>
-      </w:r>
+        <w:t>O sistema mostra página</w:t>
+      </w:r>
+      <w:r>
+        <w:rPr>
+          <w:lang w:val="pt-PT"/>
+        </w:rPr>
+        <w:t xml:space="preserve"> de</w:t>
+      </w:r>
+      <w:r>
+        <w:rPr>
+          <w:lang w:val="pt-PT"/>
+        </w:rPr>
+        <w:t xml:space="preserve"> Trilhos com novo trilho adicionado.</w:t>
+      </w:r>
+    </w:p>
+    <w:p>
+      <w:pPr>
+        <w:jc w:val="both"/>
+        <w:rPr>
+          <w:lang w:val="pt-PT"/>
+        </w:rPr>
+      </w:pPr>
     </w:p>
     <w:p>
       <w:pPr>
@@ -6272,7 +6200,7 @@
         <w:rPr>
           <w:lang w:val="pt-PT"/>
         </w:rPr>
-        <w:t>9</w:t>
+        <w:t>5</w:t>
       </w:r>
       <w:r>
         <w:rPr>
@@ -6284,21 +6212,39 @@
         <w:rPr>
           <w:lang w:val="pt-PT"/>
         </w:rPr>
-        <w:t>Professor/Gestor deixar um ou mais campos por preencher, o sistema mostra uma ou mais mensagens “Campo (nome_campo) por preencher”.</w:t>
-      </w:r>
-    </w:p>
-    <w:p>
-      <w:pPr>
-        <w:jc w:val="both"/>
-        <w:rPr>
-          <w:lang w:val="pt-PT"/>
-        </w:rPr>
-      </w:pPr>
-      <w:r>
-        <w:rPr>
-          <w:lang w:val="pt-PT"/>
-        </w:rPr>
-        <w:t>9.b</w:t>
+        <w:t>Professor/Gestor deixar um ou mais campos por preencher, o sistema mostra uma</w:t>
+      </w:r>
+      <w:r>
+        <w:rPr>
+          <w:lang w:val="pt-PT"/>
+        </w:rPr>
+        <w:t xml:space="preserve"> ou mais mensagens “Campo (nome </w:t>
+      </w:r>
+      <w:r>
+        <w:rPr>
+          <w:lang w:val="pt-PT"/>
+        </w:rPr>
+        <w:t>campo) por preencher”.</w:t>
+      </w:r>
+    </w:p>
+    <w:p>
+      <w:pPr>
+        <w:jc w:val="both"/>
+        <w:rPr>
+          <w:lang w:val="pt-PT"/>
+        </w:rPr>
+      </w:pPr>
+      <w:r>
+        <w:rPr>
+          <w:lang w:val="pt-PT"/>
+        </w:rPr>
+        <w:t>5</w:t>
+      </w:r>
+      <w:r>
+        <w:rPr>
+          <w:lang w:val="pt-PT"/>
+        </w:rPr>
+        <w:t>.b</w:t>
       </w:r>
       <w:r>
         <w:rPr>
@@ -6322,13 +6268,31 @@
         <w:rPr>
           <w:lang w:val="pt-PT"/>
         </w:rPr>
-        <w:t>Professor/Gestor introduzir valores inválidos num ou mais campos, o sistema exibe uma ou mais mensagens “Campo (</w:t>
-      </w:r>
-      <w:r>
-        <w:rPr>
-          <w:lang w:val="pt-PT"/>
-        </w:rPr>
-        <w:t>nome_campo</w:t>
+        <w:t>Professor/Gestor introduzir valores inválidos num ou mais campos, o sistema exibe uma ou mais mensagens “</w:t>
+      </w:r>
+      <w:r>
+        <w:rPr>
+          <w:lang w:val="pt-PT"/>
+        </w:rPr>
+        <w:t xml:space="preserve"> </w:t>
+      </w:r>
+      <w:r>
+        <w:rPr>
+          <w:lang w:val="pt-PT"/>
+        </w:rPr>
+        <w:t>Campo (</w:t>
+      </w:r>
+      <w:r>
+        <w:rPr>
+          <w:lang w:val="pt-PT"/>
+        </w:rPr>
+        <w:t xml:space="preserve">nome </w:t>
+      </w:r>
+      <w:r>
+        <w:rPr>
+          <w:lang w:val="pt-PT"/>
+        </w:rPr>
+        <w:t>campo</w:t>
       </w:r>
       <w:r>
         <w:rPr>
@@ -6340,7 +6304,13 @@
         <w:rPr>
           <w:lang w:val="pt-PT"/>
         </w:rPr>
-        <w:t>: (intervalo válido)</w:t>
+        <w:t xml:space="preserve">: (intervalo </w:t>
+      </w:r>
+      <w:r>
+        <w:rPr>
+          <w:lang w:val="pt-PT"/>
+        </w:rPr>
+        <w:t xml:space="preserve">válido) </w:t>
       </w:r>
       <w:r>
         <w:rPr>
@@ -6348,6 +6318,84 @@
         </w:rPr>
         <w:t>”</w:t>
       </w:r>
+      <w:r>
+        <w:rPr>
+          <w:lang w:val="pt-PT"/>
+        </w:rPr>
+        <w:t>.</w:t>
+      </w:r>
+    </w:p>
+    <w:p>
+      <w:pPr>
+        <w:jc w:val="both"/>
+        <w:rPr>
+          <w:lang w:val="pt-PT"/>
+        </w:rPr>
+      </w:pPr>
+      <w:r>
+        <w:rPr>
+          <w:lang w:val="pt-PT"/>
+        </w:rPr>
+        <w:t xml:space="preserve"> Exemplo: </w:t>
+      </w:r>
+    </w:p>
+    <w:p>
+      <w:pPr>
+        <w:jc w:val="both"/>
+        <w:rPr>
+          <w:lang w:val="pt-PT"/>
+        </w:rPr>
+      </w:pPr>
+      <w:r>
+        <w:rPr>
+          <w:lang w:val="pt-PT"/>
+        </w:rPr>
+        <w:t>.</w:t>
+      </w:r>
+      <w:r>
+        <w:rPr>
+          <w:lang w:val="pt-PT"/>
+        </w:rPr>
+        <w:t xml:space="preserve"> </w:t>
+      </w:r>
+      <w:r>
+        <w:rPr>
+          <w:lang w:val="pt-PT"/>
+        </w:rPr>
+        <w:t xml:space="preserve">Professor/Gestor </w:t>
+      </w:r>
+      <w:r>
+        <w:rPr>
+          <w:lang w:val="pt-PT"/>
+        </w:rPr>
+        <w:t>introduz no campo Distancia valor</w:t>
+      </w:r>
+      <w:r>
+        <w:rPr>
+          <w:lang w:val="pt-PT"/>
+        </w:rPr>
+        <w:t xml:space="preserve"> 5000</w:t>
+      </w:r>
+      <w:r>
+        <w:rPr>
+          <w:lang w:val="pt-PT"/>
+        </w:rPr>
+        <w:t>.</w:t>
+      </w:r>
+    </w:p>
+    <w:p>
+      <w:pPr>
+        <w:jc w:val="both"/>
+        <w:rPr>
+          <w:lang w:val="pt-PT"/>
+        </w:rPr>
+      </w:pPr>
+      <w:r>
+        <w:rPr>
+          <w:lang w:val="pt-PT"/>
+        </w:rPr>
+        <w:t>.Mensagem: “Campo Distancia só admite valores entre 5 e 200”</w:t>
+      </w:r>
     </w:p>
     <w:p>
       <w:pPr>
@@ -6373,7 +6421,31 @@
         <w:rPr>
           <w:lang w:val="pt-PT"/>
         </w:rPr>
-        <w:t xml:space="preserve">na submissão do formulário. Quando crio trilho o estado do trilho por defeito deve ser 1-aberto. </w:t>
+        <w:t>na submissão do formulário</w:t>
+      </w:r>
+      <w:r>
+        <w:rPr>
+          <w:lang w:val="pt-PT"/>
+        </w:rPr>
+        <w:t xml:space="preserve"> (</w:t>
+      </w:r>
+      <w:r>
+        <w:rPr>
+          <w:lang w:val="pt-PT"/>
+        </w:rPr>
+        <w:t>Ver exemplo acima).</w:t>
+      </w:r>
+      <w:r>
+        <w:rPr>
+          <w:lang w:val="pt-PT"/>
+        </w:rPr>
+        <w:t xml:space="preserve"> </w:t>
+      </w:r>
+      <w:r>
+        <w:rPr>
+          <w:lang w:val="pt-PT"/>
+        </w:rPr>
+        <w:t xml:space="preserve">Quando crio trilho o estado do trilho por defeito deve ser 1-aberto. </w:t>
       </w:r>
     </w:p>
     <w:p>
@@ -6542,75 +6614,25 @@
         <w:rPr>
           <w:lang w:val="pt-PT"/>
         </w:rPr>
-        <w:t>1) O Professor/Gestor autentica-se.</w:t>
-      </w:r>
-    </w:p>
-    <w:p>
-      <w:pPr>
-        <w:jc w:val="both"/>
-        <w:rPr>
-          <w:lang w:val="pt-PT"/>
-        </w:rPr>
-      </w:pPr>
-      <w:r>
-        <w:rPr>
-          <w:lang w:val="pt-PT"/>
-        </w:rPr>
-        <w:t>2) O sistema mostra página de utilizador com privilégios de administrador.</w:t>
-      </w:r>
-    </w:p>
-    <w:p>
-      <w:pPr>
-        <w:jc w:val="both"/>
-        <w:rPr>
-          <w:lang w:val="pt-PT"/>
-        </w:rPr>
-      </w:pPr>
-      <w:r>
-        <w:rPr>
-          <w:lang w:val="pt-PT"/>
-        </w:rPr>
-        <w:t>3) O Professor/Gestor escolhe página de BackOffice.</w:t>
-      </w:r>
-    </w:p>
-    <w:p>
-      <w:pPr>
-        <w:jc w:val="both"/>
-        <w:rPr>
-          <w:lang w:val="pt-PT"/>
-        </w:rPr>
-      </w:pPr>
-      <w:r>
-        <w:rPr>
-          <w:lang w:val="pt-PT"/>
-        </w:rPr>
-        <w:t xml:space="preserve">4) O sistema mostra página </w:t>
-      </w:r>
-      <w:r>
-        <w:rPr>
-          <w:lang w:val="pt-PT"/>
-        </w:rPr>
-        <w:t>BackOffice</w:t>
-      </w:r>
-      <w:r>
-        <w:rPr>
-          <w:lang w:val="pt-PT"/>
-        </w:rPr>
-        <w:t>.</w:t>
-      </w:r>
-    </w:p>
-    <w:p>
-      <w:pPr>
-        <w:jc w:val="both"/>
-        <w:rPr>
-          <w:lang w:val="pt-PT"/>
-        </w:rPr>
-      </w:pPr>
-      <w:r>
-        <w:rPr>
-          <w:lang w:val="pt-PT"/>
-        </w:rPr>
-        <w:t>5) O Professor/Gestor escolhe página Trilho</w:t>
+        <w:t>1</w:t>
+      </w:r>
+      <w:r>
+        <w:rPr>
+          <w:lang w:val="pt-PT"/>
+        </w:rPr>
+        <w:t>) O Professor/Gestor escolhe página</w:t>
+      </w:r>
+      <w:r>
+        <w:rPr>
+          <w:lang w:val="pt-PT"/>
+        </w:rPr>
+        <w:t xml:space="preserve"> de</w:t>
+      </w:r>
+      <w:r>
+        <w:rPr>
+          <w:lang w:val="pt-PT"/>
+        </w:rPr>
+        <w:t xml:space="preserve"> Trilho</w:t>
       </w:r>
       <w:r>
         <w:rPr>
@@ -6622,74 +6644,91 @@
         <w:rPr>
           <w:lang w:val="pt-PT"/>
         </w:rPr>
-        <w:t>.</w:t>
-      </w:r>
-    </w:p>
-    <w:p>
-      <w:pPr>
-        <w:ind w:left="284" w:hanging="284"/>
-        <w:jc w:val="both"/>
-        <w:rPr>
-          <w:lang w:val="pt-PT"/>
-        </w:rPr>
-      </w:pPr>
-      <w:r>
-        <w:rPr>
-          <w:lang w:val="pt-PT"/>
-        </w:rPr>
-        <w:t xml:space="preserve">6) O sistema mostra página </w:t>
-      </w:r>
-      <w:r>
-        <w:rPr>
-          <w:lang w:val="pt-PT"/>
-        </w:rPr>
-        <w:t>com tabela de trilhos existentes, botões de edição e botão adicionar    Trilho.</w:t>
-      </w:r>
-    </w:p>
-    <w:p>
-      <w:pPr>
-        <w:jc w:val="both"/>
-        <w:rPr>
-          <w:lang w:val="pt-PT"/>
-        </w:rPr>
-      </w:pPr>
-      <w:r>
-        <w:rPr>
-          <w:lang w:val="pt-PT"/>
-        </w:rPr>
-        <w:t xml:space="preserve">7) O Professor/Gestor clica botão </w:t>
-      </w:r>
-      <w:r>
-        <w:rPr>
-          <w:lang w:val="pt-PT"/>
-        </w:rPr>
-        <w:t>alterar</w:t>
-      </w:r>
-      <w:r>
-        <w:rPr>
-          <w:lang w:val="pt-PT"/>
-        </w:rPr>
-        <w:t xml:space="preserve"> Trilho do registo que pretende alterar.</w:t>
-      </w:r>
-    </w:p>
-    <w:p>
-      <w:pPr>
-        <w:jc w:val="both"/>
-        <w:rPr>
-          <w:lang w:val="pt-PT"/>
-        </w:rPr>
-      </w:pPr>
-      <w:r>
-        <w:rPr>
-          <w:lang w:val="pt-PT"/>
-        </w:rPr>
-        <w:t>8) O sistema mostra página</w:t>
-      </w:r>
-      <w:r>
-        <w:rPr>
-          <w:lang w:val="pt-PT"/>
-        </w:rPr>
-        <w:t xml:space="preserve"> Editar </w:t>
+        <w:t xml:space="preserve"> para alterar trilhos.</w:t>
+      </w:r>
+    </w:p>
+    <w:p>
+      <w:pPr>
+        <w:jc w:val="both"/>
+        <w:rPr>
+          <w:lang w:val="pt-PT"/>
+        </w:rPr>
+      </w:pPr>
+      <w:r>
+        <w:rPr>
+          <w:lang w:val="pt-PT"/>
+        </w:rPr>
+        <w:t xml:space="preserve">2) </w:t>
+      </w:r>
+      <w:r>
+        <w:rPr>
+          <w:lang w:val="pt-PT"/>
+        </w:rPr>
+        <w:t>O sistema mostra página com tabela de trilhos existentes.</w:t>
+      </w:r>
+    </w:p>
+    <w:p>
+      <w:pPr>
+        <w:jc w:val="both"/>
+        <w:rPr>
+          <w:lang w:val="pt-PT"/>
+        </w:rPr>
+      </w:pPr>
+      <w:r>
+        <w:rPr>
+          <w:lang w:val="pt-PT"/>
+        </w:rPr>
+        <w:t>3)</w:t>
+      </w:r>
+      <w:r>
+        <w:rPr>
+          <w:lang w:val="pt-PT"/>
+        </w:rPr>
+        <w:t xml:space="preserve"> O Professor/Gestor seleciona o trilho que pretende </w:t>
+      </w:r>
+      <w:r>
+        <w:rPr>
+          <w:lang w:val="pt-PT"/>
+        </w:rPr>
+        <w:t>alterar.</w:t>
+      </w:r>
+    </w:p>
+    <w:p>
+      <w:pPr>
+        <w:jc w:val="both"/>
+        <w:rPr>
+          <w:lang w:val="pt-PT"/>
+        </w:rPr>
+      </w:pPr>
+      <w:r>
+        <w:rPr>
+          <w:lang w:val="pt-PT"/>
+        </w:rPr>
+        <w:t>4</w:t>
+      </w:r>
+      <w:r>
+        <w:rPr>
+          <w:lang w:val="pt-PT"/>
+        </w:rPr>
+        <w:t>) O sistema mostra página</w:t>
+      </w:r>
+      <w:r>
+        <w:rPr>
+          <w:lang w:val="pt-PT"/>
+        </w:rPr>
+        <w:t xml:space="preserve"> </w:t>
+      </w:r>
+      <w:r>
+        <w:rPr>
+          <w:lang w:val="pt-PT"/>
+        </w:rPr>
+        <w:t>Alterar</w:t>
+      </w:r>
+      <w:r>
+        <w:rPr>
+          <w:lang w:val="pt-PT"/>
+        </w:rPr>
+        <w:t xml:space="preserve"> </w:t>
       </w:r>
       <w:r>
         <w:rPr>
@@ -6779,7 +6818,6 @@
         <w:rPr>
           <w:lang w:val="pt-PT"/>
         </w:rPr>
-        <w:lastRenderedPageBreak/>
         <w:tab/>
         <w:t>.Distancia Trilho</w:t>
       </w:r>
@@ -6855,7 +6893,14 @@
         <w:rPr>
           <w:lang w:val="pt-PT"/>
         </w:rPr>
-        <w:t xml:space="preserve">9) O Professor/Gestor </w:t>
+        <w:lastRenderedPageBreak/>
+        <w:t>5</w:t>
+      </w:r>
+      <w:r>
+        <w:rPr>
+          <w:lang w:val="pt-PT"/>
+        </w:rPr>
+        <w:t xml:space="preserve">) O Professor/Gestor </w:t>
       </w:r>
       <w:r>
         <w:rPr>
@@ -6867,21 +6912,33 @@
         <w:rPr>
           <w:lang w:val="pt-PT"/>
         </w:rPr>
-        <w:t xml:space="preserve"> e clica botão submeter formulário.</w:t>
-      </w:r>
-    </w:p>
-    <w:p>
-      <w:pPr>
-        <w:jc w:val="both"/>
-        <w:rPr>
-          <w:lang w:val="pt-PT"/>
-        </w:rPr>
-      </w:pPr>
-      <w:r>
-        <w:rPr>
-          <w:lang w:val="pt-PT"/>
-        </w:rPr>
-        <w:t>10) O sistema mostra página</w:t>
+        <w:t xml:space="preserve"> e submete</w:t>
+      </w:r>
+      <w:r>
+        <w:rPr>
+          <w:lang w:val="pt-PT"/>
+        </w:rPr>
+        <w:t xml:space="preserve"> formulário.</w:t>
+      </w:r>
+    </w:p>
+    <w:p>
+      <w:pPr>
+        <w:jc w:val="both"/>
+        <w:rPr>
+          <w:lang w:val="pt-PT"/>
+        </w:rPr>
+      </w:pPr>
+      <w:r>
+        <w:rPr>
+          <w:lang w:val="pt-PT"/>
+        </w:rPr>
+        <w:t>6</w:t>
+      </w:r>
+      <w:r>
+        <w:rPr>
+          <w:lang w:val="pt-PT"/>
+        </w:rPr>
+        <w:t>) O sistema mostra página</w:t>
       </w:r>
       <w:r>
         <w:rPr>
@@ -6918,6 +6975,14 @@
       <w:pPr>
         <w:jc w:val="both"/>
         <w:rPr>
+          <w:lang w:val="pt-PT"/>
+        </w:rPr>
+      </w:pPr>
+    </w:p>
+    <w:p>
+      <w:pPr>
+        <w:jc w:val="both"/>
+        <w:rPr>
           <w:b/>
           <w:lang w:val="pt-PT"/>
         </w:rPr>
@@ -6941,7 +7006,13 @@
         <w:rPr>
           <w:lang w:val="pt-PT"/>
         </w:rPr>
-        <w:t xml:space="preserve">9.a) Se o Professor/Gestor deixar um ou mais campos </w:t>
+        <w:t>5</w:t>
+      </w:r>
+      <w:r>
+        <w:rPr>
+          <w:lang w:val="pt-PT"/>
+        </w:rPr>
+        <w:t xml:space="preserve">.a) Se o Professor/Gestor deixar um ou mais campos </w:t>
       </w:r>
       <w:r>
         <w:rPr>
@@ -6953,22 +7024,132 @@
         <w:rPr>
           <w:lang w:val="pt-PT"/>
         </w:rPr>
-        <w:t>, o sistema mostra uma ou mais mensagens “Campo (nome_campo) por preencher”.</w:t>
-      </w:r>
-    </w:p>
-    <w:p>
-      <w:pPr>
-        <w:jc w:val="both"/>
-        <w:rPr>
-          <w:lang w:val="pt-PT"/>
-        </w:rPr>
-      </w:pPr>
-      <w:r>
-        <w:rPr>
-          <w:lang w:val="pt-PT"/>
-        </w:rPr>
-        <w:t>9.b) Se o Professor/Gestor introduzir valores inválidos num ou mais campos, o sistema exibe uma ou mais mensagens “Campo (nome_campo) só admite valores: (intervalo válido)”</w:t>
-      </w:r>
+        <w:t>, o sistema mostra uma</w:t>
+      </w:r>
+      <w:r>
+        <w:rPr>
+          <w:lang w:val="pt-PT"/>
+        </w:rPr>
+        <w:t xml:space="preserve"> ou mais mensagens “Campo (nome </w:t>
+      </w:r>
+      <w:r>
+        <w:rPr>
+          <w:lang w:val="pt-PT"/>
+        </w:rPr>
+        <w:t>campo) por preencher”.</w:t>
+      </w:r>
+    </w:p>
+    <w:p>
+      <w:pPr>
+        <w:jc w:val="both"/>
+        <w:rPr>
+          <w:lang w:val="pt-PT"/>
+        </w:rPr>
+      </w:pPr>
+      <w:r>
+        <w:rPr>
+          <w:lang w:val="pt-PT"/>
+        </w:rPr>
+        <w:t>5</w:t>
+      </w:r>
+      <w:r>
+        <w:rPr>
+          <w:lang w:val="pt-PT"/>
+        </w:rPr>
+        <w:t xml:space="preserve">.b) Se o Professor/Gestor introduzir valores inválidos num ou mais campos, o sistema exibe uma ou mais mensagens “Campo </w:t>
+      </w:r>
+      <w:r>
+        <w:rPr>
+          <w:lang w:val="pt-PT"/>
+        </w:rPr>
+        <w:t xml:space="preserve">(nome </w:t>
+      </w:r>
+      <w:r>
+        <w:rPr>
+          <w:lang w:val="pt-PT"/>
+        </w:rPr>
+        <w:t xml:space="preserve">campo) só admite valores: (intervalo </w:t>
+      </w:r>
+      <w:r>
+        <w:rPr>
+          <w:lang w:val="pt-PT"/>
+        </w:rPr>
+        <w:t xml:space="preserve">válido) </w:t>
+      </w:r>
+      <w:r>
+        <w:rPr>
+          <w:lang w:val="pt-PT"/>
+        </w:rPr>
+        <w:t>”</w:t>
+      </w:r>
+      <w:r>
+        <w:rPr>
+          <w:lang w:val="pt-PT"/>
+        </w:rPr>
+        <w:t>.</w:t>
+      </w:r>
+    </w:p>
+    <w:p>
+      <w:pPr>
+        <w:jc w:val="both"/>
+        <w:rPr>
+          <w:lang w:val="pt-PT"/>
+        </w:rPr>
+      </w:pPr>
+      <w:r>
+        <w:rPr>
+          <w:lang w:val="pt-PT"/>
+        </w:rPr>
+        <w:t xml:space="preserve">Exemplo: </w:t>
+      </w:r>
+    </w:p>
+    <w:p>
+      <w:pPr>
+        <w:jc w:val="both"/>
+        <w:rPr>
+          <w:lang w:val="pt-PT"/>
+        </w:rPr>
+      </w:pPr>
+      <w:r>
+        <w:rPr>
+          <w:lang w:val="pt-PT"/>
+        </w:rPr>
+        <w:t>.</w:t>
+      </w:r>
+      <w:r>
+        <w:rPr>
+          <w:lang w:val="pt-PT"/>
+        </w:rPr>
+        <w:t xml:space="preserve"> </w:t>
+      </w:r>
+      <w:r>
+        <w:rPr>
+          <w:lang w:val="pt-PT"/>
+        </w:rPr>
+        <w:t>Professor/Gestor introduz no campo Distancia valor 5000.</w:t>
+      </w:r>
+    </w:p>
+    <w:p>
+      <w:pPr>
+        <w:jc w:val="both"/>
+        <w:rPr>
+          <w:lang w:val="pt-PT"/>
+        </w:rPr>
+      </w:pPr>
+      <w:r>
+        <w:rPr>
+          <w:lang w:val="pt-PT"/>
+        </w:rPr>
+        <w:t>.Mensagem: “Campo Distancia só admite valores entre 5 e 200”</w:t>
+      </w:r>
+    </w:p>
+    <w:p>
+      <w:pPr>
+        <w:jc w:val="both"/>
+        <w:rPr>
+          <w:lang w:val="pt-PT"/>
+        </w:rPr>
+      </w:pPr>
     </w:p>
     <w:p>
       <w:pPr>
@@ -6988,7 +7169,31 @@
         <w:rPr>
           <w:lang w:val="pt-PT"/>
         </w:rPr>
-        <w:t xml:space="preserve"> Testar problemas na submissão do formulário. Quando </w:t>
+        <w:t xml:space="preserve"> Testar problemas na submissão do formulário</w:t>
+      </w:r>
+      <w:r>
+        <w:rPr>
+          <w:lang w:val="pt-PT"/>
+        </w:rPr>
+        <w:t xml:space="preserve"> (</w:t>
+      </w:r>
+      <w:r>
+        <w:rPr>
+          <w:lang w:val="pt-PT"/>
+        </w:rPr>
+        <w:t>Ver exemplo acima</w:t>
+      </w:r>
+      <w:r>
+        <w:rPr>
+          <w:lang w:val="pt-PT"/>
+        </w:rPr>
+        <w:t>)</w:t>
+      </w:r>
+      <w:r>
+        <w:rPr>
+          <w:lang w:val="pt-PT"/>
+        </w:rPr>
+        <w:t xml:space="preserve">. Quando </w:t>
       </w:r>
       <w:r>
         <w:rPr>
@@ -7034,6 +7239,9 @@
     <w:p>
       <w:pPr>
         <w:pStyle w:val="Cabealho1"/>
+        <w:tabs>
+          <w:tab w:val="center" w:pos="4513"/>
+        </w:tabs>
         <w:jc w:val="both"/>
         <w:rPr>
           <w:lang w:val="pt-PT"/>
@@ -7045,6 +7253,12 @@
         </w:rPr>
         <w:t>Descrição de Caso de Uso – 6</w:t>
       </w:r>
+      <w:r>
+        <w:rPr>
+          <w:lang w:val="pt-PT"/>
+        </w:rPr>
+        <w:tab/>
+      </w:r>
     </w:p>
     <w:p>
       <w:pPr>
@@ -7071,52 +7285,457 @@
         <w:rPr>
           <w:lang w:val="pt-PT"/>
         </w:rPr>
+        <w:t xml:space="preserve"> Apagar Trilho.</w:t>
+      </w:r>
+    </w:p>
+    <w:p>
+      <w:pPr>
+        <w:jc w:val="both"/>
+        <w:rPr>
+          <w:lang w:val="pt-PT"/>
+        </w:rPr>
+      </w:pPr>
+      <w:r>
+        <w:rPr>
+          <w:b/>
+          <w:lang w:val="pt-PT"/>
+        </w:rPr>
+        <w:t>Descrição:</w:t>
+      </w:r>
+      <w:r>
+        <w:rPr>
+          <w:lang w:val="pt-PT"/>
+        </w:rPr>
+        <w:t xml:space="preserve"> O Professor/Gestor apaga trilho existente.</w:t>
+      </w:r>
+    </w:p>
+    <w:p>
+      <w:pPr>
+        <w:jc w:val="both"/>
+        <w:rPr>
+          <w:lang w:val="pt-PT"/>
+        </w:rPr>
+      </w:pPr>
+      <w:r>
+        <w:rPr>
+          <w:b/>
+          <w:lang w:val="pt-PT"/>
+        </w:rPr>
+        <w:t>Pré-condição:</w:t>
+      </w:r>
+      <w:r>
+        <w:rPr>
+          <w:b/>
+          <w:lang w:val="pt-PT"/>
+        </w:rPr>
         <w:t xml:space="preserve"> </w:t>
       </w:r>
       <w:r>
         <w:rPr>
           <w:lang w:val="pt-PT"/>
         </w:rPr>
-        <w:t>Apagar</w:t>
-      </w:r>
-      <w:r>
-        <w:rPr>
-          <w:lang w:val="pt-PT"/>
-        </w:rPr>
-        <w:t xml:space="preserve"> Trilho.</w:t>
-      </w:r>
-    </w:p>
-    <w:p>
-      <w:pPr>
-        <w:jc w:val="both"/>
-        <w:rPr>
-          <w:lang w:val="pt-PT"/>
-        </w:rPr>
-      </w:pPr>
-      <w:r>
+        <w:t xml:space="preserve">O Professor/Gestor fez </w:t>
+      </w:r>
+      <w:r>
+        <w:rPr>
+          <w:i/>
+          <w:lang w:val="pt-PT"/>
+        </w:rPr>
+        <w:t>login</w:t>
+      </w:r>
+      <w:r>
+        <w:rPr>
+          <w:lang w:val="pt-PT"/>
+        </w:rPr>
+        <w:t xml:space="preserve"> válido.</w:t>
+      </w:r>
+    </w:p>
+    <w:p>
+      <w:pPr>
+        <w:jc w:val="both"/>
         <w:rPr>
           <w:b/>
           <w:lang w:val="pt-PT"/>
         </w:rPr>
+      </w:pPr>
+      <w:r>
+        <w:rPr>
+          <w:b/>
+          <w:lang w:val="pt-PT"/>
+        </w:rPr>
+        <w:t>Caminho Principal:</w:t>
+      </w:r>
+    </w:p>
+    <w:p>
+      <w:pPr>
+        <w:jc w:val="both"/>
+        <w:rPr>
+          <w:lang w:val="pt-PT"/>
+        </w:rPr>
+      </w:pPr>
+      <w:r>
+        <w:rPr>
+          <w:lang w:val="pt-PT"/>
+        </w:rPr>
+        <w:t xml:space="preserve">1) </w:t>
+      </w:r>
+      <w:r>
+        <w:rPr>
+          <w:lang w:val="pt-PT"/>
+        </w:rPr>
+        <w:t xml:space="preserve">O Professor/Gestor escolhe página de Trilhos para </w:t>
+      </w:r>
+      <w:r>
+        <w:rPr>
+          <w:lang w:val="pt-PT"/>
+        </w:rPr>
+        <w:t>apagar</w:t>
+      </w:r>
+      <w:r>
+        <w:rPr>
+          <w:lang w:val="pt-PT"/>
+        </w:rPr>
+        <w:t xml:space="preserve"> trilho.</w:t>
+      </w:r>
+    </w:p>
+    <w:p>
+      <w:pPr>
+        <w:ind w:left="284" w:hanging="284"/>
+        <w:jc w:val="both"/>
+        <w:rPr>
+          <w:lang w:val="pt-PT"/>
+        </w:rPr>
+      </w:pPr>
+      <w:r>
+        <w:rPr>
+          <w:lang w:val="pt-PT"/>
+        </w:rPr>
+        <w:t>2</w:t>
+      </w:r>
+      <w:r>
+        <w:rPr>
+          <w:lang w:val="pt-PT"/>
+        </w:rPr>
+        <w:t>) O sistema mostra página com tabela de trilho</w:t>
+      </w:r>
+      <w:r>
+        <w:rPr>
+          <w:lang w:val="pt-PT"/>
+        </w:rPr>
+        <w:t>s existentes</w:t>
+      </w:r>
+      <w:r>
+        <w:rPr>
+          <w:lang w:val="pt-PT"/>
+        </w:rPr>
+        <w:t>.</w:t>
+      </w:r>
+    </w:p>
+    <w:p>
+      <w:pPr>
+        <w:jc w:val="both"/>
+        <w:rPr>
+          <w:lang w:val="pt-PT"/>
+        </w:rPr>
+      </w:pPr>
+      <w:r>
+        <w:rPr>
+          <w:lang w:val="pt-PT"/>
+        </w:rPr>
+        <w:t>3</w:t>
+      </w:r>
+      <w:r>
+        <w:rPr>
+          <w:lang w:val="pt-PT"/>
+        </w:rPr>
+        <w:t xml:space="preserve">) O Professor/Gestor </w:t>
+      </w:r>
+      <w:r>
+        <w:rPr>
+          <w:lang w:val="pt-PT"/>
+        </w:rPr>
+        <w:t>seleciona o trilho que pretende apagar</w:t>
+      </w:r>
+      <w:r>
+        <w:rPr>
+          <w:lang w:val="pt-PT"/>
+        </w:rPr>
+        <w:t xml:space="preserve"> e prime botão Apagar</w:t>
+      </w:r>
+      <w:r>
+        <w:rPr>
+          <w:lang w:val="pt-PT"/>
+        </w:rPr>
+        <w:t xml:space="preserve"> </w:t>
+      </w:r>
+      <w:r>
+        <w:rPr>
+          <w:lang w:val="pt-PT"/>
+        </w:rPr>
+        <w:t xml:space="preserve">(corresponde a desativar o trilho) </w:t>
+      </w:r>
+    </w:p>
+    <w:p>
+      <w:pPr>
+        <w:jc w:val="both"/>
+        <w:rPr>
+          <w:lang w:val="pt-PT"/>
+        </w:rPr>
+      </w:pPr>
+      <w:r>
+        <w:rPr>
+          <w:lang w:val="pt-PT"/>
+        </w:rPr>
+        <w:t>4</w:t>
+      </w:r>
+      <w:r>
+        <w:rPr>
+          <w:lang w:val="pt-PT"/>
+        </w:rPr>
+        <w:t>)</w:t>
+      </w:r>
+      <w:r>
+        <w:rPr>
+          <w:lang w:val="pt-PT"/>
+        </w:rPr>
+        <w:t xml:space="preserve"> O sistema mostra página Trilhos com tabela de Trilhos atualizada.</w:t>
+      </w:r>
+    </w:p>
+    <w:p>
+      <w:pPr>
+        <w:jc w:val="both"/>
+        <w:rPr>
+          <w:lang w:val="pt-PT"/>
+        </w:rPr>
+      </w:pPr>
+    </w:p>
+    <w:p>
+      <w:pPr>
+        <w:jc w:val="both"/>
+        <w:rPr>
+          <w:b/>
+          <w:lang w:val="pt-PT"/>
+        </w:rPr>
+      </w:pPr>
+      <w:r>
+        <w:rPr>
+          <w:b/>
+          <w:lang w:val="pt-PT"/>
+        </w:rPr>
+        <w:t>Caminhos Alternativos:</w:t>
+      </w:r>
+    </w:p>
+    <w:p>
+      <w:pPr>
+        <w:jc w:val="both"/>
+        <w:rPr>
+          <w:lang w:val="pt-PT"/>
+        </w:rPr>
+      </w:pPr>
+      <w:r>
+        <w:rPr>
+          <w:lang w:val="pt-PT"/>
+        </w:rPr>
+        <w:t>4</w:t>
+      </w:r>
+      <w:r>
+        <w:rPr>
+          <w:lang w:val="pt-PT"/>
+        </w:rPr>
+        <w:t>)</w:t>
+      </w:r>
+      <w:r>
+        <w:rPr>
+          <w:lang w:val="pt-PT"/>
+        </w:rPr>
+        <w:t xml:space="preserve"> Se Trilho tiver uma ligação com outra tabela (por exemplo Reservas do trilho)</w:t>
+      </w:r>
+      <w:r>
+        <w:rPr>
+          <w:lang w:val="pt-PT"/>
+        </w:rPr>
+        <w:t xml:space="preserve"> </w:t>
+      </w:r>
+      <w:r>
+        <w:rPr>
+          <w:lang w:val="pt-PT"/>
+        </w:rPr>
+        <w:t xml:space="preserve">o sistema mostra mensagem “ Impossível apagar este Trilho ” </w:t>
+      </w:r>
+    </w:p>
+    <w:p>
+      <w:pPr>
+        <w:jc w:val="both"/>
+        <w:rPr>
+          <w:lang w:val="pt-PT"/>
+        </w:rPr>
+      </w:pPr>
+      <w:r>
+        <w:rPr>
+          <w:b/>
+          <w:lang w:val="pt-PT"/>
+        </w:rPr>
+        <w:t>Suplementos:</w:t>
+      </w:r>
+      <w:r>
+        <w:rPr>
+          <w:lang w:val="pt-PT"/>
+        </w:rPr>
+        <w:t xml:space="preserve"> Testar </w:t>
+      </w:r>
+      <w:r>
+        <w:rPr>
+          <w:lang w:val="pt-PT"/>
+        </w:rPr>
+        <w:t>se registo</w:t>
+      </w:r>
+      <w:r>
+        <w:rPr>
+          <w:lang w:val="pt-PT"/>
+        </w:rPr>
+        <w:t xml:space="preserve"> da tabela Trilho</w:t>
+      </w:r>
+      <w:r>
+        <w:rPr>
+          <w:lang w:val="pt-PT"/>
+        </w:rPr>
+        <w:t xml:space="preserve"> </w:t>
+      </w:r>
+      <w:r>
+        <w:rPr>
+          <w:lang w:val="pt-PT"/>
+        </w:rPr>
+        <w:t>tem o campo desativar = sim</w:t>
+      </w:r>
+      <w:r>
+        <w:rPr>
+          <w:lang w:val="pt-PT"/>
+        </w:rPr>
+        <w:t>.</w:t>
+      </w:r>
+    </w:p>
+    <w:p>
+      <w:pPr>
+        <w:jc w:val="both"/>
+        <w:rPr>
+          <w:lang w:val="pt-PT"/>
+        </w:rPr>
+      </w:pPr>
+      <w:r>
+        <w:rPr>
+          <w:b/>
+          <w:lang w:val="pt-PT"/>
+        </w:rPr>
+        <w:lastRenderedPageBreak/>
+        <w:t>Pós-condição:</w:t>
+      </w:r>
+      <w:r>
+        <w:rPr>
+          <w:lang w:val="pt-PT"/>
+        </w:rPr>
+        <w:t xml:space="preserve"> </w:t>
+      </w:r>
+      <w:r>
+        <w:rPr>
+          <w:lang w:val="pt-PT"/>
+        </w:rPr>
+        <w:t xml:space="preserve">Caso haja reservas para este </w:t>
+      </w:r>
+      <w:r>
+        <w:rPr>
+          <w:lang w:val="pt-PT"/>
+        </w:rPr>
+        <w:t>trilho</w:t>
+      </w:r>
+      <w:r>
+        <w:rPr>
+          <w:lang w:val="pt-PT"/>
+        </w:rPr>
+        <w:t>, tem de notificar os turistas que o trilho foi desativado.</w:t>
+      </w:r>
+    </w:p>
+    <w:p>
+      <w:pPr>
+        <w:jc w:val="both"/>
+        <w:rPr>
+          <w:lang w:val="pt-PT"/>
+        </w:rPr>
+      </w:pPr>
+    </w:p>
+    <w:p>
+      <w:pPr>
+        <w:pStyle w:val="Cabealho1"/>
+        <w:jc w:val="both"/>
+        <w:rPr>
+          <w:lang w:val="pt-PT"/>
+        </w:rPr>
+      </w:pPr>
+      <w:r>
+        <w:rPr>
+          <w:lang w:val="pt-PT"/>
+        </w:rPr>
+        <w:t>Descrição de Caso de Uso – 7</w:t>
+      </w:r>
+    </w:p>
+    <w:p>
+      <w:pPr>
+        <w:rPr>
+          <w:lang w:val="pt-PT"/>
+        </w:rPr>
+      </w:pPr>
+    </w:p>
+    <w:p>
+      <w:pPr>
+        <w:jc w:val="both"/>
+        <w:rPr>
+          <w:lang w:val="pt-PT"/>
+        </w:rPr>
+      </w:pPr>
+      <w:r>
+        <w:rPr>
+          <w:b/>
+          <w:lang w:val="pt-PT"/>
+        </w:rPr>
+        <w:t>Nome:</w:t>
+      </w:r>
+      <w:r>
+        <w:rPr>
+          <w:lang w:val="pt-PT"/>
+        </w:rPr>
+        <w:t xml:space="preserve"> Consultar Trilho.</w:t>
+      </w:r>
+    </w:p>
+    <w:p>
+      <w:pPr>
+        <w:jc w:val="both"/>
+        <w:rPr>
+          <w:lang w:val="pt-PT"/>
+        </w:rPr>
+      </w:pPr>
+      <w:r>
+        <w:rPr>
+          <w:b/>
+          <w:lang w:val="pt-PT"/>
+        </w:rPr>
         <w:t>Descrição:</w:t>
       </w:r>
       <w:r>
         <w:rPr>
           <w:lang w:val="pt-PT"/>
         </w:rPr>
-        <w:t xml:space="preserve"> O Professor/Gestor </w:t>
-      </w:r>
-      <w:r>
-        <w:rPr>
-          <w:lang w:val="pt-PT"/>
-        </w:rPr>
-        <w:t>apaga</w:t>
-      </w:r>
-      <w:r>
-        <w:rPr>
-          <w:lang w:val="pt-PT"/>
-        </w:rPr>
-        <w:t xml:space="preserve"> trilho existente.</w:t>
+        <w:t xml:space="preserve"> </w:t>
+      </w:r>
+      <w:r>
+        <w:rPr>
+          <w:lang w:val="pt-PT"/>
+        </w:rPr>
+        <w:t xml:space="preserve">Utilizador </w:t>
+      </w:r>
+      <w:r>
+        <w:rPr>
+          <w:lang w:val="pt-PT"/>
+        </w:rPr>
+        <w:t>consulta trilhos existentes.</w:t>
       </w:r>
     </w:p>
     <w:p>
@@ -7144,20 +7763,7 @@
         <w:rPr>
           <w:lang w:val="pt-PT"/>
         </w:rPr>
-        <w:t xml:space="preserve">O Professor/Gestor fez </w:t>
-      </w:r>
-      <w:r>
-        <w:rPr>
-          <w:i/>
-          <w:lang w:val="pt-PT"/>
-        </w:rPr>
-        <w:t>login</w:t>
-      </w:r>
-      <w:r>
-        <w:rPr>
-          <w:lang w:val="pt-PT"/>
-        </w:rPr>
-        <w:t xml:space="preserve"> válido.</w:t>
+        <w:t>não tem.</w:t>
       </w:r>
     </w:p>
     <w:p>
@@ -7187,35 +7793,64 @@
         <w:rPr>
           <w:lang w:val="pt-PT"/>
         </w:rPr>
-        <w:t>1) O Professor/Gestor autentica-se.</w:t>
-      </w:r>
-    </w:p>
-    <w:p>
-      <w:pPr>
-        <w:jc w:val="both"/>
-        <w:rPr>
-          <w:lang w:val="pt-PT"/>
-        </w:rPr>
-      </w:pPr>
-      <w:r>
-        <w:rPr>
-          <w:lang w:val="pt-PT"/>
-        </w:rPr>
-        <w:t>2) O sistema mostra página de utilizador com privilégios de administrador.</w:t>
-      </w:r>
-    </w:p>
-    <w:p>
-      <w:pPr>
-        <w:jc w:val="both"/>
-        <w:rPr>
-          <w:lang w:val="pt-PT"/>
-        </w:rPr>
-      </w:pPr>
-      <w:r>
-        <w:rPr>
-          <w:lang w:val="pt-PT"/>
-        </w:rPr>
-        <w:t>3) O Professor/Gestor escolhe página de BackOffice.</w:t>
+        <w:t>1</w:t>
+      </w:r>
+      <w:r>
+        <w:rPr>
+          <w:lang w:val="pt-PT"/>
+        </w:rPr>
+        <w:t xml:space="preserve">) O </w:t>
+      </w:r>
+      <w:r>
+        <w:rPr>
+          <w:lang w:val="pt-PT"/>
+        </w:rPr>
+        <w:t>utilizador</w:t>
+      </w:r>
+      <w:r>
+        <w:rPr>
+          <w:lang w:val="pt-PT"/>
+        </w:rPr>
+        <w:t xml:space="preserve"> escolhe página de </w:t>
+      </w:r>
+      <w:r>
+        <w:rPr>
+          <w:lang w:val="pt-PT"/>
+        </w:rPr>
+        <w:t>Trilhos</w:t>
+      </w:r>
+      <w:r>
+        <w:rPr>
+          <w:lang w:val="pt-PT"/>
+        </w:rPr>
+        <w:t>.</w:t>
+      </w:r>
+      <w:r>
+        <w:rPr>
+          <w:lang w:val="pt-PT"/>
+        </w:rPr>
+        <w:t xml:space="preserve"> </w:t>
+      </w:r>
+      <w:r>
+        <w:rPr>
+          <w:color w:val="FF0000"/>
+          <w:lang w:val="pt-PT"/>
+        </w:rPr>
+        <w:t xml:space="preserve">(Nota para profª </w:t>
+      </w:r>
+      <w:r>
+        <w:rPr>
+          <w:color w:val="FF0000"/>
+          <w:lang w:val="pt-PT"/>
+        </w:rPr>
+        <w:t xml:space="preserve"> Esta pagina de trilhos é/tem de ser diferente da que é visualizada por Gestor – não devia ser refª com outro nome?</w:t>
+      </w:r>
+      <w:r>
+        <w:rPr>
+          <w:color w:val="FF0000"/>
+          <w:lang w:val="pt-PT"/>
+        </w:rPr>
+        <w:t>)</w:t>
       </w:r>
     </w:p>
     <w:p>
@@ -7230,13 +7865,19 @@
         <w:rPr>
           <w:lang w:val="pt-PT"/>
         </w:rPr>
-        <w:t xml:space="preserve">4) O sistema mostra página </w:t>
-      </w:r>
-      <w:r>
-        <w:rPr>
-          <w:lang w:val="pt-PT"/>
-        </w:rPr>
-        <w:t>BackOffice</w:t>
+        <w:t>2</w:t>
+      </w:r>
+      <w:r>
+        <w:rPr>
+          <w:lang w:val="pt-PT"/>
+        </w:rPr>
+        <w:t xml:space="preserve">) O sistema mostra página </w:t>
+      </w:r>
+      <w:r>
+        <w:rPr>
+          <w:lang w:val="pt-PT"/>
+        </w:rPr>
+        <w:t>Trilhos</w:t>
       </w:r>
       <w:r>
         <w:rPr>
@@ -7247,51 +7888,69 @@
     </w:p>
     <w:p>
       <w:pPr>
-        <w:jc w:val="both"/>
-        <w:rPr>
-          <w:lang w:val="pt-PT"/>
-        </w:rPr>
-      </w:pPr>
-      <w:r>
-        <w:rPr>
-          <w:lang w:val="pt-PT"/>
-        </w:rPr>
-        <w:t>5) O Professor/Gestor escolhe página Trilhos.</w:t>
-      </w:r>
-    </w:p>
-    <w:p>
-      <w:pPr>
-        <w:ind w:left="284" w:hanging="284"/>
-        <w:jc w:val="both"/>
-        <w:rPr>
-          <w:lang w:val="pt-PT"/>
-        </w:rPr>
-      </w:pPr>
-      <w:r>
-        <w:rPr>
-          <w:lang w:val="pt-PT"/>
-        </w:rPr>
-        <w:t>6) O sistema mostra página com tabela de trilhos existentes, botões de edição e botão adicionar    Trilho.</w:t>
-      </w:r>
-    </w:p>
-    <w:p>
-      <w:pPr>
-        <w:jc w:val="both"/>
-        <w:rPr>
-          <w:lang w:val="pt-PT"/>
-        </w:rPr>
-      </w:pPr>
-      <w:r>
-        <w:rPr>
-          <w:lang w:val="pt-PT"/>
-        </w:rPr>
-        <w:t xml:space="preserve">7) O Professor/Gestor clica botão </w:t>
-      </w:r>
-      <w:r>
-        <w:rPr>
-          <w:lang w:val="pt-PT"/>
-        </w:rPr>
-        <w:t>apagar Trilho</w:t>
+        <w:ind w:left="720" w:hanging="720"/>
+        <w:jc w:val="both"/>
+        <w:rPr>
+          <w:lang w:val="pt-PT"/>
+        </w:rPr>
+      </w:pPr>
+    </w:p>
+    <w:p>
+      <w:pPr>
+        <w:jc w:val="both"/>
+        <w:rPr>
+          <w:b/>
+          <w:lang w:val="pt-PT"/>
+        </w:rPr>
+      </w:pPr>
+      <w:r>
+        <w:rPr>
+          <w:b/>
+          <w:lang w:val="pt-PT"/>
+        </w:rPr>
+        <w:t>Caminhos Alternativos:</w:t>
+      </w:r>
+    </w:p>
+    <w:p>
+      <w:pPr>
+        <w:jc w:val="both"/>
+        <w:rPr>
+          <w:lang w:val="pt-PT"/>
+        </w:rPr>
+      </w:pPr>
+      <w:r>
+        <w:rPr>
+          <w:lang w:val="pt-PT"/>
+        </w:rPr>
+        <w:t>2</w:t>
+      </w:r>
+      <w:r>
+        <w:rPr>
+          <w:lang w:val="pt-PT"/>
+        </w:rPr>
+        <w:t>) Se não houver trilhos criados</w:t>
+      </w:r>
+      <w:r>
+        <w:rPr>
+          <w:lang w:val="pt-PT"/>
+        </w:rPr>
+        <w:t>, sistema mostra mensagem “De momento não existem trilhos para mostrar”.</w:t>
+      </w:r>
+    </w:p>
+    <w:p>
+      <w:pPr>
+        <w:jc w:val="both"/>
+        <w:rPr>
+          <w:color w:val="FF0000"/>
+          <w:lang w:val="pt-PT"/>
+        </w:rPr>
+      </w:pPr>
+      <w:r>
+        <w:rPr>
+          <w:b/>
+          <w:lang w:val="pt-PT"/>
+        </w:rPr>
+        <w:t>Suplementos:</w:t>
       </w:r>
       <w:r>
         <w:rPr>
@@ -7301,131 +7960,101 @@
       </w:r>
       <w:r>
         <w:rPr>
-          <w:lang w:val="pt-PT"/>
-        </w:rPr>
-        <w:t>no</w:t>
-      </w:r>
-      <w:r>
-        <w:rPr>
-          <w:lang w:val="pt-PT"/>
-        </w:rPr>
-        <w:t xml:space="preserve"> registo que pretende </w:t>
-      </w:r>
-      <w:r>
-        <w:rPr>
-          <w:lang w:val="pt-PT"/>
-        </w:rPr>
-        <w:t>apagar</w:t>
-      </w:r>
-      <w:r>
-        <w:rPr>
-          <w:lang w:val="pt-PT"/>
-        </w:rPr>
-        <w:t>.</w:t>
-      </w:r>
-    </w:p>
-    <w:p>
-      <w:pPr>
-        <w:jc w:val="both"/>
-        <w:rPr>
-          <w:lang w:val="pt-PT"/>
-        </w:rPr>
-      </w:pPr>
-      <w:r>
-        <w:rPr>
-          <w:lang w:val="pt-PT"/>
-        </w:rPr>
-        <w:t>8)</w:t>
-      </w:r>
-      <w:r>
-        <w:rPr>
+          <w:color w:val="FF0000"/>
+          <w:lang w:val="pt-PT"/>
+        </w:rPr>
+        <w:t xml:space="preserve">(Nota para profª </w:t>
+      </w:r>
+      <w:r>
+        <w:rPr>
+          <w:color w:val="FF0000"/>
           <w:lang w:val="pt-PT"/>
         </w:rPr>
         <w:t xml:space="preserve"> </w:t>
       </w:r>
       <w:r>
         <w:rPr>
-          <w:lang w:val="pt-PT"/>
-        </w:rPr>
-        <w:t>O sistema mostra</w:t>
-      </w:r>
-      <w:r>
-        <w:rPr>
-          <w:lang w:val="pt-PT"/>
-        </w:rPr>
-        <w:t xml:space="preserve"> página </w:t>
-      </w:r>
-      <w:r>
-        <w:rPr>
-          <w:lang w:val="pt-PT"/>
-        </w:rPr>
-        <w:t>Trilhos</w:t>
-      </w:r>
-      <w:r>
-        <w:rPr>
-          <w:lang w:val="pt-PT"/>
-        </w:rPr>
-        <w:t xml:space="preserve"> com</w:t>
-      </w:r>
-      <w:r>
-        <w:rPr>
-          <w:lang w:val="pt-PT"/>
-        </w:rPr>
-        <w:t xml:space="preserve"> </w:t>
-      </w:r>
-      <w:r>
-        <w:rPr>
-          <w:lang w:val="pt-PT"/>
-        </w:rPr>
-        <w:t>tabela de</w:t>
-      </w:r>
-      <w:r>
-        <w:rPr>
-          <w:lang w:val="pt-PT"/>
-        </w:rPr>
-        <w:t xml:space="preserve"> Trilhos </w:t>
-      </w:r>
-      <w:r>
-        <w:rPr>
-          <w:lang w:val="pt-PT"/>
-        </w:rPr>
-        <w:t>atualizada</w:t>
-      </w:r>
-      <w:r>
-        <w:rPr>
-          <w:lang w:val="pt-PT"/>
-        </w:rPr>
-        <w:t>.</w:t>
-      </w:r>
-    </w:p>
-    <w:p>
-      <w:pPr>
-        <w:jc w:val="both"/>
-        <w:rPr>
-          <w:lang w:val="pt-PT"/>
-        </w:rPr>
-      </w:pPr>
-    </w:p>
-    <w:p>
-      <w:pPr>
-        <w:jc w:val="both"/>
+          <w:color w:val="FF0000"/>
+          <w:lang w:val="pt-PT"/>
+        </w:rPr>
+        <w:t>???)</w:t>
+      </w:r>
+    </w:p>
+    <w:p>
+      <w:pPr>
+        <w:jc w:val="both"/>
+        <w:rPr>
+          <w:lang w:val="pt-PT"/>
+        </w:rPr>
+      </w:pPr>
+      <w:r>
         <w:rPr>
           <w:b/>
           <w:lang w:val="pt-PT"/>
         </w:rPr>
-      </w:pPr>
-      <w:r>
-        <w:rPr>
-          <w:b/>
-          <w:lang w:val="pt-PT"/>
-        </w:rPr>
-        <w:lastRenderedPageBreak/>
-        <w:t>Caminhos Alternativos:</w:t>
-      </w:r>
-    </w:p>
-    <w:p>
-      <w:pPr>
-        <w:jc w:val="both"/>
+        <w:t>Pós-condição:</w:t>
+      </w:r>
+      <w:r>
+        <w:rPr>
+          <w:lang w:val="pt-PT"/>
+        </w:rPr>
+        <w:t xml:space="preserve"> Não tem.</w:t>
+      </w:r>
+    </w:p>
+    <w:p>
+      <w:pPr>
+        <w:jc w:val="both"/>
+        <w:rPr>
+          <w:lang w:val="pt-PT"/>
+        </w:rPr>
+      </w:pPr>
+    </w:p>
+    <w:p>
+      <w:pPr>
+        <w:jc w:val="both"/>
+        <w:rPr>
+          <w:lang w:val="pt-PT"/>
+        </w:rPr>
+      </w:pPr>
+    </w:p>
+    <w:p>
+      <w:pPr>
+        <w:jc w:val="both"/>
+        <w:rPr>
+          <w:lang w:val="pt-PT"/>
+        </w:rPr>
+      </w:pPr>
+    </w:p>
+    <w:p>
+      <w:pPr>
+        <w:rPr>
+          <w:lang w:val="pt-PT"/>
+        </w:rPr>
+      </w:pPr>
+    </w:p>
+    <w:p>
+      <w:pPr>
+        <w:rPr>
+          <w:lang w:val="pt-PT"/>
+        </w:rPr>
+      </w:pPr>
+    </w:p>
+    <w:p>
+      <w:pPr>
+        <w:rPr>
+          <w:lang w:val="pt-PT"/>
+        </w:rPr>
+      </w:pPr>
+    </w:p>
+    <w:p>
+      <w:pPr>
+        <w:rPr>
+          <w:lang w:val="pt-PT"/>
+        </w:rPr>
+      </w:pPr>
+    </w:p>
+    <w:p>
+      <w:pPr>
         <w:rPr>
           <w:color w:val="FF0000"/>
           <w:lang w:val="pt-PT"/>
@@ -7436,626 +8065,16 @@
           <w:color w:val="FF0000"/>
           <w:lang w:val="pt-PT"/>
         </w:rPr>
-        <w:t>(</w:t>
-      </w:r>
-      <w:r>
-        <w:rPr>
-          <w:color w:val="FF0000"/>
-          <w:lang w:val="pt-PT"/>
-        </w:rPr>
-        <w:t>Nota para professora</w:t>
-      </w:r>
-      <w:r>
-        <w:rPr>
-          <w:color w:val="FF0000"/>
-          <w:lang w:val="pt-PT"/>
-        </w:rPr>
-        <w:t>:</w:t>
-      </w:r>
-      <w:r>
-        <w:rPr>
-          <w:b/>
-          <w:lang w:val="pt-PT"/>
-        </w:rPr>
-        <w:t xml:space="preserve"> </w:t>
-      </w:r>
-      <w:r>
-        <w:rPr>
-          <w:b/>
-          <w:color w:val="FF0000"/>
-          <w:lang w:val="pt-PT"/>
-        </w:rPr>
-        <w:t>Caminhos Alternativos</w:t>
-      </w:r>
-      <w:r>
-        <w:rPr>
-          <w:color w:val="FF0000"/>
-          <w:lang w:val="pt-PT"/>
-        </w:rPr>
-        <w:t xml:space="preserve">  ????</w:t>
-      </w:r>
-      <w:r>
-        <w:rPr>
-          <w:color w:val="FF0000"/>
-          <w:lang w:val="pt-PT"/>
-        </w:rPr>
-        <w:t>)</w:t>
-      </w:r>
-    </w:p>
-    <w:p>
-      <w:pPr>
-        <w:jc w:val="both"/>
-        <w:rPr>
-          <w:lang w:val="pt-PT"/>
-        </w:rPr>
-      </w:pPr>
-      <w:r>
-        <w:rPr>
-          <w:b/>
-          <w:lang w:val="pt-PT"/>
-        </w:rPr>
-        <w:t>Suplementos:</w:t>
-      </w:r>
-      <w:r>
-        <w:rPr>
-          <w:lang w:val="pt-PT"/>
-        </w:rPr>
-        <w:t xml:space="preserve"> Testar </w:t>
-      </w:r>
-      <w:r>
-        <w:rPr>
-          <w:lang w:val="pt-PT"/>
-        </w:rPr>
-        <w:t>se registo foi apagado da base de dados.</w:t>
-      </w:r>
-    </w:p>
-    <w:p>
-      <w:pPr>
-        <w:jc w:val="both"/>
-        <w:rPr>
-          <w:lang w:val="pt-PT"/>
-        </w:rPr>
-      </w:pPr>
-      <w:r>
-        <w:rPr>
-          <w:b/>
-          <w:lang w:val="pt-PT"/>
-        </w:rPr>
-        <w:t>Pós-condição:</w:t>
-      </w:r>
-      <w:r>
-        <w:rPr>
-          <w:lang w:val="pt-PT"/>
-        </w:rPr>
-        <w:t xml:space="preserve"> Não tem.</w:t>
-      </w:r>
-    </w:p>
-    <w:p>
-      <w:pPr>
-        <w:jc w:val="both"/>
-        <w:rPr>
-          <w:lang w:val="pt-PT"/>
-        </w:rPr>
-      </w:pPr>
-    </w:p>
-    <w:p>
-      <w:pPr>
-        <w:pStyle w:val="Cabealho1"/>
-        <w:jc w:val="both"/>
-        <w:rPr>
-          <w:lang w:val="pt-PT"/>
-        </w:rPr>
-      </w:pPr>
-      <w:r>
-        <w:rPr>
-          <w:lang w:val="pt-PT"/>
-        </w:rPr>
-        <w:t>Descrição de Caso de Uso – 7</w:t>
-      </w:r>
-    </w:p>
-    <w:p>
-      <w:pPr>
-        <w:rPr>
-          <w:lang w:val="pt-PT"/>
-        </w:rPr>
-      </w:pPr>
-    </w:p>
-    <w:p>
-      <w:pPr>
-        <w:jc w:val="both"/>
-        <w:rPr>
-          <w:lang w:val="pt-PT"/>
-        </w:rPr>
-      </w:pPr>
-      <w:r>
-        <w:rPr>
-          <w:b/>
-          <w:lang w:val="pt-PT"/>
-        </w:rPr>
-        <w:t>Nome:</w:t>
-      </w:r>
-      <w:r>
-        <w:rPr>
-          <w:lang w:val="pt-PT"/>
-        </w:rPr>
-        <w:t xml:space="preserve"> </w:t>
-      </w:r>
-      <w:r>
-        <w:rPr>
-          <w:lang w:val="pt-PT"/>
-        </w:rPr>
-        <w:t>Consultar</w:t>
-      </w:r>
-      <w:r>
-        <w:rPr>
-          <w:lang w:val="pt-PT"/>
-        </w:rPr>
-        <w:t xml:space="preserve"> Trilho.</w:t>
-      </w:r>
-    </w:p>
-    <w:p>
-      <w:pPr>
-        <w:jc w:val="both"/>
-        <w:rPr>
-          <w:lang w:val="pt-PT"/>
-        </w:rPr>
-      </w:pPr>
-      <w:r>
-        <w:rPr>
-          <w:b/>
-          <w:lang w:val="pt-PT"/>
-        </w:rPr>
-        <w:t>Descrição:</w:t>
-      </w:r>
-      <w:r>
-        <w:rPr>
-          <w:lang w:val="pt-PT"/>
-        </w:rPr>
-        <w:t xml:space="preserve"> O Professor/Gestor </w:t>
-      </w:r>
-      <w:r>
-        <w:rPr>
-          <w:lang w:val="pt-PT"/>
-        </w:rPr>
-        <w:t>consulta</w:t>
-      </w:r>
-      <w:r>
-        <w:rPr>
-          <w:lang w:val="pt-PT"/>
-        </w:rPr>
-        <w:t xml:space="preserve"> trilho</w:t>
-      </w:r>
-      <w:r>
-        <w:rPr>
-          <w:lang w:val="pt-PT"/>
-        </w:rPr>
-        <w:t>s</w:t>
-      </w:r>
-      <w:r>
-        <w:rPr>
-          <w:lang w:val="pt-PT"/>
-        </w:rPr>
-        <w:t xml:space="preserve"> existente</w:t>
-      </w:r>
-      <w:r>
-        <w:rPr>
-          <w:lang w:val="pt-PT"/>
-        </w:rPr>
-        <w:t>s</w:t>
-      </w:r>
-      <w:r>
-        <w:rPr>
-          <w:lang w:val="pt-PT"/>
-        </w:rPr>
-        <w:t>.</w:t>
-      </w:r>
-    </w:p>
-    <w:p>
-      <w:pPr>
-        <w:jc w:val="both"/>
-        <w:rPr>
-          <w:lang w:val="pt-PT"/>
-        </w:rPr>
-      </w:pPr>
-      <w:r>
-        <w:rPr>
-          <w:b/>
-          <w:lang w:val="pt-PT"/>
-        </w:rPr>
-        <w:t>Pré-condição:</w:t>
-      </w:r>
-      <w:r>
-        <w:rPr>
-          <w:b/>
-          <w:lang w:val="pt-PT"/>
-        </w:rPr>
-        <w:t xml:space="preserve"> </w:t>
-      </w:r>
-      <w:r>
-        <w:rPr>
-          <w:lang w:val="pt-PT"/>
-        </w:rPr>
-        <w:t xml:space="preserve">O Professor/Gestor fez </w:t>
-      </w:r>
-      <w:r>
-        <w:rPr>
-          <w:i/>
-          <w:lang w:val="pt-PT"/>
-        </w:rPr>
-        <w:t>login</w:t>
-      </w:r>
-      <w:r>
-        <w:rPr>
-          <w:lang w:val="pt-PT"/>
-        </w:rPr>
-        <w:t xml:space="preserve"> válido.</w:t>
-      </w:r>
-    </w:p>
-    <w:p>
-      <w:pPr>
-        <w:jc w:val="both"/>
-        <w:rPr>
-          <w:b/>
-          <w:lang w:val="pt-PT"/>
-        </w:rPr>
-      </w:pPr>
-      <w:r>
-        <w:rPr>
-          <w:b/>
-          <w:lang w:val="pt-PT"/>
-        </w:rPr>
-        <w:t>Caminho Principal:</w:t>
-      </w:r>
-    </w:p>
-    <w:p>
-      <w:pPr>
-        <w:jc w:val="both"/>
-        <w:rPr>
-          <w:lang w:val="pt-PT"/>
-        </w:rPr>
-      </w:pPr>
-      <w:r>
-        <w:rPr>
-          <w:lang w:val="pt-PT"/>
-        </w:rPr>
-        <w:t>1) O Professor/Gestor autentica-se.</w:t>
-      </w:r>
-    </w:p>
-    <w:p>
-      <w:pPr>
-        <w:jc w:val="both"/>
-        <w:rPr>
-          <w:lang w:val="pt-PT"/>
-        </w:rPr>
-      </w:pPr>
-      <w:r>
-        <w:rPr>
-          <w:lang w:val="pt-PT"/>
-        </w:rPr>
-        <w:t>2) O sistema mostra página de utilizador com privilégios de administrador.</w:t>
-      </w:r>
-    </w:p>
-    <w:p>
-      <w:pPr>
-        <w:jc w:val="both"/>
-        <w:rPr>
-          <w:lang w:val="pt-PT"/>
-        </w:rPr>
-      </w:pPr>
-      <w:r>
-        <w:rPr>
-          <w:lang w:val="pt-PT"/>
-        </w:rPr>
-        <w:t>3) O Professor/Gestor escolhe página de BackOffice.</w:t>
-      </w:r>
-    </w:p>
-    <w:p>
-      <w:pPr>
-        <w:ind w:left="720" w:hanging="720"/>
-        <w:jc w:val="both"/>
-        <w:rPr>
-          <w:lang w:val="pt-PT"/>
-        </w:rPr>
-      </w:pPr>
-      <w:r>
-        <w:rPr>
-          <w:lang w:val="pt-PT"/>
-        </w:rPr>
-        <w:t>4) O sistema mostra página BackOffice.</w:t>
-      </w:r>
-    </w:p>
-    <w:p>
-      <w:pPr>
-        <w:jc w:val="both"/>
-        <w:rPr>
-          <w:lang w:val="pt-PT"/>
-        </w:rPr>
-      </w:pPr>
-      <w:r>
-        <w:rPr>
-          <w:lang w:val="pt-PT"/>
-        </w:rPr>
-        <w:t>5) O Professor/Gestor escolhe página Trilhos.</w:t>
-      </w:r>
-    </w:p>
-    <w:p>
-      <w:pPr>
-        <w:ind w:left="284" w:hanging="284"/>
-        <w:jc w:val="both"/>
-        <w:rPr>
-          <w:lang w:val="pt-PT"/>
-        </w:rPr>
-      </w:pPr>
-      <w:r>
-        <w:rPr>
-          <w:lang w:val="pt-PT"/>
-        </w:rPr>
-        <w:t>6) O sistema mostra página co</w:t>
-      </w:r>
-      <w:r>
-        <w:rPr>
-          <w:lang w:val="pt-PT"/>
-        </w:rPr>
-        <w:t>m tabela de trilhos existentes.</w:t>
-      </w:r>
-    </w:p>
-    <w:p>
-      <w:pPr>
-        <w:jc w:val="both"/>
-        <w:rPr>
-          <w:lang w:val="pt-PT"/>
-        </w:rPr>
-      </w:pPr>
-    </w:p>
-    <w:p>
-      <w:pPr>
-        <w:jc w:val="both"/>
-        <w:rPr>
-          <w:b/>
-          <w:lang w:val="pt-PT"/>
-        </w:rPr>
-      </w:pPr>
-      <w:r>
-        <w:rPr>
-          <w:b/>
-          <w:lang w:val="pt-PT"/>
-        </w:rPr>
-        <w:t>Caminhos Alternativos:</w:t>
-      </w:r>
-    </w:p>
-    <w:p>
-      <w:pPr>
-        <w:jc w:val="both"/>
-        <w:rPr>
-          <w:color w:val="FF0000"/>
-          <w:lang w:val="pt-PT"/>
-        </w:rPr>
-      </w:pPr>
-      <w:r>
-        <w:rPr>
-          <w:color w:val="FF0000"/>
-          <w:lang w:val="pt-PT"/>
-        </w:rPr>
-        <w:t>(</w:t>
-      </w:r>
-      <w:r>
-        <w:rPr>
-          <w:color w:val="FF0000"/>
-          <w:lang w:val="pt-PT"/>
-        </w:rPr>
-        <w:t>Nota para professora:</w:t>
-      </w:r>
-      <w:r>
-        <w:rPr>
-          <w:b/>
-          <w:lang w:val="pt-PT"/>
-        </w:rPr>
-        <w:t xml:space="preserve"> </w:t>
-      </w:r>
-      <w:r>
-        <w:rPr>
-          <w:b/>
-          <w:color w:val="FF0000"/>
-          <w:lang w:val="pt-PT"/>
-        </w:rPr>
-        <w:t>Caminhos Alternativos</w:t>
-      </w:r>
-      <w:r>
-        <w:rPr>
-          <w:color w:val="FF0000"/>
-          <w:lang w:val="pt-PT"/>
-        </w:rPr>
-        <w:t>????</w:t>
-      </w:r>
-      <w:r>
-        <w:rPr>
-          <w:color w:val="FF0000"/>
-          <w:lang w:val="pt-PT"/>
-        </w:rPr>
-        <w:t>)</w:t>
-      </w:r>
-    </w:p>
-    <w:p>
-      <w:pPr>
-        <w:jc w:val="both"/>
-        <w:rPr>
-          <w:color w:val="FF0000"/>
-          <w:lang w:val="pt-PT"/>
-        </w:rPr>
-      </w:pPr>
-      <w:r>
-        <w:rPr>
-          <w:b/>
-          <w:lang w:val="pt-PT"/>
-        </w:rPr>
-        <w:t>Suplementos:</w:t>
-      </w:r>
-      <w:r>
-        <w:rPr>
-          <w:lang w:val="pt-PT"/>
-        </w:rPr>
-        <w:t xml:space="preserve"> </w:t>
-      </w:r>
-      <w:r>
-        <w:rPr>
-          <w:color w:val="FF0000"/>
-          <w:lang w:val="pt-PT"/>
-        </w:rPr>
-        <w:t>(</w:t>
-      </w:r>
-      <w:r>
-        <w:rPr>
-          <w:color w:val="FF0000"/>
-          <w:lang w:val="pt-PT"/>
-        </w:rPr>
-        <w:t>Nota para professora:</w:t>
-      </w:r>
-      <w:r>
-        <w:rPr>
-          <w:b/>
-          <w:lang w:val="pt-PT"/>
-        </w:rPr>
-        <w:t xml:space="preserve"> </w:t>
-      </w:r>
-      <w:r>
-        <w:rPr>
-          <w:b/>
-          <w:color w:val="FF0000"/>
-          <w:lang w:val="pt-PT"/>
-        </w:rPr>
-        <w:t>Suplementos</w:t>
-      </w:r>
-      <w:r>
-        <w:rPr>
-          <w:color w:val="FF0000"/>
-          <w:lang w:val="pt-PT"/>
-        </w:rPr>
-        <w:t>????</w:t>
-      </w:r>
-      <w:r>
-        <w:rPr>
-          <w:color w:val="FF0000"/>
-          <w:lang w:val="pt-PT"/>
-        </w:rPr>
-        <w:t>)</w:t>
-      </w:r>
-    </w:p>
-    <w:p>
-      <w:pPr>
-        <w:jc w:val="both"/>
-        <w:rPr>
-          <w:lang w:val="pt-PT"/>
-        </w:rPr>
-      </w:pPr>
-      <w:r>
-        <w:rPr>
-          <w:b/>
-          <w:lang w:val="pt-PT"/>
-        </w:rPr>
-        <w:t>Pós-condição:</w:t>
-      </w:r>
-      <w:r>
-        <w:rPr>
-          <w:lang w:val="pt-PT"/>
-        </w:rPr>
-        <w:t xml:space="preserve"> Não tem.</w:t>
-      </w:r>
-    </w:p>
-    <w:p>
-      <w:pPr>
-        <w:jc w:val="both"/>
-        <w:rPr>
-          <w:lang w:val="pt-PT"/>
-        </w:rPr>
-      </w:pPr>
-    </w:p>
-    <w:p>
-      <w:pPr>
-        <w:jc w:val="both"/>
-        <w:rPr>
-          <w:lang w:val="pt-PT"/>
-        </w:rPr>
-      </w:pPr>
-    </w:p>
-    <w:p>
-      <w:pPr>
-        <w:jc w:val="both"/>
-        <w:rPr>
-          <w:lang w:val="pt-PT"/>
-        </w:rPr>
-      </w:pPr>
-    </w:p>
-    <w:p>
-      <w:pPr>
-        <w:rPr>
-          <w:lang w:val="pt-PT"/>
-        </w:rPr>
-      </w:pPr>
-    </w:p>
-    <w:p>
-      <w:pPr>
-        <w:rPr>
-          <w:lang w:val="pt-PT"/>
-        </w:rPr>
-      </w:pPr>
-    </w:p>
-    <w:p>
-      <w:pPr>
-        <w:rPr>
-          <w:lang w:val="pt-PT"/>
-        </w:rPr>
-      </w:pPr>
-    </w:p>
-    <w:p>
-      <w:pPr>
-        <w:rPr>
-          <w:lang w:val="pt-PT"/>
-        </w:rPr>
-      </w:pPr>
-    </w:p>
-    <w:p>
-      <w:pPr>
-        <w:rPr>
-          <w:lang w:val="pt-PT"/>
-        </w:rPr>
-      </w:pPr>
-    </w:p>
-    <w:p>
-      <w:pPr>
-        <w:rPr>
-          <w:lang w:val="pt-PT"/>
-        </w:rPr>
-      </w:pPr>
+        <w:t>Nota</w:t>
+      </w:r>
       <w:bookmarkStart w:id="0" w:name="_GoBack"/>
       <w:bookmarkEnd w:id="0"/>
-    </w:p>
-    <w:p>
-      <w:pPr>
-        <w:rPr>
-          <w:lang w:val="pt-PT"/>
-        </w:rPr>
-      </w:pPr>
-    </w:p>
-    <w:p>
-      <w:pPr>
+      <w:r>
         <w:rPr>
           <w:color w:val="FF0000"/>
           <w:lang w:val="pt-PT"/>
         </w:rPr>
-      </w:pPr>
-      <w:r>
-        <w:rPr>
-          <w:color w:val="FF0000"/>
-          <w:lang w:val="pt-PT"/>
-        </w:rPr>
-        <w:t>Nota</w:t>
-      </w:r>
-      <w:r>
-        <w:rPr>
-          <w:color w:val="FF0000"/>
-          <w:lang w:val="pt-PT"/>
-        </w:rPr>
-        <w:t>_1 para colegas: vão haver paginas diferenciadas para:</w:t>
+        <w:t xml:space="preserve"> para colegas: vão haver paginas diferenciadas para:</w:t>
       </w:r>
     </w:p>
     <w:p>
@@ -8078,20 +8097,57 @@
           <w:color w:val="FF0000"/>
           <w:lang w:val="pt-PT"/>
         </w:rPr>
-        <w:t>Trilho CRUD (no meu caso ser</w:t>
+        <w:t xml:space="preserve">Trilho CRUD  - </w:t>
       </w:r>
       <w:r>
         <w:rPr>
           <w:color w:val="FF0000"/>
           <w:lang w:val="pt-PT"/>
         </w:rPr>
-        <w:t xml:space="preserve">ão as pag.s </w:t>
+        <w:t>no meu caso ser</w:t>
       </w:r>
       <w:r>
         <w:rPr>
           <w:color w:val="FF0000"/>
           <w:lang w:val="pt-PT"/>
         </w:rPr>
+        <w:t>ão as pag.s</w:t>
+      </w:r>
+      <w:r>
+        <w:rPr>
+          <w:color w:val="FF0000"/>
+          <w:lang w:val="pt-PT"/>
+        </w:rPr>
+        <w:t>:</w:t>
+      </w:r>
+      <w:r>
+        <w:rPr>
+          <w:color w:val="FF0000"/>
+          <w:lang w:val="pt-PT"/>
+        </w:rPr>
+        <w:t xml:space="preserve"> </w:t>
+      </w:r>
+    </w:p>
+    <w:p>
+      <w:pPr>
+        <w:ind w:left="1440"/>
+        <w:rPr>
+          <w:color w:val="FF0000"/>
+          <w:lang w:val="pt-PT"/>
+        </w:rPr>
+      </w:pPr>
+      <w:r>
+        <w:rPr>
+          <w:color w:val="FF0000"/>
+          <w:lang w:val="pt-PT"/>
+        </w:rPr>
+        <w:t>.</w:t>
+      </w:r>
+      <w:r>
+        <w:rPr>
+          <w:color w:val="FF0000"/>
+          <w:lang w:val="pt-PT"/>
+        </w:rPr>
         <w:t>Trilho</w:t>
       </w:r>
       <w:r>
@@ -8106,21 +8162,44 @@
           <w:color w:val="FF0000"/>
           <w:lang w:val="pt-PT"/>
         </w:rPr>
-        <w:t xml:space="preserve"> + </w:t>
+        <w:t>: onde vejo</w:t>
       </w:r>
       <w:r>
         <w:rPr>
           <w:color w:val="FF0000"/>
           <w:lang w:val="pt-PT"/>
         </w:rPr>
-        <w:t xml:space="preserve">pag. Editar Trilhos </w:t>
+        <w:t xml:space="preserve"> uma tabela com</w:t>
       </w:r>
       <w:r>
         <w:rPr>
           <w:color w:val="FF0000"/>
           <w:lang w:val="pt-PT"/>
         </w:rPr>
-        <w:t>)</w:t>
+        <w:t xml:space="preserve"> todos os trilhos</w:t>
+      </w:r>
+      <w:r>
+        <w:rPr>
+          <w:color w:val="FF0000"/>
+          <w:lang w:val="pt-PT"/>
+        </w:rPr>
+        <w:t xml:space="preserve"> + botões criar, alterar e apagar     trilho</w:t>
+      </w:r>
+    </w:p>
+    <w:p>
+      <w:pPr>
+        <w:ind w:left="1440"/>
+        <w:rPr>
+          <w:color w:val="FF0000"/>
+          <w:lang w:val="pt-PT"/>
+        </w:rPr>
+      </w:pPr>
+      <w:r>
+        <w:rPr>
+          <w:color w:val="FF0000"/>
+          <w:lang w:val="pt-PT"/>
+        </w:rPr>
+        <w:t>.Formulario Trilhos: onde vejo os campos para criar ou alterar trilho + botão submeter</w:t>
       </w:r>
     </w:p>
     <w:p>
@@ -8161,18 +8240,26 @@
         </w:rPr>
         <w:t xml:space="preserve"> </w:t>
       </w:r>
-    </w:p>
-    <w:p>
-      <w:pPr>
-        <w:rPr>
-          <w:lang w:val="pt-PT"/>
-        </w:rPr>
-      </w:pPr>
       <w:r>
         <w:rPr>
           <w:color w:val="FF0000"/>
           <w:lang w:val="pt-PT"/>
         </w:rPr>
+        <w:t>CRUD</w:t>
+      </w:r>
+    </w:p>
+    <w:p>
+      <w:pPr>
+        <w:rPr>
+          <w:lang w:val="pt-PT"/>
+        </w:rPr>
+      </w:pPr>
+      <w:r>
+        <w:rPr>
+          <w:color w:val="FF0000"/>
+          <w:lang w:val="pt-PT"/>
+        </w:rPr>
+        <w:lastRenderedPageBreak/>
         <w:t>Usem as descrições que fiz como referencia para os vossos casos se acharem que ajuda.</w:t>
       </w:r>
     </w:p>
@@ -9018,6 +9105,7 @@
   <w:style w:type="character" w:default="1" w:styleId="Tipodeletrapredefinidodopargrafo">
     <w:name w:val="Default Paragraph Font"/>
     <w:uiPriority w:val="1"/>
+    <w:semiHidden/>
     <w:unhideWhenUsed/>
   </w:style>
   <w:style w:type="table" w:default="1" w:styleId="Tabelanormal">
@@ -9475,7 +9563,7 @@
 </file>
 
 <file path=customXml/itemProps1.xml><?xml version="1.0" encoding="utf-8"?>
-<ds:datastoreItem xmlns:ds="http://schemas.openxmlformats.org/officeDocument/2006/customXml" ds:itemID="{07E6C736-AE9B-4D32-B99B-90A5A104D8A1}">
+<ds:datastoreItem xmlns:ds="http://schemas.openxmlformats.org/officeDocument/2006/customXml" ds:itemID="{B0057B2A-0D75-43E3-BF8F-E8C6B3AECE96}">
   <ds:schemaRefs>
     <ds:schemaRef ds:uri="http://schemas.openxmlformats.org/officeDocument/2006/bibliography"/>
   </ds:schemaRefs>

</xml_diff>

<commit_message>
Eng. soft.2 Atualização do ficheiro
.Tempo: 0h
</commit_message>
<xml_diff>
--- a/doc/Eng. Soft 2/Nuno Galinho/trails4health_relatorio.docx
+++ b/doc/Eng. Soft 2/Nuno Galinho/trails4health_relatorio.docx
@@ -177,13 +177,31 @@
           <w:lang w:val="pt-PT"/>
         </w:rPr>
       </w:pPr>
+      <w:proofErr w:type="spellStart"/>
       <w:r>
         <w:rPr>
           <w:sz w:val="32"/>
           <w:lang w:val="pt-PT"/>
         </w:rPr>
-        <w:t>Trails 4 Health</w:t>
-      </w:r>
+        <w:t>Trails</w:t>
+      </w:r>
+      <w:proofErr w:type="spellEnd"/>
+      <w:r>
+        <w:rPr>
+          <w:sz w:val="32"/>
+          <w:lang w:val="pt-PT"/>
+        </w:rPr>
+        <w:t xml:space="preserve"> 4 </w:t>
+      </w:r>
+      <w:proofErr w:type="spellStart"/>
+      <w:r>
+        <w:rPr>
+          <w:sz w:val="32"/>
+          <w:lang w:val="pt-PT"/>
+        </w:rPr>
+        <w:t>Health</w:t>
+      </w:r>
+      <w:proofErr w:type="spellEnd"/>
     </w:p>
     <w:p>
       <w:pPr>
@@ -327,13 +345,23 @@
                                       <w:szCs w:val="24"/>
                                     </w:rPr>
                                   </w:pPr>
+                                  <w:proofErr w:type="spellStart"/>
                                   <w:r>
                                     <w:rPr>
                                       <w:b/>
                                       <w:sz w:val="24"/>
                                       <w:szCs w:val="24"/>
                                     </w:rPr>
-                                    <w:t xml:space="preserve">Curso </w:t>
+                                    <w:t>Curso</w:t>
+                                  </w:r>
+                                  <w:proofErr w:type="spellEnd"/>
+                                  <w:r>
+                                    <w:rPr>
+                                      <w:b/>
+                                      <w:sz w:val="24"/>
+                                      <w:szCs w:val="24"/>
+                                    </w:rPr>
+                                    <w:t xml:space="preserve"> </w:t>
                                   </w:r>
                                 </w:p>
                               </w:tc>
@@ -348,19 +376,111 @@
                                       <w:szCs w:val="24"/>
                                     </w:rPr>
                                   </w:pPr>
+                                  <w:proofErr w:type="spellStart"/>
                                   <w:r>
                                     <w:rPr>
                                       <w:sz w:val="24"/>
                                       <w:szCs w:val="24"/>
                                     </w:rPr>
-                                    <w:t xml:space="preserve">Licenciatura </w:t>
+                                    <w:t>Licenciatura</w:t>
                                   </w:r>
+                                  <w:proofErr w:type="spellEnd"/>
                                   <w:r>
                                     <w:rPr>
                                       <w:sz w:val="24"/>
                                       <w:szCs w:val="24"/>
                                     </w:rPr>
-                                    <w:t>Engenharia Informática</w:t>
+                                    <w:t xml:space="preserve"> </w:t>
+                                  </w:r>
+                                  <w:proofErr w:type="spellStart"/>
+                                  <w:r>
+                                    <w:rPr>
+                                      <w:sz w:val="24"/>
+                                      <w:szCs w:val="24"/>
+                                    </w:rPr>
+                                    <w:t>Engenharia</w:t>
+                                  </w:r>
+                                  <w:proofErr w:type="spellEnd"/>
+                                  <w:r>
+                                    <w:rPr>
+                                      <w:sz w:val="24"/>
+                                      <w:szCs w:val="24"/>
+                                    </w:rPr>
+                                    <w:t xml:space="preserve"> </w:t>
+                                  </w:r>
+                                  <w:proofErr w:type="spellStart"/>
+                                  <w:r>
+                                    <w:rPr>
+                                      <w:sz w:val="24"/>
+                                      <w:szCs w:val="24"/>
+                                    </w:rPr>
+                                    <w:t>Informática</w:t>
+                                  </w:r>
+                                  <w:proofErr w:type="spellEnd"/>
+                                </w:p>
+                              </w:tc>
+                            </w:tr>
+                            <w:tr>
+                              <w:tc>
+                                <w:tcPr>
+                                  <w:tcW w:w="3794" w:type="dxa"/>
+                                  <w:shd w:val="clear" w:color="auto" w:fill="D9D9D9"/>
+                                </w:tcPr>
+                                <w:p>
+                                  <w:pPr>
+                                    <w:jc w:val="right"/>
+                                    <w:rPr>
+                                      <w:b/>
+                                      <w:sz w:val="24"/>
+                                      <w:szCs w:val="24"/>
+                                    </w:rPr>
+                                  </w:pPr>
+                                  <w:proofErr w:type="spellStart"/>
+                                  <w:r>
+                                    <w:rPr>
+                                      <w:b/>
+                                      <w:sz w:val="24"/>
+                                      <w:szCs w:val="24"/>
+                                    </w:rPr>
+                                    <w:t>Unidade</w:t>
+                                  </w:r>
+                                  <w:proofErr w:type="spellEnd"/>
+                                  <w:r>
+                                    <w:rPr>
+                                      <w:b/>
+                                      <w:sz w:val="24"/>
+                                      <w:szCs w:val="24"/>
+                                    </w:rPr>
+                                    <w:t xml:space="preserve"> Curricular</w:t>
+                                  </w:r>
+                                </w:p>
+                              </w:tc>
+                              <w:tc>
+                                <w:tcPr>
+                                  <w:tcW w:w="4352" w:type="dxa"/>
+                                </w:tcPr>
+                                <w:p>
+                                  <w:pPr>
+                                    <w:rPr>
+                                      <w:sz w:val="24"/>
+                                      <w:szCs w:val="24"/>
+                                    </w:rPr>
+                                  </w:pPr>
+                                  <w:proofErr w:type="spellStart"/>
+                                  <w:r>
+                                    <w:rPr>
+                                      <w:sz w:val="24"/>
+                                      <w:szCs w:val="24"/>
+                                    </w:rPr>
+                                    <w:t>Engenharia</w:t>
+                                  </w:r>
+                                  <w:proofErr w:type="spellEnd"/>
+                                  <w:r>
+                                    <w:rPr>
+                                      <w:sz w:val="24"/>
+                                      <w:szCs w:val="24"/>
+                                    </w:rPr>
+                                    <w:t xml:space="preserve"> de Software II</w:t>
                                   </w:r>
                                 </w:p>
                               </w:tc>
@@ -380,59 +500,32 @@
                                       <w:szCs w:val="24"/>
                                     </w:rPr>
                                   </w:pPr>
+                                  <w:proofErr w:type="spellStart"/>
                                   <w:r>
                                     <w:rPr>
                                       <w:b/>
                                       <w:sz w:val="24"/>
                                       <w:szCs w:val="24"/>
                                     </w:rPr>
-                                    <w:t>Unidade Curricular</w:t>
+                                    <w:t>Ano</w:t>
                                   </w:r>
-                                </w:p>
-                              </w:tc>
-                              <w:tc>
-                                <w:tcPr>
-                                  <w:tcW w:w="4352" w:type="dxa"/>
-                                </w:tcPr>
-                                <w:p>
-                                  <w:pPr>
-                                    <w:rPr>
-                                      <w:sz w:val="24"/>
-                                      <w:szCs w:val="24"/>
-                                    </w:rPr>
-                                  </w:pPr>
-                                  <w:r>
-                                    <w:rPr>
-                                      <w:sz w:val="24"/>
-                                      <w:szCs w:val="24"/>
-                                    </w:rPr>
-                                    <w:t>Engenharia de Software II</w:t>
-                                  </w:r>
-                                </w:p>
-                              </w:tc>
-                            </w:tr>
-                            <w:tr>
-                              <w:tc>
-                                <w:tcPr>
-                                  <w:tcW w:w="3794" w:type="dxa"/>
-                                  <w:shd w:val="clear" w:color="auto" w:fill="D9D9D9"/>
-                                </w:tcPr>
-                                <w:p>
-                                  <w:pPr>
-                                    <w:jc w:val="right"/>
-                                    <w:rPr>
-                                      <w:b/>
-                                      <w:sz w:val="24"/>
-                                      <w:szCs w:val="24"/>
-                                    </w:rPr>
-                                  </w:pPr>
+                                  <w:proofErr w:type="spellEnd"/>
                                   <w:r>
                                     <w:rPr>
                                       <w:b/>
                                       <w:sz w:val="24"/>
                                       <w:szCs w:val="24"/>
                                     </w:rPr>
-                                    <w:t>Ano Le</w:t>
+                                    <w:t xml:space="preserve"> </w:t>
+                                  </w:r>
+                                  <w:proofErr w:type="spellStart"/>
+                                  <w:r>
+                                    <w:rPr>
+                                      <w:b/>
+                                      <w:sz w:val="24"/>
+                                      <w:szCs w:val="24"/>
+                                    </w:rPr>
+                                    <w:t>Le</w:t>
                                   </w:r>
                                   <w:r>
                                     <w:rPr>
@@ -450,6 +543,7 @@
                                     </w:rPr>
                                     <w:t>tivo</w:t>
                                   </w:r>
+                                  <w:proofErr w:type="spellEnd"/>
                                 </w:p>
                               </w:tc>
                               <w:tc>
@@ -488,6 +582,7 @@
                                       <w:szCs w:val="24"/>
                                     </w:rPr>
                                   </w:pPr>
+                                  <w:proofErr w:type="spellStart"/>
                                   <w:r>
                                     <w:rPr>
                                       <w:b/>
@@ -496,6 +591,7 @@
                                     </w:rPr>
                                     <w:t>Docente</w:t>
                                   </w:r>
+                                  <w:proofErr w:type="spellEnd"/>
                                 </w:p>
                               </w:tc>
                               <w:tc>
@@ -514,8 +610,17 @@
                                       <w:sz w:val="24"/>
                                       <w:szCs w:val="24"/>
                                     </w:rPr>
-                                    <w:t>Maria Clara Silveira</w:t>
+                                    <w:t xml:space="preserve">Maria Clara </w:t>
                                   </w:r>
+                                  <w:proofErr w:type="spellStart"/>
+                                  <w:r>
+                                    <w:rPr>
+                                      <w:sz w:val="24"/>
+                                      <w:szCs w:val="24"/>
+                                    </w:rPr>
+                                    <w:t>Silveira</w:t>
+                                  </w:r>
+                                  <w:proofErr w:type="spellEnd"/>
                                 </w:p>
                               </w:tc>
                             </w:tr>
@@ -534,21 +639,50 @@
                                       <w:szCs w:val="24"/>
                                     </w:rPr>
                                   </w:pPr>
+                                  <w:proofErr w:type="spellStart"/>
                                   <w:r>
                                     <w:rPr>
                                       <w:b/>
                                       <w:sz w:val="24"/>
                                       <w:szCs w:val="24"/>
                                     </w:rPr>
-                                    <w:t xml:space="preserve">Coordenador da </w:t>
+                                    <w:t>Coordenador</w:t>
                                   </w:r>
+                                  <w:proofErr w:type="spellEnd"/>
                                   <w:r>
                                     <w:rPr>
                                       <w:b/>
                                       <w:sz w:val="24"/>
                                       <w:szCs w:val="24"/>
                                     </w:rPr>
-                                    <w:t>Área D</w:t>
+                                    <w:t xml:space="preserve"> da </w:t>
+                                  </w:r>
+                                  <w:proofErr w:type="spellStart"/>
+                                  <w:r>
+                                    <w:rPr>
+                                      <w:b/>
+                                      <w:sz w:val="24"/>
+                                      <w:szCs w:val="24"/>
+                                    </w:rPr>
+                                    <w:t>Área</w:t>
+                                  </w:r>
+                                  <w:proofErr w:type="spellEnd"/>
+                                  <w:r>
+                                    <w:rPr>
+                                      <w:b/>
+                                      <w:sz w:val="24"/>
+                                      <w:szCs w:val="24"/>
+                                    </w:rPr>
+                                    <w:t xml:space="preserve"> </w:t>
+                                  </w:r>
+                                  <w:proofErr w:type="spellStart"/>
+                                  <w:r>
+                                    <w:rPr>
+                                      <w:b/>
+                                      <w:sz w:val="24"/>
+                                      <w:szCs w:val="24"/>
+                                    </w:rPr>
+                                    <w:t>D</w:t>
                                   </w:r>
                                   <w:r>
                                     <w:rPr>
@@ -558,6 +692,7 @@
                                     </w:rPr>
                                     <w:t>isciplinar</w:t>
                                   </w:r>
+                                  <w:proofErr w:type="spellEnd"/>
                                 </w:p>
                               </w:tc>
                               <w:tc>
@@ -663,6 +798,7 @@
                                       <w:szCs w:val="24"/>
                                     </w:rPr>
                                   </w:pPr>
+                                  <w:proofErr w:type="spellStart"/>
                                   <w:r>
                                     <w:rPr>
                                       <w:b/>
@@ -671,6 +807,7 @@
                                     </w:rPr>
                                     <w:t>Alunos</w:t>
                                   </w:r>
+                                  <w:proofErr w:type="spellEnd"/>
                                 </w:p>
                               </w:tc>
                               <w:tc>
@@ -962,13 +1099,23 @@
                                 <w:szCs w:val="24"/>
                               </w:rPr>
                             </w:pPr>
+                            <w:proofErr w:type="spellStart"/>
                             <w:r>
                               <w:rPr>
                                 <w:b/>
                                 <w:sz w:val="24"/>
                                 <w:szCs w:val="24"/>
                               </w:rPr>
-                              <w:t xml:space="preserve">Curso </w:t>
+                              <w:t>Curso</w:t>
+                            </w:r>
+                            <w:proofErr w:type="spellEnd"/>
+                            <w:r>
+                              <w:rPr>
+                                <w:b/>
+                                <w:sz w:val="24"/>
+                                <w:szCs w:val="24"/>
+                              </w:rPr>
+                              <w:t xml:space="preserve"> </w:t>
                             </w:r>
                           </w:p>
                         </w:tc>
@@ -983,19 +1130,111 @@
                                 <w:szCs w:val="24"/>
                               </w:rPr>
                             </w:pPr>
+                            <w:proofErr w:type="spellStart"/>
                             <w:r>
                               <w:rPr>
                                 <w:sz w:val="24"/>
                                 <w:szCs w:val="24"/>
                               </w:rPr>
-                              <w:t xml:space="preserve">Licenciatura </w:t>
+                              <w:t>Licenciatura</w:t>
                             </w:r>
+                            <w:proofErr w:type="spellEnd"/>
                             <w:r>
                               <w:rPr>
                                 <w:sz w:val="24"/>
                                 <w:szCs w:val="24"/>
                               </w:rPr>
-                              <w:t>Engenharia Informática</w:t>
+                              <w:t xml:space="preserve"> </w:t>
+                            </w:r>
+                            <w:proofErr w:type="spellStart"/>
+                            <w:r>
+                              <w:rPr>
+                                <w:sz w:val="24"/>
+                                <w:szCs w:val="24"/>
+                              </w:rPr>
+                              <w:t>Engenharia</w:t>
+                            </w:r>
+                            <w:proofErr w:type="spellEnd"/>
+                            <w:r>
+                              <w:rPr>
+                                <w:sz w:val="24"/>
+                                <w:szCs w:val="24"/>
+                              </w:rPr>
+                              <w:t xml:space="preserve"> </w:t>
+                            </w:r>
+                            <w:proofErr w:type="spellStart"/>
+                            <w:r>
+                              <w:rPr>
+                                <w:sz w:val="24"/>
+                                <w:szCs w:val="24"/>
+                              </w:rPr>
+                              <w:t>Informática</w:t>
+                            </w:r>
+                            <w:proofErr w:type="spellEnd"/>
+                          </w:p>
+                        </w:tc>
+                      </w:tr>
+                      <w:tr>
+                        <w:tc>
+                          <w:tcPr>
+                            <w:tcW w:w="3794" w:type="dxa"/>
+                            <w:shd w:val="clear" w:color="auto" w:fill="D9D9D9"/>
+                          </w:tcPr>
+                          <w:p>
+                            <w:pPr>
+                              <w:jc w:val="right"/>
+                              <w:rPr>
+                                <w:b/>
+                                <w:sz w:val="24"/>
+                                <w:szCs w:val="24"/>
+                              </w:rPr>
+                            </w:pPr>
+                            <w:proofErr w:type="spellStart"/>
+                            <w:r>
+                              <w:rPr>
+                                <w:b/>
+                                <w:sz w:val="24"/>
+                                <w:szCs w:val="24"/>
+                              </w:rPr>
+                              <w:t>Unidade</w:t>
+                            </w:r>
+                            <w:proofErr w:type="spellEnd"/>
+                            <w:r>
+                              <w:rPr>
+                                <w:b/>
+                                <w:sz w:val="24"/>
+                                <w:szCs w:val="24"/>
+                              </w:rPr>
+                              <w:t xml:space="preserve"> Curricular</w:t>
+                            </w:r>
+                          </w:p>
+                        </w:tc>
+                        <w:tc>
+                          <w:tcPr>
+                            <w:tcW w:w="4352" w:type="dxa"/>
+                          </w:tcPr>
+                          <w:p>
+                            <w:pPr>
+                              <w:rPr>
+                                <w:sz w:val="24"/>
+                                <w:szCs w:val="24"/>
+                              </w:rPr>
+                            </w:pPr>
+                            <w:proofErr w:type="spellStart"/>
+                            <w:r>
+                              <w:rPr>
+                                <w:sz w:val="24"/>
+                                <w:szCs w:val="24"/>
+                              </w:rPr>
+                              <w:t>Engenharia</w:t>
+                            </w:r>
+                            <w:proofErr w:type="spellEnd"/>
+                            <w:r>
+                              <w:rPr>
+                                <w:sz w:val="24"/>
+                                <w:szCs w:val="24"/>
+                              </w:rPr>
+                              <w:t xml:space="preserve"> de Software II</w:t>
                             </w:r>
                           </w:p>
                         </w:tc>
@@ -1015,59 +1254,32 @@
                                 <w:szCs w:val="24"/>
                               </w:rPr>
                             </w:pPr>
+                            <w:proofErr w:type="spellStart"/>
                             <w:r>
                               <w:rPr>
                                 <w:b/>
                                 <w:sz w:val="24"/>
                                 <w:szCs w:val="24"/>
                               </w:rPr>
-                              <w:t>Unidade Curricular</w:t>
+                              <w:t>Ano</w:t>
                             </w:r>
-                          </w:p>
-                        </w:tc>
-                        <w:tc>
-                          <w:tcPr>
-                            <w:tcW w:w="4352" w:type="dxa"/>
-                          </w:tcPr>
-                          <w:p>
-                            <w:pPr>
-                              <w:rPr>
-                                <w:sz w:val="24"/>
-                                <w:szCs w:val="24"/>
-                              </w:rPr>
-                            </w:pPr>
-                            <w:r>
-                              <w:rPr>
-                                <w:sz w:val="24"/>
-                                <w:szCs w:val="24"/>
-                              </w:rPr>
-                              <w:t>Engenharia de Software II</w:t>
-                            </w:r>
-                          </w:p>
-                        </w:tc>
-                      </w:tr>
-                      <w:tr>
-                        <w:tc>
-                          <w:tcPr>
-                            <w:tcW w:w="3794" w:type="dxa"/>
-                            <w:shd w:val="clear" w:color="auto" w:fill="D9D9D9"/>
-                          </w:tcPr>
-                          <w:p>
-                            <w:pPr>
-                              <w:jc w:val="right"/>
-                              <w:rPr>
-                                <w:b/>
-                                <w:sz w:val="24"/>
-                                <w:szCs w:val="24"/>
-                              </w:rPr>
-                            </w:pPr>
+                            <w:proofErr w:type="spellEnd"/>
                             <w:r>
                               <w:rPr>
                                 <w:b/>
                                 <w:sz w:val="24"/>
                                 <w:szCs w:val="24"/>
                               </w:rPr>
-                              <w:t>Ano Le</w:t>
+                              <w:t xml:space="preserve"> </w:t>
+                            </w:r>
+                            <w:proofErr w:type="spellStart"/>
+                            <w:r>
+                              <w:rPr>
+                                <w:b/>
+                                <w:sz w:val="24"/>
+                                <w:szCs w:val="24"/>
+                              </w:rPr>
+                              <w:t>Le</w:t>
                             </w:r>
                             <w:r>
                               <w:rPr>
@@ -1085,6 +1297,7 @@
                               </w:rPr>
                               <w:t>tivo</w:t>
                             </w:r>
+                            <w:proofErr w:type="spellEnd"/>
                           </w:p>
                         </w:tc>
                         <w:tc>
@@ -1123,6 +1336,7 @@
                                 <w:szCs w:val="24"/>
                               </w:rPr>
                             </w:pPr>
+                            <w:proofErr w:type="spellStart"/>
                             <w:r>
                               <w:rPr>
                                 <w:b/>
@@ -1131,6 +1345,7 @@
                               </w:rPr>
                               <w:t>Docente</w:t>
                             </w:r>
+                            <w:proofErr w:type="spellEnd"/>
                           </w:p>
                         </w:tc>
                         <w:tc>
@@ -1149,8 +1364,17 @@
                                 <w:sz w:val="24"/>
                                 <w:szCs w:val="24"/>
                               </w:rPr>
-                              <w:t>Maria Clara Silveira</w:t>
+                              <w:t xml:space="preserve">Maria Clara </w:t>
                             </w:r>
+                            <w:proofErr w:type="spellStart"/>
+                            <w:r>
+                              <w:rPr>
+                                <w:sz w:val="24"/>
+                                <w:szCs w:val="24"/>
+                              </w:rPr>
+                              <w:t>Silveira</w:t>
+                            </w:r>
+                            <w:proofErr w:type="spellEnd"/>
                           </w:p>
                         </w:tc>
                       </w:tr>
@@ -1169,21 +1393,50 @@
                                 <w:szCs w:val="24"/>
                               </w:rPr>
                             </w:pPr>
+                            <w:proofErr w:type="spellStart"/>
                             <w:r>
                               <w:rPr>
                                 <w:b/>
                                 <w:sz w:val="24"/>
                                 <w:szCs w:val="24"/>
                               </w:rPr>
-                              <w:t xml:space="preserve">Coordenador da </w:t>
+                              <w:t>Coordenador</w:t>
                             </w:r>
+                            <w:proofErr w:type="spellEnd"/>
                             <w:r>
                               <w:rPr>
                                 <w:b/>
                                 <w:sz w:val="24"/>
                                 <w:szCs w:val="24"/>
                               </w:rPr>
-                              <w:t>Área D</w:t>
+                              <w:t xml:space="preserve"> da </w:t>
+                            </w:r>
+                            <w:proofErr w:type="spellStart"/>
+                            <w:r>
+                              <w:rPr>
+                                <w:b/>
+                                <w:sz w:val="24"/>
+                                <w:szCs w:val="24"/>
+                              </w:rPr>
+                              <w:t>Área</w:t>
+                            </w:r>
+                            <w:proofErr w:type="spellEnd"/>
+                            <w:r>
+                              <w:rPr>
+                                <w:b/>
+                                <w:sz w:val="24"/>
+                                <w:szCs w:val="24"/>
+                              </w:rPr>
+                              <w:t xml:space="preserve"> </w:t>
+                            </w:r>
+                            <w:proofErr w:type="spellStart"/>
+                            <w:r>
+                              <w:rPr>
+                                <w:b/>
+                                <w:sz w:val="24"/>
+                                <w:szCs w:val="24"/>
+                              </w:rPr>
+                              <w:t>D</w:t>
                             </w:r>
                             <w:r>
                               <w:rPr>
@@ -1193,6 +1446,7 @@
                               </w:rPr>
                               <w:t>isciplinar</w:t>
                             </w:r>
+                            <w:proofErr w:type="spellEnd"/>
                           </w:p>
                         </w:tc>
                         <w:tc>
@@ -1298,6 +1552,7 @@
                                 <w:szCs w:val="24"/>
                               </w:rPr>
                             </w:pPr>
+                            <w:proofErr w:type="spellStart"/>
                             <w:r>
                               <w:rPr>
                                 <w:b/>
@@ -1306,6 +1561,7 @@
                               </w:rPr>
                               <w:t>Alunos</w:t>
                             </w:r>
+                            <w:proofErr w:type="spellEnd"/>
                           </w:p>
                         </w:tc>
                         <w:tc>
@@ -2128,12 +2384,14 @@
                 <w:lang w:val="pt-PT"/>
               </w:rPr>
             </w:pPr>
+            <w:proofErr w:type="spellStart"/>
             <w:r>
               <w:rPr>
                 <w:lang w:val="pt-PT"/>
               </w:rPr>
               <w:t>Projecto</w:t>
             </w:r>
+            <w:proofErr w:type="spellEnd"/>
           </w:p>
         </w:tc>
         <w:tc>
@@ -3245,7 +3503,21 @@
         <w:rPr>
           <w:lang w:val="pt-PT"/>
         </w:rPr>
-        <w:t>Caracterização do Percuro:</w:t>
+        <w:t xml:space="preserve">Caracterização do </w:t>
+      </w:r>
+      <w:proofErr w:type="spellStart"/>
+      <w:r>
+        <w:rPr>
+          <w:lang w:val="pt-PT"/>
+        </w:rPr>
+        <w:t>Percuro</w:t>
+      </w:r>
+      <w:proofErr w:type="spellEnd"/>
+      <w:r>
+        <w:rPr>
+          <w:lang w:val="pt-PT"/>
+        </w:rPr>
+        <w:t>:</w:t>
       </w:r>
     </w:p>
     <w:p>
@@ -3839,7 +4111,7 @@
         <w:rPr>
           <w:lang w:val="pt-PT"/>
         </w:rPr>
-        <w:t>selecciona</w:t>
+        <w:t>seleciona</w:t>
       </w:r>
       <w:r>
         <w:rPr>
@@ -3923,19 +4195,19 @@
         <w:rPr>
           <w:lang w:val="pt-PT"/>
         </w:rPr>
-        <w:t>istema a</w:t>
-      </w:r>
-      <w:r>
-        <w:rPr>
-          <w:lang w:val="pt-PT"/>
-        </w:rPr>
-        <w:t>c</w:t>
-      </w:r>
-      <w:r>
-        <w:rPr>
-          <w:lang w:val="pt-PT"/>
-        </w:rPr>
-        <w:t xml:space="preserve">tiva o </w:t>
+        <w:t xml:space="preserve">istema </w:t>
+      </w:r>
+      <w:r>
+        <w:rPr>
+          <w:lang w:val="pt-PT"/>
+        </w:rPr>
+        <w:t>ativa</w:t>
+      </w:r>
+      <w:r>
+        <w:rPr>
+          <w:lang w:val="pt-PT"/>
+        </w:rPr>
+        <w:t xml:space="preserve"> o </w:t>
       </w:r>
       <w:r>
         <w:rPr>
@@ -4123,6 +4395,7 @@
         </w:rPr>
         <w:t xml:space="preserve">ntraremos em contacto consigo por </w:t>
       </w:r>
+      <w:proofErr w:type="gramStart"/>
       <w:r>
         <w:rPr>
           <w:i/>
@@ -4130,6 +4403,7 @@
         </w:rPr>
         <w:t>email</w:t>
       </w:r>
+      <w:proofErr w:type="gramEnd"/>
       <w:r>
         <w:rPr>
           <w:lang w:val="pt-PT"/>
@@ -4224,7 +4498,21 @@
         <w:rPr>
           <w:lang w:val="pt-PT"/>
         </w:rPr>
-        <w:t xml:space="preserve"> uma mensagem por email para o turista "O que podemos melhorar?".</w:t>
+        <w:t xml:space="preserve"> uma mensagem por </w:t>
+      </w:r>
+      <w:proofErr w:type="gramStart"/>
+      <w:r>
+        <w:rPr>
+          <w:lang w:val="pt-PT"/>
+        </w:rPr>
+        <w:t>email</w:t>
+      </w:r>
+      <w:proofErr w:type="gramEnd"/>
+      <w:r>
+        <w:rPr>
+          <w:lang w:val="pt-PT"/>
+        </w:rPr>
+        <w:t xml:space="preserve"> para o turista "O que podemos melhorar?".</w:t>
       </w:r>
     </w:p>
     <w:p>
@@ -4308,7 +4596,19 @@
         <w:rPr>
           <w:lang w:val="pt-PT"/>
         </w:rPr>
-        <w:t xml:space="preserve"> O turista efectua um</w:t>
+        <w:t xml:space="preserve"> O turista </w:t>
+      </w:r>
+      <w:r>
+        <w:rPr>
+          <w:lang w:val="pt-PT"/>
+        </w:rPr>
+        <w:t>efetua</w:t>
+      </w:r>
+      <w:r>
+        <w:rPr>
+          <w:lang w:val="pt-PT"/>
+        </w:rPr>
+        <w:t xml:space="preserve"> um</w:t>
       </w:r>
       <w:r>
         <w:rPr>
@@ -4605,7 +4905,19 @@
         <w:rPr>
           <w:lang w:val="pt-PT"/>
         </w:rPr>
-        <w:t>8) O sistema confirma a que o pagamento e a reserva foram efectuadas com sucesso.</w:t>
+        <w:t xml:space="preserve">8) O sistema confirma a que o pagamento e a reserva foram </w:t>
+      </w:r>
+      <w:r>
+        <w:rPr>
+          <w:lang w:val="pt-PT"/>
+        </w:rPr>
+        <w:t>efetuadas</w:t>
+      </w:r>
+      <w:r>
+        <w:rPr>
+          <w:lang w:val="pt-PT"/>
+        </w:rPr>
+        <w:t xml:space="preserve"> com sucesso.</w:t>
       </w:r>
     </w:p>
     <w:p>
@@ -4752,25 +5064,31 @@
         <w:rPr>
           <w:lang w:val="pt-PT"/>
         </w:rPr>
-        <w:t>e o turista não sele</w:t>
-      </w:r>
-      <w:r>
-        <w:rPr>
-          <w:lang w:val="pt-PT"/>
-        </w:rPr>
-        <w:t>c</w:t>
-      </w:r>
-      <w:r>
-        <w:rPr>
-          <w:lang w:val="pt-PT"/>
-        </w:rPr>
-        <w:t>cionar o meio de pagamento o sistema não a</w:t>
-      </w:r>
-      <w:r>
-        <w:rPr>
-          <w:lang w:val="pt-PT"/>
-        </w:rPr>
-        <w:t>ctiva o botão "Avançar"</w:t>
+        <w:t xml:space="preserve">e o turista não </w:t>
+      </w:r>
+      <w:r>
+        <w:rPr>
+          <w:lang w:val="pt-PT"/>
+        </w:rPr>
+        <w:t>selecionar</w:t>
+      </w:r>
+      <w:r>
+        <w:rPr>
+          <w:lang w:val="pt-PT"/>
+        </w:rPr>
+        <w:t xml:space="preserve"> o meio de pagamento o sistema não </w:t>
+      </w:r>
+      <w:r>
+        <w:rPr>
+          <w:lang w:val="pt-PT"/>
+        </w:rPr>
+        <w:t>ativa</w:t>
+      </w:r>
+      <w:r>
+        <w:rPr>
+          <w:lang w:val="pt-PT"/>
+        </w:rPr>
+        <w:t xml:space="preserve"> o botão "Avançar"</w:t>
       </w:r>
       <w:r>
         <w:rPr>
@@ -4802,19 +5120,19 @@
         <w:rPr>
           <w:lang w:val="pt-PT"/>
         </w:rPr>
-        <w:t>e o turista não efe</w:t>
-      </w:r>
-      <w:r>
-        <w:rPr>
-          <w:lang w:val="pt-PT"/>
-        </w:rPr>
-        <w:t>c</w:t>
-      </w:r>
-      <w:r>
-        <w:rPr>
-          <w:lang w:val="pt-PT"/>
-        </w:rPr>
-        <w:t>tuar o pagamento</w:t>
+        <w:t xml:space="preserve">e o turista não </w:t>
+      </w:r>
+      <w:r>
+        <w:rPr>
+          <w:lang w:val="pt-PT"/>
+        </w:rPr>
+        <w:t>efetuar</w:t>
+      </w:r>
+      <w:r>
+        <w:rPr>
+          <w:lang w:val="pt-PT"/>
+        </w:rPr>
+        <w:t xml:space="preserve"> o pagamento</w:t>
       </w:r>
       <w:r>
         <w:rPr>
@@ -4882,7 +5200,13 @@
         <w:rPr>
           <w:lang w:val="pt-PT"/>
         </w:rPr>
-        <w:t>"Erro ao efectuar</w:t>
+        <w:t xml:space="preserve">"Erro ao </w:t>
+      </w:r>
+      <w:r>
+        <w:rPr>
+          <w:lang w:val="pt-PT"/>
+        </w:rPr>
+        <w:t>efetuar</w:t>
       </w:r>
       <w:r>
         <w:rPr>
@@ -4944,6 +5268,7 @@
         </w:rPr>
         <w:t xml:space="preserve"> O sistema envia para o </w:t>
       </w:r>
+      <w:proofErr w:type="gramStart"/>
       <w:r>
         <w:rPr>
           <w:i/>
@@ -4951,6 +5276,7 @@
         </w:rPr>
         <w:t>email</w:t>
       </w:r>
+      <w:proofErr w:type="gramEnd"/>
       <w:r>
         <w:rPr>
           <w:lang w:val="pt-PT"/>
@@ -4967,7 +5293,13 @@
         <w:rPr>
           <w:lang w:val="pt-PT"/>
         </w:rPr>
-        <w:t>a factura</w:t>
+        <w:t xml:space="preserve">a </w:t>
+      </w:r>
+      <w:r>
+        <w:rPr>
+          <w:lang w:val="pt-PT"/>
+        </w:rPr>
+        <w:t>fatura</w:t>
       </w:r>
       <w:r>
         <w:rPr>
@@ -5135,6 +5467,7 @@
         </w:rPr>
         <w:t xml:space="preserve">acede o </w:t>
       </w:r>
+      <w:proofErr w:type="gramStart"/>
       <w:r>
         <w:rPr>
           <w:i/>
@@ -5142,6 +5475,7 @@
         </w:rPr>
         <w:t>site</w:t>
       </w:r>
+      <w:proofErr w:type="gramEnd"/>
       <w:r>
         <w:rPr>
           <w:lang w:val="pt-PT"/>
@@ -5250,11 +5584,19 @@
         </w:rPr>
         <w:t xml:space="preserve">istema </w:t>
       </w:r>
-      <w:r>
-        <w:rPr>
-          <w:lang w:val="pt-PT"/>
-        </w:rPr>
-        <w:t>activa o botão "Submeter".</w:t>
+      <w:proofErr w:type="spellStart"/>
+      <w:r>
+        <w:rPr>
+          <w:lang w:val="pt-PT"/>
+        </w:rPr>
+        <w:t>activa</w:t>
+      </w:r>
+      <w:proofErr w:type="spellEnd"/>
+      <w:r>
+        <w:rPr>
+          <w:lang w:val="pt-PT"/>
+        </w:rPr>
+        <w:t xml:space="preserve"> o botão "Submeter".</w:t>
       </w:r>
     </w:p>
     <w:p>
@@ -5284,6 +5626,7 @@
         </w:rPr>
         <w:t xml:space="preserve">6) O sistema envia automaticamente para o </w:t>
       </w:r>
+      <w:proofErr w:type="gramStart"/>
       <w:r>
         <w:rPr>
           <w:i/>
@@ -5291,6 +5634,7 @@
         </w:rPr>
         <w:t>email</w:t>
       </w:r>
+      <w:proofErr w:type="gramEnd"/>
       <w:r>
         <w:rPr>
           <w:lang w:val="pt-PT"/>
@@ -5338,6 +5682,7 @@
         </w:rPr>
         <w:t xml:space="preserve">) O turista entra no seu </w:t>
       </w:r>
+      <w:proofErr w:type="gramStart"/>
       <w:r>
         <w:rPr>
           <w:i/>
@@ -5345,6 +5690,7 @@
         </w:rPr>
         <w:t>email</w:t>
       </w:r>
+      <w:proofErr w:type="gramEnd"/>
       <w:r>
         <w:rPr>
           <w:lang w:val="pt-PT"/>
@@ -5449,7 +5795,21 @@
         <w:rPr>
           <w:lang w:val="pt-PT"/>
         </w:rPr>
-        <w:t>, número de telefone, etc), o sistema realça os campos inválidos.</w:t>
+        <w:t xml:space="preserve">, número de telefone, </w:t>
+      </w:r>
+      <w:proofErr w:type="spellStart"/>
+      <w:r>
+        <w:rPr>
+          <w:lang w:val="pt-PT"/>
+        </w:rPr>
+        <w:t>etc</w:t>
+      </w:r>
+      <w:proofErr w:type="spellEnd"/>
+      <w:r>
+        <w:rPr>
+          <w:lang w:val="pt-PT"/>
+        </w:rPr>
+        <w:t>), o sistema realça os campos inválidos.</w:t>
       </w:r>
     </w:p>
     <w:p>
@@ -5545,7 +5905,21 @@
         <w:rPr>
           <w:lang w:val="pt-PT"/>
         </w:rPr>
-        <w:t xml:space="preserve"> de confirmação e  autenticação do turista.</w:t>
+        <w:t xml:space="preserve"> de confirmação </w:t>
+      </w:r>
+      <w:proofErr w:type="gramStart"/>
+      <w:r>
+        <w:rPr>
+          <w:lang w:val="pt-PT"/>
+        </w:rPr>
+        <w:t>e  autenticação</w:t>
+      </w:r>
+      <w:proofErr w:type="gramEnd"/>
+      <w:r>
+        <w:rPr>
+          <w:lang w:val="pt-PT"/>
+        </w:rPr>
+        <w:t xml:space="preserve"> do turista.</w:t>
       </w:r>
     </w:p>
     <w:p>
@@ -5568,6 +5942,7 @@
         </w:rPr>
         <w:t xml:space="preserve"> O sistema envia para o </w:t>
       </w:r>
+      <w:proofErr w:type="gramStart"/>
       <w:r>
         <w:rPr>
           <w:i/>
@@ -5575,6 +5950,7 @@
         </w:rPr>
         <w:t>email</w:t>
       </w:r>
+      <w:proofErr w:type="gramEnd"/>
       <w:r>
         <w:rPr>
           <w:lang w:val="pt-PT"/>
@@ -5821,13 +6197,7 @@
         <w:rPr>
           <w:lang w:val="pt-PT"/>
         </w:rPr>
-        <w:t xml:space="preserve">3) O Professor/Gestor </w:t>
-      </w:r>
-      <w:r>
-        <w:rPr>
-          <w:lang w:val="pt-PT"/>
-        </w:rPr>
-        <w:t>prime botão Adicionar Trilho.</w:t>
+        <w:t>3) O Professor/Gestor prime botão Adicionar Trilho.</w:t>
       </w:r>
     </w:p>
     <w:p>
@@ -5895,7 +6265,21 @@
         <w:rPr>
           <w:lang w:val="pt-PT"/>
         </w:rPr>
-        <w:t>de input:</w:t>
+        <w:t xml:space="preserve">de </w:t>
+      </w:r>
+      <w:proofErr w:type="gramStart"/>
+      <w:r>
+        <w:rPr>
+          <w:lang w:val="pt-PT"/>
+        </w:rPr>
+        <w:t>input</w:t>
+      </w:r>
+      <w:proofErr w:type="gramEnd"/>
+      <w:r>
+        <w:rPr>
+          <w:lang w:val="pt-PT"/>
+        </w:rPr>
+        <w:t>:</w:t>
       </w:r>
     </w:p>
     <w:p>
@@ -6362,13 +6746,7 @@
         <w:rPr>
           <w:lang w:val="pt-PT"/>
         </w:rPr>
-        <w:t xml:space="preserve">Professor/Gestor </w:t>
-      </w:r>
-      <w:r>
-        <w:rPr>
-          <w:lang w:val="pt-PT"/>
-        </w:rPr>
-        <w:t>introduz no campo Distancia valor</w:t>
+        <w:t>Professor/Gestor introduz no campo Distancia valor</w:t>
       </w:r>
       <w:r>
         <w:rPr>
@@ -6658,39 +7036,21 @@
         <w:rPr>
           <w:lang w:val="pt-PT"/>
         </w:rPr>
-        <w:t xml:space="preserve">2) </w:t>
-      </w:r>
-      <w:r>
-        <w:rPr>
-          <w:lang w:val="pt-PT"/>
-        </w:rPr>
-        <w:t>O sistema mostra página com tabela de trilhos existentes.</w:t>
-      </w:r>
-    </w:p>
-    <w:p>
-      <w:pPr>
-        <w:jc w:val="both"/>
-        <w:rPr>
-          <w:lang w:val="pt-PT"/>
-        </w:rPr>
-      </w:pPr>
-      <w:r>
-        <w:rPr>
-          <w:lang w:val="pt-PT"/>
-        </w:rPr>
-        <w:t>3)</w:t>
-      </w:r>
-      <w:r>
-        <w:rPr>
-          <w:lang w:val="pt-PT"/>
-        </w:rPr>
-        <w:t xml:space="preserve"> O Professor/Gestor seleciona o trilho que pretende </w:t>
-      </w:r>
-      <w:r>
-        <w:rPr>
-          <w:lang w:val="pt-PT"/>
-        </w:rPr>
-        <w:t>alterar.</w:t>
+        <w:t>2) O sistema mostra página com tabela de trilhos existentes.</w:t>
+      </w:r>
+    </w:p>
+    <w:p>
+      <w:pPr>
+        <w:jc w:val="both"/>
+        <w:rPr>
+          <w:lang w:val="pt-PT"/>
+        </w:rPr>
+      </w:pPr>
+      <w:r>
+        <w:rPr>
+          <w:lang w:val="pt-PT"/>
+        </w:rPr>
+        <w:t>3) O Professor/Gestor seleciona o trilho que pretende alterar.</w:t>
       </w:r>
     </w:p>
     <w:p>
@@ -7383,19 +7743,7 @@
         <w:rPr>
           <w:lang w:val="pt-PT"/>
         </w:rPr>
-        <w:t xml:space="preserve">O Professor/Gestor escolhe página de Trilhos para </w:t>
-      </w:r>
-      <w:r>
-        <w:rPr>
-          <w:lang w:val="pt-PT"/>
-        </w:rPr>
-        <w:t>apagar</w:t>
-      </w:r>
-      <w:r>
-        <w:rPr>
-          <w:lang w:val="pt-PT"/>
-        </w:rPr>
-        <w:t xml:space="preserve"> trilho.</w:t>
+        <w:t>O Professor/Gestor escolhe página de Trilhos para apagar trilho.</w:t>
       </w:r>
     </w:p>
     <w:p>
@@ -7836,20 +8184,52 @@
           <w:color w:val="FF0000"/>
           <w:lang w:val="pt-PT"/>
         </w:rPr>
-        <w:t xml:space="preserve">(Nota para profª </w:t>
-      </w:r>
+        <w:t xml:space="preserve">(Nota para </w:t>
+      </w:r>
+      <w:proofErr w:type="gramStart"/>
       <w:r>
         <w:rPr>
           <w:color w:val="FF0000"/>
           <w:lang w:val="pt-PT"/>
         </w:rPr>
-        <w:t xml:space="preserve"> Esta pagina de trilhos é/tem de ser diferente da que é visualizada por Gestor – não devia ser refª com outro nome?</w:t>
+        <w:t xml:space="preserve">profª </w:t>
       </w:r>
       <w:r>
         <w:rPr>
           <w:color w:val="FF0000"/>
           <w:lang w:val="pt-PT"/>
         </w:rPr>
+        <w:t xml:space="preserve"> Esta</w:t>
+      </w:r>
+      <w:proofErr w:type="gramEnd"/>
+      <w:r>
+        <w:rPr>
+          <w:color w:val="FF0000"/>
+          <w:lang w:val="pt-PT"/>
+        </w:rPr>
+        <w:t xml:space="preserve"> pagina de trilhos é/tem de ser diferente da que é visualizada por Gestor – não devia ser </w:t>
+      </w:r>
+      <w:proofErr w:type="spellStart"/>
+      <w:r>
+        <w:rPr>
+          <w:color w:val="FF0000"/>
+          <w:lang w:val="pt-PT"/>
+        </w:rPr>
+        <w:t>refª</w:t>
+      </w:r>
+      <w:proofErr w:type="spellEnd"/>
+      <w:r>
+        <w:rPr>
+          <w:color w:val="FF0000"/>
+          <w:lang w:val="pt-PT"/>
+        </w:rPr>
+        <w:t xml:space="preserve"> com outro nome?</w:t>
+      </w:r>
+      <w:r>
+        <w:rPr>
+          <w:color w:val="FF0000"/>
+          <w:lang w:val="pt-PT"/>
+        </w:rPr>
         <w:t>)</w:t>
       </w:r>
     </w:p>
@@ -7963,21 +8343,30 @@
           <w:color w:val="FF0000"/>
           <w:lang w:val="pt-PT"/>
         </w:rPr>
-        <w:t xml:space="preserve">(Nota para profª </w:t>
-      </w:r>
+        <w:t xml:space="preserve">(Nota para </w:t>
+      </w:r>
+      <w:proofErr w:type="gramStart"/>
       <w:r>
         <w:rPr>
           <w:color w:val="FF0000"/>
           <w:lang w:val="pt-PT"/>
         </w:rPr>
-        <w:t xml:space="preserve"> </w:t>
+        <w:t xml:space="preserve">profª </w:t>
       </w:r>
       <w:r>
         <w:rPr>
           <w:color w:val="FF0000"/>
           <w:lang w:val="pt-PT"/>
         </w:rPr>
-        <w:t>???)</w:t>
+        <w:t xml:space="preserve"> ?</w:t>
+      </w:r>
+      <w:proofErr w:type="gramEnd"/>
+      <w:r>
+        <w:rPr>
+          <w:color w:val="FF0000"/>
+          <w:lang w:val="pt-PT"/>
+        </w:rPr>
+        <w:t>??)</w:t>
       </w:r>
     </w:p>
     <w:p>
@@ -8031,50 +8420,59 @@
           <w:lang w:val="pt-PT"/>
         </w:rPr>
       </w:pPr>
-    </w:p>
-    <w:p>
-      <w:pPr>
-        <w:rPr>
-          <w:lang w:val="pt-PT"/>
-        </w:rPr>
-      </w:pPr>
-    </w:p>
-    <w:p>
-      <w:pPr>
-        <w:rPr>
-          <w:lang w:val="pt-PT"/>
-        </w:rPr>
-      </w:pPr>
-    </w:p>
-    <w:p>
-      <w:pPr>
-        <w:rPr>
-          <w:lang w:val="pt-PT"/>
-        </w:rPr>
-      </w:pPr>
-    </w:p>
-    <w:p>
-      <w:pPr>
-        <w:rPr>
-          <w:color w:val="FF0000"/>
-          <w:lang w:val="pt-PT"/>
-        </w:rPr>
-      </w:pPr>
-      <w:r>
-        <w:rPr>
-          <w:color w:val="FF0000"/>
-          <w:lang w:val="pt-PT"/>
-        </w:rPr>
-        <w:t>Nota</w:t>
-      </w:r>
       <w:bookmarkStart w:id="0" w:name="_GoBack"/>
       <w:bookmarkEnd w:id="0"/>
-      <w:r>
+    </w:p>
+    <w:p>
+      <w:pPr>
+        <w:rPr>
+          <w:lang w:val="pt-PT"/>
+        </w:rPr>
+      </w:pPr>
+    </w:p>
+    <w:p>
+      <w:pPr>
+        <w:rPr>
+          <w:lang w:val="pt-PT"/>
+        </w:rPr>
+      </w:pPr>
+    </w:p>
+    <w:p>
+      <w:pPr>
         <w:rPr>
           <w:color w:val="FF0000"/>
           <w:lang w:val="pt-PT"/>
         </w:rPr>
-        <w:t xml:space="preserve"> para colegas: vão haver paginas diferenciadas para:</w:t>
+      </w:pPr>
+      <w:r>
+        <w:rPr>
+          <w:color w:val="FF0000"/>
+          <w:lang w:val="pt-PT"/>
+        </w:rPr>
+        <w:t>Nota</w:t>
+      </w:r>
+      <w:r>
+        <w:rPr>
+          <w:color w:val="FF0000"/>
+          <w:lang w:val="pt-PT"/>
+        </w:rPr>
+        <w:t xml:space="preserve"> para colegas: vão haver paginas diferenciadas </w:t>
+      </w:r>
+      <w:proofErr w:type="gramStart"/>
+      <w:r>
+        <w:rPr>
+          <w:color w:val="FF0000"/>
+          <w:lang w:val="pt-PT"/>
+        </w:rPr>
+        <w:t>para</w:t>
+      </w:r>
+      <w:proofErr w:type="gramEnd"/>
+      <w:r>
+        <w:rPr>
+          <w:color w:val="FF0000"/>
+          <w:lang w:val="pt-PT"/>
+        </w:rPr>
+        <w:t>:</w:t>
       </w:r>
     </w:p>
     <w:p>
@@ -8097,13 +8495,29 @@
           <w:color w:val="FF0000"/>
           <w:lang w:val="pt-PT"/>
         </w:rPr>
-        <w:t xml:space="preserve">Trilho CRUD  - </w:t>
-      </w:r>
+        <w:t xml:space="preserve">Trilho </w:t>
+      </w:r>
+      <w:proofErr w:type="gramStart"/>
       <w:r>
         <w:rPr>
           <w:color w:val="FF0000"/>
           <w:lang w:val="pt-PT"/>
         </w:rPr>
+        <w:t>CRUD  -</w:t>
+      </w:r>
+      <w:proofErr w:type="gramEnd"/>
+      <w:r>
+        <w:rPr>
+          <w:color w:val="FF0000"/>
+          <w:lang w:val="pt-PT"/>
+        </w:rPr>
+        <w:t xml:space="preserve"> </w:t>
+      </w:r>
+      <w:r>
+        <w:rPr>
+          <w:color w:val="FF0000"/>
+          <w:lang w:val="pt-PT"/>
+        </w:rPr>
         <w:t>no meu caso ser</w:t>
       </w:r>
       <w:r>
@@ -8111,13 +8525,22 @@
           <w:color w:val="FF0000"/>
           <w:lang w:val="pt-PT"/>
         </w:rPr>
-        <w:t>ão as pag.s</w:t>
-      </w:r>
+        <w:t xml:space="preserve">ão as </w:t>
+      </w:r>
+      <w:proofErr w:type="spellStart"/>
       <w:r>
         <w:rPr>
           <w:color w:val="FF0000"/>
           <w:lang w:val="pt-PT"/>
         </w:rPr>
+        <w:t>pag.s</w:t>
+      </w:r>
+      <w:proofErr w:type="spellEnd"/>
+      <w:r>
+        <w:rPr>
+          <w:color w:val="FF0000"/>
+          <w:lang w:val="pt-PT"/>
+        </w:rPr>
         <w:t>:</w:t>
       </w:r>
       <w:r>
@@ -8183,8 +8606,17 @@
           <w:color w:val="FF0000"/>
           <w:lang w:val="pt-PT"/>
         </w:rPr>
-        <w:t xml:space="preserve"> + botões criar, alterar e apagar     trilho</w:t>
-      </w:r>
+        <w:t xml:space="preserve"> + botões criar, alterar e </w:t>
+      </w:r>
+      <w:proofErr w:type="gramStart"/>
+      <w:r>
+        <w:rPr>
+          <w:color w:val="FF0000"/>
+          <w:lang w:val="pt-PT"/>
+        </w:rPr>
+        <w:t>apagar     trilho</w:t>
+      </w:r>
+      <w:proofErr w:type="gramEnd"/>
     </w:p>
     <w:p>
       <w:pPr>
@@ -8199,7 +8631,23 @@
           <w:color w:val="FF0000"/>
           <w:lang w:val="pt-PT"/>
         </w:rPr>
-        <w:t>.Formulario Trilhos: onde vejo os campos para criar ou alterar trilho + botão submeter</w:t>
+        <w:t>.</w:t>
+      </w:r>
+      <w:proofErr w:type="spellStart"/>
+      <w:r>
+        <w:rPr>
+          <w:color w:val="FF0000"/>
+          <w:lang w:val="pt-PT"/>
+        </w:rPr>
+        <w:t>Formulario</w:t>
+      </w:r>
+      <w:proofErr w:type="spellEnd"/>
+      <w:r>
+        <w:rPr>
+          <w:color w:val="FF0000"/>
+          <w:lang w:val="pt-PT"/>
+        </w:rPr>
+        <w:t xml:space="preserve"> Trilhos: onde vejo os campos para criar ou alterar trilho + botão submeter</w:t>
       </w:r>
     </w:p>
     <w:p>
@@ -8259,7 +8707,6 @@
           <w:color w:val="FF0000"/>
           <w:lang w:val="pt-PT"/>
         </w:rPr>
-        <w:lastRenderedPageBreak/>
         <w:t>Usem as descrições que fiz como referencia para os vossos casos se acharem que ajuda.</w:t>
       </w:r>
     </w:p>
@@ -9563,7 +10010,7 @@
 </file>
 
 <file path=customXml/itemProps1.xml><?xml version="1.0" encoding="utf-8"?>
-<ds:datastoreItem xmlns:ds="http://schemas.openxmlformats.org/officeDocument/2006/customXml" ds:itemID="{B0057B2A-0D75-43E3-BF8F-E8C6B3AECE96}">
+<ds:datastoreItem xmlns:ds="http://schemas.openxmlformats.org/officeDocument/2006/customXml" ds:itemID="{EE39FC96-F237-4449-A61F-BFB93E507413}">
   <ds:schemaRefs>
     <ds:schemaRef ds:uri="http://schemas.openxmlformats.org/officeDocument/2006/bibliography"/>
   </ds:schemaRefs>

</xml_diff>

<commit_message>
Eng. Soft. 2 - Criado diagrama sequencia - Consultar Trilho (Power Designer)
.Criei diagrama sequencia - Consultar Trilho no Power Designer
.Tempo: 0.30 min.
</commit_message>
<xml_diff>
--- a/doc/Eng. Soft 2/Nuno Galinho/trails4health_relatorio.docx
+++ b/doc/Eng. Soft 2/Nuno Galinho/trails4health_relatorio.docx
@@ -177,31 +177,13 @@
           <w:lang w:val="pt-PT"/>
         </w:rPr>
       </w:pPr>
-      <w:proofErr w:type="spellStart"/>
       <w:r>
         <w:rPr>
           <w:sz w:val="32"/>
           <w:lang w:val="pt-PT"/>
         </w:rPr>
-        <w:t>Trails</w:t>
-      </w:r>
-      <w:proofErr w:type="spellEnd"/>
-      <w:r>
-        <w:rPr>
-          <w:sz w:val="32"/>
-          <w:lang w:val="pt-PT"/>
-        </w:rPr>
-        <w:t xml:space="preserve"> 4 </w:t>
-      </w:r>
-      <w:proofErr w:type="spellStart"/>
-      <w:r>
-        <w:rPr>
-          <w:sz w:val="32"/>
-          <w:lang w:val="pt-PT"/>
-        </w:rPr>
-        <w:t>Health</w:t>
-      </w:r>
-      <w:proofErr w:type="spellEnd"/>
+        <w:t>Trails 4 Health</w:t>
+      </w:r>
     </w:p>
     <w:p>
       <w:pPr>
@@ -345,23 +327,13 @@
                                       <w:szCs w:val="24"/>
                                     </w:rPr>
                                   </w:pPr>
-                                  <w:proofErr w:type="spellStart"/>
                                   <w:r>
                                     <w:rPr>
                                       <w:b/>
                                       <w:sz w:val="24"/>
                                       <w:szCs w:val="24"/>
                                     </w:rPr>
-                                    <w:t>Curso</w:t>
-                                  </w:r>
-                                  <w:proofErr w:type="spellEnd"/>
-                                  <w:r>
-                                    <w:rPr>
-                                      <w:b/>
-                                      <w:sz w:val="24"/>
-                                      <w:szCs w:val="24"/>
-                                    </w:rPr>
-                                    <w:t xml:space="preserve"> </w:t>
+                                    <w:t xml:space="preserve">Curso </w:t>
                                   </w:r>
                                 </w:p>
                               </w:tc>
@@ -376,111 +348,19 @@
                                       <w:szCs w:val="24"/>
                                     </w:rPr>
                                   </w:pPr>
-                                  <w:proofErr w:type="spellStart"/>
                                   <w:r>
                                     <w:rPr>
                                       <w:sz w:val="24"/>
                                       <w:szCs w:val="24"/>
                                     </w:rPr>
-                                    <w:t>Licenciatura</w:t>
+                                    <w:t xml:space="preserve">Licenciatura </w:t>
                                   </w:r>
-                                  <w:proofErr w:type="spellEnd"/>
                                   <w:r>
                                     <w:rPr>
                                       <w:sz w:val="24"/>
                                       <w:szCs w:val="24"/>
                                     </w:rPr>
-                                    <w:t xml:space="preserve"> </w:t>
-                                  </w:r>
-                                  <w:proofErr w:type="spellStart"/>
-                                  <w:r>
-                                    <w:rPr>
-                                      <w:sz w:val="24"/>
-                                      <w:szCs w:val="24"/>
-                                    </w:rPr>
-                                    <w:t>Engenharia</w:t>
-                                  </w:r>
-                                  <w:proofErr w:type="spellEnd"/>
-                                  <w:r>
-                                    <w:rPr>
-                                      <w:sz w:val="24"/>
-                                      <w:szCs w:val="24"/>
-                                    </w:rPr>
-                                    <w:t xml:space="preserve"> </w:t>
-                                  </w:r>
-                                  <w:proofErr w:type="spellStart"/>
-                                  <w:r>
-                                    <w:rPr>
-                                      <w:sz w:val="24"/>
-                                      <w:szCs w:val="24"/>
-                                    </w:rPr>
-                                    <w:t>Informática</w:t>
-                                  </w:r>
-                                  <w:proofErr w:type="spellEnd"/>
-                                </w:p>
-                              </w:tc>
-                            </w:tr>
-                            <w:tr>
-                              <w:tc>
-                                <w:tcPr>
-                                  <w:tcW w:w="3794" w:type="dxa"/>
-                                  <w:shd w:val="clear" w:color="auto" w:fill="D9D9D9"/>
-                                </w:tcPr>
-                                <w:p>
-                                  <w:pPr>
-                                    <w:jc w:val="right"/>
-                                    <w:rPr>
-                                      <w:b/>
-                                      <w:sz w:val="24"/>
-                                      <w:szCs w:val="24"/>
-                                    </w:rPr>
-                                  </w:pPr>
-                                  <w:proofErr w:type="spellStart"/>
-                                  <w:r>
-                                    <w:rPr>
-                                      <w:b/>
-                                      <w:sz w:val="24"/>
-                                      <w:szCs w:val="24"/>
-                                    </w:rPr>
-                                    <w:t>Unidade</w:t>
-                                  </w:r>
-                                  <w:proofErr w:type="spellEnd"/>
-                                  <w:r>
-                                    <w:rPr>
-                                      <w:b/>
-                                      <w:sz w:val="24"/>
-                                      <w:szCs w:val="24"/>
-                                    </w:rPr>
-                                    <w:t xml:space="preserve"> Curricular</w:t>
-                                  </w:r>
-                                </w:p>
-                              </w:tc>
-                              <w:tc>
-                                <w:tcPr>
-                                  <w:tcW w:w="4352" w:type="dxa"/>
-                                </w:tcPr>
-                                <w:p>
-                                  <w:pPr>
-                                    <w:rPr>
-                                      <w:sz w:val="24"/>
-                                      <w:szCs w:val="24"/>
-                                    </w:rPr>
-                                  </w:pPr>
-                                  <w:proofErr w:type="spellStart"/>
-                                  <w:r>
-                                    <w:rPr>
-                                      <w:sz w:val="24"/>
-                                      <w:szCs w:val="24"/>
-                                    </w:rPr>
-                                    <w:t>Engenharia</w:t>
-                                  </w:r>
-                                  <w:proofErr w:type="spellEnd"/>
-                                  <w:r>
-                                    <w:rPr>
-                                      <w:sz w:val="24"/>
-                                      <w:szCs w:val="24"/>
-                                    </w:rPr>
-                                    <w:t xml:space="preserve"> de Software II</w:t>
+                                    <w:t>Engenharia Informática</w:t>
                                   </w:r>
                                 </w:p>
                               </w:tc>
@@ -500,32 +380,59 @@
                                       <w:szCs w:val="24"/>
                                     </w:rPr>
                                   </w:pPr>
-                                  <w:proofErr w:type="spellStart"/>
                                   <w:r>
                                     <w:rPr>
                                       <w:b/>
                                       <w:sz w:val="24"/>
                                       <w:szCs w:val="24"/>
                                     </w:rPr>
-                                    <w:t>Ano</w:t>
+                                    <w:t>Unidade Curricular</w:t>
                                   </w:r>
-                                  <w:proofErr w:type="spellEnd"/>
+                                </w:p>
+                              </w:tc>
+                              <w:tc>
+                                <w:tcPr>
+                                  <w:tcW w:w="4352" w:type="dxa"/>
+                                </w:tcPr>
+                                <w:p>
+                                  <w:pPr>
+                                    <w:rPr>
+                                      <w:sz w:val="24"/>
+                                      <w:szCs w:val="24"/>
+                                    </w:rPr>
+                                  </w:pPr>
+                                  <w:r>
+                                    <w:rPr>
+                                      <w:sz w:val="24"/>
+                                      <w:szCs w:val="24"/>
+                                    </w:rPr>
+                                    <w:t>Engenharia de Software II</w:t>
+                                  </w:r>
+                                </w:p>
+                              </w:tc>
+                            </w:tr>
+                            <w:tr>
+                              <w:tc>
+                                <w:tcPr>
+                                  <w:tcW w:w="3794" w:type="dxa"/>
+                                  <w:shd w:val="clear" w:color="auto" w:fill="D9D9D9"/>
+                                </w:tcPr>
+                                <w:p>
+                                  <w:pPr>
+                                    <w:jc w:val="right"/>
+                                    <w:rPr>
+                                      <w:b/>
+                                      <w:sz w:val="24"/>
+                                      <w:szCs w:val="24"/>
+                                    </w:rPr>
+                                  </w:pPr>
                                   <w:r>
                                     <w:rPr>
                                       <w:b/>
                                       <w:sz w:val="24"/>
                                       <w:szCs w:val="24"/>
                                     </w:rPr>
-                                    <w:t xml:space="preserve"> </w:t>
-                                  </w:r>
-                                  <w:proofErr w:type="spellStart"/>
-                                  <w:r>
-                                    <w:rPr>
-                                      <w:b/>
-                                      <w:sz w:val="24"/>
-                                      <w:szCs w:val="24"/>
-                                    </w:rPr>
-                                    <w:t>Le</w:t>
+                                    <w:t>Ano Le</w:t>
                                   </w:r>
                                   <w:r>
                                     <w:rPr>
@@ -543,7 +450,6 @@
                                     </w:rPr>
                                     <w:t>tivo</w:t>
                                   </w:r>
-                                  <w:proofErr w:type="spellEnd"/>
                                 </w:p>
                               </w:tc>
                               <w:tc>
@@ -582,7 +488,6 @@
                                       <w:szCs w:val="24"/>
                                     </w:rPr>
                                   </w:pPr>
-                                  <w:proofErr w:type="spellStart"/>
                                   <w:r>
                                     <w:rPr>
                                       <w:b/>
@@ -591,7 +496,6 @@
                                     </w:rPr>
                                     <w:t>Docente</w:t>
                                   </w:r>
-                                  <w:proofErr w:type="spellEnd"/>
                                 </w:p>
                               </w:tc>
                               <w:tc>
@@ -610,17 +514,8 @@
                                       <w:sz w:val="24"/>
                                       <w:szCs w:val="24"/>
                                     </w:rPr>
-                                    <w:t xml:space="preserve">Maria Clara </w:t>
+                                    <w:t>Maria Clara Silveira</w:t>
                                   </w:r>
-                                  <w:proofErr w:type="spellStart"/>
-                                  <w:r>
-                                    <w:rPr>
-                                      <w:sz w:val="24"/>
-                                      <w:szCs w:val="24"/>
-                                    </w:rPr>
-                                    <w:t>Silveira</w:t>
-                                  </w:r>
-                                  <w:proofErr w:type="spellEnd"/>
                                 </w:p>
                               </w:tc>
                             </w:tr>
@@ -639,50 +534,21 @@
                                       <w:szCs w:val="24"/>
                                     </w:rPr>
                                   </w:pPr>
-                                  <w:proofErr w:type="spellStart"/>
                                   <w:r>
                                     <w:rPr>
                                       <w:b/>
                                       <w:sz w:val="24"/>
                                       <w:szCs w:val="24"/>
                                     </w:rPr>
-                                    <w:t>Coordenador</w:t>
+                                    <w:t xml:space="preserve">Coordenador da </w:t>
                                   </w:r>
-                                  <w:proofErr w:type="spellEnd"/>
                                   <w:r>
                                     <w:rPr>
                                       <w:b/>
                                       <w:sz w:val="24"/>
                                       <w:szCs w:val="24"/>
                                     </w:rPr>
-                                    <w:t xml:space="preserve"> da </w:t>
-                                  </w:r>
-                                  <w:proofErr w:type="spellStart"/>
-                                  <w:r>
-                                    <w:rPr>
-                                      <w:b/>
-                                      <w:sz w:val="24"/>
-                                      <w:szCs w:val="24"/>
-                                    </w:rPr>
-                                    <w:t>Área</w:t>
-                                  </w:r>
-                                  <w:proofErr w:type="spellEnd"/>
-                                  <w:r>
-                                    <w:rPr>
-                                      <w:b/>
-                                      <w:sz w:val="24"/>
-                                      <w:szCs w:val="24"/>
-                                    </w:rPr>
-                                    <w:t xml:space="preserve"> </w:t>
-                                  </w:r>
-                                  <w:proofErr w:type="spellStart"/>
-                                  <w:r>
-                                    <w:rPr>
-                                      <w:b/>
-                                      <w:sz w:val="24"/>
-                                      <w:szCs w:val="24"/>
-                                    </w:rPr>
-                                    <w:t>D</w:t>
+                                    <w:t>Área D</w:t>
                                   </w:r>
                                   <w:r>
                                     <w:rPr>
@@ -692,7 +558,6 @@
                                     </w:rPr>
                                     <w:t>isciplinar</w:t>
                                   </w:r>
-                                  <w:proofErr w:type="spellEnd"/>
                                 </w:p>
                               </w:tc>
                               <w:tc>
@@ -798,7 +663,6 @@
                                       <w:szCs w:val="24"/>
                                     </w:rPr>
                                   </w:pPr>
-                                  <w:proofErr w:type="spellStart"/>
                                   <w:r>
                                     <w:rPr>
                                       <w:b/>
@@ -807,7 +671,6 @@
                                     </w:rPr>
                                     <w:t>Alunos</w:t>
                                   </w:r>
-                                  <w:proofErr w:type="spellEnd"/>
                                 </w:p>
                               </w:tc>
                               <w:tc>
@@ -1099,23 +962,13 @@
                                 <w:szCs w:val="24"/>
                               </w:rPr>
                             </w:pPr>
-                            <w:proofErr w:type="spellStart"/>
                             <w:r>
                               <w:rPr>
                                 <w:b/>
                                 <w:sz w:val="24"/>
                                 <w:szCs w:val="24"/>
                               </w:rPr>
-                              <w:t>Curso</w:t>
-                            </w:r>
-                            <w:proofErr w:type="spellEnd"/>
-                            <w:r>
-                              <w:rPr>
-                                <w:b/>
-                                <w:sz w:val="24"/>
-                                <w:szCs w:val="24"/>
-                              </w:rPr>
-                              <w:t xml:space="preserve"> </w:t>
+                              <w:t xml:space="preserve">Curso </w:t>
                             </w:r>
                           </w:p>
                         </w:tc>
@@ -1130,111 +983,19 @@
                                 <w:szCs w:val="24"/>
                               </w:rPr>
                             </w:pPr>
-                            <w:proofErr w:type="spellStart"/>
                             <w:r>
                               <w:rPr>
                                 <w:sz w:val="24"/>
                                 <w:szCs w:val="24"/>
                               </w:rPr>
-                              <w:t>Licenciatura</w:t>
+                              <w:t xml:space="preserve">Licenciatura </w:t>
                             </w:r>
-                            <w:proofErr w:type="spellEnd"/>
                             <w:r>
                               <w:rPr>
                                 <w:sz w:val="24"/>
                                 <w:szCs w:val="24"/>
                               </w:rPr>
-                              <w:t xml:space="preserve"> </w:t>
-                            </w:r>
-                            <w:proofErr w:type="spellStart"/>
-                            <w:r>
-                              <w:rPr>
-                                <w:sz w:val="24"/>
-                                <w:szCs w:val="24"/>
-                              </w:rPr>
-                              <w:t>Engenharia</w:t>
-                            </w:r>
-                            <w:proofErr w:type="spellEnd"/>
-                            <w:r>
-                              <w:rPr>
-                                <w:sz w:val="24"/>
-                                <w:szCs w:val="24"/>
-                              </w:rPr>
-                              <w:t xml:space="preserve"> </w:t>
-                            </w:r>
-                            <w:proofErr w:type="spellStart"/>
-                            <w:r>
-                              <w:rPr>
-                                <w:sz w:val="24"/>
-                                <w:szCs w:val="24"/>
-                              </w:rPr>
-                              <w:t>Informática</w:t>
-                            </w:r>
-                            <w:proofErr w:type="spellEnd"/>
-                          </w:p>
-                        </w:tc>
-                      </w:tr>
-                      <w:tr>
-                        <w:tc>
-                          <w:tcPr>
-                            <w:tcW w:w="3794" w:type="dxa"/>
-                            <w:shd w:val="clear" w:color="auto" w:fill="D9D9D9"/>
-                          </w:tcPr>
-                          <w:p>
-                            <w:pPr>
-                              <w:jc w:val="right"/>
-                              <w:rPr>
-                                <w:b/>
-                                <w:sz w:val="24"/>
-                                <w:szCs w:val="24"/>
-                              </w:rPr>
-                            </w:pPr>
-                            <w:proofErr w:type="spellStart"/>
-                            <w:r>
-                              <w:rPr>
-                                <w:b/>
-                                <w:sz w:val="24"/>
-                                <w:szCs w:val="24"/>
-                              </w:rPr>
-                              <w:t>Unidade</w:t>
-                            </w:r>
-                            <w:proofErr w:type="spellEnd"/>
-                            <w:r>
-                              <w:rPr>
-                                <w:b/>
-                                <w:sz w:val="24"/>
-                                <w:szCs w:val="24"/>
-                              </w:rPr>
-                              <w:t xml:space="preserve"> Curricular</w:t>
-                            </w:r>
-                          </w:p>
-                        </w:tc>
-                        <w:tc>
-                          <w:tcPr>
-                            <w:tcW w:w="4352" w:type="dxa"/>
-                          </w:tcPr>
-                          <w:p>
-                            <w:pPr>
-                              <w:rPr>
-                                <w:sz w:val="24"/>
-                                <w:szCs w:val="24"/>
-                              </w:rPr>
-                            </w:pPr>
-                            <w:proofErr w:type="spellStart"/>
-                            <w:r>
-                              <w:rPr>
-                                <w:sz w:val="24"/>
-                                <w:szCs w:val="24"/>
-                              </w:rPr>
-                              <w:t>Engenharia</w:t>
-                            </w:r>
-                            <w:proofErr w:type="spellEnd"/>
-                            <w:r>
-                              <w:rPr>
-                                <w:sz w:val="24"/>
-                                <w:szCs w:val="24"/>
-                              </w:rPr>
-                              <w:t xml:space="preserve"> de Software II</w:t>
+                              <w:t>Engenharia Informática</w:t>
                             </w:r>
                           </w:p>
                         </w:tc>
@@ -1254,32 +1015,59 @@
                                 <w:szCs w:val="24"/>
                               </w:rPr>
                             </w:pPr>
-                            <w:proofErr w:type="spellStart"/>
                             <w:r>
                               <w:rPr>
                                 <w:b/>
                                 <w:sz w:val="24"/>
                                 <w:szCs w:val="24"/>
                               </w:rPr>
-                              <w:t>Ano</w:t>
+                              <w:t>Unidade Curricular</w:t>
                             </w:r>
-                            <w:proofErr w:type="spellEnd"/>
+                          </w:p>
+                        </w:tc>
+                        <w:tc>
+                          <w:tcPr>
+                            <w:tcW w:w="4352" w:type="dxa"/>
+                          </w:tcPr>
+                          <w:p>
+                            <w:pPr>
+                              <w:rPr>
+                                <w:sz w:val="24"/>
+                                <w:szCs w:val="24"/>
+                              </w:rPr>
+                            </w:pPr>
+                            <w:r>
+                              <w:rPr>
+                                <w:sz w:val="24"/>
+                                <w:szCs w:val="24"/>
+                              </w:rPr>
+                              <w:t>Engenharia de Software II</w:t>
+                            </w:r>
+                          </w:p>
+                        </w:tc>
+                      </w:tr>
+                      <w:tr>
+                        <w:tc>
+                          <w:tcPr>
+                            <w:tcW w:w="3794" w:type="dxa"/>
+                            <w:shd w:val="clear" w:color="auto" w:fill="D9D9D9"/>
+                          </w:tcPr>
+                          <w:p>
+                            <w:pPr>
+                              <w:jc w:val="right"/>
+                              <w:rPr>
+                                <w:b/>
+                                <w:sz w:val="24"/>
+                                <w:szCs w:val="24"/>
+                              </w:rPr>
+                            </w:pPr>
                             <w:r>
                               <w:rPr>
                                 <w:b/>
                                 <w:sz w:val="24"/>
                                 <w:szCs w:val="24"/>
                               </w:rPr>
-                              <w:t xml:space="preserve"> </w:t>
-                            </w:r>
-                            <w:proofErr w:type="spellStart"/>
-                            <w:r>
-                              <w:rPr>
-                                <w:b/>
-                                <w:sz w:val="24"/>
-                                <w:szCs w:val="24"/>
-                              </w:rPr>
-                              <w:t>Le</w:t>
+                              <w:t>Ano Le</w:t>
                             </w:r>
                             <w:r>
                               <w:rPr>
@@ -1297,7 +1085,6 @@
                               </w:rPr>
                               <w:t>tivo</w:t>
                             </w:r>
-                            <w:proofErr w:type="spellEnd"/>
                           </w:p>
                         </w:tc>
                         <w:tc>
@@ -1336,7 +1123,6 @@
                                 <w:szCs w:val="24"/>
                               </w:rPr>
                             </w:pPr>
-                            <w:proofErr w:type="spellStart"/>
                             <w:r>
                               <w:rPr>
                                 <w:b/>
@@ -1345,7 +1131,6 @@
                               </w:rPr>
                               <w:t>Docente</w:t>
                             </w:r>
-                            <w:proofErr w:type="spellEnd"/>
                           </w:p>
                         </w:tc>
                         <w:tc>
@@ -1364,17 +1149,8 @@
                                 <w:sz w:val="24"/>
                                 <w:szCs w:val="24"/>
                               </w:rPr>
-                              <w:t xml:space="preserve">Maria Clara </w:t>
+                              <w:t>Maria Clara Silveira</w:t>
                             </w:r>
-                            <w:proofErr w:type="spellStart"/>
-                            <w:r>
-                              <w:rPr>
-                                <w:sz w:val="24"/>
-                                <w:szCs w:val="24"/>
-                              </w:rPr>
-                              <w:t>Silveira</w:t>
-                            </w:r>
-                            <w:proofErr w:type="spellEnd"/>
                           </w:p>
                         </w:tc>
                       </w:tr>
@@ -1393,50 +1169,21 @@
                                 <w:szCs w:val="24"/>
                               </w:rPr>
                             </w:pPr>
-                            <w:proofErr w:type="spellStart"/>
                             <w:r>
                               <w:rPr>
                                 <w:b/>
                                 <w:sz w:val="24"/>
                                 <w:szCs w:val="24"/>
                               </w:rPr>
-                              <w:t>Coordenador</w:t>
+                              <w:t xml:space="preserve">Coordenador da </w:t>
                             </w:r>
-                            <w:proofErr w:type="spellEnd"/>
                             <w:r>
                               <w:rPr>
                                 <w:b/>
                                 <w:sz w:val="24"/>
                                 <w:szCs w:val="24"/>
                               </w:rPr>
-                              <w:t xml:space="preserve"> da </w:t>
-                            </w:r>
-                            <w:proofErr w:type="spellStart"/>
-                            <w:r>
-                              <w:rPr>
-                                <w:b/>
-                                <w:sz w:val="24"/>
-                                <w:szCs w:val="24"/>
-                              </w:rPr>
-                              <w:t>Área</w:t>
-                            </w:r>
-                            <w:proofErr w:type="spellEnd"/>
-                            <w:r>
-                              <w:rPr>
-                                <w:b/>
-                                <w:sz w:val="24"/>
-                                <w:szCs w:val="24"/>
-                              </w:rPr>
-                              <w:t xml:space="preserve"> </w:t>
-                            </w:r>
-                            <w:proofErr w:type="spellStart"/>
-                            <w:r>
-                              <w:rPr>
-                                <w:b/>
-                                <w:sz w:val="24"/>
-                                <w:szCs w:val="24"/>
-                              </w:rPr>
-                              <w:t>D</w:t>
+                              <w:t>Área D</w:t>
                             </w:r>
                             <w:r>
                               <w:rPr>
@@ -1446,7 +1193,6 @@
                               </w:rPr>
                               <w:t>isciplinar</w:t>
                             </w:r>
-                            <w:proofErr w:type="spellEnd"/>
                           </w:p>
                         </w:tc>
                         <w:tc>
@@ -1552,7 +1298,6 @@
                                 <w:szCs w:val="24"/>
                               </w:rPr>
                             </w:pPr>
-                            <w:proofErr w:type="spellStart"/>
                             <w:r>
                               <w:rPr>
                                 <w:b/>
@@ -1561,7 +1306,6 @@
                               </w:rPr>
                               <w:t>Alunos</w:t>
                             </w:r>
-                            <w:proofErr w:type="spellEnd"/>
                           </w:p>
                         </w:tc>
                         <w:tc>
@@ -2384,14 +2128,12 @@
                 <w:lang w:val="pt-PT"/>
               </w:rPr>
             </w:pPr>
-            <w:proofErr w:type="spellStart"/>
             <w:r>
               <w:rPr>
                 <w:lang w:val="pt-PT"/>
               </w:rPr>
               <w:t>Projecto</w:t>
             </w:r>
-            <w:proofErr w:type="spellEnd"/>
           </w:p>
         </w:tc>
         <w:tc>
@@ -3503,21 +3245,7 @@
         <w:rPr>
           <w:lang w:val="pt-PT"/>
         </w:rPr>
-        <w:t xml:space="preserve">Caracterização do </w:t>
-      </w:r>
-      <w:proofErr w:type="spellStart"/>
-      <w:r>
-        <w:rPr>
-          <w:lang w:val="pt-PT"/>
-        </w:rPr>
-        <w:t>Percuro</w:t>
-      </w:r>
-      <w:proofErr w:type="spellEnd"/>
-      <w:r>
-        <w:rPr>
-          <w:lang w:val="pt-PT"/>
-        </w:rPr>
-        <w:t>:</w:t>
+        <w:t>Caracterização do Percuro:</w:t>
       </w:r>
     </w:p>
     <w:p>
@@ -4395,7 +4123,6 @@
         </w:rPr>
         <w:t xml:space="preserve">ntraremos em contacto consigo por </w:t>
       </w:r>
-      <w:proofErr w:type="gramStart"/>
       <w:r>
         <w:rPr>
           <w:i/>
@@ -4403,7 +4130,6 @@
         </w:rPr>
         <w:t>email</w:t>
       </w:r>
-      <w:proofErr w:type="gramEnd"/>
       <w:r>
         <w:rPr>
           <w:lang w:val="pt-PT"/>
@@ -4498,21 +4224,7 @@
         <w:rPr>
           <w:lang w:val="pt-PT"/>
         </w:rPr>
-        <w:t xml:space="preserve"> uma mensagem por </w:t>
-      </w:r>
-      <w:proofErr w:type="gramStart"/>
-      <w:r>
-        <w:rPr>
-          <w:lang w:val="pt-PT"/>
-        </w:rPr>
-        <w:t>email</w:t>
-      </w:r>
-      <w:proofErr w:type="gramEnd"/>
-      <w:r>
-        <w:rPr>
-          <w:lang w:val="pt-PT"/>
-        </w:rPr>
-        <w:t xml:space="preserve"> para o turista "O que podemos melhorar?".</w:t>
+        <w:t xml:space="preserve"> uma mensagem por email para o turista "O que podemos melhorar?".</w:t>
       </w:r>
     </w:p>
     <w:p>
@@ -5268,7 +4980,6 @@
         </w:rPr>
         <w:t xml:space="preserve"> O sistema envia para o </w:t>
       </w:r>
-      <w:proofErr w:type="gramStart"/>
       <w:r>
         <w:rPr>
           <w:i/>
@@ -5276,7 +4987,6 @@
         </w:rPr>
         <w:t>email</w:t>
       </w:r>
-      <w:proofErr w:type="gramEnd"/>
       <w:r>
         <w:rPr>
           <w:lang w:val="pt-PT"/>
@@ -5467,7 +5177,6 @@
         </w:rPr>
         <w:t xml:space="preserve">acede o </w:t>
       </w:r>
-      <w:proofErr w:type="gramStart"/>
       <w:r>
         <w:rPr>
           <w:i/>
@@ -5475,7 +5184,6 @@
         </w:rPr>
         <w:t>site</w:t>
       </w:r>
-      <w:proofErr w:type="gramEnd"/>
       <w:r>
         <w:rPr>
           <w:lang w:val="pt-PT"/>
@@ -5584,19 +5292,11 @@
         </w:rPr>
         <w:t xml:space="preserve">istema </w:t>
       </w:r>
-      <w:proofErr w:type="spellStart"/>
-      <w:r>
-        <w:rPr>
-          <w:lang w:val="pt-PT"/>
-        </w:rPr>
-        <w:t>activa</w:t>
-      </w:r>
-      <w:proofErr w:type="spellEnd"/>
-      <w:r>
-        <w:rPr>
-          <w:lang w:val="pt-PT"/>
-        </w:rPr>
-        <w:t xml:space="preserve"> o botão "Submeter".</w:t>
+      <w:r>
+        <w:rPr>
+          <w:lang w:val="pt-PT"/>
+        </w:rPr>
+        <w:t>activa o botão "Submeter".</w:t>
       </w:r>
     </w:p>
     <w:p>
@@ -5626,7 +5326,6 @@
         </w:rPr>
         <w:t xml:space="preserve">6) O sistema envia automaticamente para o </w:t>
       </w:r>
-      <w:proofErr w:type="gramStart"/>
       <w:r>
         <w:rPr>
           <w:i/>
@@ -5634,7 +5333,6 @@
         </w:rPr>
         <w:t>email</w:t>
       </w:r>
-      <w:proofErr w:type="gramEnd"/>
       <w:r>
         <w:rPr>
           <w:lang w:val="pt-PT"/>
@@ -5682,7 +5380,6 @@
         </w:rPr>
         <w:t xml:space="preserve">) O turista entra no seu </w:t>
       </w:r>
-      <w:proofErr w:type="gramStart"/>
       <w:r>
         <w:rPr>
           <w:i/>
@@ -5690,7 +5387,6 @@
         </w:rPr>
         <w:t>email</w:t>
       </w:r>
-      <w:proofErr w:type="gramEnd"/>
       <w:r>
         <w:rPr>
           <w:lang w:val="pt-PT"/>
@@ -5795,21 +5491,7 @@
         <w:rPr>
           <w:lang w:val="pt-PT"/>
         </w:rPr>
-        <w:t xml:space="preserve">, número de telefone, </w:t>
-      </w:r>
-      <w:proofErr w:type="spellStart"/>
-      <w:r>
-        <w:rPr>
-          <w:lang w:val="pt-PT"/>
-        </w:rPr>
-        <w:t>etc</w:t>
-      </w:r>
-      <w:proofErr w:type="spellEnd"/>
-      <w:r>
-        <w:rPr>
-          <w:lang w:val="pt-PT"/>
-        </w:rPr>
-        <w:t>), o sistema realça os campos inválidos.</w:t>
+        <w:t>, número de telefone, etc), o sistema realça os campos inválidos.</w:t>
       </w:r>
     </w:p>
     <w:p>
@@ -5905,21 +5587,7 @@
         <w:rPr>
           <w:lang w:val="pt-PT"/>
         </w:rPr>
-        <w:t xml:space="preserve"> de confirmação </w:t>
-      </w:r>
-      <w:proofErr w:type="gramStart"/>
-      <w:r>
-        <w:rPr>
-          <w:lang w:val="pt-PT"/>
-        </w:rPr>
-        <w:t>e  autenticação</w:t>
-      </w:r>
-      <w:proofErr w:type="gramEnd"/>
-      <w:r>
-        <w:rPr>
-          <w:lang w:val="pt-PT"/>
-        </w:rPr>
-        <w:t xml:space="preserve"> do turista.</w:t>
+        <w:t xml:space="preserve"> de confirmação e  autenticação do turista.</w:t>
       </w:r>
     </w:p>
     <w:p>
@@ -5942,7 +5610,6 @@
         </w:rPr>
         <w:t xml:space="preserve"> O sistema envia para o </w:t>
       </w:r>
-      <w:proofErr w:type="gramStart"/>
       <w:r>
         <w:rPr>
           <w:i/>
@@ -5950,7 +5617,6 @@
         </w:rPr>
         <w:t>email</w:t>
       </w:r>
-      <w:proofErr w:type="gramEnd"/>
       <w:r>
         <w:rPr>
           <w:lang w:val="pt-PT"/>
@@ -6163,7 +5829,25 @@
         <w:rPr>
           <w:lang w:val="pt-PT"/>
         </w:rPr>
-        <w:t xml:space="preserve">O Professor/Gestor escolhe página de </w:t>
+        <w:t>O Professor/Gestor escolhe página de</w:t>
+      </w:r>
+      <w:r>
+        <w:rPr>
+          <w:lang w:val="pt-PT"/>
+        </w:rPr>
+        <w:t xml:space="preserve"> </w:t>
+      </w:r>
+      <w:r>
+        <w:rPr>
+          <w:lang w:val="pt-PT"/>
+        </w:rPr>
+        <w:t>Criar</w:t>
+      </w:r>
+      <w:r>
+        <w:rPr>
+          <w:lang w:val="pt-PT"/>
+        </w:rPr>
+        <w:t xml:space="preserve"> </w:t>
       </w:r>
       <w:r>
         <w:rPr>
@@ -6183,35 +5867,7 @@
         <w:rPr>
           <w:lang w:val="pt-PT"/>
         </w:rPr>
-        <w:t>2) O sistema mostra página com tabela de trilhos existentes.</w:t>
-      </w:r>
-    </w:p>
-    <w:p>
-      <w:pPr>
-        <w:jc w:val="both"/>
-        <w:rPr>
-          <w:lang w:val="pt-PT"/>
-        </w:rPr>
-      </w:pPr>
-      <w:r>
-        <w:rPr>
-          <w:lang w:val="pt-PT"/>
-        </w:rPr>
-        <w:t>3) O Professor/Gestor prime botão Adicionar Trilho.</w:t>
-      </w:r>
-    </w:p>
-    <w:p>
-      <w:pPr>
-        <w:jc w:val="both"/>
-        <w:rPr>
-          <w:lang w:val="pt-PT"/>
-        </w:rPr>
-      </w:pPr>
-      <w:r>
-        <w:rPr>
-          <w:lang w:val="pt-PT"/>
-        </w:rPr>
-        <w:t>4</w:t>
+        <w:t>2</w:t>
       </w:r>
       <w:r>
         <w:rPr>
@@ -6265,21 +5921,7 @@
         <w:rPr>
           <w:lang w:val="pt-PT"/>
         </w:rPr>
-        <w:t xml:space="preserve">de </w:t>
-      </w:r>
-      <w:proofErr w:type="gramStart"/>
-      <w:r>
-        <w:rPr>
-          <w:lang w:val="pt-PT"/>
-        </w:rPr>
-        <w:t>input</w:t>
-      </w:r>
-      <w:proofErr w:type="gramEnd"/>
-      <w:r>
-        <w:rPr>
-          <w:lang w:val="pt-PT"/>
-        </w:rPr>
-        <w:t>:</w:t>
+        <w:t>de input:</w:t>
       </w:r>
     </w:p>
     <w:p>
@@ -6465,7 +6107,7 @@
         <w:rPr>
           <w:lang w:val="pt-PT"/>
         </w:rPr>
-        <w:t>5</w:t>
+        <w:t>3</w:t>
       </w:r>
       <w:r>
         <w:rPr>
@@ -6515,14 +6157,132 @@
         <w:rPr>
           <w:lang w:val="pt-PT"/>
         </w:rPr>
+        <w:t>4</w:t>
+      </w:r>
+      <w:r>
+        <w:rPr>
+          <w:lang w:val="pt-PT"/>
+        </w:rPr>
+        <w:t>)</w:t>
+      </w:r>
+      <w:r>
+        <w:rPr>
+          <w:lang w:val="pt-PT"/>
+        </w:rPr>
+        <w:t xml:space="preserve"> </w:t>
+      </w:r>
+      <w:r>
+        <w:rPr>
+          <w:lang w:val="pt-PT"/>
+        </w:rPr>
+        <w:t>O sistema mostra página</w:t>
+      </w:r>
+      <w:r>
+        <w:rPr>
+          <w:lang w:val="pt-PT"/>
+        </w:rPr>
+        <w:t xml:space="preserve"> de</w:t>
+      </w:r>
+      <w:r>
+        <w:rPr>
+          <w:lang w:val="pt-PT"/>
+        </w:rPr>
+        <w:t xml:space="preserve"> Trilhos com novo trilho adicionado.</w:t>
+      </w:r>
+    </w:p>
+    <w:p>
+      <w:pPr>
+        <w:jc w:val="both"/>
+        <w:rPr>
+          <w:lang w:val="pt-PT"/>
+        </w:rPr>
+      </w:pPr>
+    </w:p>
+    <w:p>
+      <w:pPr>
+        <w:jc w:val="both"/>
+        <w:rPr>
+          <w:b/>
+          <w:lang w:val="pt-PT"/>
+        </w:rPr>
+      </w:pPr>
+      <w:r>
+        <w:rPr>
+          <w:b/>
+          <w:lang w:val="pt-PT"/>
+        </w:rPr>
         <w:lastRenderedPageBreak/>
-        <w:t>6</w:t>
-      </w:r>
-      <w:r>
-        <w:rPr>
-          <w:lang w:val="pt-PT"/>
-        </w:rPr>
-        <w:t>)</w:t>
+        <w:t>Caminhos Alternativos:</w:t>
+      </w:r>
+    </w:p>
+    <w:p>
+      <w:pPr>
+        <w:jc w:val="both"/>
+        <w:rPr>
+          <w:lang w:val="pt-PT"/>
+        </w:rPr>
+      </w:pPr>
+      <w:r>
+        <w:rPr>
+          <w:lang w:val="pt-PT"/>
+        </w:rPr>
+        <w:t>3</w:t>
+      </w:r>
+      <w:r>
+        <w:rPr>
+          <w:lang w:val="pt-PT"/>
+        </w:rPr>
+        <w:t xml:space="preserve">.a) Se o </w:t>
+      </w:r>
+      <w:r>
+        <w:rPr>
+          <w:lang w:val="pt-PT"/>
+        </w:rPr>
+        <w:t>Professor/Gestor deixar um ou mais campos por preencher, o sistema mostra uma</w:t>
+      </w:r>
+      <w:r>
+        <w:rPr>
+          <w:lang w:val="pt-PT"/>
+        </w:rPr>
+        <w:t xml:space="preserve"> ou mais mensagens “Campo (nome </w:t>
+      </w:r>
+      <w:r>
+        <w:rPr>
+          <w:lang w:val="pt-PT"/>
+        </w:rPr>
+        <w:t>campo) por preencher”.</w:t>
+      </w:r>
+    </w:p>
+    <w:p>
+      <w:pPr>
+        <w:jc w:val="both"/>
+        <w:rPr>
+          <w:lang w:val="pt-PT"/>
+        </w:rPr>
+      </w:pPr>
+      <w:r>
+        <w:rPr>
+          <w:lang w:val="pt-PT"/>
+        </w:rPr>
+        <w:t>3</w:t>
+      </w:r>
+      <w:r>
+        <w:rPr>
+          <w:lang w:val="pt-PT"/>
+        </w:rPr>
+        <w:t>.b</w:t>
+      </w:r>
+      <w:r>
+        <w:rPr>
+          <w:lang w:val="pt-PT"/>
+        </w:rPr>
+        <w:t>) Se</w:t>
+      </w:r>
+      <w:r>
+        <w:rPr>
+          <w:lang w:val="pt-PT"/>
+        </w:rPr>
+        <w:t xml:space="preserve"> o</w:t>
       </w:r>
       <w:r>
         <w:rPr>
@@ -6534,7 +6294,453 @@
         <w:rPr>
           <w:lang w:val="pt-PT"/>
         </w:rPr>
-        <w:t>O sistema mostra página</w:t>
+        <w:t>Professor/Gestor introduzir valores inválidos num ou mais campos, o sistema exibe uma ou mais mensagens “</w:t>
+      </w:r>
+      <w:r>
+        <w:rPr>
+          <w:lang w:val="pt-PT"/>
+        </w:rPr>
+        <w:t xml:space="preserve"> </w:t>
+      </w:r>
+      <w:r>
+        <w:rPr>
+          <w:lang w:val="pt-PT"/>
+        </w:rPr>
+        <w:t>Campo (</w:t>
+      </w:r>
+      <w:r>
+        <w:rPr>
+          <w:lang w:val="pt-PT"/>
+        </w:rPr>
+        <w:t xml:space="preserve">nome </w:t>
+      </w:r>
+      <w:r>
+        <w:rPr>
+          <w:lang w:val="pt-PT"/>
+        </w:rPr>
+        <w:t>campo</w:t>
+      </w:r>
+      <w:r>
+        <w:rPr>
+          <w:lang w:val="pt-PT"/>
+        </w:rPr>
+        <w:t>) só admite valores</w:t>
+      </w:r>
+      <w:r>
+        <w:rPr>
+          <w:lang w:val="pt-PT"/>
+        </w:rPr>
+        <w:t xml:space="preserve">: (intervalo </w:t>
+      </w:r>
+      <w:r>
+        <w:rPr>
+          <w:lang w:val="pt-PT"/>
+        </w:rPr>
+        <w:t xml:space="preserve">válido) </w:t>
+      </w:r>
+      <w:r>
+        <w:rPr>
+          <w:lang w:val="pt-PT"/>
+        </w:rPr>
+        <w:t>”</w:t>
+      </w:r>
+      <w:r>
+        <w:rPr>
+          <w:lang w:val="pt-PT"/>
+        </w:rPr>
+        <w:t>.</w:t>
+      </w:r>
+    </w:p>
+    <w:p>
+      <w:pPr>
+        <w:jc w:val="both"/>
+        <w:rPr>
+          <w:lang w:val="pt-PT"/>
+        </w:rPr>
+      </w:pPr>
+      <w:r>
+        <w:rPr>
+          <w:lang w:val="pt-PT"/>
+        </w:rPr>
+        <w:t xml:space="preserve"> Exemplo: </w:t>
+      </w:r>
+    </w:p>
+    <w:p>
+      <w:pPr>
+        <w:jc w:val="both"/>
+        <w:rPr>
+          <w:lang w:val="pt-PT"/>
+        </w:rPr>
+      </w:pPr>
+      <w:r>
+        <w:rPr>
+          <w:lang w:val="pt-PT"/>
+        </w:rPr>
+        <w:t>.</w:t>
+      </w:r>
+      <w:r>
+        <w:rPr>
+          <w:lang w:val="pt-PT"/>
+        </w:rPr>
+        <w:t xml:space="preserve"> </w:t>
+      </w:r>
+      <w:r>
+        <w:rPr>
+          <w:lang w:val="pt-PT"/>
+        </w:rPr>
+        <w:t>Professor/Gestor introduz no campo Distancia valor</w:t>
+      </w:r>
+      <w:r>
+        <w:rPr>
+          <w:lang w:val="pt-PT"/>
+        </w:rPr>
+        <w:t xml:space="preserve"> 5000</w:t>
+      </w:r>
+      <w:r>
+        <w:rPr>
+          <w:lang w:val="pt-PT"/>
+        </w:rPr>
+        <w:t>.</w:t>
+      </w:r>
+    </w:p>
+    <w:p>
+      <w:pPr>
+        <w:jc w:val="both"/>
+        <w:rPr>
+          <w:lang w:val="pt-PT"/>
+        </w:rPr>
+      </w:pPr>
+      <w:r>
+        <w:rPr>
+          <w:lang w:val="pt-PT"/>
+        </w:rPr>
+        <w:t>.Mensagem: “Campo Distancia só admite valores entre 5 e 200”</w:t>
+      </w:r>
+    </w:p>
+    <w:p>
+      <w:pPr>
+        <w:jc w:val="both"/>
+        <w:rPr>
+          <w:lang w:val="pt-PT"/>
+        </w:rPr>
+      </w:pPr>
+      <w:r>
+        <w:rPr>
+          <w:b/>
+          <w:lang w:val="pt-PT"/>
+        </w:rPr>
+        <w:t>Suplementos:</w:t>
+      </w:r>
+      <w:r>
+        <w:rPr>
+          <w:lang w:val="pt-PT"/>
+        </w:rPr>
+        <w:t xml:space="preserve"> Testar problemas </w:t>
+      </w:r>
+      <w:r>
+        <w:rPr>
+          <w:lang w:val="pt-PT"/>
+        </w:rPr>
+        <w:t>na submissão do formulário</w:t>
+      </w:r>
+      <w:r>
+        <w:rPr>
+          <w:lang w:val="pt-PT"/>
+        </w:rPr>
+        <w:t>.</w:t>
+      </w:r>
+    </w:p>
+    <w:p>
+      <w:pPr>
+        <w:jc w:val="both"/>
+        <w:rPr>
+          <w:lang w:val="pt-PT"/>
+        </w:rPr>
+      </w:pPr>
+      <w:r>
+        <w:rPr>
+          <w:lang w:val="pt-PT"/>
+        </w:rPr>
+        <w:t xml:space="preserve"> </w:t>
+      </w:r>
+      <w:r>
+        <w:rPr>
+          <w:lang w:val="pt-PT"/>
+        </w:rPr>
+        <w:t>E</w:t>
+      </w:r>
+      <w:r>
+        <w:rPr>
+          <w:lang w:val="pt-PT"/>
+        </w:rPr>
+        <w:t>xemplo</w:t>
+      </w:r>
+      <w:r>
+        <w:rPr>
+          <w:lang w:val="pt-PT"/>
+        </w:rPr>
+        <w:t xml:space="preserve">: </w:t>
+      </w:r>
+    </w:p>
+    <w:p>
+      <w:pPr>
+        <w:jc w:val="both"/>
+        <w:rPr>
+          <w:lang w:val="pt-PT"/>
+        </w:rPr>
+      </w:pPr>
+      <w:r>
+        <w:rPr>
+          <w:lang w:val="pt-PT"/>
+        </w:rPr>
+        <w:t xml:space="preserve">.Professor/Gestor submete formulário com </w:t>
+      </w:r>
+      <w:r>
+        <w:rPr>
+          <w:lang w:val="pt-PT"/>
+        </w:rPr>
+        <w:t>campo Nome do Trilho a nulo.</w:t>
+      </w:r>
+    </w:p>
+    <w:p>
+      <w:pPr>
+        <w:jc w:val="both"/>
+        <w:rPr>
+          <w:lang w:val="pt-PT"/>
+        </w:rPr>
+      </w:pPr>
+      <w:r>
+        <w:rPr>
+          <w:lang w:val="pt-PT"/>
+        </w:rPr>
+        <w:t>.</w:t>
+      </w:r>
+      <w:r>
+        <w:rPr>
+          <w:lang w:val="pt-PT"/>
+        </w:rPr>
+        <w:t>O sistema mostra m</w:t>
+      </w:r>
+      <w:r>
+        <w:rPr>
+          <w:lang w:val="pt-PT"/>
+        </w:rPr>
+        <w:t>ensagem: “</w:t>
+      </w:r>
+      <w:r>
+        <w:rPr>
+          <w:lang w:val="pt-PT"/>
+        </w:rPr>
+        <w:t>Campo Nome Trilho não pode ser nulo</w:t>
+      </w:r>
+      <w:r>
+        <w:rPr>
+          <w:lang w:val="pt-PT"/>
+        </w:rPr>
+        <w:t>”</w:t>
+      </w:r>
+    </w:p>
+    <w:p>
+      <w:pPr>
+        <w:jc w:val="both"/>
+        <w:rPr>
+          <w:lang w:val="pt-PT"/>
+        </w:rPr>
+      </w:pPr>
+      <w:r>
+        <w:rPr>
+          <w:lang w:val="pt-PT"/>
+        </w:rPr>
+        <w:t xml:space="preserve"> </w:t>
+      </w:r>
+      <w:r>
+        <w:rPr>
+          <w:lang w:val="pt-PT"/>
+        </w:rPr>
+        <w:t xml:space="preserve">Quando crio trilho o estado do trilho por defeito deve ser 1-aberto. </w:t>
+      </w:r>
+    </w:p>
+    <w:p>
+      <w:pPr>
+        <w:jc w:val="both"/>
+        <w:rPr>
+          <w:lang w:val="pt-PT"/>
+        </w:rPr>
+      </w:pPr>
+    </w:p>
+    <w:p>
+      <w:pPr>
+        <w:jc w:val="both"/>
+        <w:rPr>
+          <w:lang w:val="pt-PT"/>
+        </w:rPr>
+      </w:pPr>
+      <w:r>
+        <w:rPr>
+          <w:b/>
+          <w:lang w:val="pt-PT"/>
+        </w:rPr>
+        <w:t>Pós-condição:</w:t>
+      </w:r>
+      <w:r>
+        <w:rPr>
+          <w:lang w:val="pt-PT"/>
+        </w:rPr>
+        <w:t xml:space="preserve"> </w:t>
+      </w:r>
+      <w:r>
+        <w:rPr>
+          <w:lang w:val="pt-PT"/>
+        </w:rPr>
+        <w:t>Não tem.</w:t>
+      </w:r>
+    </w:p>
+    <w:p>
+      <w:pPr>
+        <w:rPr>
+          <w:lang w:val="pt-PT"/>
+        </w:rPr>
+      </w:pPr>
+    </w:p>
+    <w:p>
+      <w:pPr>
+        <w:pStyle w:val="Cabealho1"/>
+        <w:jc w:val="both"/>
+        <w:rPr>
+          <w:lang w:val="pt-PT"/>
+        </w:rPr>
+      </w:pPr>
+      <w:r>
+        <w:rPr>
+          <w:lang w:val="pt-PT"/>
+        </w:rPr>
+        <w:t>Descrição de Caso de Uso – 5</w:t>
+      </w:r>
+    </w:p>
+    <w:p>
+      <w:pPr>
+        <w:rPr>
+          <w:lang w:val="pt-PT"/>
+        </w:rPr>
+      </w:pPr>
+    </w:p>
+    <w:p>
+      <w:pPr>
+        <w:jc w:val="both"/>
+        <w:rPr>
+          <w:lang w:val="pt-PT"/>
+        </w:rPr>
+      </w:pPr>
+      <w:r>
+        <w:rPr>
+          <w:b/>
+          <w:lang w:val="pt-PT"/>
+        </w:rPr>
+        <w:t>Nome:</w:t>
+      </w:r>
+      <w:r>
+        <w:rPr>
+          <w:lang w:val="pt-PT"/>
+        </w:rPr>
+        <w:t xml:space="preserve"> Alterar Trilho.</w:t>
+      </w:r>
+    </w:p>
+    <w:p>
+      <w:pPr>
+        <w:jc w:val="both"/>
+        <w:rPr>
+          <w:lang w:val="pt-PT"/>
+        </w:rPr>
+      </w:pPr>
+      <w:r>
+        <w:rPr>
+          <w:b/>
+          <w:lang w:val="pt-PT"/>
+        </w:rPr>
+        <w:t>Descrição:</w:t>
+      </w:r>
+      <w:r>
+        <w:rPr>
+          <w:lang w:val="pt-PT"/>
+        </w:rPr>
+        <w:t xml:space="preserve"> O Professor/Gestor altera trilho existente.</w:t>
+      </w:r>
+    </w:p>
+    <w:p>
+      <w:pPr>
+        <w:jc w:val="both"/>
+        <w:rPr>
+          <w:lang w:val="pt-PT"/>
+        </w:rPr>
+      </w:pPr>
+      <w:r>
+        <w:rPr>
+          <w:b/>
+          <w:lang w:val="pt-PT"/>
+        </w:rPr>
+        <w:t>Pré-condição:</w:t>
+      </w:r>
+      <w:r>
+        <w:rPr>
+          <w:b/>
+          <w:lang w:val="pt-PT"/>
+        </w:rPr>
+        <w:t xml:space="preserve"> </w:t>
+      </w:r>
+      <w:r>
+        <w:rPr>
+          <w:lang w:val="pt-PT"/>
+        </w:rPr>
+        <w:t xml:space="preserve">O Professor/Gestor fez </w:t>
+      </w:r>
+      <w:r>
+        <w:rPr>
+          <w:i/>
+          <w:lang w:val="pt-PT"/>
+        </w:rPr>
+        <w:t>login</w:t>
+      </w:r>
+      <w:r>
+        <w:rPr>
+          <w:lang w:val="pt-PT"/>
+        </w:rPr>
+        <w:t xml:space="preserve"> válido.</w:t>
+      </w:r>
+    </w:p>
+    <w:p>
+      <w:pPr>
+        <w:jc w:val="both"/>
+        <w:rPr>
+          <w:b/>
+          <w:lang w:val="pt-PT"/>
+        </w:rPr>
+      </w:pPr>
+      <w:r>
+        <w:rPr>
+          <w:b/>
+          <w:lang w:val="pt-PT"/>
+        </w:rPr>
+        <w:t>Caminho Principal:</w:t>
+      </w:r>
+    </w:p>
+    <w:p>
+      <w:pPr>
+        <w:jc w:val="both"/>
+        <w:rPr>
+          <w:lang w:val="pt-PT"/>
+        </w:rPr>
+      </w:pPr>
+      <w:r>
+        <w:rPr>
+          <w:lang w:val="pt-PT"/>
+        </w:rPr>
+        <w:t>1</w:t>
+      </w:r>
+      <w:r>
+        <w:rPr>
+          <w:lang w:val="pt-PT"/>
+        </w:rPr>
+        <w:t>) O Professor/Gestor escolhe página</w:t>
       </w:r>
       <w:r>
         <w:rPr>
@@ -6546,113 +6752,75 @@
         <w:rPr>
           <w:lang w:val="pt-PT"/>
         </w:rPr>
-        <w:t xml:space="preserve"> Trilhos com novo trilho adicionado.</w:t>
-      </w:r>
-    </w:p>
-    <w:p>
-      <w:pPr>
-        <w:jc w:val="both"/>
-        <w:rPr>
-          <w:lang w:val="pt-PT"/>
-        </w:rPr>
-      </w:pPr>
-    </w:p>
-    <w:p>
-      <w:pPr>
-        <w:jc w:val="both"/>
-        <w:rPr>
-          <w:b/>
-          <w:lang w:val="pt-PT"/>
-        </w:rPr>
-      </w:pPr>
-      <w:r>
-        <w:rPr>
-          <w:b/>
-          <w:lang w:val="pt-PT"/>
-        </w:rPr>
-        <w:t>Caminhos Alternativos:</w:t>
-      </w:r>
-    </w:p>
-    <w:p>
-      <w:pPr>
-        <w:jc w:val="both"/>
-        <w:rPr>
-          <w:lang w:val="pt-PT"/>
-        </w:rPr>
-      </w:pPr>
-      <w:r>
-        <w:rPr>
-          <w:lang w:val="pt-PT"/>
-        </w:rPr>
-        <w:t>5</w:t>
-      </w:r>
-      <w:r>
-        <w:rPr>
-          <w:lang w:val="pt-PT"/>
-        </w:rPr>
-        <w:t xml:space="preserve">.a) Se o </w:t>
-      </w:r>
-      <w:r>
-        <w:rPr>
-          <w:lang w:val="pt-PT"/>
-        </w:rPr>
-        <w:t>Professor/Gestor deixar um ou mais campos por preencher, o sistema mostra uma</w:t>
-      </w:r>
-      <w:r>
-        <w:rPr>
-          <w:lang w:val="pt-PT"/>
-        </w:rPr>
-        <w:t xml:space="preserve"> ou mais mensagens “Campo (nome </w:t>
-      </w:r>
-      <w:r>
-        <w:rPr>
-          <w:lang w:val="pt-PT"/>
-        </w:rPr>
-        <w:t>campo) por preencher”.</w:t>
-      </w:r>
-    </w:p>
-    <w:p>
-      <w:pPr>
-        <w:jc w:val="both"/>
-        <w:rPr>
-          <w:lang w:val="pt-PT"/>
-        </w:rPr>
-      </w:pPr>
-      <w:r>
-        <w:rPr>
-          <w:lang w:val="pt-PT"/>
-        </w:rPr>
-        <w:t>5</w:t>
-      </w:r>
-      <w:r>
-        <w:rPr>
-          <w:lang w:val="pt-PT"/>
-        </w:rPr>
-        <w:t>.b</w:t>
-      </w:r>
-      <w:r>
-        <w:rPr>
-          <w:lang w:val="pt-PT"/>
-        </w:rPr>
-        <w:t>) Se</w:t>
-      </w:r>
-      <w:r>
-        <w:rPr>
-          <w:lang w:val="pt-PT"/>
-        </w:rPr>
-        <w:t xml:space="preserve"> o</w:t>
-      </w:r>
-      <w:r>
-        <w:rPr>
-          <w:lang w:val="pt-PT"/>
-        </w:rPr>
         <w:t xml:space="preserve"> </w:t>
       </w:r>
       <w:r>
         <w:rPr>
           <w:lang w:val="pt-PT"/>
         </w:rPr>
-        <w:t>Professor/Gestor introduzir valores inválidos num ou mais campos, o sistema exibe uma ou mais mensagens “</w:t>
+        <w:t>Trilho</w:t>
+      </w:r>
+      <w:r>
+        <w:rPr>
+          <w:lang w:val="pt-PT"/>
+        </w:rPr>
+        <w:t>s</w:t>
+      </w:r>
+      <w:r>
+        <w:rPr>
+          <w:lang w:val="pt-PT"/>
+        </w:rPr>
+        <w:t xml:space="preserve"> para alterar trilhos.</w:t>
+      </w:r>
+    </w:p>
+    <w:p>
+      <w:pPr>
+        <w:jc w:val="both"/>
+        <w:rPr>
+          <w:lang w:val="pt-PT"/>
+        </w:rPr>
+      </w:pPr>
+      <w:r>
+        <w:rPr>
+          <w:lang w:val="pt-PT"/>
+        </w:rPr>
+        <w:t>2) O sistema mostra página com tabela de trilhos existentes.</w:t>
+      </w:r>
+    </w:p>
+    <w:p>
+      <w:pPr>
+        <w:jc w:val="both"/>
+        <w:rPr>
+          <w:lang w:val="pt-PT"/>
+        </w:rPr>
+      </w:pPr>
+      <w:r>
+        <w:rPr>
+          <w:lang w:val="pt-PT"/>
+        </w:rPr>
+        <w:t>3) O Professor/Gestor seleciona o trilho que pretende alterar.</w:t>
+      </w:r>
+      <w:bookmarkStart w:id="0" w:name="_GoBack"/>
+      <w:bookmarkEnd w:id="0"/>
+    </w:p>
+    <w:p>
+      <w:pPr>
+        <w:jc w:val="both"/>
+        <w:rPr>
+          <w:lang w:val="pt-PT"/>
+        </w:rPr>
+      </w:pPr>
+      <w:r>
+        <w:rPr>
+          <w:lang w:val="pt-PT"/>
+        </w:rPr>
+        <w:t>4</w:t>
+      </w:r>
+      <w:r>
+        <w:rPr>
+          <w:lang w:val="pt-PT"/>
+        </w:rPr>
+        <w:t>) O sistema mostra página</w:t>
       </w:r>
       <w:r>
         <w:rPr>
@@ -6664,77 +6832,7 @@
         <w:rPr>
           <w:lang w:val="pt-PT"/>
         </w:rPr>
-        <w:t>Campo (</w:t>
-      </w:r>
-      <w:r>
-        <w:rPr>
-          <w:lang w:val="pt-PT"/>
-        </w:rPr>
-        <w:t xml:space="preserve">nome </w:t>
-      </w:r>
-      <w:r>
-        <w:rPr>
-          <w:lang w:val="pt-PT"/>
-        </w:rPr>
-        <w:t>campo</w:t>
-      </w:r>
-      <w:r>
-        <w:rPr>
-          <w:lang w:val="pt-PT"/>
-        </w:rPr>
-        <w:t>) só admite valores</w:t>
-      </w:r>
-      <w:r>
-        <w:rPr>
-          <w:lang w:val="pt-PT"/>
-        </w:rPr>
-        <w:t xml:space="preserve">: (intervalo </w:t>
-      </w:r>
-      <w:r>
-        <w:rPr>
-          <w:lang w:val="pt-PT"/>
-        </w:rPr>
-        <w:t xml:space="preserve">válido) </w:t>
-      </w:r>
-      <w:r>
-        <w:rPr>
-          <w:lang w:val="pt-PT"/>
-        </w:rPr>
-        <w:t>”</w:t>
-      </w:r>
-      <w:r>
-        <w:rPr>
-          <w:lang w:val="pt-PT"/>
-        </w:rPr>
-        <w:t>.</w:t>
-      </w:r>
-    </w:p>
-    <w:p>
-      <w:pPr>
-        <w:jc w:val="both"/>
-        <w:rPr>
-          <w:lang w:val="pt-PT"/>
-        </w:rPr>
-      </w:pPr>
-      <w:r>
-        <w:rPr>
-          <w:lang w:val="pt-PT"/>
-        </w:rPr>
-        <w:t xml:space="preserve"> Exemplo: </w:t>
-      </w:r>
-    </w:p>
-    <w:p>
-      <w:pPr>
-        <w:jc w:val="both"/>
-        <w:rPr>
-          <w:lang w:val="pt-PT"/>
-        </w:rPr>
-      </w:pPr>
-      <w:r>
-        <w:rPr>
-          <w:lang w:val="pt-PT"/>
-        </w:rPr>
-        <w:t>.</w:t>
+        <w:t>Alterar</w:t>
       </w:r>
       <w:r>
         <w:rPr>
@@ -6746,271 +6844,7 @@
         <w:rPr>
           <w:lang w:val="pt-PT"/>
         </w:rPr>
-        <w:t>Professor/Gestor introduz no campo Distancia valor</w:t>
-      </w:r>
-      <w:r>
-        <w:rPr>
-          <w:lang w:val="pt-PT"/>
-        </w:rPr>
-        <w:t xml:space="preserve"> 5000</w:t>
-      </w:r>
-      <w:r>
-        <w:rPr>
-          <w:lang w:val="pt-PT"/>
-        </w:rPr>
-        <w:t>.</w:t>
-      </w:r>
-    </w:p>
-    <w:p>
-      <w:pPr>
-        <w:jc w:val="both"/>
-        <w:rPr>
-          <w:lang w:val="pt-PT"/>
-        </w:rPr>
-      </w:pPr>
-      <w:r>
-        <w:rPr>
-          <w:lang w:val="pt-PT"/>
-        </w:rPr>
-        <w:t>.Mensagem: “Campo Distancia só admite valores entre 5 e 200”</w:t>
-      </w:r>
-    </w:p>
-    <w:p>
-      <w:pPr>
-        <w:jc w:val="both"/>
-        <w:rPr>
-          <w:lang w:val="pt-PT"/>
-        </w:rPr>
-      </w:pPr>
-      <w:r>
-        <w:rPr>
-          <w:b/>
-          <w:lang w:val="pt-PT"/>
-        </w:rPr>
-        <w:t>Suplementos:</w:t>
-      </w:r>
-      <w:r>
-        <w:rPr>
-          <w:lang w:val="pt-PT"/>
-        </w:rPr>
-        <w:t xml:space="preserve"> Testar problemas </w:t>
-      </w:r>
-      <w:r>
-        <w:rPr>
-          <w:lang w:val="pt-PT"/>
-        </w:rPr>
-        <w:t>na submissão do formulário</w:t>
-      </w:r>
-      <w:r>
-        <w:rPr>
-          <w:lang w:val="pt-PT"/>
-        </w:rPr>
-        <w:t xml:space="preserve"> (</w:t>
-      </w:r>
-      <w:r>
-        <w:rPr>
-          <w:lang w:val="pt-PT"/>
-        </w:rPr>
-        <w:t>Ver exemplo acima).</w:t>
-      </w:r>
-      <w:r>
-        <w:rPr>
-          <w:lang w:val="pt-PT"/>
-        </w:rPr>
-        <w:t xml:space="preserve"> </w:t>
-      </w:r>
-      <w:r>
-        <w:rPr>
-          <w:lang w:val="pt-PT"/>
-        </w:rPr>
-        <w:t xml:space="preserve">Quando crio trilho o estado do trilho por defeito deve ser 1-aberto. </w:t>
-      </w:r>
-    </w:p>
-    <w:p>
-      <w:pPr>
-        <w:jc w:val="both"/>
-        <w:rPr>
-          <w:lang w:val="pt-PT"/>
-        </w:rPr>
-      </w:pPr>
-      <w:r>
-        <w:rPr>
-          <w:b/>
-          <w:lang w:val="pt-PT"/>
-        </w:rPr>
-        <w:t>Pós-condição:</w:t>
-      </w:r>
-      <w:r>
-        <w:rPr>
-          <w:lang w:val="pt-PT"/>
-        </w:rPr>
-        <w:t xml:space="preserve"> </w:t>
-      </w:r>
-      <w:r>
-        <w:rPr>
-          <w:lang w:val="pt-PT"/>
-        </w:rPr>
-        <w:t>Não tem.</w:t>
-      </w:r>
-    </w:p>
-    <w:p>
-      <w:pPr>
-        <w:rPr>
-          <w:lang w:val="pt-PT"/>
-        </w:rPr>
-      </w:pPr>
-    </w:p>
-    <w:p>
-      <w:pPr>
-        <w:pStyle w:val="Cabealho1"/>
-        <w:jc w:val="both"/>
-        <w:rPr>
-          <w:lang w:val="pt-PT"/>
-        </w:rPr>
-      </w:pPr>
-      <w:r>
-        <w:rPr>
-          <w:lang w:val="pt-PT"/>
-        </w:rPr>
-        <w:t>Descrição de Caso de Uso – 5</w:t>
-      </w:r>
-    </w:p>
-    <w:p>
-      <w:pPr>
-        <w:rPr>
-          <w:lang w:val="pt-PT"/>
-        </w:rPr>
-      </w:pPr>
-    </w:p>
-    <w:p>
-      <w:pPr>
-        <w:jc w:val="both"/>
-        <w:rPr>
-          <w:lang w:val="pt-PT"/>
-        </w:rPr>
-      </w:pPr>
-      <w:r>
-        <w:rPr>
-          <w:b/>
-          <w:lang w:val="pt-PT"/>
-        </w:rPr>
-        <w:t>Nome:</w:t>
-      </w:r>
-      <w:r>
-        <w:rPr>
-          <w:lang w:val="pt-PT"/>
-        </w:rPr>
-        <w:t xml:space="preserve"> Alterar Trilho.</w:t>
-      </w:r>
-    </w:p>
-    <w:p>
-      <w:pPr>
-        <w:jc w:val="both"/>
-        <w:rPr>
-          <w:lang w:val="pt-PT"/>
-        </w:rPr>
-      </w:pPr>
-      <w:r>
-        <w:rPr>
-          <w:b/>
-          <w:lang w:val="pt-PT"/>
-        </w:rPr>
-        <w:t>Descrição:</w:t>
-      </w:r>
-      <w:r>
-        <w:rPr>
-          <w:lang w:val="pt-PT"/>
-        </w:rPr>
-        <w:t xml:space="preserve"> O Professor/Gestor altera trilho existente.</w:t>
-      </w:r>
-    </w:p>
-    <w:p>
-      <w:pPr>
-        <w:jc w:val="both"/>
-        <w:rPr>
-          <w:lang w:val="pt-PT"/>
-        </w:rPr>
-      </w:pPr>
-      <w:r>
-        <w:rPr>
-          <w:b/>
-          <w:lang w:val="pt-PT"/>
-        </w:rPr>
-        <w:t>Pré-condição:</w:t>
-      </w:r>
-      <w:r>
-        <w:rPr>
-          <w:b/>
-          <w:lang w:val="pt-PT"/>
-        </w:rPr>
-        <w:t xml:space="preserve"> </w:t>
-      </w:r>
-      <w:r>
-        <w:rPr>
-          <w:lang w:val="pt-PT"/>
-        </w:rPr>
-        <w:t xml:space="preserve">O Professor/Gestor fez </w:t>
-      </w:r>
-      <w:r>
-        <w:rPr>
-          <w:i/>
-          <w:lang w:val="pt-PT"/>
-        </w:rPr>
-        <w:t>login</w:t>
-      </w:r>
-      <w:r>
-        <w:rPr>
-          <w:lang w:val="pt-PT"/>
-        </w:rPr>
-        <w:t xml:space="preserve"> válido.</w:t>
-      </w:r>
-    </w:p>
-    <w:p>
-      <w:pPr>
-        <w:jc w:val="both"/>
-        <w:rPr>
-          <w:b/>
-          <w:lang w:val="pt-PT"/>
-        </w:rPr>
-      </w:pPr>
-      <w:r>
-        <w:rPr>
-          <w:b/>
-          <w:lang w:val="pt-PT"/>
-        </w:rPr>
-        <w:t>Caminho Principal:</w:t>
-      </w:r>
-    </w:p>
-    <w:p>
-      <w:pPr>
-        <w:jc w:val="both"/>
-        <w:rPr>
-          <w:lang w:val="pt-PT"/>
-        </w:rPr>
-      </w:pPr>
-      <w:r>
-        <w:rPr>
-          <w:lang w:val="pt-PT"/>
-        </w:rPr>
-        <w:t>1</w:t>
-      </w:r>
-      <w:r>
-        <w:rPr>
-          <w:lang w:val="pt-PT"/>
-        </w:rPr>
-        <w:t>) O Professor/Gestor escolhe página</w:t>
-      </w:r>
-      <w:r>
-        <w:rPr>
-          <w:lang w:val="pt-PT"/>
-        </w:rPr>
-        <w:t xml:space="preserve"> de</w:t>
-      </w:r>
-      <w:r>
-        <w:rPr>
-          <w:lang w:val="pt-PT"/>
-        </w:rPr>
-        <w:t xml:space="preserve"> Trilho</w:t>
+        <w:t>Trilho</w:t>
       </w:r>
       <w:r>
         <w:rPr>
@@ -7022,79 +6856,7 @@
         <w:rPr>
           <w:lang w:val="pt-PT"/>
         </w:rPr>
-        <w:t xml:space="preserve"> para alterar trilhos.</w:t>
-      </w:r>
-    </w:p>
-    <w:p>
-      <w:pPr>
-        <w:jc w:val="both"/>
-        <w:rPr>
-          <w:lang w:val="pt-PT"/>
-        </w:rPr>
-      </w:pPr>
-      <w:r>
-        <w:rPr>
-          <w:lang w:val="pt-PT"/>
-        </w:rPr>
-        <w:t>2) O sistema mostra página com tabela de trilhos existentes.</w:t>
-      </w:r>
-    </w:p>
-    <w:p>
-      <w:pPr>
-        <w:jc w:val="both"/>
-        <w:rPr>
-          <w:lang w:val="pt-PT"/>
-        </w:rPr>
-      </w:pPr>
-      <w:r>
-        <w:rPr>
-          <w:lang w:val="pt-PT"/>
-        </w:rPr>
-        <w:t>3) O Professor/Gestor seleciona o trilho que pretende alterar.</w:t>
-      </w:r>
-    </w:p>
-    <w:p>
-      <w:pPr>
-        <w:jc w:val="both"/>
-        <w:rPr>
-          <w:lang w:val="pt-PT"/>
-        </w:rPr>
-      </w:pPr>
-      <w:r>
-        <w:rPr>
-          <w:lang w:val="pt-PT"/>
-        </w:rPr>
-        <w:t>4</w:t>
-      </w:r>
-      <w:r>
-        <w:rPr>
-          <w:lang w:val="pt-PT"/>
-        </w:rPr>
-        <w:t>) O sistema mostra página</w:t>
-      </w:r>
-      <w:r>
-        <w:rPr>
-          <w:lang w:val="pt-PT"/>
-        </w:rPr>
-        <w:t xml:space="preserve"> </w:t>
-      </w:r>
-      <w:r>
-        <w:rPr>
-          <w:lang w:val="pt-PT"/>
-        </w:rPr>
-        <w:t>Alterar</w:t>
-      </w:r>
-      <w:r>
-        <w:rPr>
-          <w:lang w:val="pt-PT"/>
-        </w:rPr>
-        <w:t xml:space="preserve"> </w:t>
-      </w:r>
-      <w:r>
-        <w:rPr>
-          <w:lang w:val="pt-PT"/>
-        </w:rPr>
-        <w:t>Trilho com</w:t>
+        <w:t xml:space="preserve"> com</w:t>
       </w:r>
       <w:r>
         <w:rPr>
@@ -7223,6 +6985,7 @@
         <w:rPr>
           <w:lang w:val="pt-PT"/>
         </w:rPr>
+        <w:lastRenderedPageBreak/>
         <w:tab/>
         <w:t>.Dificuldade</w:t>
       </w:r>
@@ -7253,7 +7016,6 @@
         <w:rPr>
           <w:lang w:val="pt-PT"/>
         </w:rPr>
-        <w:lastRenderedPageBreak/>
         <w:t>5</w:t>
       </w:r>
       <w:r>
@@ -7502,6 +7264,12 @@
         </w:rPr>
         <w:t>.Mensagem: “Campo Distancia só admite valores entre 5 e 200”</w:t>
       </w:r>
+      <w:r>
+        <w:rPr>
+          <w:lang w:val="pt-PT"/>
+        </w:rPr>
+        <w:t>.</w:t>
+      </w:r>
     </w:p>
     <w:p>
       <w:pPr>
@@ -7535,25 +7303,63 @@
         <w:rPr>
           <w:lang w:val="pt-PT"/>
         </w:rPr>
-        <w:t xml:space="preserve"> (</w:t>
-      </w:r>
-      <w:r>
-        <w:rPr>
-          <w:lang w:val="pt-PT"/>
-        </w:rPr>
-        <w:t>Ver exemplo acima</w:t>
-      </w:r>
-      <w:r>
-        <w:rPr>
-          <w:lang w:val="pt-PT"/>
-        </w:rPr>
-        <w:t>)</w:t>
-      </w:r>
-      <w:r>
-        <w:rPr>
-          <w:lang w:val="pt-PT"/>
-        </w:rPr>
-        <w:t xml:space="preserve">. Quando </w:t>
+        <w:t>.</w:t>
+      </w:r>
+    </w:p>
+    <w:p>
+      <w:pPr>
+        <w:jc w:val="both"/>
+        <w:rPr>
+          <w:lang w:val="pt-PT"/>
+        </w:rPr>
+      </w:pPr>
+      <w:r>
+        <w:rPr>
+          <w:lang w:val="pt-PT"/>
+        </w:rPr>
+        <w:t xml:space="preserve">Exemplo: </w:t>
+      </w:r>
+    </w:p>
+    <w:p>
+      <w:pPr>
+        <w:jc w:val="both"/>
+        <w:rPr>
+          <w:lang w:val="pt-PT"/>
+        </w:rPr>
+      </w:pPr>
+      <w:r>
+        <w:rPr>
+          <w:lang w:val="pt-PT"/>
+        </w:rPr>
+        <w:t>.Professor/Gestor submete formulário com campo Nome do Trilho a nulo.</w:t>
+      </w:r>
+    </w:p>
+    <w:p>
+      <w:pPr>
+        <w:jc w:val="both"/>
+        <w:rPr>
+          <w:lang w:val="pt-PT"/>
+        </w:rPr>
+      </w:pPr>
+      <w:r>
+        <w:rPr>
+          <w:lang w:val="pt-PT"/>
+        </w:rPr>
+        <w:t>.O sistema mostra mensagem: “Campo Nome Trilho não pode ser nulo”</w:t>
+      </w:r>
+    </w:p>
+    <w:p>
+      <w:pPr>
+        <w:jc w:val="both"/>
+        <w:rPr>
+          <w:lang w:val="pt-PT"/>
+        </w:rPr>
+      </w:pPr>
+      <w:r>
+        <w:rPr>
+          <w:lang w:val="pt-PT"/>
+        </w:rPr>
+        <w:t xml:space="preserve">Quando </w:t>
       </w:r>
       <w:r>
         <w:rPr>
@@ -7567,6 +7373,14 @@
         </w:rPr>
         <w:t xml:space="preserve"> trilho o estado do trilho por defeito deve ser 1-aberto. </w:t>
       </w:r>
+    </w:p>
+    <w:p>
+      <w:pPr>
+        <w:jc w:val="both"/>
+        <w:rPr>
+          <w:lang w:val="pt-PT"/>
+        </w:rPr>
+      </w:pPr>
     </w:p>
     <w:p>
       <w:pPr>
@@ -7834,6 +7648,7 @@
         <w:rPr>
           <w:lang w:val="pt-PT"/>
         </w:rPr>
+        <w:lastRenderedPageBreak/>
         <w:t>4</w:t>
       </w:r>
       <w:r>
@@ -7918,6 +7733,14 @@
           <w:lang w:val="pt-PT"/>
         </w:rPr>
       </w:pPr>
+    </w:p>
+    <w:p>
+      <w:pPr>
+        <w:jc w:val="both"/>
+        <w:rPr>
+          <w:lang w:val="pt-PT"/>
+        </w:rPr>
+      </w:pPr>
       <w:r>
         <w:rPr>
           <w:b/>
@@ -7969,12 +7792,19 @@
           <w:lang w:val="pt-PT"/>
         </w:rPr>
       </w:pPr>
+    </w:p>
+    <w:p>
+      <w:pPr>
+        <w:jc w:val="both"/>
+        <w:rPr>
+          <w:lang w:val="pt-PT"/>
+        </w:rPr>
+      </w:pPr>
       <w:r>
         <w:rPr>
           <w:b/>
           <w:lang w:val="pt-PT"/>
         </w:rPr>
-        <w:lastRenderedPageBreak/>
         <w:t>Pós-condição:</w:t>
       </w:r>
       <w:r>
@@ -8153,7 +7983,7 @@
         <w:rPr>
           <w:lang w:val="pt-PT"/>
         </w:rPr>
-        <w:t>utilizador</w:t>
+        <w:t>Turista</w:t>
       </w:r>
       <w:r>
         <w:rPr>
@@ -8184,142 +8014,228 @@
           <w:color w:val="FF0000"/>
           <w:lang w:val="pt-PT"/>
         </w:rPr>
-        <w:t xml:space="preserve">(Nota para </w:t>
-      </w:r>
-      <w:proofErr w:type="gramStart"/>
+        <w:t xml:space="preserve">(Nota para profª </w:t>
+      </w:r>
       <w:r>
         <w:rPr>
           <w:color w:val="FF0000"/>
           <w:lang w:val="pt-PT"/>
         </w:rPr>
-        <w:t xml:space="preserve">profª </w:t>
+        <w:t xml:space="preserve"> Esta pagina de trilhos é/tem de ser diferente da que é visualizada por Gestor – não devia ser refª com outro nome?</w:t>
       </w:r>
       <w:r>
         <w:rPr>
           <w:color w:val="FF0000"/>
           <w:lang w:val="pt-PT"/>
         </w:rPr>
-        <w:t xml:space="preserve"> Esta</w:t>
-      </w:r>
-      <w:proofErr w:type="gramEnd"/>
-      <w:r>
+        <w:t>)</w:t>
+      </w:r>
+    </w:p>
+    <w:p>
+      <w:pPr>
+        <w:ind w:left="720" w:hanging="720"/>
+        <w:jc w:val="both"/>
+        <w:rPr>
+          <w:lang w:val="pt-PT"/>
+        </w:rPr>
+      </w:pPr>
+      <w:r>
+        <w:rPr>
+          <w:lang w:val="pt-PT"/>
+        </w:rPr>
+        <w:t>2</w:t>
+      </w:r>
+      <w:r>
+        <w:rPr>
+          <w:lang w:val="pt-PT"/>
+        </w:rPr>
+        <w:t xml:space="preserve">) O sistema mostra página </w:t>
+      </w:r>
+      <w:r>
+        <w:rPr>
+          <w:lang w:val="pt-PT"/>
+        </w:rPr>
+        <w:t>Trilhos</w:t>
+      </w:r>
+      <w:r>
+        <w:rPr>
+          <w:lang w:val="pt-PT"/>
+        </w:rPr>
+        <w:t>.</w:t>
+      </w:r>
+    </w:p>
+    <w:p>
+      <w:pPr>
+        <w:ind w:left="720" w:hanging="720"/>
+        <w:jc w:val="both"/>
+        <w:rPr>
+          <w:lang w:val="pt-PT"/>
+        </w:rPr>
+      </w:pPr>
+    </w:p>
+    <w:p>
+      <w:pPr>
+        <w:jc w:val="both"/>
+        <w:rPr>
+          <w:b/>
+          <w:lang w:val="pt-PT"/>
+        </w:rPr>
+      </w:pPr>
+      <w:r>
+        <w:rPr>
+          <w:b/>
+          <w:lang w:val="pt-PT"/>
+        </w:rPr>
+        <w:t>Caminhos Alternativos:</w:t>
+      </w:r>
+    </w:p>
+    <w:p>
+      <w:pPr>
+        <w:jc w:val="both"/>
+        <w:rPr>
+          <w:lang w:val="pt-PT"/>
+        </w:rPr>
+      </w:pPr>
+      <w:r>
+        <w:rPr>
+          <w:lang w:val="pt-PT"/>
+        </w:rPr>
+        <w:t>2</w:t>
+      </w:r>
+      <w:r>
+        <w:rPr>
+          <w:lang w:val="pt-PT"/>
+        </w:rPr>
+        <w:t>) Se não houver trilhos criados</w:t>
+      </w:r>
+      <w:r>
+        <w:rPr>
+          <w:lang w:val="pt-PT"/>
+        </w:rPr>
+        <w:t>, sistema mostra mensagem “De momento não existem trilhos para mostrar”.</w:t>
+      </w:r>
+    </w:p>
+    <w:p>
+      <w:pPr>
+        <w:jc w:val="both"/>
+        <w:rPr>
+          <w:lang w:val="pt-PT"/>
+        </w:rPr>
+      </w:pPr>
+    </w:p>
+    <w:p>
+      <w:pPr>
+        <w:jc w:val="both"/>
         <w:rPr>
           <w:color w:val="FF0000"/>
           <w:lang w:val="pt-PT"/>
         </w:rPr>
-        <w:t xml:space="preserve"> pagina de trilhos é/tem de ser diferente da que é visualizada por Gestor – não devia ser </w:t>
-      </w:r>
-      <w:proofErr w:type="spellStart"/>
+      </w:pPr>
+      <w:r>
+        <w:rPr>
+          <w:b/>
+          <w:lang w:val="pt-PT"/>
+        </w:rPr>
+        <w:t>Suplementos:</w:t>
+      </w:r>
+      <w:r>
+        <w:rPr>
+          <w:lang w:val="pt-PT"/>
+        </w:rPr>
+        <w:t xml:space="preserve"> </w:t>
+      </w:r>
       <w:r>
         <w:rPr>
           <w:color w:val="FF0000"/>
           <w:lang w:val="pt-PT"/>
         </w:rPr>
-        <w:t>refª</w:t>
-      </w:r>
-      <w:proofErr w:type="spellEnd"/>
+        <w:t xml:space="preserve">(Nota para profª </w:t>
+      </w:r>
       <w:r>
         <w:rPr>
           <w:color w:val="FF0000"/>
           <w:lang w:val="pt-PT"/>
         </w:rPr>
-        <w:t xml:space="preserve"> com outro nome?</w:t>
-      </w:r>
-      <w:r>
+        <w:t xml:space="preserve"> ???)</w:t>
+      </w:r>
+    </w:p>
+    <w:p>
+      <w:pPr>
+        <w:jc w:val="both"/>
         <w:rPr>
           <w:color w:val="FF0000"/>
           <w:lang w:val="pt-PT"/>
         </w:rPr>
-        <w:t>)</w:t>
-      </w:r>
-    </w:p>
-    <w:p>
-      <w:pPr>
-        <w:ind w:left="720" w:hanging="720"/>
-        <w:jc w:val="both"/>
-        <w:rPr>
-          <w:lang w:val="pt-PT"/>
-        </w:rPr>
-      </w:pPr>
-      <w:r>
-        <w:rPr>
-          <w:lang w:val="pt-PT"/>
-        </w:rPr>
-        <w:t>2</w:t>
-      </w:r>
-      <w:r>
-        <w:rPr>
-          <w:lang w:val="pt-PT"/>
-        </w:rPr>
-        <w:t xml:space="preserve">) O sistema mostra página </w:t>
-      </w:r>
-      <w:r>
-        <w:rPr>
-          <w:lang w:val="pt-PT"/>
-        </w:rPr>
-        <w:t>Trilhos</w:t>
-      </w:r>
-      <w:r>
-        <w:rPr>
-          <w:lang w:val="pt-PT"/>
-        </w:rPr>
-        <w:t>.</w:t>
-      </w:r>
-    </w:p>
-    <w:p>
-      <w:pPr>
-        <w:ind w:left="720" w:hanging="720"/>
-        <w:jc w:val="both"/>
-        <w:rPr>
-          <w:lang w:val="pt-PT"/>
-        </w:rPr>
-      </w:pPr>
-    </w:p>
-    <w:p>
-      <w:pPr>
-        <w:jc w:val="both"/>
+      </w:pPr>
+    </w:p>
+    <w:p>
+      <w:pPr>
+        <w:jc w:val="both"/>
+        <w:rPr>
+          <w:lang w:val="pt-PT"/>
+        </w:rPr>
+      </w:pPr>
+      <w:r>
         <w:rPr>
           <w:b/>
           <w:lang w:val="pt-PT"/>
         </w:rPr>
-      </w:pPr>
-      <w:r>
-        <w:rPr>
-          <w:b/>
-          <w:lang w:val="pt-PT"/>
-        </w:rPr>
-        <w:t>Caminhos Alternativos:</w:t>
-      </w:r>
-    </w:p>
-    <w:p>
-      <w:pPr>
-        <w:jc w:val="both"/>
-        <w:rPr>
-          <w:lang w:val="pt-PT"/>
-        </w:rPr>
-      </w:pPr>
-      <w:r>
-        <w:rPr>
-          <w:lang w:val="pt-PT"/>
-        </w:rPr>
-        <w:t>2</w:t>
-      </w:r>
-      <w:r>
-        <w:rPr>
-          <w:lang w:val="pt-PT"/>
-        </w:rPr>
-        <w:t>) Se não houver trilhos criados</w:t>
-      </w:r>
-      <w:r>
-        <w:rPr>
-          <w:lang w:val="pt-PT"/>
-        </w:rPr>
-        <w:t>, sistema mostra mensagem “De momento não existem trilhos para mostrar”.</w:t>
-      </w:r>
-    </w:p>
-    <w:p>
-      <w:pPr>
-        <w:jc w:val="both"/>
+        <w:t>Pós-condição:</w:t>
+      </w:r>
+      <w:r>
+        <w:rPr>
+          <w:lang w:val="pt-PT"/>
+        </w:rPr>
+        <w:t xml:space="preserve"> Não tem.</w:t>
+      </w:r>
+    </w:p>
+    <w:p>
+      <w:pPr>
+        <w:jc w:val="both"/>
+        <w:rPr>
+          <w:lang w:val="pt-PT"/>
+        </w:rPr>
+      </w:pPr>
+    </w:p>
+    <w:p>
+      <w:pPr>
+        <w:jc w:val="both"/>
+        <w:rPr>
+          <w:lang w:val="pt-PT"/>
+        </w:rPr>
+      </w:pPr>
+    </w:p>
+    <w:p>
+      <w:pPr>
+        <w:jc w:val="both"/>
+        <w:rPr>
+          <w:lang w:val="pt-PT"/>
+        </w:rPr>
+      </w:pPr>
+    </w:p>
+    <w:p>
+      <w:pPr>
+        <w:rPr>
+          <w:lang w:val="pt-PT"/>
+        </w:rPr>
+      </w:pPr>
+    </w:p>
+    <w:p>
+      <w:pPr>
+        <w:rPr>
+          <w:lang w:val="pt-PT"/>
+        </w:rPr>
+      </w:pPr>
+    </w:p>
+    <w:p>
+      <w:pPr>
+        <w:rPr>
+          <w:lang w:val="pt-PT"/>
+        </w:rPr>
+      </w:pPr>
+    </w:p>
+    <w:p>
+      <w:pPr>
         <w:rPr>
           <w:color w:val="FF0000"/>
           <w:lang w:val="pt-PT"/>
@@ -8327,152 +8243,17 @@
       </w:pPr>
       <w:r>
         <w:rPr>
-          <w:b/>
-          <w:lang w:val="pt-PT"/>
-        </w:rPr>
-        <w:t>Suplementos:</w:t>
-      </w:r>
-      <w:r>
-        <w:rPr>
-          <w:lang w:val="pt-PT"/>
-        </w:rPr>
-        <w:t xml:space="preserve"> </w:t>
-      </w:r>
-      <w:r>
-        <w:rPr>
           <w:color w:val="FF0000"/>
           <w:lang w:val="pt-PT"/>
         </w:rPr>
-        <w:t xml:space="preserve">(Nota para </w:t>
-      </w:r>
-      <w:proofErr w:type="gramStart"/>
+        <w:t>Nota</w:t>
+      </w:r>
       <w:r>
         <w:rPr>
           <w:color w:val="FF0000"/>
           <w:lang w:val="pt-PT"/>
         </w:rPr>
-        <w:t xml:space="preserve">profª </w:t>
-      </w:r>
-      <w:r>
-        <w:rPr>
-          <w:color w:val="FF0000"/>
-          <w:lang w:val="pt-PT"/>
-        </w:rPr>
-        <w:t xml:space="preserve"> ?</w:t>
-      </w:r>
-      <w:proofErr w:type="gramEnd"/>
-      <w:r>
-        <w:rPr>
-          <w:color w:val="FF0000"/>
-          <w:lang w:val="pt-PT"/>
-        </w:rPr>
-        <w:t>??)</w:t>
-      </w:r>
-    </w:p>
-    <w:p>
-      <w:pPr>
-        <w:jc w:val="both"/>
-        <w:rPr>
-          <w:lang w:val="pt-PT"/>
-        </w:rPr>
-      </w:pPr>
-      <w:r>
-        <w:rPr>
-          <w:b/>
-          <w:lang w:val="pt-PT"/>
-        </w:rPr>
-        <w:t>Pós-condição:</w:t>
-      </w:r>
-      <w:r>
-        <w:rPr>
-          <w:lang w:val="pt-PT"/>
-        </w:rPr>
-        <w:t xml:space="preserve"> Não tem.</w:t>
-      </w:r>
-    </w:p>
-    <w:p>
-      <w:pPr>
-        <w:jc w:val="both"/>
-        <w:rPr>
-          <w:lang w:val="pt-PT"/>
-        </w:rPr>
-      </w:pPr>
-    </w:p>
-    <w:p>
-      <w:pPr>
-        <w:jc w:val="both"/>
-        <w:rPr>
-          <w:lang w:val="pt-PT"/>
-        </w:rPr>
-      </w:pPr>
-    </w:p>
-    <w:p>
-      <w:pPr>
-        <w:jc w:val="both"/>
-        <w:rPr>
-          <w:lang w:val="pt-PT"/>
-        </w:rPr>
-      </w:pPr>
-    </w:p>
-    <w:p>
-      <w:pPr>
-        <w:rPr>
-          <w:lang w:val="pt-PT"/>
-        </w:rPr>
-      </w:pPr>
-      <w:bookmarkStart w:id="0" w:name="_GoBack"/>
-      <w:bookmarkEnd w:id="0"/>
-    </w:p>
-    <w:p>
-      <w:pPr>
-        <w:rPr>
-          <w:lang w:val="pt-PT"/>
-        </w:rPr>
-      </w:pPr>
-    </w:p>
-    <w:p>
-      <w:pPr>
-        <w:rPr>
-          <w:lang w:val="pt-PT"/>
-        </w:rPr>
-      </w:pPr>
-    </w:p>
-    <w:p>
-      <w:pPr>
-        <w:rPr>
-          <w:color w:val="FF0000"/>
-          <w:lang w:val="pt-PT"/>
-        </w:rPr>
-      </w:pPr>
-      <w:r>
-        <w:rPr>
-          <w:color w:val="FF0000"/>
-          <w:lang w:val="pt-PT"/>
-        </w:rPr>
-        <w:t>Nota</w:t>
-      </w:r>
-      <w:r>
-        <w:rPr>
-          <w:color w:val="FF0000"/>
-          <w:lang w:val="pt-PT"/>
-        </w:rPr>
-        <w:t xml:space="preserve"> para colegas: vão haver paginas diferenciadas </w:t>
-      </w:r>
-      <w:proofErr w:type="gramStart"/>
-      <w:r>
-        <w:rPr>
-          <w:color w:val="FF0000"/>
-          <w:lang w:val="pt-PT"/>
-        </w:rPr>
-        <w:t>para</w:t>
-      </w:r>
-      <w:proofErr w:type="gramEnd"/>
-      <w:r>
-        <w:rPr>
-          <w:color w:val="FF0000"/>
-          <w:lang w:val="pt-PT"/>
-        </w:rPr>
-        <w:t>:</w:t>
+        <w:t xml:space="preserve"> para colegas: vão haver paginas diferenciadas para:</w:t>
       </w:r>
     </w:p>
     <w:p>
@@ -8495,60 +8276,93 @@
           <w:color w:val="FF0000"/>
           <w:lang w:val="pt-PT"/>
         </w:rPr>
-        <w:t xml:space="preserve">Trilho </w:t>
-      </w:r>
-      <w:proofErr w:type="gramStart"/>
+        <w:t xml:space="preserve">Trilho CRUD  - </w:t>
+      </w:r>
       <w:r>
         <w:rPr>
           <w:color w:val="FF0000"/>
           <w:lang w:val="pt-PT"/>
         </w:rPr>
-        <w:t>CRUD  -</w:t>
-      </w:r>
-      <w:proofErr w:type="gramEnd"/>
+        <w:t>no meu caso ser</w:t>
+      </w:r>
       <w:r>
         <w:rPr>
           <w:color w:val="FF0000"/>
           <w:lang w:val="pt-PT"/>
         </w:rPr>
+        <w:t>ão as pag.s</w:t>
+      </w:r>
+      <w:r>
+        <w:rPr>
+          <w:color w:val="FF0000"/>
+          <w:lang w:val="pt-PT"/>
+        </w:rPr>
+        <w:t>:</w:t>
+      </w:r>
+      <w:r>
+        <w:rPr>
+          <w:color w:val="FF0000"/>
+          <w:lang w:val="pt-PT"/>
+        </w:rPr>
         <w:t xml:space="preserve"> </w:t>
       </w:r>
-      <w:r>
+    </w:p>
+    <w:p>
+      <w:pPr>
+        <w:ind w:left="1440"/>
         <w:rPr>
           <w:color w:val="FF0000"/>
           <w:lang w:val="pt-PT"/>
         </w:rPr>
-        <w:t>no meu caso ser</w:t>
-      </w:r>
+      </w:pPr>
       <w:r>
         <w:rPr>
           <w:color w:val="FF0000"/>
           <w:lang w:val="pt-PT"/>
         </w:rPr>
-        <w:t xml:space="preserve">ão as </w:t>
-      </w:r>
-      <w:proofErr w:type="spellStart"/>
+        <w:t>.</w:t>
+      </w:r>
       <w:r>
         <w:rPr>
           <w:color w:val="FF0000"/>
           <w:lang w:val="pt-PT"/>
         </w:rPr>
-        <w:t>pag.s</w:t>
-      </w:r>
-      <w:proofErr w:type="spellEnd"/>
+        <w:t>Trilho</w:t>
+      </w:r>
       <w:r>
         <w:rPr>
           <w:color w:val="FF0000"/>
           <w:lang w:val="pt-PT"/>
         </w:rPr>
-        <w:t>:</w:t>
+        <w:t>s</w:t>
       </w:r>
       <w:r>
         <w:rPr>
           <w:color w:val="FF0000"/>
           <w:lang w:val="pt-PT"/>
         </w:rPr>
-        <w:t xml:space="preserve"> </w:t>
+        <w:t>: onde vejo</w:t>
+      </w:r>
+      <w:r>
+        <w:rPr>
+          <w:color w:val="FF0000"/>
+          <w:lang w:val="pt-PT"/>
+        </w:rPr>
+        <w:t xml:space="preserve"> uma tabela com</w:t>
+      </w:r>
+      <w:r>
+        <w:rPr>
+          <w:color w:val="FF0000"/>
+          <w:lang w:val="pt-PT"/>
+        </w:rPr>
+        <w:t xml:space="preserve"> todos os trilhos</w:t>
+      </w:r>
+      <w:r>
+        <w:rPr>
+          <w:color w:val="FF0000"/>
+          <w:lang w:val="pt-PT"/>
+        </w:rPr>
+        <w:t xml:space="preserve"> + botões criar, alterar e apagar     trilho</w:t>
       </w:r>
     </w:p>
     <w:p>
@@ -8564,90 +8378,7 @@
           <w:color w:val="FF0000"/>
           <w:lang w:val="pt-PT"/>
         </w:rPr>
-        <w:t>.</w:t>
-      </w:r>
-      <w:r>
-        <w:rPr>
-          <w:color w:val="FF0000"/>
-          <w:lang w:val="pt-PT"/>
-        </w:rPr>
-        <w:t>Trilho</w:t>
-      </w:r>
-      <w:r>
-        <w:rPr>
-          <w:color w:val="FF0000"/>
-          <w:lang w:val="pt-PT"/>
-        </w:rPr>
-        <w:t>s</w:t>
-      </w:r>
-      <w:r>
-        <w:rPr>
-          <w:color w:val="FF0000"/>
-          <w:lang w:val="pt-PT"/>
-        </w:rPr>
-        <w:t>: onde vejo</w:t>
-      </w:r>
-      <w:r>
-        <w:rPr>
-          <w:color w:val="FF0000"/>
-          <w:lang w:val="pt-PT"/>
-        </w:rPr>
-        <w:t xml:space="preserve"> uma tabela com</w:t>
-      </w:r>
-      <w:r>
-        <w:rPr>
-          <w:color w:val="FF0000"/>
-          <w:lang w:val="pt-PT"/>
-        </w:rPr>
-        <w:t xml:space="preserve"> todos os trilhos</w:t>
-      </w:r>
-      <w:r>
-        <w:rPr>
-          <w:color w:val="FF0000"/>
-          <w:lang w:val="pt-PT"/>
-        </w:rPr>
-        <w:t xml:space="preserve"> + botões criar, alterar e </w:t>
-      </w:r>
-      <w:proofErr w:type="gramStart"/>
-      <w:r>
-        <w:rPr>
-          <w:color w:val="FF0000"/>
-          <w:lang w:val="pt-PT"/>
-        </w:rPr>
-        <w:t>apagar     trilho</w:t>
-      </w:r>
-      <w:proofErr w:type="gramEnd"/>
-    </w:p>
-    <w:p>
-      <w:pPr>
-        <w:ind w:left="1440"/>
-        <w:rPr>
-          <w:color w:val="FF0000"/>
-          <w:lang w:val="pt-PT"/>
-        </w:rPr>
-      </w:pPr>
-      <w:r>
-        <w:rPr>
-          <w:color w:val="FF0000"/>
-          <w:lang w:val="pt-PT"/>
-        </w:rPr>
-        <w:t>.</w:t>
-      </w:r>
-      <w:proofErr w:type="spellStart"/>
-      <w:r>
-        <w:rPr>
-          <w:color w:val="FF0000"/>
-          <w:lang w:val="pt-PT"/>
-        </w:rPr>
-        <w:t>Formulario</w:t>
-      </w:r>
-      <w:proofErr w:type="spellEnd"/>
-      <w:r>
-        <w:rPr>
-          <w:color w:val="FF0000"/>
-          <w:lang w:val="pt-PT"/>
-        </w:rPr>
-        <w:t xml:space="preserve"> Trilhos: onde vejo os campos para criar ou alterar trilho + botão submeter</w:t>
+        <w:t>.Formulario Trilhos: onde vejo os campos para criar ou alterar trilho + botão submeter</w:t>
       </w:r>
     </w:p>
     <w:p>
@@ -8831,7 +8562,7 @@
           <w:rPr>
             <w:noProof/>
           </w:rPr>
-          <w:t>10</w:t>
+          <w:t>9</w:t>
         </w:r>
         <w:r>
           <w:rPr>
@@ -10010,7 +9741,7 @@
 </file>
 
 <file path=customXml/itemProps1.xml><?xml version="1.0" encoding="utf-8"?>
-<ds:datastoreItem xmlns:ds="http://schemas.openxmlformats.org/officeDocument/2006/customXml" ds:itemID="{EE39FC96-F237-4449-A61F-BFB93E507413}">
+<ds:datastoreItem xmlns:ds="http://schemas.openxmlformats.org/officeDocument/2006/customXml" ds:itemID="{3D73C65A-CCC2-4D53-8875-3EE876974287}">
   <ds:schemaRefs>
     <ds:schemaRef ds:uri="http://schemas.openxmlformats.org/officeDocument/2006/bibliography"/>
   </ds:schemaRefs>

</xml_diff>

<commit_message>
Eng. Soft.2 Corrigido diagrama de classes, feito diagrama sequencia criar, alterat,  desativar trilho no power designer
Corrigi diagrama de classes, fiz diagrama sequencia criar, alterar,
 desativar trilho
	.Tempo: 2h.30 min.
</commit_message>
<xml_diff>
--- a/doc/Eng. Soft 2/Nuno Galinho/trails4health_relatorio.docx
+++ b/doc/Eng. Soft 2/Nuno Galinho/trails4health_relatorio.docx
@@ -177,13 +177,31 @@
           <w:lang w:val="pt-PT"/>
         </w:rPr>
       </w:pPr>
+      <w:proofErr w:type="spellStart"/>
       <w:r>
         <w:rPr>
           <w:sz w:val="32"/>
           <w:lang w:val="pt-PT"/>
         </w:rPr>
-        <w:t>Trails 4 Health</w:t>
-      </w:r>
+        <w:t>Trails</w:t>
+      </w:r>
+      <w:proofErr w:type="spellEnd"/>
+      <w:r>
+        <w:rPr>
+          <w:sz w:val="32"/>
+          <w:lang w:val="pt-PT"/>
+        </w:rPr>
+        <w:t xml:space="preserve"> 4 </w:t>
+      </w:r>
+      <w:proofErr w:type="spellStart"/>
+      <w:r>
+        <w:rPr>
+          <w:sz w:val="32"/>
+          <w:lang w:val="pt-PT"/>
+        </w:rPr>
+        <w:t>Health</w:t>
+      </w:r>
+      <w:proofErr w:type="spellEnd"/>
     </w:p>
     <w:p>
       <w:pPr>
@@ -327,13 +345,23 @@
                                       <w:szCs w:val="24"/>
                                     </w:rPr>
                                   </w:pPr>
+                                  <w:proofErr w:type="spellStart"/>
                                   <w:r>
                                     <w:rPr>
                                       <w:b/>
                                       <w:sz w:val="24"/>
                                       <w:szCs w:val="24"/>
                                     </w:rPr>
-                                    <w:t xml:space="preserve">Curso </w:t>
+                                    <w:t>Curso</w:t>
+                                  </w:r>
+                                  <w:proofErr w:type="spellEnd"/>
+                                  <w:r>
+                                    <w:rPr>
+                                      <w:b/>
+                                      <w:sz w:val="24"/>
+                                      <w:szCs w:val="24"/>
+                                    </w:rPr>
+                                    <w:t xml:space="preserve"> </w:t>
                                   </w:r>
                                 </w:p>
                               </w:tc>
@@ -348,19 +376,111 @@
                                       <w:szCs w:val="24"/>
                                     </w:rPr>
                                   </w:pPr>
+                                  <w:proofErr w:type="spellStart"/>
                                   <w:r>
                                     <w:rPr>
                                       <w:sz w:val="24"/>
                                       <w:szCs w:val="24"/>
                                     </w:rPr>
-                                    <w:t xml:space="preserve">Licenciatura </w:t>
+                                    <w:t>Licenciatura</w:t>
                                   </w:r>
+                                  <w:proofErr w:type="spellEnd"/>
                                   <w:r>
                                     <w:rPr>
                                       <w:sz w:val="24"/>
                                       <w:szCs w:val="24"/>
                                     </w:rPr>
-                                    <w:t>Engenharia Informática</w:t>
+                                    <w:t xml:space="preserve"> </w:t>
+                                  </w:r>
+                                  <w:proofErr w:type="spellStart"/>
+                                  <w:r>
+                                    <w:rPr>
+                                      <w:sz w:val="24"/>
+                                      <w:szCs w:val="24"/>
+                                    </w:rPr>
+                                    <w:t>Engenharia</w:t>
+                                  </w:r>
+                                  <w:proofErr w:type="spellEnd"/>
+                                  <w:r>
+                                    <w:rPr>
+                                      <w:sz w:val="24"/>
+                                      <w:szCs w:val="24"/>
+                                    </w:rPr>
+                                    <w:t xml:space="preserve"> </w:t>
+                                  </w:r>
+                                  <w:proofErr w:type="spellStart"/>
+                                  <w:r>
+                                    <w:rPr>
+                                      <w:sz w:val="24"/>
+                                      <w:szCs w:val="24"/>
+                                    </w:rPr>
+                                    <w:t>Informática</w:t>
+                                  </w:r>
+                                  <w:proofErr w:type="spellEnd"/>
+                                </w:p>
+                              </w:tc>
+                            </w:tr>
+                            <w:tr>
+                              <w:tc>
+                                <w:tcPr>
+                                  <w:tcW w:w="3794" w:type="dxa"/>
+                                  <w:shd w:val="clear" w:color="auto" w:fill="D9D9D9"/>
+                                </w:tcPr>
+                                <w:p>
+                                  <w:pPr>
+                                    <w:jc w:val="right"/>
+                                    <w:rPr>
+                                      <w:b/>
+                                      <w:sz w:val="24"/>
+                                      <w:szCs w:val="24"/>
+                                    </w:rPr>
+                                  </w:pPr>
+                                  <w:proofErr w:type="spellStart"/>
+                                  <w:r>
+                                    <w:rPr>
+                                      <w:b/>
+                                      <w:sz w:val="24"/>
+                                      <w:szCs w:val="24"/>
+                                    </w:rPr>
+                                    <w:t>Unidade</w:t>
+                                  </w:r>
+                                  <w:proofErr w:type="spellEnd"/>
+                                  <w:r>
+                                    <w:rPr>
+                                      <w:b/>
+                                      <w:sz w:val="24"/>
+                                      <w:szCs w:val="24"/>
+                                    </w:rPr>
+                                    <w:t xml:space="preserve"> Curricular</w:t>
+                                  </w:r>
+                                </w:p>
+                              </w:tc>
+                              <w:tc>
+                                <w:tcPr>
+                                  <w:tcW w:w="4352" w:type="dxa"/>
+                                </w:tcPr>
+                                <w:p>
+                                  <w:pPr>
+                                    <w:rPr>
+                                      <w:sz w:val="24"/>
+                                      <w:szCs w:val="24"/>
+                                    </w:rPr>
+                                  </w:pPr>
+                                  <w:proofErr w:type="spellStart"/>
+                                  <w:r>
+                                    <w:rPr>
+                                      <w:sz w:val="24"/>
+                                      <w:szCs w:val="24"/>
+                                    </w:rPr>
+                                    <w:t>Engenharia</w:t>
+                                  </w:r>
+                                  <w:proofErr w:type="spellEnd"/>
+                                  <w:r>
+                                    <w:rPr>
+                                      <w:sz w:val="24"/>
+                                      <w:szCs w:val="24"/>
+                                    </w:rPr>
+                                    <w:t xml:space="preserve"> de Software II</w:t>
                                   </w:r>
                                 </w:p>
                               </w:tc>
@@ -380,59 +500,32 @@
                                       <w:szCs w:val="24"/>
                                     </w:rPr>
                                   </w:pPr>
+                                  <w:proofErr w:type="spellStart"/>
                                   <w:r>
                                     <w:rPr>
                                       <w:b/>
                                       <w:sz w:val="24"/>
                                       <w:szCs w:val="24"/>
                                     </w:rPr>
-                                    <w:t>Unidade Curricular</w:t>
+                                    <w:t>Ano</w:t>
                                   </w:r>
-                                </w:p>
-                              </w:tc>
-                              <w:tc>
-                                <w:tcPr>
-                                  <w:tcW w:w="4352" w:type="dxa"/>
-                                </w:tcPr>
-                                <w:p>
-                                  <w:pPr>
-                                    <w:rPr>
-                                      <w:sz w:val="24"/>
-                                      <w:szCs w:val="24"/>
-                                    </w:rPr>
-                                  </w:pPr>
-                                  <w:r>
-                                    <w:rPr>
-                                      <w:sz w:val="24"/>
-                                      <w:szCs w:val="24"/>
-                                    </w:rPr>
-                                    <w:t>Engenharia de Software II</w:t>
-                                  </w:r>
-                                </w:p>
-                              </w:tc>
-                            </w:tr>
-                            <w:tr>
-                              <w:tc>
-                                <w:tcPr>
-                                  <w:tcW w:w="3794" w:type="dxa"/>
-                                  <w:shd w:val="clear" w:color="auto" w:fill="D9D9D9"/>
-                                </w:tcPr>
-                                <w:p>
-                                  <w:pPr>
-                                    <w:jc w:val="right"/>
-                                    <w:rPr>
-                                      <w:b/>
-                                      <w:sz w:val="24"/>
-                                      <w:szCs w:val="24"/>
-                                    </w:rPr>
-                                  </w:pPr>
+                                  <w:proofErr w:type="spellEnd"/>
                                   <w:r>
                                     <w:rPr>
                                       <w:b/>
                                       <w:sz w:val="24"/>
                                       <w:szCs w:val="24"/>
                                     </w:rPr>
-                                    <w:t>Ano Le</w:t>
+                                    <w:t xml:space="preserve"> </w:t>
+                                  </w:r>
+                                  <w:proofErr w:type="spellStart"/>
+                                  <w:r>
+                                    <w:rPr>
+                                      <w:b/>
+                                      <w:sz w:val="24"/>
+                                      <w:szCs w:val="24"/>
+                                    </w:rPr>
+                                    <w:t>Le</w:t>
                                   </w:r>
                                   <w:r>
                                     <w:rPr>
@@ -450,6 +543,7 @@
                                     </w:rPr>
                                     <w:t>tivo</w:t>
                                   </w:r>
+                                  <w:proofErr w:type="spellEnd"/>
                                 </w:p>
                               </w:tc>
                               <w:tc>
@@ -488,6 +582,7 @@
                                       <w:szCs w:val="24"/>
                                     </w:rPr>
                                   </w:pPr>
+                                  <w:proofErr w:type="spellStart"/>
                                   <w:r>
                                     <w:rPr>
                                       <w:b/>
@@ -496,6 +591,7 @@
                                     </w:rPr>
                                     <w:t>Docente</w:t>
                                   </w:r>
+                                  <w:proofErr w:type="spellEnd"/>
                                 </w:p>
                               </w:tc>
                               <w:tc>
@@ -514,8 +610,17 @@
                                       <w:sz w:val="24"/>
                                       <w:szCs w:val="24"/>
                                     </w:rPr>
-                                    <w:t>Maria Clara Silveira</w:t>
+                                    <w:t xml:space="preserve">Maria Clara </w:t>
                                   </w:r>
+                                  <w:proofErr w:type="spellStart"/>
+                                  <w:r>
+                                    <w:rPr>
+                                      <w:sz w:val="24"/>
+                                      <w:szCs w:val="24"/>
+                                    </w:rPr>
+                                    <w:t>Silveira</w:t>
+                                  </w:r>
+                                  <w:proofErr w:type="spellEnd"/>
                                 </w:p>
                               </w:tc>
                             </w:tr>
@@ -534,21 +639,50 @@
                                       <w:szCs w:val="24"/>
                                     </w:rPr>
                                   </w:pPr>
+                                  <w:proofErr w:type="spellStart"/>
                                   <w:r>
                                     <w:rPr>
                                       <w:b/>
                                       <w:sz w:val="24"/>
                                       <w:szCs w:val="24"/>
                                     </w:rPr>
-                                    <w:t xml:space="preserve">Coordenador da </w:t>
+                                    <w:t>Coordenador</w:t>
                                   </w:r>
+                                  <w:proofErr w:type="spellEnd"/>
                                   <w:r>
                                     <w:rPr>
                                       <w:b/>
                                       <w:sz w:val="24"/>
                                       <w:szCs w:val="24"/>
                                     </w:rPr>
-                                    <w:t>Área D</w:t>
+                                    <w:t xml:space="preserve"> da </w:t>
+                                  </w:r>
+                                  <w:proofErr w:type="spellStart"/>
+                                  <w:r>
+                                    <w:rPr>
+                                      <w:b/>
+                                      <w:sz w:val="24"/>
+                                      <w:szCs w:val="24"/>
+                                    </w:rPr>
+                                    <w:t>Área</w:t>
+                                  </w:r>
+                                  <w:proofErr w:type="spellEnd"/>
+                                  <w:r>
+                                    <w:rPr>
+                                      <w:b/>
+                                      <w:sz w:val="24"/>
+                                      <w:szCs w:val="24"/>
+                                    </w:rPr>
+                                    <w:t xml:space="preserve"> </w:t>
+                                  </w:r>
+                                  <w:proofErr w:type="spellStart"/>
+                                  <w:r>
+                                    <w:rPr>
+                                      <w:b/>
+                                      <w:sz w:val="24"/>
+                                      <w:szCs w:val="24"/>
+                                    </w:rPr>
+                                    <w:t>D</w:t>
                                   </w:r>
                                   <w:r>
                                     <w:rPr>
@@ -558,6 +692,7 @@
                                     </w:rPr>
                                     <w:t>isciplinar</w:t>
                                   </w:r>
+                                  <w:proofErr w:type="spellEnd"/>
                                 </w:p>
                               </w:tc>
                               <w:tc>
@@ -663,6 +798,7 @@
                                       <w:szCs w:val="24"/>
                                     </w:rPr>
                                   </w:pPr>
+                                  <w:proofErr w:type="spellStart"/>
                                   <w:r>
                                     <w:rPr>
                                       <w:b/>
@@ -671,6 +807,7 @@
                                     </w:rPr>
                                     <w:t>Alunos</w:t>
                                   </w:r>
+                                  <w:proofErr w:type="spellEnd"/>
                                 </w:p>
                               </w:tc>
                               <w:tc>
@@ -962,13 +1099,23 @@
                                 <w:szCs w:val="24"/>
                               </w:rPr>
                             </w:pPr>
+                            <w:proofErr w:type="spellStart"/>
                             <w:r>
                               <w:rPr>
                                 <w:b/>
                                 <w:sz w:val="24"/>
                                 <w:szCs w:val="24"/>
                               </w:rPr>
-                              <w:t xml:space="preserve">Curso </w:t>
+                              <w:t>Curso</w:t>
+                            </w:r>
+                            <w:proofErr w:type="spellEnd"/>
+                            <w:r>
+                              <w:rPr>
+                                <w:b/>
+                                <w:sz w:val="24"/>
+                                <w:szCs w:val="24"/>
+                              </w:rPr>
+                              <w:t xml:space="preserve"> </w:t>
                             </w:r>
                           </w:p>
                         </w:tc>
@@ -983,19 +1130,111 @@
                                 <w:szCs w:val="24"/>
                               </w:rPr>
                             </w:pPr>
+                            <w:proofErr w:type="spellStart"/>
                             <w:r>
                               <w:rPr>
                                 <w:sz w:val="24"/>
                                 <w:szCs w:val="24"/>
                               </w:rPr>
-                              <w:t xml:space="preserve">Licenciatura </w:t>
+                              <w:t>Licenciatura</w:t>
                             </w:r>
+                            <w:proofErr w:type="spellEnd"/>
                             <w:r>
                               <w:rPr>
                                 <w:sz w:val="24"/>
                                 <w:szCs w:val="24"/>
                               </w:rPr>
-                              <w:t>Engenharia Informática</w:t>
+                              <w:t xml:space="preserve"> </w:t>
+                            </w:r>
+                            <w:proofErr w:type="spellStart"/>
+                            <w:r>
+                              <w:rPr>
+                                <w:sz w:val="24"/>
+                                <w:szCs w:val="24"/>
+                              </w:rPr>
+                              <w:t>Engenharia</w:t>
+                            </w:r>
+                            <w:proofErr w:type="spellEnd"/>
+                            <w:r>
+                              <w:rPr>
+                                <w:sz w:val="24"/>
+                                <w:szCs w:val="24"/>
+                              </w:rPr>
+                              <w:t xml:space="preserve"> </w:t>
+                            </w:r>
+                            <w:proofErr w:type="spellStart"/>
+                            <w:r>
+                              <w:rPr>
+                                <w:sz w:val="24"/>
+                                <w:szCs w:val="24"/>
+                              </w:rPr>
+                              <w:t>Informática</w:t>
+                            </w:r>
+                            <w:proofErr w:type="spellEnd"/>
+                          </w:p>
+                        </w:tc>
+                      </w:tr>
+                      <w:tr>
+                        <w:tc>
+                          <w:tcPr>
+                            <w:tcW w:w="3794" w:type="dxa"/>
+                            <w:shd w:val="clear" w:color="auto" w:fill="D9D9D9"/>
+                          </w:tcPr>
+                          <w:p>
+                            <w:pPr>
+                              <w:jc w:val="right"/>
+                              <w:rPr>
+                                <w:b/>
+                                <w:sz w:val="24"/>
+                                <w:szCs w:val="24"/>
+                              </w:rPr>
+                            </w:pPr>
+                            <w:proofErr w:type="spellStart"/>
+                            <w:r>
+                              <w:rPr>
+                                <w:b/>
+                                <w:sz w:val="24"/>
+                                <w:szCs w:val="24"/>
+                              </w:rPr>
+                              <w:t>Unidade</w:t>
+                            </w:r>
+                            <w:proofErr w:type="spellEnd"/>
+                            <w:r>
+                              <w:rPr>
+                                <w:b/>
+                                <w:sz w:val="24"/>
+                                <w:szCs w:val="24"/>
+                              </w:rPr>
+                              <w:t xml:space="preserve"> Curricular</w:t>
+                            </w:r>
+                          </w:p>
+                        </w:tc>
+                        <w:tc>
+                          <w:tcPr>
+                            <w:tcW w:w="4352" w:type="dxa"/>
+                          </w:tcPr>
+                          <w:p>
+                            <w:pPr>
+                              <w:rPr>
+                                <w:sz w:val="24"/>
+                                <w:szCs w:val="24"/>
+                              </w:rPr>
+                            </w:pPr>
+                            <w:proofErr w:type="spellStart"/>
+                            <w:r>
+                              <w:rPr>
+                                <w:sz w:val="24"/>
+                                <w:szCs w:val="24"/>
+                              </w:rPr>
+                              <w:t>Engenharia</w:t>
+                            </w:r>
+                            <w:proofErr w:type="spellEnd"/>
+                            <w:r>
+                              <w:rPr>
+                                <w:sz w:val="24"/>
+                                <w:szCs w:val="24"/>
+                              </w:rPr>
+                              <w:t xml:space="preserve"> de Software II</w:t>
                             </w:r>
                           </w:p>
                         </w:tc>
@@ -1015,59 +1254,32 @@
                                 <w:szCs w:val="24"/>
                               </w:rPr>
                             </w:pPr>
+                            <w:proofErr w:type="spellStart"/>
                             <w:r>
                               <w:rPr>
                                 <w:b/>
                                 <w:sz w:val="24"/>
                                 <w:szCs w:val="24"/>
                               </w:rPr>
-                              <w:t>Unidade Curricular</w:t>
+                              <w:t>Ano</w:t>
                             </w:r>
-                          </w:p>
-                        </w:tc>
-                        <w:tc>
-                          <w:tcPr>
-                            <w:tcW w:w="4352" w:type="dxa"/>
-                          </w:tcPr>
-                          <w:p>
-                            <w:pPr>
-                              <w:rPr>
-                                <w:sz w:val="24"/>
-                                <w:szCs w:val="24"/>
-                              </w:rPr>
-                            </w:pPr>
-                            <w:r>
-                              <w:rPr>
-                                <w:sz w:val="24"/>
-                                <w:szCs w:val="24"/>
-                              </w:rPr>
-                              <w:t>Engenharia de Software II</w:t>
-                            </w:r>
-                          </w:p>
-                        </w:tc>
-                      </w:tr>
-                      <w:tr>
-                        <w:tc>
-                          <w:tcPr>
-                            <w:tcW w:w="3794" w:type="dxa"/>
-                            <w:shd w:val="clear" w:color="auto" w:fill="D9D9D9"/>
-                          </w:tcPr>
-                          <w:p>
-                            <w:pPr>
-                              <w:jc w:val="right"/>
-                              <w:rPr>
-                                <w:b/>
-                                <w:sz w:val="24"/>
-                                <w:szCs w:val="24"/>
-                              </w:rPr>
-                            </w:pPr>
+                            <w:proofErr w:type="spellEnd"/>
                             <w:r>
                               <w:rPr>
                                 <w:b/>
                                 <w:sz w:val="24"/>
                                 <w:szCs w:val="24"/>
                               </w:rPr>
-                              <w:t>Ano Le</w:t>
+                              <w:t xml:space="preserve"> </w:t>
+                            </w:r>
+                            <w:proofErr w:type="spellStart"/>
+                            <w:r>
+                              <w:rPr>
+                                <w:b/>
+                                <w:sz w:val="24"/>
+                                <w:szCs w:val="24"/>
+                              </w:rPr>
+                              <w:t>Le</w:t>
                             </w:r>
                             <w:r>
                               <w:rPr>
@@ -1085,6 +1297,7 @@
                               </w:rPr>
                               <w:t>tivo</w:t>
                             </w:r>
+                            <w:proofErr w:type="spellEnd"/>
                           </w:p>
                         </w:tc>
                         <w:tc>
@@ -1123,6 +1336,7 @@
                                 <w:szCs w:val="24"/>
                               </w:rPr>
                             </w:pPr>
+                            <w:proofErr w:type="spellStart"/>
                             <w:r>
                               <w:rPr>
                                 <w:b/>
@@ -1131,6 +1345,7 @@
                               </w:rPr>
                               <w:t>Docente</w:t>
                             </w:r>
+                            <w:proofErr w:type="spellEnd"/>
                           </w:p>
                         </w:tc>
                         <w:tc>
@@ -1149,8 +1364,17 @@
                                 <w:sz w:val="24"/>
                                 <w:szCs w:val="24"/>
                               </w:rPr>
-                              <w:t>Maria Clara Silveira</w:t>
+                              <w:t xml:space="preserve">Maria Clara </w:t>
                             </w:r>
+                            <w:proofErr w:type="spellStart"/>
+                            <w:r>
+                              <w:rPr>
+                                <w:sz w:val="24"/>
+                                <w:szCs w:val="24"/>
+                              </w:rPr>
+                              <w:t>Silveira</w:t>
+                            </w:r>
+                            <w:proofErr w:type="spellEnd"/>
                           </w:p>
                         </w:tc>
                       </w:tr>
@@ -1169,21 +1393,50 @@
                                 <w:szCs w:val="24"/>
                               </w:rPr>
                             </w:pPr>
+                            <w:proofErr w:type="spellStart"/>
                             <w:r>
                               <w:rPr>
                                 <w:b/>
                                 <w:sz w:val="24"/>
                                 <w:szCs w:val="24"/>
                               </w:rPr>
-                              <w:t xml:space="preserve">Coordenador da </w:t>
+                              <w:t>Coordenador</w:t>
                             </w:r>
+                            <w:proofErr w:type="spellEnd"/>
                             <w:r>
                               <w:rPr>
                                 <w:b/>
                                 <w:sz w:val="24"/>
                                 <w:szCs w:val="24"/>
                               </w:rPr>
-                              <w:t>Área D</w:t>
+                              <w:t xml:space="preserve"> da </w:t>
+                            </w:r>
+                            <w:proofErr w:type="spellStart"/>
+                            <w:r>
+                              <w:rPr>
+                                <w:b/>
+                                <w:sz w:val="24"/>
+                                <w:szCs w:val="24"/>
+                              </w:rPr>
+                              <w:t>Área</w:t>
+                            </w:r>
+                            <w:proofErr w:type="spellEnd"/>
+                            <w:r>
+                              <w:rPr>
+                                <w:b/>
+                                <w:sz w:val="24"/>
+                                <w:szCs w:val="24"/>
+                              </w:rPr>
+                              <w:t xml:space="preserve"> </w:t>
+                            </w:r>
+                            <w:proofErr w:type="spellStart"/>
+                            <w:r>
+                              <w:rPr>
+                                <w:b/>
+                                <w:sz w:val="24"/>
+                                <w:szCs w:val="24"/>
+                              </w:rPr>
+                              <w:t>D</w:t>
                             </w:r>
                             <w:r>
                               <w:rPr>
@@ -1193,6 +1446,7 @@
                               </w:rPr>
                               <w:t>isciplinar</w:t>
                             </w:r>
+                            <w:proofErr w:type="spellEnd"/>
                           </w:p>
                         </w:tc>
                         <w:tc>
@@ -1298,6 +1552,7 @@
                                 <w:szCs w:val="24"/>
                               </w:rPr>
                             </w:pPr>
+                            <w:proofErr w:type="spellStart"/>
                             <w:r>
                               <w:rPr>
                                 <w:b/>
@@ -1306,6 +1561,7 @@
                               </w:rPr>
                               <w:t>Alunos</w:t>
                             </w:r>
+                            <w:proofErr w:type="spellEnd"/>
                           </w:p>
                         </w:tc>
                         <w:tc>
@@ -2128,12 +2384,14 @@
                 <w:lang w:val="pt-PT"/>
               </w:rPr>
             </w:pPr>
+            <w:proofErr w:type="spellStart"/>
             <w:r>
               <w:rPr>
                 <w:lang w:val="pt-PT"/>
               </w:rPr>
               <w:t>Projecto</w:t>
             </w:r>
+            <w:proofErr w:type="spellEnd"/>
           </w:p>
         </w:tc>
         <w:tc>
@@ -3245,7 +3503,21 @@
         <w:rPr>
           <w:lang w:val="pt-PT"/>
         </w:rPr>
-        <w:t>Caracterização do Percuro:</w:t>
+        <w:t xml:space="preserve">Caracterização do </w:t>
+      </w:r>
+      <w:proofErr w:type="spellStart"/>
+      <w:r>
+        <w:rPr>
+          <w:lang w:val="pt-PT"/>
+        </w:rPr>
+        <w:t>Percuro</w:t>
+      </w:r>
+      <w:proofErr w:type="spellEnd"/>
+      <w:r>
+        <w:rPr>
+          <w:lang w:val="pt-PT"/>
+        </w:rPr>
+        <w:t>:</w:t>
       </w:r>
     </w:p>
     <w:p>
@@ -4123,6 +4395,7 @@
         </w:rPr>
         <w:t xml:space="preserve">ntraremos em contacto consigo por </w:t>
       </w:r>
+      <w:proofErr w:type="gramStart"/>
       <w:r>
         <w:rPr>
           <w:i/>
@@ -4130,6 +4403,7 @@
         </w:rPr>
         <w:t>email</w:t>
       </w:r>
+      <w:proofErr w:type="gramEnd"/>
       <w:r>
         <w:rPr>
           <w:lang w:val="pt-PT"/>
@@ -4224,7 +4498,21 @@
         <w:rPr>
           <w:lang w:val="pt-PT"/>
         </w:rPr>
-        <w:t xml:space="preserve"> uma mensagem por email para o turista "O que podemos melhorar?".</w:t>
+        <w:t xml:space="preserve"> uma mensagem por </w:t>
+      </w:r>
+      <w:proofErr w:type="gramStart"/>
+      <w:r>
+        <w:rPr>
+          <w:lang w:val="pt-PT"/>
+        </w:rPr>
+        <w:t>email</w:t>
+      </w:r>
+      <w:proofErr w:type="gramEnd"/>
+      <w:r>
+        <w:rPr>
+          <w:lang w:val="pt-PT"/>
+        </w:rPr>
+        <w:t xml:space="preserve"> para o turista "O que podemos melhorar?".</w:t>
       </w:r>
     </w:p>
     <w:p>
@@ -4980,6 +5268,7 @@
         </w:rPr>
         <w:t xml:space="preserve"> O sistema envia para o </w:t>
       </w:r>
+      <w:proofErr w:type="gramStart"/>
       <w:r>
         <w:rPr>
           <w:i/>
@@ -4987,6 +5276,7 @@
         </w:rPr>
         <w:t>email</w:t>
       </w:r>
+      <w:proofErr w:type="gramEnd"/>
       <w:r>
         <w:rPr>
           <w:lang w:val="pt-PT"/>
@@ -5177,6 +5467,7 @@
         </w:rPr>
         <w:t xml:space="preserve">acede o </w:t>
       </w:r>
+      <w:proofErr w:type="gramStart"/>
       <w:r>
         <w:rPr>
           <w:i/>
@@ -5184,6 +5475,7 @@
         </w:rPr>
         <w:t>site</w:t>
       </w:r>
+      <w:proofErr w:type="gramEnd"/>
       <w:r>
         <w:rPr>
           <w:lang w:val="pt-PT"/>
@@ -5292,11 +5584,19 @@
         </w:rPr>
         <w:t xml:space="preserve">istema </w:t>
       </w:r>
-      <w:r>
-        <w:rPr>
-          <w:lang w:val="pt-PT"/>
-        </w:rPr>
-        <w:t>activa o botão "Submeter".</w:t>
+      <w:proofErr w:type="spellStart"/>
+      <w:r>
+        <w:rPr>
+          <w:lang w:val="pt-PT"/>
+        </w:rPr>
+        <w:t>activa</w:t>
+      </w:r>
+      <w:proofErr w:type="spellEnd"/>
+      <w:r>
+        <w:rPr>
+          <w:lang w:val="pt-PT"/>
+        </w:rPr>
+        <w:t xml:space="preserve"> o botão "Submeter".</w:t>
       </w:r>
     </w:p>
     <w:p>
@@ -5326,6 +5626,7 @@
         </w:rPr>
         <w:t xml:space="preserve">6) O sistema envia automaticamente para o </w:t>
       </w:r>
+      <w:proofErr w:type="gramStart"/>
       <w:r>
         <w:rPr>
           <w:i/>
@@ -5333,6 +5634,7 @@
         </w:rPr>
         <w:t>email</w:t>
       </w:r>
+      <w:proofErr w:type="gramEnd"/>
       <w:r>
         <w:rPr>
           <w:lang w:val="pt-PT"/>
@@ -5380,6 +5682,7 @@
         </w:rPr>
         <w:t xml:space="preserve">) O turista entra no seu </w:t>
       </w:r>
+      <w:proofErr w:type="gramStart"/>
       <w:r>
         <w:rPr>
           <w:i/>
@@ -5387,6 +5690,7 @@
         </w:rPr>
         <w:t>email</w:t>
       </w:r>
+      <w:proofErr w:type="gramEnd"/>
       <w:r>
         <w:rPr>
           <w:lang w:val="pt-PT"/>
@@ -5491,7 +5795,21 @@
         <w:rPr>
           <w:lang w:val="pt-PT"/>
         </w:rPr>
-        <w:t>, número de telefone, etc), o sistema realça os campos inválidos.</w:t>
+        <w:t xml:space="preserve">, número de telefone, </w:t>
+      </w:r>
+      <w:proofErr w:type="spellStart"/>
+      <w:r>
+        <w:rPr>
+          <w:lang w:val="pt-PT"/>
+        </w:rPr>
+        <w:t>etc</w:t>
+      </w:r>
+      <w:proofErr w:type="spellEnd"/>
+      <w:r>
+        <w:rPr>
+          <w:lang w:val="pt-PT"/>
+        </w:rPr>
+        <w:t>), o sistema realça os campos inválidos.</w:t>
       </w:r>
     </w:p>
     <w:p>
@@ -5587,7 +5905,21 @@
         <w:rPr>
           <w:lang w:val="pt-PT"/>
         </w:rPr>
-        <w:t xml:space="preserve"> de confirmação e  autenticação do turista.</w:t>
+        <w:t xml:space="preserve"> de confirmação </w:t>
+      </w:r>
+      <w:proofErr w:type="gramStart"/>
+      <w:r>
+        <w:rPr>
+          <w:lang w:val="pt-PT"/>
+        </w:rPr>
+        <w:t>e  autenticação</w:t>
+      </w:r>
+      <w:proofErr w:type="gramEnd"/>
+      <w:r>
+        <w:rPr>
+          <w:lang w:val="pt-PT"/>
+        </w:rPr>
+        <w:t xml:space="preserve"> do turista.</w:t>
       </w:r>
     </w:p>
     <w:p>
@@ -5610,6 +5942,7 @@
         </w:rPr>
         <w:t xml:space="preserve"> O sistema envia para o </w:t>
       </w:r>
+      <w:proofErr w:type="gramStart"/>
       <w:r>
         <w:rPr>
           <w:i/>
@@ -5617,6 +5950,7 @@
         </w:rPr>
         <w:t>email</w:t>
       </w:r>
+      <w:proofErr w:type="gramEnd"/>
       <w:r>
         <w:rPr>
           <w:lang w:val="pt-PT"/>
@@ -5921,7 +6255,21 @@
         <w:rPr>
           <w:lang w:val="pt-PT"/>
         </w:rPr>
-        <w:t>de input:</w:t>
+        <w:t xml:space="preserve">de </w:t>
+      </w:r>
+      <w:proofErr w:type="gramStart"/>
+      <w:r>
+        <w:rPr>
+          <w:lang w:val="pt-PT"/>
+        </w:rPr>
+        <w:t>input</w:t>
+      </w:r>
+      <w:proofErr w:type="gramEnd"/>
+      <w:r>
+        <w:rPr>
+          <w:lang w:val="pt-PT"/>
+        </w:rPr>
+        <w:t>:</w:t>
       </w:r>
     </w:p>
     <w:p>
@@ -6800,8 +7148,6 @@
         </w:rPr>
         <w:t>3) O Professor/Gestor seleciona o trilho que pretende alterar.</w:t>
       </w:r>
-      <w:bookmarkStart w:id="0" w:name="_GoBack"/>
-      <w:bookmarkEnd w:id="0"/>
     </w:p>
     <w:p>
       <w:pPr>
@@ -8014,20 +8360,52 @@
           <w:color w:val="FF0000"/>
           <w:lang w:val="pt-PT"/>
         </w:rPr>
-        <w:t xml:space="preserve">(Nota para profª </w:t>
-      </w:r>
+        <w:t xml:space="preserve">(Nota para </w:t>
+      </w:r>
+      <w:proofErr w:type="gramStart"/>
       <w:r>
         <w:rPr>
           <w:color w:val="FF0000"/>
           <w:lang w:val="pt-PT"/>
         </w:rPr>
-        <w:t xml:space="preserve"> Esta pagina de trilhos é/tem de ser diferente da que é visualizada por Gestor – não devia ser refª com outro nome?</w:t>
+        <w:t xml:space="preserve">profª </w:t>
       </w:r>
       <w:r>
         <w:rPr>
           <w:color w:val="FF0000"/>
           <w:lang w:val="pt-PT"/>
         </w:rPr>
+        <w:t xml:space="preserve"> Esta</w:t>
+      </w:r>
+      <w:proofErr w:type="gramEnd"/>
+      <w:r>
+        <w:rPr>
+          <w:color w:val="FF0000"/>
+          <w:lang w:val="pt-PT"/>
+        </w:rPr>
+        <w:t xml:space="preserve"> pagina de trilhos é/tem de ser diferente da que é visualizada por Gestor – não devia ser </w:t>
+      </w:r>
+      <w:proofErr w:type="spellStart"/>
+      <w:r>
+        <w:rPr>
+          <w:color w:val="FF0000"/>
+          <w:lang w:val="pt-PT"/>
+        </w:rPr>
+        <w:t>refª</w:t>
+      </w:r>
+      <w:proofErr w:type="spellEnd"/>
+      <w:r>
+        <w:rPr>
+          <w:color w:val="FF0000"/>
+          <w:lang w:val="pt-PT"/>
+        </w:rPr>
+        <w:t xml:space="preserve"> com outro nome?</w:t>
+      </w:r>
+      <w:r>
+        <w:rPr>
+          <w:color w:val="FF0000"/>
+          <w:lang w:val="pt-PT"/>
+        </w:rPr>
         <w:t>)</w:t>
       </w:r>
     </w:p>
@@ -8149,23 +8527,39 @@
           <w:color w:val="FF0000"/>
           <w:lang w:val="pt-PT"/>
         </w:rPr>
-        <w:t xml:space="preserve">(Nota para profª </w:t>
-      </w:r>
+        <w:t xml:space="preserve">(Nota para </w:t>
+      </w:r>
+      <w:proofErr w:type="gramStart"/>
       <w:r>
         <w:rPr>
           <w:color w:val="FF0000"/>
           <w:lang w:val="pt-PT"/>
         </w:rPr>
-        <w:t xml:space="preserve"> ???)</w:t>
-      </w:r>
-    </w:p>
-    <w:p>
-      <w:pPr>
-        <w:jc w:val="both"/>
+        <w:t xml:space="preserve">profª </w:t>
+      </w:r>
+      <w:r>
         <w:rPr>
           <w:color w:val="FF0000"/>
           <w:lang w:val="pt-PT"/>
         </w:rPr>
+        <w:t xml:space="preserve"> ?</w:t>
+      </w:r>
+      <w:proofErr w:type="gramEnd"/>
+      <w:r>
+        <w:rPr>
+          <w:color w:val="FF0000"/>
+          <w:lang w:val="pt-PT"/>
+        </w:rPr>
+        <w:t>??)</w:t>
+      </w:r>
+    </w:p>
+    <w:p>
+      <w:pPr>
+        <w:jc w:val="both"/>
+        <w:rPr>
+          <w:color w:val="FF0000"/>
+          <w:lang w:val="pt-PT"/>
+        </w:rPr>
       </w:pPr>
     </w:p>
     <w:p>
@@ -8222,224 +8616,325 @@
     </w:p>
     <w:p>
       <w:pPr>
-        <w:rPr>
-          <w:lang w:val="pt-PT"/>
-        </w:rPr>
-      </w:pPr>
-    </w:p>
-    <w:p>
-      <w:pPr>
-        <w:rPr>
-          <w:lang w:val="pt-PT"/>
-        </w:rPr>
-      </w:pPr>
-    </w:p>
-    <w:p>
-      <w:pPr>
-        <w:rPr>
-          <w:color w:val="FF0000"/>
-          <w:lang w:val="pt-PT"/>
-        </w:rPr>
-      </w:pPr>
-      <w:r>
-        <w:rPr>
-          <w:color w:val="FF0000"/>
-          <w:lang w:val="pt-PT"/>
-        </w:rPr>
-        <w:t>Nota</w:t>
-      </w:r>
-      <w:r>
-        <w:rPr>
-          <w:color w:val="FF0000"/>
-          <w:lang w:val="pt-PT"/>
-        </w:rPr>
-        <w:t xml:space="preserve"> para colegas: vão haver paginas diferenciadas para:</w:t>
-      </w:r>
-    </w:p>
-    <w:p>
-      <w:pPr>
-        <w:rPr>
-          <w:color w:val="FF0000"/>
-          <w:lang w:val="pt-PT"/>
-        </w:rPr>
-      </w:pPr>
-      <w:r>
-        <w:rPr>
-          <w:color w:val="FF0000"/>
-          <w:lang w:val="pt-PT"/>
-        </w:rPr>
-        <w:tab/>
-        <w:t>.</w:t>
-      </w:r>
-      <w:r>
-        <w:rPr>
-          <w:color w:val="FF0000"/>
-          <w:lang w:val="pt-PT"/>
-        </w:rPr>
-        <w:t xml:space="preserve">Trilho CRUD  - </w:t>
-      </w:r>
-      <w:r>
-        <w:rPr>
-          <w:color w:val="FF0000"/>
-          <w:lang w:val="pt-PT"/>
-        </w:rPr>
-        <w:t>no meu caso ser</w:t>
-      </w:r>
-      <w:r>
-        <w:rPr>
-          <w:color w:val="FF0000"/>
-          <w:lang w:val="pt-PT"/>
-        </w:rPr>
-        <w:t>ão as pag.s</w:t>
-      </w:r>
-      <w:r>
-        <w:rPr>
-          <w:color w:val="FF0000"/>
-          <w:lang w:val="pt-PT"/>
-        </w:rPr>
-        <w:t>:</w:t>
-      </w:r>
-      <w:r>
-        <w:rPr>
-          <w:color w:val="FF0000"/>
-          <w:lang w:val="pt-PT"/>
-        </w:rPr>
-        <w:t xml:space="preserve"> </w:t>
-      </w:r>
-    </w:p>
-    <w:p>
-      <w:pPr>
-        <w:ind w:left="1440"/>
-        <w:rPr>
-          <w:color w:val="FF0000"/>
-          <w:lang w:val="pt-PT"/>
-        </w:rPr>
-      </w:pPr>
-      <w:r>
-        <w:rPr>
-          <w:color w:val="FF0000"/>
-          <w:lang w:val="pt-PT"/>
-        </w:rPr>
-        <w:t>.</w:t>
-      </w:r>
-      <w:r>
-        <w:rPr>
-          <w:color w:val="FF0000"/>
-          <w:lang w:val="pt-PT"/>
-        </w:rPr>
-        <w:t>Trilho</w:t>
-      </w:r>
-      <w:r>
-        <w:rPr>
-          <w:color w:val="FF0000"/>
-          <w:lang w:val="pt-PT"/>
-        </w:rPr>
-        <w:t>s</w:t>
-      </w:r>
-      <w:r>
-        <w:rPr>
-          <w:color w:val="FF0000"/>
-          <w:lang w:val="pt-PT"/>
-        </w:rPr>
-        <w:t>: onde vejo</w:t>
-      </w:r>
-      <w:r>
-        <w:rPr>
-          <w:color w:val="FF0000"/>
-          <w:lang w:val="pt-PT"/>
-        </w:rPr>
-        <w:t xml:space="preserve"> uma tabela com</w:t>
-      </w:r>
-      <w:r>
-        <w:rPr>
-          <w:color w:val="FF0000"/>
-          <w:lang w:val="pt-PT"/>
-        </w:rPr>
-        <w:t xml:space="preserve"> todos os trilhos</w:t>
-      </w:r>
-      <w:r>
-        <w:rPr>
-          <w:color w:val="FF0000"/>
-          <w:lang w:val="pt-PT"/>
-        </w:rPr>
-        <w:t xml:space="preserve"> + botões criar, alterar e apagar     trilho</w:t>
-      </w:r>
-    </w:p>
-    <w:p>
-      <w:pPr>
-        <w:ind w:left="1440"/>
-        <w:rPr>
-          <w:color w:val="FF0000"/>
-          <w:lang w:val="pt-PT"/>
-        </w:rPr>
-      </w:pPr>
-      <w:r>
-        <w:rPr>
-          <w:color w:val="FF0000"/>
-          <w:lang w:val="pt-PT"/>
-        </w:rPr>
-        <w:t>.Formulario Trilhos: onde vejo os campos para criar ou alterar trilho + botão submeter</w:t>
-      </w:r>
-    </w:p>
-    <w:p>
-      <w:pPr>
-        <w:rPr>
-          <w:color w:val="FF0000"/>
-          <w:lang w:val="pt-PT"/>
-        </w:rPr>
-      </w:pPr>
-      <w:r>
-        <w:rPr>
-          <w:color w:val="FF0000"/>
-          <w:lang w:val="pt-PT"/>
-        </w:rPr>
-        <w:tab/>
-        <w:t>.Avaliação Serviços CRUD</w:t>
-      </w:r>
-    </w:p>
-    <w:p>
-      <w:pPr>
-        <w:rPr>
-          <w:color w:val="FF0000"/>
-          <w:lang w:val="pt-PT"/>
-        </w:rPr>
-      </w:pPr>
-      <w:r>
-        <w:rPr>
-          <w:color w:val="FF0000"/>
-          <w:lang w:val="pt-PT"/>
-        </w:rPr>
-        <w:tab/>
-        <w:t>.Avaliar Trilho</w:t>
-      </w:r>
-      <w:r>
-        <w:rPr>
-          <w:color w:val="FF0000"/>
-          <w:lang w:val="pt-PT"/>
-        </w:rPr>
-        <w:t xml:space="preserve"> </w:t>
-      </w:r>
-      <w:r>
-        <w:rPr>
-          <w:color w:val="FF0000"/>
-          <w:lang w:val="pt-PT"/>
-        </w:rPr>
-        <w:t>CRUD</w:t>
-      </w:r>
-    </w:p>
-    <w:p>
-      <w:pPr>
-        <w:rPr>
-          <w:lang w:val="pt-PT"/>
-        </w:rPr>
-      </w:pPr>
-      <w:r>
-        <w:rPr>
-          <w:color w:val="FF0000"/>
-          <w:lang w:val="pt-PT"/>
-        </w:rPr>
-        <w:t>Usem as descrições que fiz como referencia para os vossos casos se acharem que ajuda.</w:t>
-      </w:r>
+        <w:pStyle w:val="NormalWeb"/>
+        <w:shd w:val="clear" w:color="auto" w:fill="FFFFFF"/>
+        <w:spacing w:before="0" w:beforeAutospacing="0" w:after="150" w:afterAutospacing="0"/>
+        <w:rPr>
+          <w:rFonts w:ascii="Arial" w:hAnsi="Arial" w:cs="Arial"/>
+          <w:color w:val="333333"/>
+          <w:sz w:val="21"/>
+          <w:szCs w:val="21"/>
+          <w:lang w:val="pt-PT"/>
+        </w:rPr>
+      </w:pPr>
+      <w:r>
+        <w:rPr>
+          <w:rFonts w:ascii="Arial" w:hAnsi="Arial" w:cs="Arial"/>
+          <w:b/>
+          <w:bCs/>
+          <w:color w:val="333333"/>
+          <w:sz w:val="21"/>
+          <w:szCs w:val="21"/>
+          <w:lang w:val="pt-PT"/>
+        </w:rPr>
+        <w:lastRenderedPageBreak/>
+        <w:t>Relatório da entrega intermédia: dia 24 de novembro de 2017, deve incluir:</w:t>
+      </w:r>
+    </w:p>
+    <w:p>
+      <w:pPr>
+        <w:pStyle w:val="NormalWeb"/>
+        <w:shd w:val="clear" w:color="auto" w:fill="FFFFFF"/>
+        <w:spacing w:before="0" w:beforeAutospacing="0" w:after="150" w:afterAutospacing="0"/>
+        <w:rPr>
+          <w:rFonts w:ascii="Arial" w:hAnsi="Arial" w:cs="Arial"/>
+          <w:color w:val="333333"/>
+          <w:sz w:val="21"/>
+          <w:szCs w:val="21"/>
+          <w:lang w:val="pt-PT"/>
+        </w:rPr>
+      </w:pPr>
+      <w:r>
+        <w:rPr>
+          <w:rFonts w:ascii="Arial" w:hAnsi="Arial" w:cs="Arial"/>
+          <w:color w:val="333333"/>
+          <w:sz w:val="21"/>
+          <w:szCs w:val="21"/>
+          <w:lang w:val="pt-PT"/>
+        </w:rPr>
+        <w:t>Descrição do tema do projeto</w:t>
+      </w:r>
+    </w:p>
+    <w:p>
+      <w:pPr>
+        <w:pStyle w:val="NormalWeb"/>
+        <w:shd w:val="clear" w:color="auto" w:fill="FFFFFF"/>
+        <w:spacing w:before="0" w:beforeAutospacing="0" w:after="150" w:afterAutospacing="0"/>
+        <w:rPr>
+          <w:rFonts w:ascii="Arial" w:hAnsi="Arial" w:cs="Arial"/>
+          <w:color w:val="333333"/>
+          <w:sz w:val="21"/>
+          <w:szCs w:val="21"/>
+          <w:lang w:val="pt-PT"/>
+        </w:rPr>
+      </w:pPr>
+      <w:r>
+        <w:rPr>
+          <w:rFonts w:ascii="Arial" w:hAnsi="Arial" w:cs="Arial"/>
+          <w:color w:val="333333"/>
+          <w:sz w:val="21"/>
+          <w:szCs w:val="21"/>
+          <w:lang w:val="pt-PT"/>
+        </w:rPr>
+        <w:t>Diagrama de Contexto</w:t>
+      </w:r>
+    </w:p>
+    <w:p>
+      <w:pPr>
+        <w:pStyle w:val="NormalWeb"/>
+        <w:shd w:val="clear" w:color="auto" w:fill="FFFFFF"/>
+        <w:spacing w:before="0" w:beforeAutospacing="0" w:after="150" w:afterAutospacing="0"/>
+        <w:rPr>
+          <w:rFonts w:ascii="Arial" w:hAnsi="Arial" w:cs="Arial"/>
+          <w:color w:val="333333"/>
+          <w:sz w:val="21"/>
+          <w:szCs w:val="21"/>
+          <w:lang w:val="pt-PT"/>
+        </w:rPr>
+      </w:pPr>
+      <w:r>
+        <w:rPr>
+          <w:rFonts w:ascii="Arial" w:hAnsi="Arial" w:cs="Arial"/>
+          <w:color w:val="333333"/>
+          <w:sz w:val="21"/>
+          <w:szCs w:val="21"/>
+          <w:lang w:val="pt-PT"/>
+        </w:rPr>
+        <w:t>Descrição dos três padrões</w:t>
+      </w:r>
+    </w:p>
+    <w:p>
+      <w:pPr>
+        <w:pStyle w:val="NormalWeb"/>
+        <w:shd w:val="clear" w:color="auto" w:fill="FFFFFF"/>
+        <w:spacing w:before="0" w:beforeAutospacing="0" w:after="150" w:afterAutospacing="0"/>
+        <w:rPr>
+          <w:rFonts w:ascii="Arial" w:hAnsi="Arial" w:cs="Arial"/>
+          <w:color w:val="333333"/>
+          <w:sz w:val="21"/>
+          <w:szCs w:val="21"/>
+          <w:lang w:val="pt-PT"/>
+        </w:rPr>
+      </w:pPr>
+      <w:r>
+        <w:rPr>
+          <w:rFonts w:ascii="Arial" w:hAnsi="Arial" w:cs="Arial"/>
+          <w:color w:val="333333"/>
+          <w:sz w:val="21"/>
+          <w:szCs w:val="21"/>
+          <w:lang w:val="pt-PT"/>
+        </w:rPr>
+        <w:t>Estado da arte: tabela com a comparação das funcionalidades (Projeto, Arribas do Douro e Passadiços do Paiva)</w:t>
+      </w:r>
+    </w:p>
+    <w:p>
+      <w:pPr>
+        <w:pStyle w:val="NormalWeb"/>
+        <w:shd w:val="clear" w:color="auto" w:fill="FFFFFF"/>
+        <w:spacing w:before="0" w:beforeAutospacing="0" w:after="150" w:afterAutospacing="0"/>
+        <w:rPr>
+          <w:rFonts w:ascii="Arial" w:hAnsi="Arial" w:cs="Arial"/>
+          <w:color w:val="333333"/>
+          <w:sz w:val="21"/>
+          <w:szCs w:val="21"/>
+          <w:lang w:val="pt-PT"/>
+        </w:rPr>
+      </w:pPr>
+      <w:r>
+        <w:rPr>
+          <w:rFonts w:ascii="Arial" w:hAnsi="Arial" w:cs="Arial"/>
+          <w:color w:val="333333"/>
+          <w:sz w:val="21"/>
+          <w:szCs w:val="21"/>
+          <w:lang w:val="pt-PT"/>
+        </w:rPr>
+        <w:t>Tabela de Atores, objetivos e respetivos Casos de Uso</w:t>
+      </w:r>
+    </w:p>
+    <w:p>
+      <w:pPr>
+        <w:pStyle w:val="NormalWeb"/>
+        <w:shd w:val="clear" w:color="auto" w:fill="FFFFFF"/>
+        <w:spacing w:before="0" w:beforeAutospacing="0" w:after="150" w:afterAutospacing="0"/>
+        <w:rPr>
+          <w:rFonts w:ascii="Arial" w:hAnsi="Arial" w:cs="Arial"/>
+          <w:color w:val="333333"/>
+          <w:sz w:val="21"/>
+          <w:szCs w:val="21"/>
+          <w:lang w:val="pt-PT"/>
+        </w:rPr>
+      </w:pPr>
+      <w:r>
+        <w:rPr>
+          <w:rFonts w:ascii="Arial" w:hAnsi="Arial" w:cs="Arial"/>
+          <w:color w:val="333333"/>
+          <w:sz w:val="21"/>
+          <w:szCs w:val="21"/>
+          <w:lang w:val="pt-PT"/>
+        </w:rPr>
+        <w:t>Diagrama de Casos de Uso</w:t>
+      </w:r>
+    </w:p>
+    <w:p>
+      <w:pPr>
+        <w:pStyle w:val="NormalWeb"/>
+        <w:shd w:val="clear" w:color="auto" w:fill="FFFFFF"/>
+        <w:spacing w:before="0" w:beforeAutospacing="0" w:after="150" w:afterAutospacing="0"/>
+        <w:rPr>
+          <w:rFonts w:ascii="Arial" w:hAnsi="Arial" w:cs="Arial"/>
+          <w:color w:val="333333"/>
+          <w:sz w:val="21"/>
+          <w:szCs w:val="21"/>
+          <w:lang w:val="pt-PT"/>
+        </w:rPr>
+      </w:pPr>
+      <w:r>
+        <w:rPr>
+          <w:rFonts w:ascii="Arial" w:hAnsi="Arial" w:cs="Arial"/>
+          <w:color w:val="333333"/>
+          <w:sz w:val="21"/>
+          <w:szCs w:val="21"/>
+          <w:lang w:val="pt-PT"/>
+        </w:rPr>
+        <w:t>Descrição de todos os Casos de Uso dentro da fronteira com o </w:t>
+      </w:r>
+      <w:r>
+        <w:rPr>
+          <w:rFonts w:ascii="Arial" w:hAnsi="Arial" w:cs="Arial"/>
+          <w:i/>
+          <w:iCs/>
+          <w:color w:val="333333"/>
+          <w:sz w:val="21"/>
+          <w:szCs w:val="21"/>
+          <w:lang w:val="pt-PT"/>
+        </w:rPr>
+        <w:t>template</w:t>
+      </w:r>
+      <w:r>
+        <w:rPr>
+          <w:rFonts w:ascii="Arial" w:hAnsi="Arial" w:cs="Arial"/>
+          <w:color w:val="333333"/>
+          <w:sz w:val="21"/>
+          <w:szCs w:val="21"/>
+          <w:lang w:val="pt-PT"/>
+        </w:rPr>
+        <w:t> (Nome do caso de uso, descrição, pré condição, caminho principal, caminhos alternativos, pós condição, suplementos ou adornos)</w:t>
+      </w:r>
+    </w:p>
+    <w:p>
+      <w:pPr>
+        <w:pStyle w:val="NormalWeb"/>
+        <w:shd w:val="clear" w:color="auto" w:fill="FFFFFF"/>
+        <w:spacing w:before="0" w:beforeAutospacing="0" w:after="150" w:afterAutospacing="0"/>
+        <w:rPr>
+          <w:rFonts w:ascii="Arial" w:hAnsi="Arial" w:cs="Arial"/>
+          <w:color w:val="333333"/>
+          <w:sz w:val="21"/>
+          <w:szCs w:val="21"/>
+          <w:lang w:val="pt-PT"/>
+        </w:rPr>
+      </w:pPr>
+      <w:r>
+        <w:rPr>
+          <w:rFonts w:ascii="Arial" w:hAnsi="Arial" w:cs="Arial"/>
+          <w:color w:val="333333"/>
+          <w:sz w:val="21"/>
+          <w:szCs w:val="21"/>
+          <w:lang w:val="pt-PT"/>
+        </w:rPr>
+        <w:t>Diagramas de Sequência dos Casos de Uso dentro da fronteira</w:t>
+      </w:r>
+    </w:p>
+    <w:p>
+      <w:pPr>
+        <w:pStyle w:val="NormalWeb"/>
+        <w:shd w:val="clear" w:color="auto" w:fill="FFFFFF"/>
+        <w:spacing w:before="0" w:beforeAutospacing="0" w:after="150" w:afterAutospacing="0"/>
+        <w:rPr>
+          <w:rFonts w:ascii="Arial" w:hAnsi="Arial" w:cs="Arial"/>
+          <w:color w:val="333333"/>
+          <w:sz w:val="21"/>
+          <w:szCs w:val="21"/>
+          <w:lang w:val="pt-PT"/>
+        </w:rPr>
+      </w:pPr>
+      <w:r>
+        <w:rPr>
+          <w:rFonts w:ascii="Arial" w:hAnsi="Arial" w:cs="Arial"/>
+          <w:color w:val="333333"/>
+          <w:sz w:val="21"/>
+          <w:szCs w:val="21"/>
+          <w:lang w:val="pt-PT"/>
+        </w:rPr>
+        <w:t>Diagramas de Classes completo</w:t>
+      </w:r>
+    </w:p>
+    <w:p>
+      <w:pPr>
+        <w:pStyle w:val="NormalWeb"/>
+        <w:shd w:val="clear" w:color="auto" w:fill="FFFFFF"/>
+        <w:spacing w:before="0" w:beforeAutospacing="0" w:after="150" w:afterAutospacing="0"/>
+        <w:rPr>
+          <w:rFonts w:ascii="Arial" w:hAnsi="Arial" w:cs="Arial"/>
+          <w:color w:val="333333"/>
+          <w:sz w:val="21"/>
+          <w:szCs w:val="21"/>
+          <w:lang w:val="pt-PT"/>
+        </w:rPr>
+      </w:pPr>
+      <w:r>
+        <w:rPr>
+          <w:rFonts w:ascii="Arial" w:hAnsi="Arial" w:cs="Arial"/>
+          <w:color w:val="333333"/>
+          <w:sz w:val="21"/>
+          <w:szCs w:val="21"/>
+          <w:lang w:val="pt-PT"/>
+        </w:rPr>
+        <w:t>1 Diagrama de Estados</w:t>
+      </w:r>
+    </w:p>
+    <w:p>
+      <w:pPr>
+        <w:pStyle w:val="NormalWeb"/>
+        <w:shd w:val="clear" w:color="auto" w:fill="FFFFFF"/>
+        <w:spacing w:before="0" w:beforeAutospacing="0" w:after="150" w:afterAutospacing="0"/>
+        <w:rPr>
+          <w:rFonts w:ascii="Arial" w:hAnsi="Arial" w:cs="Arial"/>
+          <w:color w:val="333333"/>
+          <w:sz w:val="21"/>
+          <w:szCs w:val="21"/>
+          <w:lang w:val="pt-PT"/>
+        </w:rPr>
+      </w:pPr>
+      <w:r>
+        <w:rPr>
+          <w:rFonts w:ascii="Arial" w:hAnsi="Arial" w:cs="Arial"/>
+          <w:color w:val="333333"/>
+          <w:sz w:val="21"/>
+          <w:szCs w:val="21"/>
+          <w:lang w:val="pt-PT"/>
+        </w:rPr>
+        <w:t>Atividades e tempos gastos em horas por elemento de grupo</w:t>
+      </w:r>
+    </w:p>
+    <w:p>
+      <w:pPr>
+        <w:rPr>
+          <w:lang w:val="pt-PT"/>
+        </w:rPr>
+      </w:pPr>
+      <w:bookmarkStart w:id="0" w:name="_GoBack"/>
+      <w:bookmarkEnd w:id="0"/>
     </w:p>
     <w:p>
       <w:pPr>
@@ -8562,7 +9057,7 @@
           <w:rPr>
             <w:noProof/>
           </w:rPr>
-          <w:t>9</w:t>
+          <w:t>10</w:t>
         </w:r>
         <w:r>
           <w:rPr>
@@ -9472,6 +9967,23 @@
       <w:contextualSpacing/>
     </w:pPr>
   </w:style>
+  <w:style w:type="paragraph" w:styleId="NormalWeb">
+    <w:name w:val="Normal (Web)"/>
+    <w:basedOn w:val="Normal"/>
+    <w:uiPriority w:val="99"/>
+    <w:semiHidden/>
+    <w:unhideWhenUsed/>
+    <w:rsid w:val="00AF289E"/>
+    <w:pPr>
+      <w:spacing w:before="100" w:beforeAutospacing="1" w:after="100" w:afterAutospacing="1" w:line="240" w:lineRule="auto"/>
+    </w:pPr>
+    <w:rPr>
+      <w:rFonts w:ascii="Times New Roman" w:eastAsia="Times New Roman" w:hAnsi="Times New Roman" w:cs="Times New Roman"/>
+      <w:sz w:val="24"/>
+      <w:szCs w:val="24"/>
+      <w:lang w:val="en-US"/>
+    </w:rPr>
+  </w:style>
 </w:styles>
 </file>
 
@@ -9741,7 +10253,7 @@
 </file>
 
 <file path=customXml/itemProps1.xml><?xml version="1.0" encoding="utf-8"?>
-<ds:datastoreItem xmlns:ds="http://schemas.openxmlformats.org/officeDocument/2006/customXml" ds:itemID="{3D73C65A-CCC2-4D53-8875-3EE876974287}">
+<ds:datastoreItem xmlns:ds="http://schemas.openxmlformats.org/officeDocument/2006/customXml" ds:itemID="{694C17FE-2F05-4750-B211-8403B8C05095}">
   <ds:schemaRefs>
     <ds:schemaRef ds:uri="http://schemas.openxmlformats.org/officeDocument/2006/bibliography"/>
   </ds:schemaRefs>

</xml_diff>